<commit_message>
add 10 anh  nuoc phap
</commit_message>
<xml_diff>
--- a/danhsach.docx
+++ b/danhsach.docx
@@ -99,6 +99,19 @@
           <w:bdr w:val="single" w:sz="2" w:space="0" w:color="E3E3E3" w:frame="1"/>
         </w:rPr>
         <w:t>)</w:t>
+      </w:r>
+      <w:r>
+        <w:rPr>
+          <w:rFonts w:ascii="Arial" w:eastAsia="Times New Roman" w:hAnsi="Arial" w:cs="Arial"/>
+          <w:b/>
+          <w:bCs/>
+          <w:color w:val="2C2C36"/>
+          <w:spacing w:val="5"/>
+          <w:sz w:val="24"/>
+          <w:szCs w:val="24"/>
+          <w:bdr w:val="single" w:sz="2" w:space="0" w:color="E3E3E3" w:frame="1"/>
+        </w:rPr>
+        <w:t xml:space="preserve"> France</w:t>
       </w:r>
     </w:p>
     <w:p>
@@ -162,6 +175,793 @@
         </w:rPr>
         <w:t xml:space="preserve"> – Paris</w:t>
       </w:r>
+      <w:r>
+        <w:rPr>
+          <w:rFonts w:ascii="Arial" w:eastAsia="Times New Roman" w:hAnsi="Arial" w:cs="Arial"/>
+          <w:color w:val="2C2C36"/>
+          <w:spacing w:val="5"/>
+          <w:sz w:val="24"/>
+          <w:szCs w:val="24"/>
+        </w:rPr>
+        <w:t xml:space="preserve">  </w:t>
+      </w:r>
+      <w:r>
+        <w:rPr>
+          <w:rStyle w:val="Strong"/>
+          <w:rFonts w:ascii="Arial" w:hAnsi="Arial" w:cs="Arial"/>
+          <w:spacing w:val="5"/>
+          <w:bdr w:val="single" w:sz="2" w:space="0" w:color="E3E3E3" w:frame="1"/>
+          <w:shd w:val="clear" w:color="auto" w:fill="FFFFFF"/>
+        </w:rPr>
+        <w:t>Eiffel Tower</w:t>
+      </w:r>
+      <w:r>
+        <w:rPr>
+          <w:rStyle w:val="Strong"/>
+          <w:rFonts w:ascii="Arial" w:hAnsi="Arial" w:cs="Arial"/>
+          <w:spacing w:val="5"/>
+          <w:bdr w:val="single" w:sz="2" w:space="0" w:color="E3E3E3" w:frame="1"/>
+          <w:shd w:val="clear" w:color="auto" w:fill="FFFFFF"/>
+        </w:rPr>
+        <w:t xml:space="preserve"> – Paris </w:t>
+      </w:r>
+      <w:proofErr w:type="spellStart"/>
+      <w:r>
+        <w:rPr>
+          <w:rStyle w:val="Strong"/>
+          <w:rFonts w:ascii="Arial" w:hAnsi="Arial" w:cs="Arial"/>
+          <w:spacing w:val="5"/>
+          <w:bdr w:val="single" w:sz="2" w:space="0" w:color="E3E3E3" w:frame="1"/>
+          <w:shd w:val="clear" w:color="auto" w:fill="FFFFFF"/>
+        </w:rPr>
+        <w:t>spr_puzzle_image_</w:t>
+      </w:r>
+      <w:r>
+        <w:rPr>
+          <w:rStyle w:val="Strong"/>
+          <w:rFonts w:ascii="Arial" w:hAnsi="Arial" w:cs="Arial"/>
+          <w:spacing w:val="5"/>
+          <w:bdr w:val="single" w:sz="2" w:space="0" w:color="E3E3E3" w:frame="1"/>
+          <w:shd w:val="clear" w:color="auto" w:fill="FFFFFF"/>
+        </w:rPr>
+        <w:t>thap_</w:t>
+      </w:r>
+      <w:r>
+        <w:rPr>
+          <w:rFonts w:ascii="Arial" w:eastAsia="Times New Roman" w:hAnsi="Arial" w:cs="Arial"/>
+          <w:b/>
+          <w:bCs/>
+          <w:color w:val="2C2C36"/>
+          <w:spacing w:val="5"/>
+          <w:sz w:val="24"/>
+          <w:szCs w:val="24"/>
+          <w:bdr w:val="single" w:sz="2" w:space="0" w:color="E3E3E3" w:frame="1"/>
+        </w:rPr>
+        <w:t>e</w:t>
+      </w:r>
+      <w:r>
+        <w:rPr>
+          <w:rFonts w:ascii="Arial" w:eastAsia="Times New Roman" w:hAnsi="Arial" w:cs="Arial"/>
+          <w:b/>
+          <w:bCs/>
+          <w:color w:val="2C2C36"/>
+          <w:spacing w:val="5"/>
+          <w:sz w:val="24"/>
+          <w:szCs w:val="24"/>
+          <w:bdr w:val="single" w:sz="2" w:space="0" w:color="E3E3E3" w:frame="1"/>
+        </w:rPr>
+        <w:t>iffel</w:t>
+      </w:r>
+      <w:r>
+        <w:rPr>
+          <w:rFonts w:ascii="Arial" w:eastAsia="Times New Roman" w:hAnsi="Arial" w:cs="Arial"/>
+          <w:b/>
+          <w:bCs/>
+          <w:color w:val="2C2C36"/>
+          <w:spacing w:val="5"/>
+          <w:sz w:val="24"/>
+          <w:szCs w:val="24"/>
+          <w:bdr w:val="single" w:sz="2" w:space="0" w:color="E3E3E3" w:frame="1"/>
+        </w:rPr>
+        <w:t>_</w:t>
+      </w:r>
+      <w:r>
+        <w:rPr>
+          <w:rFonts w:ascii="Arial" w:eastAsia="Times New Roman" w:hAnsi="Arial" w:cs="Arial"/>
+          <w:color w:val="2C2C36"/>
+          <w:spacing w:val="5"/>
+          <w:sz w:val="24"/>
+          <w:szCs w:val="24"/>
+        </w:rPr>
+        <w:t>p</w:t>
+      </w:r>
+      <w:r>
+        <w:rPr>
+          <w:rFonts w:ascii="Arial" w:eastAsia="Times New Roman" w:hAnsi="Arial" w:cs="Arial"/>
+          <w:color w:val="2C2C36"/>
+          <w:spacing w:val="5"/>
+          <w:sz w:val="24"/>
+          <w:szCs w:val="24"/>
+        </w:rPr>
+        <w:t>aris</w:t>
+      </w:r>
+      <w:r>
+        <w:rPr>
+          <w:rFonts w:ascii="Arial" w:eastAsia="Times New Roman" w:hAnsi="Arial" w:cs="Arial"/>
+          <w:color w:val="2C2C36"/>
+          <w:spacing w:val="5"/>
+          <w:sz w:val="24"/>
+          <w:szCs w:val="24"/>
+        </w:rPr>
+        <w:t>_phap</w:t>
+      </w:r>
+      <w:proofErr w:type="spellEnd"/>
+    </w:p>
+    <w:p>
+      <w:pPr>
+        <w:numPr>
+          <w:ilvl w:val="0"/>
+          <w:numId w:val="16"/>
+        </w:numPr>
+        <w:pBdr>
+          <w:top w:val="single" w:sz="2" w:space="0" w:color="E3E3E3"/>
+          <w:left w:val="single" w:sz="2" w:space="0" w:color="E3E3E3"/>
+          <w:bottom w:val="single" w:sz="2" w:space="0" w:color="E3E3E3"/>
+          <w:right w:val="single" w:sz="2" w:space="0" w:color="E3E3E3"/>
+        </w:pBdr>
+        <w:shd w:val="clear" w:color="auto" w:fill="FFFFFF"/>
+        <w:spacing w:before="180" w:after="180" w:line="240" w:lineRule="auto"/>
+        <w:ind w:left="0"/>
+        <w:rPr>
+          <w:rFonts w:ascii="Arial" w:eastAsia="Times New Roman" w:hAnsi="Arial" w:cs="Arial"/>
+          <w:color w:val="2C2C36"/>
+          <w:spacing w:val="5"/>
+          <w:sz w:val="24"/>
+          <w:szCs w:val="24"/>
+        </w:rPr>
+      </w:pPr>
+      <w:proofErr w:type="spellStart"/>
+      <w:r>
+        <w:rPr>
+          <w:rFonts w:ascii="Arial" w:eastAsia="Times New Roman" w:hAnsi="Arial" w:cs="Arial"/>
+          <w:b/>
+          <w:bCs/>
+          <w:color w:val="2C2C36"/>
+          <w:spacing w:val="5"/>
+          <w:sz w:val="24"/>
+          <w:szCs w:val="24"/>
+          <w:bdr w:val="single" w:sz="2" w:space="0" w:color="E3E3E3" w:frame="1"/>
+        </w:rPr>
+        <w:t>Bảo</w:t>
+      </w:r>
+      <w:proofErr w:type="spellEnd"/>
+      <w:r>
+        <w:rPr>
+          <w:rFonts w:ascii="Arial" w:eastAsia="Times New Roman" w:hAnsi="Arial" w:cs="Arial"/>
+          <w:b/>
+          <w:bCs/>
+          <w:color w:val="2C2C36"/>
+          <w:spacing w:val="5"/>
+          <w:sz w:val="24"/>
+          <w:szCs w:val="24"/>
+          <w:bdr w:val="single" w:sz="2" w:space="0" w:color="E3E3E3" w:frame="1"/>
+        </w:rPr>
+        <w:t xml:space="preserve"> </w:t>
+      </w:r>
+      <w:proofErr w:type="spellStart"/>
+      <w:r>
+        <w:rPr>
+          <w:rFonts w:ascii="Arial" w:eastAsia="Times New Roman" w:hAnsi="Arial" w:cs="Arial"/>
+          <w:b/>
+          <w:bCs/>
+          <w:color w:val="2C2C36"/>
+          <w:spacing w:val="5"/>
+          <w:sz w:val="24"/>
+          <w:szCs w:val="24"/>
+          <w:bdr w:val="single" w:sz="2" w:space="0" w:color="E3E3E3" w:frame="1"/>
+        </w:rPr>
+        <w:t>tàng</w:t>
+      </w:r>
+      <w:proofErr w:type="spellEnd"/>
+      <w:r>
+        <w:rPr>
+          <w:rFonts w:ascii="Arial" w:eastAsia="Times New Roman" w:hAnsi="Arial" w:cs="Arial"/>
+          <w:b/>
+          <w:bCs/>
+          <w:color w:val="2C2C36"/>
+          <w:spacing w:val="5"/>
+          <w:sz w:val="24"/>
+          <w:szCs w:val="24"/>
+          <w:bdr w:val="single" w:sz="2" w:space="0" w:color="E3E3E3" w:frame="1"/>
+        </w:rPr>
+        <w:t xml:space="preserve"> Louvre</w:t>
+      </w:r>
+      <w:r>
+        <w:rPr>
+          <w:rFonts w:ascii="Arial" w:eastAsia="Times New Roman" w:hAnsi="Arial" w:cs="Arial"/>
+          <w:color w:val="2C2C36"/>
+          <w:spacing w:val="5"/>
+          <w:sz w:val="24"/>
+          <w:szCs w:val="24"/>
+        </w:rPr>
+        <w:t xml:space="preserve"> – Paris</w:t>
+      </w:r>
+      <w:r>
+        <w:rPr>
+          <w:rFonts w:ascii="Arial" w:eastAsia="Times New Roman" w:hAnsi="Arial" w:cs="Arial"/>
+          <w:color w:val="2C2C36"/>
+          <w:spacing w:val="5"/>
+          <w:sz w:val="24"/>
+          <w:szCs w:val="24"/>
+        </w:rPr>
+        <w:t xml:space="preserve"> </w:t>
+      </w:r>
+      <w:r>
+        <w:rPr>
+          <w:rFonts w:ascii="Arial" w:eastAsia="Times New Roman" w:hAnsi="Arial" w:cs="Arial"/>
+          <w:color w:val="2C2C36"/>
+          <w:spacing w:val="5"/>
+          <w:sz w:val="24"/>
+          <w:szCs w:val="24"/>
+        </w:rPr>
+        <w:t>Louvre Museum</w:t>
+      </w:r>
+      <w:r>
+        <w:rPr>
+          <w:rStyle w:val="Strong"/>
+          <w:rFonts w:ascii="Arial" w:hAnsi="Arial" w:cs="Arial"/>
+          <w:spacing w:val="5"/>
+          <w:bdr w:val="single" w:sz="2" w:space="0" w:color="E3E3E3" w:frame="1"/>
+          <w:shd w:val="clear" w:color="auto" w:fill="FFFFFF"/>
+        </w:rPr>
+        <w:t xml:space="preserve"> </w:t>
+      </w:r>
+      <w:r>
+        <w:rPr>
+          <w:rStyle w:val="Strong"/>
+          <w:rFonts w:ascii="Arial" w:hAnsi="Arial" w:cs="Arial"/>
+          <w:spacing w:val="5"/>
+          <w:bdr w:val="single" w:sz="2" w:space="0" w:color="E3E3E3" w:frame="1"/>
+          <w:shd w:val="clear" w:color="auto" w:fill="FFFFFF"/>
+        </w:rPr>
+        <w:t>– Paris</w:t>
+      </w:r>
+      <w:r>
+        <w:rPr>
+          <w:rStyle w:val="Strong"/>
+          <w:rFonts w:ascii="Arial" w:hAnsi="Arial" w:cs="Arial"/>
+          <w:spacing w:val="5"/>
+          <w:bdr w:val="single" w:sz="2" w:space="0" w:color="E3E3E3" w:frame="1"/>
+          <w:shd w:val="clear" w:color="auto" w:fill="FFFFFF"/>
+        </w:rPr>
+        <w:t xml:space="preserve"> </w:t>
+      </w:r>
+      <w:proofErr w:type="spellStart"/>
+      <w:r>
+        <w:rPr>
+          <w:rStyle w:val="Strong"/>
+          <w:rFonts w:ascii="Arial" w:hAnsi="Arial" w:cs="Arial"/>
+          <w:spacing w:val="5"/>
+          <w:bdr w:val="single" w:sz="2" w:space="0" w:color="E3E3E3" w:frame="1"/>
+          <w:shd w:val="clear" w:color="auto" w:fill="FFFFFF"/>
+        </w:rPr>
+        <w:t>spr_puzzle_image_</w:t>
+      </w:r>
+      <w:r>
+        <w:rPr>
+          <w:rStyle w:val="Strong"/>
+          <w:rFonts w:ascii="Arial" w:hAnsi="Arial" w:cs="Arial"/>
+          <w:spacing w:val="5"/>
+          <w:bdr w:val="single" w:sz="2" w:space="0" w:color="E3E3E3" w:frame="1"/>
+          <w:shd w:val="clear" w:color="auto" w:fill="FFFFFF"/>
+        </w:rPr>
+        <w:t>bao_tang_</w:t>
+      </w:r>
+      <w:r>
+        <w:rPr>
+          <w:rFonts w:ascii="Arial" w:eastAsia="Times New Roman" w:hAnsi="Arial" w:cs="Arial"/>
+          <w:b/>
+          <w:bCs/>
+          <w:color w:val="2C2C36"/>
+          <w:spacing w:val="5"/>
+          <w:sz w:val="24"/>
+          <w:szCs w:val="24"/>
+          <w:bdr w:val="single" w:sz="2" w:space="0" w:color="E3E3E3" w:frame="1"/>
+        </w:rPr>
+        <w:t>l</w:t>
+      </w:r>
+      <w:r>
+        <w:rPr>
+          <w:rFonts w:ascii="Arial" w:eastAsia="Times New Roman" w:hAnsi="Arial" w:cs="Arial"/>
+          <w:b/>
+          <w:bCs/>
+          <w:color w:val="2C2C36"/>
+          <w:spacing w:val="5"/>
+          <w:sz w:val="24"/>
+          <w:szCs w:val="24"/>
+          <w:bdr w:val="single" w:sz="2" w:space="0" w:color="E3E3E3" w:frame="1"/>
+        </w:rPr>
+        <w:t>ouvre</w:t>
+      </w:r>
+      <w:r>
+        <w:rPr>
+          <w:rFonts w:ascii="Arial" w:eastAsia="Times New Roman" w:hAnsi="Arial" w:cs="Arial"/>
+          <w:b/>
+          <w:bCs/>
+          <w:color w:val="2C2C36"/>
+          <w:spacing w:val="5"/>
+          <w:sz w:val="24"/>
+          <w:szCs w:val="24"/>
+          <w:bdr w:val="single" w:sz="2" w:space="0" w:color="E3E3E3" w:frame="1"/>
+        </w:rPr>
+        <w:t>_</w:t>
+      </w:r>
+      <w:r>
+        <w:rPr>
+          <w:rFonts w:ascii="Arial" w:eastAsia="Times New Roman" w:hAnsi="Arial" w:cs="Arial"/>
+          <w:color w:val="2C2C36"/>
+          <w:spacing w:val="5"/>
+          <w:sz w:val="24"/>
+          <w:szCs w:val="24"/>
+        </w:rPr>
+        <w:t>p</w:t>
+      </w:r>
+      <w:r>
+        <w:rPr>
+          <w:rFonts w:ascii="Arial" w:eastAsia="Times New Roman" w:hAnsi="Arial" w:cs="Arial"/>
+          <w:color w:val="2C2C36"/>
+          <w:spacing w:val="5"/>
+          <w:sz w:val="24"/>
+          <w:szCs w:val="24"/>
+        </w:rPr>
+        <w:t>aris</w:t>
+      </w:r>
+      <w:r>
+        <w:rPr>
+          <w:rFonts w:ascii="Arial" w:eastAsia="Times New Roman" w:hAnsi="Arial" w:cs="Arial"/>
+          <w:color w:val="2C2C36"/>
+          <w:spacing w:val="5"/>
+          <w:sz w:val="24"/>
+          <w:szCs w:val="24"/>
+        </w:rPr>
+        <w:t>_phap</w:t>
+      </w:r>
+      <w:proofErr w:type="spellEnd"/>
+    </w:p>
+    <w:p>
+      <w:pPr>
+        <w:numPr>
+          <w:ilvl w:val="0"/>
+          <w:numId w:val="17"/>
+        </w:numPr>
+        <w:pBdr>
+          <w:top w:val="single" w:sz="2" w:space="0" w:color="E3E3E3"/>
+          <w:left w:val="single" w:sz="2" w:space="0" w:color="E3E3E3"/>
+          <w:bottom w:val="single" w:sz="2" w:space="0" w:color="E3E3E3"/>
+          <w:right w:val="single" w:sz="2" w:space="0" w:color="E3E3E3"/>
+        </w:pBdr>
+        <w:shd w:val="clear" w:color="auto" w:fill="FFFFFF"/>
+        <w:spacing w:before="180" w:after="180" w:line="240" w:lineRule="auto"/>
+        <w:ind w:left="0"/>
+        <w:rPr>
+          <w:rFonts w:ascii="Arial" w:eastAsia="Times New Roman" w:hAnsi="Arial" w:cs="Arial"/>
+          <w:color w:val="2C2C36"/>
+          <w:spacing w:val="5"/>
+          <w:sz w:val="24"/>
+          <w:szCs w:val="24"/>
+        </w:rPr>
+      </w:pPr>
+      <w:proofErr w:type="spellStart"/>
+      <w:r>
+        <w:rPr>
+          <w:rFonts w:ascii="Arial" w:eastAsia="Times New Roman" w:hAnsi="Arial" w:cs="Arial"/>
+          <w:b/>
+          <w:bCs/>
+          <w:color w:val="2C2C36"/>
+          <w:spacing w:val="5"/>
+          <w:sz w:val="24"/>
+          <w:szCs w:val="24"/>
+          <w:bdr w:val="single" w:sz="2" w:space="0" w:color="E3E3E3" w:frame="1"/>
+        </w:rPr>
+        <w:t>Nhà</w:t>
+      </w:r>
+      <w:proofErr w:type="spellEnd"/>
+      <w:r>
+        <w:rPr>
+          <w:rFonts w:ascii="Arial" w:eastAsia="Times New Roman" w:hAnsi="Arial" w:cs="Arial"/>
+          <w:b/>
+          <w:bCs/>
+          <w:color w:val="2C2C36"/>
+          <w:spacing w:val="5"/>
+          <w:sz w:val="24"/>
+          <w:szCs w:val="24"/>
+          <w:bdr w:val="single" w:sz="2" w:space="0" w:color="E3E3E3" w:frame="1"/>
+        </w:rPr>
+        <w:t xml:space="preserve"> </w:t>
+      </w:r>
+      <w:proofErr w:type="spellStart"/>
+      <w:r>
+        <w:rPr>
+          <w:rFonts w:ascii="Arial" w:eastAsia="Times New Roman" w:hAnsi="Arial" w:cs="Arial"/>
+          <w:b/>
+          <w:bCs/>
+          <w:color w:val="2C2C36"/>
+          <w:spacing w:val="5"/>
+          <w:sz w:val="24"/>
+          <w:szCs w:val="24"/>
+          <w:bdr w:val="single" w:sz="2" w:space="0" w:color="E3E3E3" w:frame="1"/>
+        </w:rPr>
+        <w:t>thờ</w:t>
+      </w:r>
+      <w:proofErr w:type="spellEnd"/>
+      <w:r>
+        <w:rPr>
+          <w:rFonts w:ascii="Arial" w:eastAsia="Times New Roman" w:hAnsi="Arial" w:cs="Arial"/>
+          <w:b/>
+          <w:bCs/>
+          <w:color w:val="2C2C36"/>
+          <w:spacing w:val="5"/>
+          <w:sz w:val="24"/>
+          <w:szCs w:val="24"/>
+          <w:bdr w:val="single" w:sz="2" w:space="0" w:color="E3E3E3" w:frame="1"/>
+        </w:rPr>
+        <w:t xml:space="preserve"> </w:t>
+      </w:r>
+      <w:proofErr w:type="spellStart"/>
+      <w:r>
+        <w:rPr>
+          <w:rFonts w:ascii="Arial" w:eastAsia="Times New Roman" w:hAnsi="Arial" w:cs="Arial"/>
+          <w:b/>
+          <w:bCs/>
+          <w:color w:val="2C2C36"/>
+          <w:spacing w:val="5"/>
+          <w:sz w:val="24"/>
+          <w:szCs w:val="24"/>
+          <w:bdr w:val="single" w:sz="2" w:space="0" w:color="E3E3E3" w:frame="1"/>
+        </w:rPr>
+        <w:t>Đức</w:t>
+      </w:r>
+      <w:proofErr w:type="spellEnd"/>
+      <w:r>
+        <w:rPr>
+          <w:rFonts w:ascii="Arial" w:eastAsia="Times New Roman" w:hAnsi="Arial" w:cs="Arial"/>
+          <w:b/>
+          <w:bCs/>
+          <w:color w:val="2C2C36"/>
+          <w:spacing w:val="5"/>
+          <w:sz w:val="24"/>
+          <w:szCs w:val="24"/>
+          <w:bdr w:val="single" w:sz="2" w:space="0" w:color="E3E3E3" w:frame="1"/>
+        </w:rPr>
+        <w:t xml:space="preserve"> </w:t>
+      </w:r>
+      <w:proofErr w:type="spellStart"/>
+      <w:r>
+        <w:rPr>
+          <w:rFonts w:ascii="Arial" w:eastAsia="Times New Roman" w:hAnsi="Arial" w:cs="Arial"/>
+          <w:b/>
+          <w:bCs/>
+          <w:color w:val="2C2C36"/>
+          <w:spacing w:val="5"/>
+          <w:sz w:val="24"/>
+          <w:szCs w:val="24"/>
+          <w:bdr w:val="single" w:sz="2" w:space="0" w:color="E3E3E3" w:frame="1"/>
+        </w:rPr>
+        <w:t>Bà</w:t>
+      </w:r>
+      <w:proofErr w:type="spellEnd"/>
+      <w:r>
+        <w:rPr>
+          <w:rFonts w:ascii="Arial" w:eastAsia="Times New Roman" w:hAnsi="Arial" w:cs="Arial"/>
+          <w:b/>
+          <w:bCs/>
+          <w:color w:val="2C2C36"/>
+          <w:spacing w:val="5"/>
+          <w:sz w:val="24"/>
+          <w:szCs w:val="24"/>
+          <w:bdr w:val="single" w:sz="2" w:space="0" w:color="E3E3E3" w:frame="1"/>
+        </w:rPr>
+        <w:t xml:space="preserve"> Paris</w:t>
+      </w:r>
+      <w:r>
+        <w:rPr>
+          <w:rFonts w:ascii="Arial" w:eastAsia="Times New Roman" w:hAnsi="Arial" w:cs="Arial"/>
+          <w:b/>
+          <w:bCs/>
+          <w:color w:val="2C2C36"/>
+          <w:spacing w:val="5"/>
+          <w:sz w:val="24"/>
+          <w:szCs w:val="24"/>
+          <w:bdr w:val="single" w:sz="2" w:space="0" w:color="E3E3E3" w:frame="1"/>
+        </w:rPr>
+        <w:t xml:space="preserve"> </w:t>
+      </w:r>
+      <w:r>
+        <w:rPr>
+          <w:rFonts w:ascii="Arial" w:eastAsia="Times New Roman" w:hAnsi="Arial" w:cs="Arial"/>
+          <w:color w:val="2C2C36"/>
+          <w:spacing w:val="5"/>
+          <w:sz w:val="24"/>
+          <w:szCs w:val="24"/>
+        </w:rPr>
+        <w:t>Notre-Dame Cathedral of Paris</w:t>
+      </w:r>
+      <w:r>
+        <w:rPr>
+          <w:rFonts w:ascii="Arial" w:eastAsia="Times New Roman" w:hAnsi="Arial" w:cs="Arial"/>
+          <w:color w:val="2C2C36"/>
+          <w:spacing w:val="5"/>
+          <w:sz w:val="24"/>
+          <w:szCs w:val="24"/>
+        </w:rPr>
+        <w:t xml:space="preserve"> </w:t>
+      </w:r>
+      <w:proofErr w:type="spellStart"/>
+      <w:r>
+        <w:rPr>
+          <w:rStyle w:val="Strong"/>
+          <w:rFonts w:ascii="Arial" w:hAnsi="Arial" w:cs="Arial"/>
+          <w:spacing w:val="5"/>
+          <w:bdr w:val="single" w:sz="2" w:space="0" w:color="E3E3E3" w:frame="1"/>
+          <w:shd w:val="clear" w:color="auto" w:fill="FFFFFF"/>
+        </w:rPr>
+        <w:t>spr_puzzle_image_</w:t>
+      </w:r>
+      <w:r>
+        <w:rPr>
+          <w:rFonts w:ascii="Arial" w:eastAsia="Times New Roman" w:hAnsi="Arial" w:cs="Arial"/>
+          <w:b/>
+          <w:bCs/>
+          <w:color w:val="2C2C36"/>
+          <w:spacing w:val="5"/>
+          <w:sz w:val="24"/>
+          <w:szCs w:val="24"/>
+          <w:bdr w:val="single" w:sz="2" w:space="0" w:color="E3E3E3" w:frame="1"/>
+        </w:rPr>
+        <w:t>nha_tho_duc_ba_p</w:t>
+      </w:r>
+      <w:r>
+        <w:rPr>
+          <w:rFonts w:ascii="Arial" w:eastAsia="Times New Roman" w:hAnsi="Arial" w:cs="Arial"/>
+          <w:b/>
+          <w:bCs/>
+          <w:color w:val="2C2C36"/>
+          <w:spacing w:val="5"/>
+          <w:sz w:val="24"/>
+          <w:szCs w:val="24"/>
+          <w:bdr w:val="single" w:sz="2" w:space="0" w:color="E3E3E3" w:frame="1"/>
+        </w:rPr>
+        <w:t>aris</w:t>
+      </w:r>
+      <w:proofErr w:type="spellEnd"/>
+    </w:p>
+    <w:p>
+      <w:pPr>
+        <w:numPr>
+          <w:ilvl w:val="0"/>
+          <w:numId w:val="18"/>
+        </w:numPr>
+        <w:pBdr>
+          <w:top w:val="single" w:sz="2" w:space="0" w:color="E3E3E3"/>
+          <w:left w:val="single" w:sz="2" w:space="0" w:color="E3E3E3"/>
+          <w:bottom w:val="single" w:sz="2" w:space="0" w:color="E3E3E3"/>
+          <w:right w:val="single" w:sz="2" w:space="0" w:color="E3E3E3"/>
+        </w:pBdr>
+        <w:shd w:val="clear" w:color="auto" w:fill="FFFFFF"/>
+        <w:spacing w:before="180" w:after="180" w:line="240" w:lineRule="auto"/>
+        <w:ind w:left="0"/>
+        <w:rPr>
+          <w:rFonts w:ascii="Arial" w:eastAsia="Times New Roman" w:hAnsi="Arial" w:cs="Arial"/>
+          <w:color w:val="2C2C36"/>
+          <w:spacing w:val="5"/>
+          <w:sz w:val="24"/>
+          <w:szCs w:val="24"/>
+        </w:rPr>
+      </w:pPr>
+      <w:proofErr w:type="spellStart"/>
+      <w:r>
+        <w:rPr>
+          <w:rFonts w:ascii="Arial" w:eastAsia="Times New Roman" w:hAnsi="Arial" w:cs="Arial"/>
+          <w:b/>
+          <w:bCs/>
+          <w:color w:val="2C2C36"/>
+          <w:spacing w:val="5"/>
+          <w:sz w:val="24"/>
+          <w:szCs w:val="24"/>
+          <w:bdr w:val="single" w:sz="2" w:space="0" w:color="E3E3E3" w:frame="1"/>
+        </w:rPr>
+        <w:t>Cung</w:t>
+      </w:r>
+      <w:proofErr w:type="spellEnd"/>
+      <w:r>
+        <w:rPr>
+          <w:rFonts w:ascii="Arial" w:eastAsia="Times New Roman" w:hAnsi="Arial" w:cs="Arial"/>
+          <w:b/>
+          <w:bCs/>
+          <w:color w:val="2C2C36"/>
+          <w:spacing w:val="5"/>
+          <w:sz w:val="24"/>
+          <w:szCs w:val="24"/>
+          <w:bdr w:val="single" w:sz="2" w:space="0" w:color="E3E3E3" w:frame="1"/>
+        </w:rPr>
+        <w:t xml:space="preserve"> </w:t>
+      </w:r>
+      <w:proofErr w:type="spellStart"/>
+      <w:r>
+        <w:rPr>
+          <w:rFonts w:ascii="Arial" w:eastAsia="Times New Roman" w:hAnsi="Arial" w:cs="Arial"/>
+          <w:b/>
+          <w:bCs/>
+          <w:color w:val="2C2C36"/>
+          <w:spacing w:val="5"/>
+          <w:sz w:val="24"/>
+          <w:szCs w:val="24"/>
+          <w:bdr w:val="single" w:sz="2" w:space="0" w:color="E3E3E3" w:frame="1"/>
+        </w:rPr>
+        <w:t>điện</w:t>
+      </w:r>
+      <w:proofErr w:type="spellEnd"/>
+      <w:r>
+        <w:rPr>
+          <w:rFonts w:ascii="Arial" w:eastAsia="Times New Roman" w:hAnsi="Arial" w:cs="Arial"/>
+          <w:b/>
+          <w:bCs/>
+          <w:color w:val="2C2C36"/>
+          <w:spacing w:val="5"/>
+          <w:sz w:val="24"/>
+          <w:szCs w:val="24"/>
+          <w:bdr w:val="single" w:sz="2" w:space="0" w:color="E3E3E3" w:frame="1"/>
+        </w:rPr>
+        <w:t xml:space="preserve"> Versailles</w:t>
+      </w:r>
+      <w:r>
+        <w:rPr>
+          <w:rFonts w:ascii="Arial" w:eastAsia="Times New Roman" w:hAnsi="Arial" w:cs="Arial"/>
+          <w:b/>
+          <w:bCs/>
+          <w:color w:val="2C2C36"/>
+          <w:spacing w:val="5"/>
+          <w:sz w:val="24"/>
+          <w:szCs w:val="24"/>
+          <w:bdr w:val="single" w:sz="2" w:space="0" w:color="E3E3E3" w:frame="1"/>
+        </w:rPr>
+        <w:t xml:space="preserve"> </w:t>
+      </w:r>
+      <w:proofErr w:type="spellStart"/>
+      <w:r>
+        <w:rPr>
+          <w:rFonts w:ascii="Arial" w:eastAsia="Times New Roman" w:hAnsi="Arial" w:cs="Arial"/>
+          <w:color w:val="2C2C36"/>
+          <w:spacing w:val="5"/>
+          <w:sz w:val="24"/>
+          <w:szCs w:val="24"/>
+        </w:rPr>
+        <w:t>Versailles</w:t>
+      </w:r>
+      <w:proofErr w:type="spellEnd"/>
+      <w:r>
+        <w:rPr>
+          <w:rFonts w:ascii="Arial" w:eastAsia="Times New Roman" w:hAnsi="Arial" w:cs="Arial"/>
+          <w:color w:val="2C2C36"/>
+          <w:spacing w:val="5"/>
+          <w:sz w:val="24"/>
+          <w:szCs w:val="24"/>
+        </w:rPr>
+        <w:t xml:space="preserve"> Palace</w:t>
+      </w:r>
+      <w:r>
+        <w:rPr>
+          <w:rFonts w:ascii="Arial" w:eastAsia="Times New Roman" w:hAnsi="Arial" w:cs="Arial"/>
+          <w:color w:val="2C2C36"/>
+          <w:spacing w:val="5"/>
+          <w:sz w:val="24"/>
+          <w:szCs w:val="24"/>
+        </w:rPr>
+        <w:t xml:space="preserve"> – </w:t>
+      </w:r>
+      <w:r>
+        <w:rPr>
+          <w:rFonts w:ascii="Arial" w:eastAsia="Times New Roman" w:hAnsi="Arial" w:cs="Arial"/>
+          <w:b/>
+          <w:bCs/>
+          <w:color w:val="2C2C36"/>
+          <w:spacing w:val="5"/>
+          <w:sz w:val="24"/>
+          <w:szCs w:val="24"/>
+          <w:bdr w:val="single" w:sz="2" w:space="0" w:color="E3E3E3" w:frame="1"/>
+        </w:rPr>
+        <w:t>France</w:t>
+      </w:r>
+      <w:r>
+        <w:rPr>
+          <w:rFonts w:ascii="Arial" w:eastAsia="Times New Roman" w:hAnsi="Arial" w:cs="Arial"/>
+          <w:b/>
+          <w:bCs/>
+          <w:color w:val="2C2C36"/>
+          <w:spacing w:val="5"/>
+          <w:sz w:val="24"/>
+          <w:szCs w:val="24"/>
+          <w:bdr w:val="single" w:sz="2" w:space="0" w:color="E3E3E3" w:frame="1"/>
+        </w:rPr>
+        <w:t xml:space="preserve"> </w:t>
+      </w:r>
+      <w:proofErr w:type="spellStart"/>
+      <w:r>
+        <w:rPr>
+          <w:rStyle w:val="Strong"/>
+          <w:rFonts w:ascii="Arial" w:hAnsi="Arial" w:cs="Arial"/>
+          <w:spacing w:val="5"/>
+          <w:bdr w:val="single" w:sz="2" w:space="0" w:color="E3E3E3" w:frame="1"/>
+          <w:shd w:val="clear" w:color="auto" w:fill="FFFFFF"/>
+        </w:rPr>
+        <w:t>spr_puzzle_image_</w:t>
+      </w:r>
+      <w:r>
+        <w:rPr>
+          <w:rFonts w:ascii="Arial" w:eastAsia="Times New Roman" w:hAnsi="Arial" w:cs="Arial"/>
+          <w:b/>
+          <w:bCs/>
+          <w:color w:val="2C2C36"/>
+          <w:spacing w:val="5"/>
+          <w:sz w:val="24"/>
+          <w:szCs w:val="24"/>
+          <w:bdr w:val="single" w:sz="2" w:space="0" w:color="E3E3E3" w:frame="1"/>
+        </w:rPr>
+        <w:t>cung_die</w:t>
+      </w:r>
+      <w:r>
+        <w:rPr>
+          <w:rFonts w:ascii="Arial" w:eastAsia="Times New Roman" w:hAnsi="Arial" w:cs="Arial"/>
+          <w:b/>
+          <w:bCs/>
+          <w:color w:val="2C2C36"/>
+          <w:spacing w:val="5"/>
+          <w:sz w:val="24"/>
+          <w:szCs w:val="24"/>
+          <w:bdr w:val="single" w:sz="2" w:space="0" w:color="E3E3E3" w:frame="1"/>
+        </w:rPr>
+        <w:t>n</w:t>
+      </w:r>
+      <w:r>
+        <w:rPr>
+          <w:rFonts w:ascii="Arial" w:eastAsia="Times New Roman" w:hAnsi="Arial" w:cs="Arial"/>
+          <w:b/>
+          <w:bCs/>
+          <w:color w:val="2C2C36"/>
+          <w:spacing w:val="5"/>
+          <w:sz w:val="24"/>
+          <w:szCs w:val="24"/>
+          <w:bdr w:val="single" w:sz="2" w:space="0" w:color="E3E3E3" w:frame="1"/>
+        </w:rPr>
+        <w:t>_v</w:t>
+      </w:r>
+      <w:r>
+        <w:rPr>
+          <w:rFonts w:ascii="Arial" w:eastAsia="Times New Roman" w:hAnsi="Arial" w:cs="Arial"/>
+          <w:b/>
+          <w:bCs/>
+          <w:color w:val="2C2C36"/>
+          <w:spacing w:val="5"/>
+          <w:sz w:val="24"/>
+          <w:szCs w:val="24"/>
+          <w:bdr w:val="single" w:sz="2" w:space="0" w:color="E3E3E3" w:frame="1"/>
+        </w:rPr>
+        <w:t>ersailles</w:t>
+      </w:r>
+      <w:r>
+        <w:rPr>
+          <w:rFonts w:ascii="Arial" w:eastAsia="Times New Roman" w:hAnsi="Arial" w:cs="Arial"/>
+          <w:b/>
+          <w:bCs/>
+          <w:color w:val="2C2C36"/>
+          <w:spacing w:val="5"/>
+          <w:sz w:val="24"/>
+          <w:szCs w:val="24"/>
+          <w:bdr w:val="single" w:sz="2" w:space="0" w:color="E3E3E3" w:frame="1"/>
+        </w:rPr>
+        <w:t>_phap</w:t>
+      </w:r>
+      <w:proofErr w:type="spellEnd"/>
     </w:p>
     <w:p>
       <w:pPr>
@@ -198,59 +998,228 @@
           <w:szCs w:val="24"/>
           <w:bdr w:val="single" w:sz="2" w:space="0" w:color="E3E3E3" w:frame="1"/>
         </w:rPr>
-        <w:t>Bảo</w:t>
-      </w:r>
-      <w:proofErr w:type="spellEnd"/>
-      <w:r>
-        <w:rPr>
-          <w:rFonts w:ascii="Arial" w:eastAsia="Times New Roman" w:hAnsi="Arial" w:cs="Arial"/>
-          <w:b/>
-          <w:bCs/>
-          <w:color w:val="2C2C36"/>
-          <w:spacing w:val="5"/>
-          <w:sz w:val="24"/>
-          <w:szCs w:val="24"/>
-          <w:bdr w:val="single" w:sz="2" w:space="0" w:color="E3E3E3" w:frame="1"/>
-        </w:rPr>
-        <w:t xml:space="preserve"> </w:t>
-      </w:r>
-      <w:proofErr w:type="spellStart"/>
-      <w:r>
-        <w:rPr>
-          <w:rFonts w:ascii="Arial" w:eastAsia="Times New Roman" w:hAnsi="Arial" w:cs="Arial"/>
-          <w:b/>
-          <w:bCs/>
-          <w:color w:val="2C2C36"/>
-          <w:spacing w:val="5"/>
-          <w:sz w:val="24"/>
-          <w:szCs w:val="24"/>
-          <w:bdr w:val="single" w:sz="2" w:space="0" w:color="E3E3E3" w:frame="1"/>
-        </w:rPr>
-        <w:t>tàng</w:t>
-      </w:r>
-      <w:proofErr w:type="spellEnd"/>
-      <w:r>
-        <w:rPr>
-          <w:rFonts w:ascii="Arial" w:eastAsia="Times New Roman" w:hAnsi="Arial" w:cs="Arial"/>
-          <w:b/>
-          <w:bCs/>
-          <w:color w:val="2C2C36"/>
-          <w:spacing w:val="5"/>
-          <w:sz w:val="24"/>
-          <w:szCs w:val="24"/>
-          <w:bdr w:val="single" w:sz="2" w:space="0" w:color="E3E3E3" w:frame="1"/>
-        </w:rPr>
-        <w:t xml:space="preserve"> Louvre</w:t>
-      </w:r>
-      <w:r>
-        <w:rPr>
-          <w:rFonts w:ascii="Arial" w:eastAsia="Times New Roman" w:hAnsi="Arial" w:cs="Arial"/>
-          <w:color w:val="2C2C36"/>
-          <w:spacing w:val="5"/>
-          <w:sz w:val="24"/>
-          <w:szCs w:val="24"/>
-        </w:rPr>
-        <w:t xml:space="preserve"> – Paris</w:t>
+        <w:t>Đại</w:t>
+      </w:r>
+      <w:proofErr w:type="spellEnd"/>
+      <w:r>
+        <w:rPr>
+          <w:rFonts w:ascii="Arial" w:eastAsia="Times New Roman" w:hAnsi="Arial" w:cs="Arial"/>
+          <w:b/>
+          <w:bCs/>
+          <w:color w:val="2C2C36"/>
+          <w:spacing w:val="5"/>
+          <w:sz w:val="24"/>
+          <w:szCs w:val="24"/>
+          <w:bdr w:val="single" w:sz="2" w:space="0" w:color="E3E3E3" w:frame="1"/>
+        </w:rPr>
+        <w:t xml:space="preserve"> </w:t>
+      </w:r>
+      <w:proofErr w:type="spellStart"/>
+      <w:r>
+        <w:rPr>
+          <w:rFonts w:ascii="Arial" w:eastAsia="Times New Roman" w:hAnsi="Arial" w:cs="Arial"/>
+          <w:b/>
+          <w:bCs/>
+          <w:color w:val="2C2C36"/>
+          <w:spacing w:val="5"/>
+          <w:sz w:val="24"/>
+          <w:szCs w:val="24"/>
+          <w:bdr w:val="single" w:sz="2" w:space="0" w:color="E3E3E3" w:frame="1"/>
+        </w:rPr>
+        <w:t>lộ</w:t>
+      </w:r>
+      <w:proofErr w:type="spellEnd"/>
+      <w:r>
+        <w:rPr>
+          <w:rFonts w:ascii="Arial" w:eastAsia="Times New Roman" w:hAnsi="Arial" w:cs="Arial"/>
+          <w:b/>
+          <w:bCs/>
+          <w:color w:val="2C2C36"/>
+          <w:spacing w:val="5"/>
+          <w:sz w:val="24"/>
+          <w:szCs w:val="24"/>
+          <w:bdr w:val="single" w:sz="2" w:space="0" w:color="E3E3E3" w:frame="1"/>
+        </w:rPr>
+        <w:t xml:space="preserve"> Champs-Élysées &amp; </w:t>
+      </w:r>
+      <w:proofErr w:type="spellStart"/>
+      <w:r>
+        <w:rPr>
+          <w:rFonts w:ascii="Arial" w:eastAsia="Times New Roman" w:hAnsi="Arial" w:cs="Arial"/>
+          <w:b/>
+          <w:bCs/>
+          <w:color w:val="2C2C36"/>
+          <w:spacing w:val="5"/>
+          <w:sz w:val="24"/>
+          <w:szCs w:val="24"/>
+          <w:bdr w:val="single" w:sz="2" w:space="0" w:color="E3E3E3" w:frame="1"/>
+        </w:rPr>
+        <w:t>Khải</w:t>
+      </w:r>
+      <w:proofErr w:type="spellEnd"/>
+      <w:r>
+        <w:rPr>
+          <w:rFonts w:ascii="Arial" w:eastAsia="Times New Roman" w:hAnsi="Arial" w:cs="Arial"/>
+          <w:b/>
+          <w:bCs/>
+          <w:color w:val="2C2C36"/>
+          <w:spacing w:val="5"/>
+          <w:sz w:val="24"/>
+          <w:szCs w:val="24"/>
+          <w:bdr w:val="single" w:sz="2" w:space="0" w:color="E3E3E3" w:frame="1"/>
+        </w:rPr>
+        <w:t xml:space="preserve"> </w:t>
+      </w:r>
+      <w:proofErr w:type="spellStart"/>
+      <w:r>
+        <w:rPr>
+          <w:rFonts w:ascii="Arial" w:eastAsia="Times New Roman" w:hAnsi="Arial" w:cs="Arial"/>
+          <w:b/>
+          <w:bCs/>
+          <w:color w:val="2C2C36"/>
+          <w:spacing w:val="5"/>
+          <w:sz w:val="24"/>
+          <w:szCs w:val="24"/>
+          <w:bdr w:val="single" w:sz="2" w:space="0" w:color="E3E3E3" w:frame="1"/>
+        </w:rPr>
+        <w:t>Hoàn</w:t>
+      </w:r>
+      <w:proofErr w:type="spellEnd"/>
+      <w:r>
+        <w:rPr>
+          <w:rFonts w:ascii="Arial" w:eastAsia="Times New Roman" w:hAnsi="Arial" w:cs="Arial"/>
+          <w:b/>
+          <w:bCs/>
+          <w:color w:val="2C2C36"/>
+          <w:spacing w:val="5"/>
+          <w:sz w:val="24"/>
+          <w:szCs w:val="24"/>
+          <w:bdr w:val="single" w:sz="2" w:space="0" w:color="E3E3E3" w:frame="1"/>
+        </w:rPr>
+        <w:t xml:space="preserve"> </w:t>
+      </w:r>
+      <w:proofErr w:type="spellStart"/>
+      <w:r>
+        <w:rPr>
+          <w:rFonts w:ascii="Arial" w:eastAsia="Times New Roman" w:hAnsi="Arial" w:cs="Arial"/>
+          <w:b/>
+          <w:bCs/>
+          <w:color w:val="2C2C36"/>
+          <w:spacing w:val="5"/>
+          <w:sz w:val="24"/>
+          <w:szCs w:val="24"/>
+          <w:bdr w:val="single" w:sz="2" w:space="0" w:color="E3E3E3" w:frame="1"/>
+        </w:rPr>
+        <w:t>Môn</w:t>
+      </w:r>
+      <w:proofErr w:type="spellEnd"/>
+      <w:r>
+        <w:rPr>
+          <w:rFonts w:ascii="Arial" w:eastAsia="Times New Roman" w:hAnsi="Arial" w:cs="Arial"/>
+          <w:b/>
+          <w:bCs/>
+          <w:color w:val="2C2C36"/>
+          <w:spacing w:val="5"/>
+          <w:sz w:val="24"/>
+          <w:szCs w:val="24"/>
+          <w:bdr w:val="single" w:sz="2" w:space="0" w:color="E3E3E3" w:frame="1"/>
+        </w:rPr>
+        <w:t xml:space="preserve">  </w:t>
+      </w:r>
+      <w:r>
+        <w:rPr>
+          <w:rFonts w:ascii="Arial" w:hAnsi="Arial" w:cs="Arial"/>
+          <w:color w:val="2C2C36"/>
+          <w:spacing w:val="5"/>
+          <w:shd w:val="clear" w:color="auto" w:fill="FFFFFF"/>
+        </w:rPr>
+        <w:t>Champs-Élysées Avenue</w:t>
+      </w:r>
+      <w:r>
+        <w:rPr>
+          <w:rFonts w:ascii="Arial" w:hAnsi="Arial" w:cs="Arial"/>
+          <w:color w:val="2C2C36"/>
+          <w:spacing w:val="5"/>
+          <w:shd w:val="clear" w:color="auto" w:fill="FFFFFF"/>
+        </w:rPr>
+        <w:t xml:space="preserve"> – </w:t>
+      </w:r>
+      <w:r>
+        <w:rPr>
+          <w:rFonts w:ascii="Arial" w:eastAsia="Times New Roman" w:hAnsi="Arial" w:cs="Arial"/>
+          <w:b/>
+          <w:bCs/>
+          <w:color w:val="2C2C36"/>
+          <w:spacing w:val="5"/>
+          <w:sz w:val="24"/>
+          <w:szCs w:val="24"/>
+          <w:bdr w:val="single" w:sz="2" w:space="0" w:color="E3E3E3" w:frame="1"/>
+        </w:rPr>
+        <w:t xml:space="preserve">Paris  </w:t>
+      </w:r>
+      <w:proofErr w:type="spellStart"/>
+      <w:r>
+        <w:rPr>
+          <w:rStyle w:val="Strong"/>
+          <w:rFonts w:ascii="Arial" w:hAnsi="Arial" w:cs="Arial"/>
+          <w:spacing w:val="5"/>
+          <w:bdr w:val="single" w:sz="2" w:space="0" w:color="E3E3E3" w:frame="1"/>
+          <w:shd w:val="clear" w:color="auto" w:fill="FFFFFF"/>
+        </w:rPr>
+        <w:t>spr_puzzle_image_</w:t>
+      </w:r>
+      <w:r>
+        <w:rPr>
+          <w:rFonts w:ascii="Arial" w:eastAsia="Times New Roman" w:hAnsi="Arial" w:cs="Arial"/>
+          <w:b/>
+          <w:bCs/>
+          <w:color w:val="2C2C36"/>
+          <w:spacing w:val="5"/>
+          <w:sz w:val="24"/>
+          <w:szCs w:val="24"/>
+          <w:bdr w:val="single" w:sz="2" w:space="0" w:color="E3E3E3" w:frame="1"/>
+        </w:rPr>
+        <w:t>dai_lo_champs_e</w:t>
+      </w:r>
+      <w:r>
+        <w:rPr>
+          <w:rFonts w:ascii="Arial" w:eastAsia="Times New Roman" w:hAnsi="Arial" w:cs="Arial"/>
+          <w:b/>
+          <w:bCs/>
+          <w:color w:val="2C2C36"/>
+          <w:spacing w:val="5"/>
+          <w:sz w:val="24"/>
+          <w:szCs w:val="24"/>
+          <w:bdr w:val="single" w:sz="2" w:space="0" w:color="E3E3E3" w:frame="1"/>
+        </w:rPr>
+        <w:t>lysées</w:t>
+      </w:r>
+      <w:r>
+        <w:rPr>
+          <w:rFonts w:ascii="Arial" w:eastAsia="Times New Roman" w:hAnsi="Arial" w:cs="Arial"/>
+          <w:b/>
+          <w:bCs/>
+          <w:color w:val="2C2C36"/>
+          <w:spacing w:val="5"/>
+          <w:sz w:val="24"/>
+          <w:szCs w:val="24"/>
+          <w:bdr w:val="single" w:sz="2" w:space="0" w:color="E3E3E3" w:frame="1"/>
+        </w:rPr>
+        <w:t>_paris_phap</w:t>
+      </w:r>
+      <w:proofErr w:type="spellEnd"/>
+      <w:r>
+        <w:rPr>
+          <w:rFonts w:ascii="Arial" w:eastAsia="Times New Roman" w:hAnsi="Arial" w:cs="Arial"/>
+          <w:b/>
+          <w:bCs/>
+          <w:color w:val="2C2C36"/>
+          <w:spacing w:val="5"/>
+          <w:sz w:val="24"/>
+          <w:szCs w:val="24"/>
+          <w:bdr w:val="single" w:sz="2" w:space="0" w:color="E3E3E3" w:frame="1"/>
+        </w:rPr>
+        <w:t xml:space="preserve"> 5</w:t>
       </w:r>
     </w:p>
     <w:p>
@@ -276,117 +1245,147 @@
           <w:szCs w:val="24"/>
         </w:rPr>
       </w:pPr>
-      <w:proofErr w:type="spellStart"/>
-      <w:r>
-        <w:rPr>
-          <w:rFonts w:ascii="Arial" w:eastAsia="Times New Roman" w:hAnsi="Arial" w:cs="Arial"/>
-          <w:b/>
-          <w:bCs/>
-          <w:color w:val="2C2C36"/>
-          <w:spacing w:val="5"/>
-          <w:sz w:val="24"/>
-          <w:szCs w:val="24"/>
-          <w:bdr w:val="single" w:sz="2" w:space="0" w:color="E3E3E3" w:frame="1"/>
-        </w:rPr>
-        <w:t>Nhà</w:t>
-      </w:r>
-      <w:proofErr w:type="spellEnd"/>
-      <w:r>
-        <w:rPr>
-          <w:rFonts w:ascii="Arial" w:eastAsia="Times New Roman" w:hAnsi="Arial" w:cs="Arial"/>
-          <w:b/>
-          <w:bCs/>
-          <w:color w:val="2C2C36"/>
-          <w:spacing w:val="5"/>
-          <w:sz w:val="24"/>
-          <w:szCs w:val="24"/>
-          <w:bdr w:val="single" w:sz="2" w:space="0" w:color="E3E3E3" w:frame="1"/>
-        </w:rPr>
-        <w:t xml:space="preserve"> </w:t>
-      </w:r>
-      <w:proofErr w:type="spellStart"/>
-      <w:r>
-        <w:rPr>
-          <w:rFonts w:ascii="Arial" w:eastAsia="Times New Roman" w:hAnsi="Arial" w:cs="Arial"/>
-          <w:b/>
-          <w:bCs/>
-          <w:color w:val="2C2C36"/>
-          <w:spacing w:val="5"/>
-          <w:sz w:val="24"/>
-          <w:szCs w:val="24"/>
-          <w:bdr w:val="single" w:sz="2" w:space="0" w:color="E3E3E3" w:frame="1"/>
-        </w:rPr>
-        <w:t>thờ</w:t>
-      </w:r>
-      <w:proofErr w:type="spellEnd"/>
-      <w:r>
-        <w:rPr>
-          <w:rFonts w:ascii="Arial" w:eastAsia="Times New Roman" w:hAnsi="Arial" w:cs="Arial"/>
-          <w:b/>
-          <w:bCs/>
-          <w:color w:val="2C2C36"/>
-          <w:spacing w:val="5"/>
-          <w:sz w:val="24"/>
-          <w:szCs w:val="24"/>
-          <w:bdr w:val="single" w:sz="2" w:space="0" w:color="E3E3E3" w:frame="1"/>
-        </w:rPr>
-        <w:t xml:space="preserve"> </w:t>
-      </w:r>
-      <w:proofErr w:type="spellStart"/>
-      <w:r>
-        <w:rPr>
-          <w:rFonts w:ascii="Arial" w:eastAsia="Times New Roman" w:hAnsi="Arial" w:cs="Arial"/>
-          <w:b/>
-          <w:bCs/>
-          <w:color w:val="2C2C36"/>
-          <w:spacing w:val="5"/>
-          <w:sz w:val="24"/>
-          <w:szCs w:val="24"/>
-          <w:bdr w:val="single" w:sz="2" w:space="0" w:color="E3E3E3" w:frame="1"/>
-        </w:rPr>
-        <w:t>Đức</w:t>
-      </w:r>
-      <w:proofErr w:type="spellEnd"/>
-      <w:r>
-        <w:rPr>
-          <w:rFonts w:ascii="Arial" w:eastAsia="Times New Roman" w:hAnsi="Arial" w:cs="Arial"/>
-          <w:b/>
-          <w:bCs/>
-          <w:color w:val="2C2C36"/>
-          <w:spacing w:val="5"/>
-          <w:sz w:val="24"/>
-          <w:szCs w:val="24"/>
-          <w:bdr w:val="single" w:sz="2" w:space="0" w:color="E3E3E3" w:frame="1"/>
-        </w:rPr>
-        <w:t xml:space="preserve"> </w:t>
-      </w:r>
-      <w:proofErr w:type="spellStart"/>
-      <w:r>
-        <w:rPr>
-          <w:rFonts w:ascii="Arial" w:eastAsia="Times New Roman" w:hAnsi="Arial" w:cs="Arial"/>
-          <w:b/>
-          <w:bCs/>
-          <w:color w:val="2C2C36"/>
-          <w:spacing w:val="5"/>
-          <w:sz w:val="24"/>
-          <w:szCs w:val="24"/>
-          <w:bdr w:val="single" w:sz="2" w:space="0" w:color="E3E3E3" w:frame="1"/>
-        </w:rPr>
-        <w:t>Bà</w:t>
-      </w:r>
-      <w:proofErr w:type="spellEnd"/>
-      <w:r>
-        <w:rPr>
-          <w:rFonts w:ascii="Arial" w:eastAsia="Times New Roman" w:hAnsi="Arial" w:cs="Arial"/>
-          <w:b/>
-          <w:bCs/>
-          <w:color w:val="2C2C36"/>
-          <w:spacing w:val="5"/>
-          <w:sz w:val="24"/>
-          <w:szCs w:val="24"/>
-          <w:bdr w:val="single" w:sz="2" w:space="0" w:color="E3E3E3" w:frame="1"/>
-        </w:rPr>
-        <w:t xml:space="preserve"> Paris</w:t>
+      <w:r>
+        <w:rPr>
+          <w:rFonts w:ascii="Arial" w:eastAsia="Times New Roman" w:hAnsi="Arial" w:cs="Arial"/>
+          <w:b/>
+          <w:bCs/>
+          <w:color w:val="2C2C36"/>
+          <w:spacing w:val="5"/>
+          <w:sz w:val="24"/>
+          <w:szCs w:val="24"/>
+          <w:bdr w:val="single" w:sz="2" w:space="0" w:color="E3E3E3" w:frame="1"/>
+        </w:rPr>
+        <w:t>Mont Saint-Michel</w:t>
+      </w:r>
+      <w:r>
+        <w:rPr>
+          <w:rFonts w:ascii="Arial" w:eastAsia="Times New Roman" w:hAnsi="Arial" w:cs="Arial"/>
+          <w:b/>
+          <w:bCs/>
+          <w:color w:val="2C2C36"/>
+          <w:spacing w:val="5"/>
+          <w:sz w:val="24"/>
+          <w:szCs w:val="24"/>
+          <w:bdr w:val="single" w:sz="2" w:space="0" w:color="E3E3E3" w:frame="1"/>
+        </w:rPr>
+        <w:t xml:space="preserve"> </w:t>
+      </w:r>
+      <w:r>
+        <w:rPr>
+          <w:rFonts w:ascii="Arial" w:eastAsia="Times New Roman" w:hAnsi="Arial" w:cs="Arial"/>
+          <w:b/>
+          <w:bCs/>
+          <w:color w:val="2C2C36"/>
+          <w:spacing w:val="5"/>
+          <w:sz w:val="24"/>
+          <w:szCs w:val="24"/>
+          <w:bdr w:val="single" w:sz="2" w:space="0" w:color="E3E3E3" w:frame="1"/>
+        </w:rPr>
+        <w:t>Mont Saint-Michel</w:t>
+      </w:r>
+      <w:r>
+        <w:rPr>
+          <w:rFonts w:ascii="Arial" w:eastAsia="Times New Roman" w:hAnsi="Arial" w:cs="Arial"/>
+          <w:b/>
+          <w:bCs/>
+          <w:color w:val="2C2C36"/>
+          <w:spacing w:val="5"/>
+          <w:sz w:val="24"/>
+          <w:szCs w:val="24"/>
+          <w:bdr w:val="single" w:sz="2" w:space="0" w:color="E3E3E3" w:frame="1"/>
+        </w:rPr>
+        <w:t xml:space="preserve"> – </w:t>
+      </w:r>
+      <w:r>
+        <w:rPr>
+          <w:rFonts w:ascii="Arial" w:eastAsia="Times New Roman" w:hAnsi="Arial" w:cs="Arial"/>
+          <w:b/>
+          <w:bCs/>
+          <w:color w:val="2C2C36"/>
+          <w:spacing w:val="5"/>
+          <w:sz w:val="24"/>
+          <w:szCs w:val="24"/>
+          <w:bdr w:val="single" w:sz="2" w:space="0" w:color="E3E3E3" w:frame="1"/>
+        </w:rPr>
+        <w:t>France</w:t>
+      </w:r>
+      <w:r>
+        <w:rPr>
+          <w:rFonts w:ascii="Arial" w:eastAsia="Times New Roman" w:hAnsi="Arial" w:cs="Arial"/>
+          <w:b/>
+          <w:bCs/>
+          <w:color w:val="2C2C36"/>
+          <w:spacing w:val="5"/>
+          <w:sz w:val="24"/>
+          <w:szCs w:val="24"/>
+          <w:bdr w:val="single" w:sz="2" w:space="0" w:color="E3E3E3" w:frame="1"/>
+        </w:rPr>
+        <w:t xml:space="preserve">  </w:t>
+      </w:r>
+      <w:proofErr w:type="spellStart"/>
+      <w:r>
+        <w:rPr>
+          <w:rStyle w:val="Strong"/>
+          <w:rFonts w:ascii="Arial" w:hAnsi="Arial" w:cs="Arial"/>
+          <w:spacing w:val="5"/>
+          <w:bdr w:val="single" w:sz="2" w:space="0" w:color="E3E3E3" w:frame="1"/>
+          <w:shd w:val="clear" w:color="auto" w:fill="FFFFFF"/>
+        </w:rPr>
+        <w:t>spr_puzzle_image_</w:t>
+      </w:r>
+      <w:r>
+        <w:rPr>
+          <w:rFonts w:ascii="Arial" w:eastAsia="Times New Roman" w:hAnsi="Arial" w:cs="Arial"/>
+          <w:b/>
+          <w:bCs/>
+          <w:color w:val="2C2C36"/>
+          <w:spacing w:val="5"/>
+          <w:sz w:val="24"/>
+          <w:szCs w:val="24"/>
+          <w:bdr w:val="single" w:sz="2" w:space="0" w:color="E3E3E3" w:frame="1"/>
+        </w:rPr>
+        <w:t>mont_saint_m</w:t>
+      </w:r>
+      <w:r>
+        <w:rPr>
+          <w:rFonts w:ascii="Arial" w:eastAsia="Times New Roman" w:hAnsi="Arial" w:cs="Arial"/>
+          <w:b/>
+          <w:bCs/>
+          <w:color w:val="2C2C36"/>
+          <w:spacing w:val="5"/>
+          <w:sz w:val="24"/>
+          <w:szCs w:val="24"/>
+          <w:bdr w:val="single" w:sz="2" w:space="0" w:color="E3E3E3" w:frame="1"/>
+        </w:rPr>
+        <w:t>ichel</w:t>
+      </w:r>
+      <w:r>
+        <w:rPr>
+          <w:rFonts w:ascii="Arial" w:eastAsia="Times New Roman" w:hAnsi="Arial" w:cs="Arial"/>
+          <w:b/>
+          <w:bCs/>
+          <w:color w:val="2C2C36"/>
+          <w:spacing w:val="5"/>
+          <w:sz w:val="24"/>
+          <w:szCs w:val="24"/>
+          <w:bdr w:val="single" w:sz="2" w:space="0" w:color="E3E3E3" w:frame="1"/>
+        </w:rPr>
+        <w:t>_phap</w:t>
+      </w:r>
+      <w:proofErr w:type="spellEnd"/>
+      <w:r>
+        <w:rPr>
+          <w:rFonts w:ascii="Arial" w:eastAsia="Times New Roman" w:hAnsi="Arial" w:cs="Arial"/>
+          <w:b/>
+          <w:bCs/>
+          <w:color w:val="2C2C36"/>
+          <w:spacing w:val="5"/>
+          <w:sz w:val="24"/>
+          <w:szCs w:val="24"/>
+          <w:bdr w:val="single" w:sz="2" w:space="0" w:color="E3E3E3" w:frame="1"/>
+        </w:rPr>
+        <w:t xml:space="preserve"> 6</w:t>
       </w:r>
     </w:p>
     <w:p>
@@ -424,49 +1423,242 @@
           <w:szCs w:val="24"/>
           <w:bdr w:val="single" w:sz="2" w:space="0" w:color="E3E3E3" w:frame="1"/>
         </w:rPr>
-        <w:t>Cung</w:t>
-      </w:r>
-      <w:proofErr w:type="spellEnd"/>
-      <w:r>
-        <w:rPr>
-          <w:rFonts w:ascii="Arial" w:eastAsia="Times New Roman" w:hAnsi="Arial" w:cs="Arial"/>
-          <w:b/>
-          <w:bCs/>
-          <w:color w:val="2C2C36"/>
-          <w:spacing w:val="5"/>
-          <w:sz w:val="24"/>
-          <w:szCs w:val="24"/>
-          <w:bdr w:val="single" w:sz="2" w:space="0" w:color="E3E3E3" w:frame="1"/>
-        </w:rPr>
-        <w:t xml:space="preserve"> </w:t>
-      </w:r>
-      <w:proofErr w:type="spellStart"/>
-      <w:r>
-        <w:rPr>
-          <w:rFonts w:ascii="Arial" w:eastAsia="Times New Roman" w:hAnsi="Arial" w:cs="Arial"/>
-          <w:b/>
-          <w:bCs/>
-          <w:color w:val="2C2C36"/>
-          <w:spacing w:val="5"/>
-          <w:sz w:val="24"/>
-          <w:szCs w:val="24"/>
-          <w:bdr w:val="single" w:sz="2" w:space="0" w:color="E3E3E3" w:frame="1"/>
-        </w:rPr>
-        <w:t>điện</w:t>
-      </w:r>
-      <w:proofErr w:type="spellEnd"/>
-      <w:r>
-        <w:rPr>
-          <w:rFonts w:ascii="Arial" w:eastAsia="Times New Roman" w:hAnsi="Arial" w:cs="Arial"/>
-          <w:b/>
-          <w:bCs/>
-          <w:color w:val="2C2C36"/>
-          <w:spacing w:val="5"/>
-          <w:sz w:val="24"/>
-          <w:szCs w:val="24"/>
-          <w:bdr w:val="single" w:sz="2" w:space="0" w:color="E3E3E3" w:frame="1"/>
-        </w:rPr>
-        <w:t xml:space="preserve"> Versailles</w:t>
+        <w:t>Đồng</w:t>
+      </w:r>
+      <w:proofErr w:type="spellEnd"/>
+      <w:r>
+        <w:rPr>
+          <w:rFonts w:ascii="Arial" w:eastAsia="Times New Roman" w:hAnsi="Arial" w:cs="Arial"/>
+          <w:b/>
+          <w:bCs/>
+          <w:color w:val="2C2C36"/>
+          <w:spacing w:val="5"/>
+          <w:sz w:val="24"/>
+          <w:szCs w:val="24"/>
+          <w:bdr w:val="single" w:sz="2" w:space="0" w:color="E3E3E3" w:frame="1"/>
+        </w:rPr>
+        <w:t xml:space="preserve"> </w:t>
+      </w:r>
+      <w:proofErr w:type="spellStart"/>
+      <w:r>
+        <w:rPr>
+          <w:rFonts w:ascii="Arial" w:eastAsia="Times New Roman" w:hAnsi="Arial" w:cs="Arial"/>
+          <w:b/>
+          <w:bCs/>
+          <w:color w:val="2C2C36"/>
+          <w:spacing w:val="5"/>
+          <w:sz w:val="24"/>
+          <w:szCs w:val="24"/>
+          <w:bdr w:val="single" w:sz="2" w:space="0" w:color="E3E3E3" w:frame="1"/>
+        </w:rPr>
+        <w:t>bằng</w:t>
+      </w:r>
+      <w:proofErr w:type="spellEnd"/>
+      <w:r>
+        <w:rPr>
+          <w:rFonts w:ascii="Arial" w:eastAsia="Times New Roman" w:hAnsi="Arial" w:cs="Arial"/>
+          <w:b/>
+          <w:bCs/>
+          <w:color w:val="2C2C36"/>
+          <w:spacing w:val="5"/>
+          <w:sz w:val="24"/>
+          <w:szCs w:val="24"/>
+          <w:bdr w:val="single" w:sz="2" w:space="0" w:color="E3E3E3" w:frame="1"/>
+        </w:rPr>
+        <w:t xml:space="preserve"> </w:t>
+      </w:r>
+      <w:proofErr w:type="spellStart"/>
+      <w:r>
+        <w:rPr>
+          <w:rFonts w:ascii="Arial" w:eastAsia="Times New Roman" w:hAnsi="Arial" w:cs="Arial"/>
+          <w:b/>
+          <w:bCs/>
+          <w:color w:val="2C2C36"/>
+          <w:spacing w:val="5"/>
+          <w:sz w:val="24"/>
+          <w:szCs w:val="24"/>
+          <w:bdr w:val="single" w:sz="2" w:space="0" w:color="E3E3E3" w:frame="1"/>
+        </w:rPr>
+        <w:t>hoa</w:t>
+      </w:r>
+      <w:proofErr w:type="spellEnd"/>
+      <w:r>
+        <w:rPr>
+          <w:rFonts w:ascii="Arial" w:eastAsia="Times New Roman" w:hAnsi="Arial" w:cs="Arial"/>
+          <w:b/>
+          <w:bCs/>
+          <w:color w:val="2C2C36"/>
+          <w:spacing w:val="5"/>
+          <w:sz w:val="24"/>
+          <w:szCs w:val="24"/>
+          <w:bdr w:val="single" w:sz="2" w:space="0" w:color="E3E3E3" w:frame="1"/>
+        </w:rPr>
+        <w:t xml:space="preserve"> </w:t>
+      </w:r>
+      <w:proofErr w:type="spellStart"/>
+      <w:r>
+        <w:rPr>
+          <w:rFonts w:ascii="Arial" w:eastAsia="Times New Roman" w:hAnsi="Arial" w:cs="Arial"/>
+          <w:b/>
+          <w:bCs/>
+          <w:color w:val="2C2C36"/>
+          <w:spacing w:val="5"/>
+          <w:sz w:val="24"/>
+          <w:szCs w:val="24"/>
+          <w:bdr w:val="single" w:sz="2" w:space="0" w:color="E3E3E3" w:frame="1"/>
+        </w:rPr>
+        <w:t>oải</w:t>
+      </w:r>
+      <w:proofErr w:type="spellEnd"/>
+      <w:r>
+        <w:rPr>
+          <w:rFonts w:ascii="Arial" w:eastAsia="Times New Roman" w:hAnsi="Arial" w:cs="Arial"/>
+          <w:b/>
+          <w:bCs/>
+          <w:color w:val="2C2C36"/>
+          <w:spacing w:val="5"/>
+          <w:sz w:val="24"/>
+          <w:szCs w:val="24"/>
+          <w:bdr w:val="single" w:sz="2" w:space="0" w:color="E3E3E3" w:frame="1"/>
+        </w:rPr>
+        <w:t xml:space="preserve"> </w:t>
+      </w:r>
+      <w:proofErr w:type="spellStart"/>
+      <w:r>
+        <w:rPr>
+          <w:rFonts w:ascii="Arial" w:eastAsia="Times New Roman" w:hAnsi="Arial" w:cs="Arial"/>
+          <w:b/>
+          <w:bCs/>
+          <w:color w:val="2C2C36"/>
+          <w:spacing w:val="5"/>
+          <w:sz w:val="24"/>
+          <w:szCs w:val="24"/>
+          <w:bdr w:val="single" w:sz="2" w:space="0" w:color="E3E3E3" w:frame="1"/>
+        </w:rPr>
+        <w:t>hương</w:t>
+      </w:r>
+      <w:proofErr w:type="spellEnd"/>
+      <w:r>
+        <w:rPr>
+          <w:rFonts w:ascii="Arial" w:eastAsia="Times New Roman" w:hAnsi="Arial" w:cs="Arial"/>
+          <w:b/>
+          <w:bCs/>
+          <w:color w:val="2C2C36"/>
+          <w:spacing w:val="5"/>
+          <w:sz w:val="24"/>
+          <w:szCs w:val="24"/>
+          <w:bdr w:val="single" w:sz="2" w:space="0" w:color="E3E3E3" w:frame="1"/>
+        </w:rPr>
+        <w:t xml:space="preserve"> Provence</w:t>
+      </w:r>
+      <w:r>
+        <w:rPr>
+          <w:rFonts w:ascii="Arial" w:eastAsia="Times New Roman" w:hAnsi="Arial" w:cs="Arial"/>
+          <w:b/>
+          <w:bCs/>
+          <w:color w:val="2C2C36"/>
+          <w:spacing w:val="5"/>
+          <w:sz w:val="24"/>
+          <w:szCs w:val="24"/>
+          <w:bdr w:val="single" w:sz="2" w:space="0" w:color="E3E3E3" w:frame="1"/>
+        </w:rPr>
+        <w:t xml:space="preserve"> </w:t>
+      </w:r>
+      <w:proofErr w:type="spellStart"/>
+      <w:r>
+        <w:rPr>
+          <w:rStyle w:val="Strong"/>
+          <w:rFonts w:ascii="Arial" w:hAnsi="Arial" w:cs="Arial"/>
+          <w:spacing w:val="5"/>
+          <w:bdr w:val="single" w:sz="2" w:space="0" w:color="E3E3E3" w:frame="1"/>
+          <w:shd w:val="clear" w:color="auto" w:fill="FFFFFF"/>
+        </w:rPr>
+        <w:t>Provence</w:t>
+      </w:r>
+      <w:proofErr w:type="spellEnd"/>
+      <w:r>
+        <w:rPr>
+          <w:rStyle w:val="Strong"/>
+          <w:rFonts w:ascii="Arial" w:hAnsi="Arial" w:cs="Arial"/>
+          <w:spacing w:val="5"/>
+          <w:bdr w:val="single" w:sz="2" w:space="0" w:color="E3E3E3" w:frame="1"/>
+          <w:shd w:val="clear" w:color="auto" w:fill="FFFFFF"/>
+        </w:rPr>
+        <w:t xml:space="preserve"> Lavender Fields</w:t>
+      </w:r>
+      <w:r>
+        <w:rPr>
+          <w:rStyle w:val="Strong"/>
+          <w:rFonts w:ascii="Arial" w:hAnsi="Arial" w:cs="Arial"/>
+          <w:spacing w:val="5"/>
+          <w:bdr w:val="single" w:sz="2" w:space="0" w:color="E3E3E3" w:frame="1"/>
+          <w:shd w:val="clear" w:color="auto" w:fill="FFFFFF"/>
+        </w:rPr>
+        <w:t xml:space="preserve"> – France </w:t>
+      </w:r>
+      <w:proofErr w:type="spellStart"/>
+      <w:r>
+        <w:rPr>
+          <w:rStyle w:val="Strong"/>
+          <w:rFonts w:ascii="Arial" w:hAnsi="Arial" w:cs="Arial"/>
+          <w:spacing w:val="5"/>
+          <w:bdr w:val="single" w:sz="2" w:space="0" w:color="E3E3E3" w:frame="1"/>
+          <w:shd w:val="clear" w:color="auto" w:fill="FFFFFF"/>
+        </w:rPr>
+        <w:t>spr_puzzle_image_</w:t>
+      </w:r>
+      <w:r>
+        <w:rPr>
+          <w:rFonts w:ascii="Arial" w:eastAsia="Times New Roman" w:hAnsi="Arial" w:cs="Arial"/>
+          <w:b/>
+          <w:bCs/>
+          <w:color w:val="2C2C36"/>
+          <w:spacing w:val="5"/>
+          <w:sz w:val="24"/>
+          <w:szCs w:val="24"/>
+          <w:bdr w:val="single" w:sz="2" w:space="0" w:color="E3E3E3" w:frame="1"/>
+        </w:rPr>
+        <w:t>dong_bang_hoa_oai_huo</w:t>
+      </w:r>
+      <w:r>
+        <w:rPr>
+          <w:rFonts w:ascii="Arial" w:eastAsia="Times New Roman" w:hAnsi="Arial" w:cs="Arial"/>
+          <w:b/>
+          <w:bCs/>
+          <w:color w:val="2C2C36"/>
+          <w:spacing w:val="5"/>
+          <w:sz w:val="24"/>
+          <w:szCs w:val="24"/>
+          <w:bdr w:val="single" w:sz="2" w:space="0" w:color="E3E3E3" w:frame="1"/>
+        </w:rPr>
+        <w:t>ng</w:t>
+      </w:r>
+      <w:r>
+        <w:rPr>
+          <w:rFonts w:ascii="Arial" w:eastAsia="Times New Roman" w:hAnsi="Arial" w:cs="Arial"/>
+          <w:b/>
+          <w:bCs/>
+          <w:color w:val="2C2C36"/>
+          <w:spacing w:val="5"/>
+          <w:sz w:val="24"/>
+          <w:szCs w:val="24"/>
+          <w:bdr w:val="single" w:sz="2" w:space="0" w:color="E3E3E3" w:frame="1"/>
+        </w:rPr>
+        <w:t>_phap</w:t>
+      </w:r>
+      <w:proofErr w:type="spellEnd"/>
+      <w:r>
+        <w:rPr>
+          <w:rFonts w:ascii="Arial" w:eastAsia="Times New Roman" w:hAnsi="Arial" w:cs="Arial"/>
+          <w:b/>
+          <w:bCs/>
+          <w:color w:val="2C2C36"/>
+          <w:spacing w:val="5"/>
+          <w:sz w:val="24"/>
+          <w:szCs w:val="24"/>
+          <w:bdr w:val="single" w:sz="2" w:space="0" w:color="E3E3E3" w:frame="1"/>
+        </w:rPr>
+        <w:t xml:space="preserve"> 7</w:t>
       </w:r>
     </w:p>
     <w:p>
@@ -492,133 +1684,285 @@
           <w:szCs w:val="24"/>
         </w:rPr>
       </w:pPr>
-      <w:proofErr w:type="spellStart"/>
-      <w:r>
-        <w:rPr>
-          <w:rFonts w:ascii="Arial" w:eastAsia="Times New Roman" w:hAnsi="Arial" w:cs="Arial"/>
-          <w:b/>
-          <w:bCs/>
-          <w:color w:val="2C2C36"/>
-          <w:spacing w:val="5"/>
-          <w:sz w:val="24"/>
-          <w:szCs w:val="24"/>
-          <w:bdr w:val="single" w:sz="2" w:space="0" w:color="E3E3E3" w:frame="1"/>
-        </w:rPr>
-        <w:t>Đại</w:t>
-      </w:r>
-      <w:proofErr w:type="spellEnd"/>
-      <w:r>
-        <w:rPr>
-          <w:rFonts w:ascii="Arial" w:eastAsia="Times New Roman" w:hAnsi="Arial" w:cs="Arial"/>
-          <w:b/>
-          <w:bCs/>
-          <w:color w:val="2C2C36"/>
-          <w:spacing w:val="5"/>
-          <w:sz w:val="24"/>
-          <w:szCs w:val="24"/>
-          <w:bdr w:val="single" w:sz="2" w:space="0" w:color="E3E3E3" w:frame="1"/>
-        </w:rPr>
-        <w:t xml:space="preserve"> </w:t>
-      </w:r>
-      <w:proofErr w:type="spellStart"/>
-      <w:r>
-        <w:rPr>
-          <w:rFonts w:ascii="Arial" w:eastAsia="Times New Roman" w:hAnsi="Arial" w:cs="Arial"/>
-          <w:b/>
-          <w:bCs/>
-          <w:color w:val="2C2C36"/>
-          <w:spacing w:val="5"/>
-          <w:sz w:val="24"/>
-          <w:szCs w:val="24"/>
-          <w:bdr w:val="single" w:sz="2" w:space="0" w:color="E3E3E3" w:frame="1"/>
-        </w:rPr>
-        <w:t>lộ</w:t>
-      </w:r>
-      <w:proofErr w:type="spellEnd"/>
-      <w:r>
-        <w:rPr>
-          <w:rFonts w:ascii="Arial" w:eastAsia="Times New Roman" w:hAnsi="Arial" w:cs="Arial"/>
-          <w:b/>
-          <w:bCs/>
-          <w:color w:val="2C2C36"/>
-          <w:spacing w:val="5"/>
-          <w:sz w:val="24"/>
-          <w:szCs w:val="24"/>
-          <w:bdr w:val="single" w:sz="2" w:space="0" w:color="E3E3E3" w:frame="1"/>
-        </w:rPr>
-        <w:t xml:space="preserve"> Champs-Élysées &amp; </w:t>
-      </w:r>
-      <w:proofErr w:type="spellStart"/>
-      <w:r>
-        <w:rPr>
-          <w:rFonts w:ascii="Arial" w:eastAsia="Times New Roman" w:hAnsi="Arial" w:cs="Arial"/>
-          <w:b/>
-          <w:bCs/>
-          <w:color w:val="2C2C36"/>
-          <w:spacing w:val="5"/>
-          <w:sz w:val="24"/>
-          <w:szCs w:val="24"/>
-          <w:bdr w:val="single" w:sz="2" w:space="0" w:color="E3E3E3" w:frame="1"/>
-        </w:rPr>
-        <w:t>Khải</w:t>
-      </w:r>
-      <w:proofErr w:type="spellEnd"/>
-      <w:r>
-        <w:rPr>
-          <w:rFonts w:ascii="Arial" w:eastAsia="Times New Roman" w:hAnsi="Arial" w:cs="Arial"/>
-          <w:b/>
-          <w:bCs/>
-          <w:color w:val="2C2C36"/>
-          <w:spacing w:val="5"/>
-          <w:sz w:val="24"/>
-          <w:szCs w:val="24"/>
-          <w:bdr w:val="single" w:sz="2" w:space="0" w:color="E3E3E3" w:frame="1"/>
-        </w:rPr>
-        <w:t xml:space="preserve"> </w:t>
-      </w:r>
-      <w:proofErr w:type="spellStart"/>
-      <w:r>
-        <w:rPr>
-          <w:rFonts w:ascii="Arial" w:eastAsia="Times New Roman" w:hAnsi="Arial" w:cs="Arial"/>
-          <w:b/>
-          <w:bCs/>
-          <w:color w:val="2C2C36"/>
-          <w:spacing w:val="5"/>
-          <w:sz w:val="24"/>
-          <w:szCs w:val="24"/>
-          <w:bdr w:val="single" w:sz="2" w:space="0" w:color="E3E3E3" w:frame="1"/>
-        </w:rPr>
-        <w:t>Hoàn</w:t>
-      </w:r>
-      <w:proofErr w:type="spellEnd"/>
-      <w:r>
-        <w:rPr>
-          <w:rFonts w:ascii="Arial" w:eastAsia="Times New Roman" w:hAnsi="Arial" w:cs="Arial"/>
-          <w:b/>
-          <w:bCs/>
-          <w:color w:val="2C2C36"/>
-          <w:spacing w:val="5"/>
-          <w:sz w:val="24"/>
-          <w:szCs w:val="24"/>
-          <w:bdr w:val="single" w:sz="2" w:space="0" w:color="E3E3E3" w:frame="1"/>
-        </w:rPr>
-        <w:t xml:space="preserve"> </w:t>
-      </w:r>
-      <w:proofErr w:type="spellStart"/>
-      <w:r>
-        <w:rPr>
-          <w:rFonts w:ascii="Arial" w:eastAsia="Times New Roman" w:hAnsi="Arial" w:cs="Arial"/>
-          <w:b/>
-          <w:bCs/>
-          <w:color w:val="2C2C36"/>
-          <w:spacing w:val="5"/>
-          <w:sz w:val="24"/>
-          <w:szCs w:val="24"/>
-          <w:bdr w:val="single" w:sz="2" w:space="0" w:color="E3E3E3" w:frame="1"/>
-        </w:rPr>
-        <w:t>Môn</w:t>
-      </w:r>
-      <w:proofErr w:type="spellEnd"/>
+      <w:r>
+        <w:rPr>
+          <w:rFonts w:ascii="Arial" w:eastAsia="Times New Roman" w:hAnsi="Arial" w:cs="Arial"/>
+          <w:b/>
+          <w:bCs/>
+          <w:color w:val="2C2C36"/>
+          <w:spacing w:val="5"/>
+          <w:sz w:val="24"/>
+          <w:szCs w:val="24"/>
+          <w:bdr w:val="single" w:sz="2" w:space="0" w:color="E3E3E3" w:frame="1"/>
+        </w:rPr>
+        <w:t>Cannes</w:t>
+      </w:r>
+      <w:r>
+        <w:rPr>
+          <w:rFonts w:ascii="Arial" w:eastAsia="Times New Roman" w:hAnsi="Arial" w:cs="Arial"/>
+          <w:color w:val="2C2C36"/>
+          <w:spacing w:val="5"/>
+          <w:sz w:val="24"/>
+          <w:szCs w:val="24"/>
+        </w:rPr>
+        <w:t xml:space="preserve"> – </w:t>
+      </w:r>
+      <w:proofErr w:type="spellStart"/>
+      <w:r>
+        <w:rPr>
+          <w:rFonts w:ascii="Arial" w:eastAsia="Times New Roman" w:hAnsi="Arial" w:cs="Arial"/>
+          <w:color w:val="2C2C36"/>
+          <w:spacing w:val="5"/>
+          <w:sz w:val="24"/>
+          <w:szCs w:val="24"/>
+        </w:rPr>
+        <w:t>thành</w:t>
+      </w:r>
+      <w:proofErr w:type="spellEnd"/>
+      <w:r>
+        <w:rPr>
+          <w:rFonts w:ascii="Arial" w:eastAsia="Times New Roman" w:hAnsi="Arial" w:cs="Arial"/>
+          <w:color w:val="2C2C36"/>
+          <w:spacing w:val="5"/>
+          <w:sz w:val="24"/>
+          <w:szCs w:val="24"/>
+        </w:rPr>
+        <w:t xml:space="preserve"> </w:t>
+      </w:r>
+      <w:proofErr w:type="spellStart"/>
+      <w:r>
+        <w:rPr>
+          <w:rFonts w:ascii="Arial" w:eastAsia="Times New Roman" w:hAnsi="Arial" w:cs="Arial"/>
+          <w:color w:val="2C2C36"/>
+          <w:spacing w:val="5"/>
+          <w:sz w:val="24"/>
+          <w:szCs w:val="24"/>
+        </w:rPr>
+        <w:t>phố</w:t>
+      </w:r>
+      <w:proofErr w:type="spellEnd"/>
+      <w:r>
+        <w:rPr>
+          <w:rFonts w:ascii="Arial" w:eastAsia="Times New Roman" w:hAnsi="Arial" w:cs="Arial"/>
+          <w:color w:val="2C2C36"/>
+          <w:spacing w:val="5"/>
+          <w:sz w:val="24"/>
+          <w:szCs w:val="24"/>
+        </w:rPr>
+        <w:t xml:space="preserve"> </w:t>
+      </w:r>
+      <w:proofErr w:type="spellStart"/>
+      <w:r>
+        <w:rPr>
+          <w:rFonts w:ascii="Arial" w:eastAsia="Times New Roman" w:hAnsi="Arial" w:cs="Arial"/>
+          <w:color w:val="2C2C36"/>
+          <w:spacing w:val="5"/>
+          <w:sz w:val="24"/>
+          <w:szCs w:val="24"/>
+        </w:rPr>
+        <w:t>biển</w:t>
+      </w:r>
+      <w:proofErr w:type="spellEnd"/>
+      <w:r>
+        <w:rPr>
+          <w:rFonts w:ascii="Arial" w:eastAsia="Times New Roman" w:hAnsi="Arial" w:cs="Arial"/>
+          <w:color w:val="2C2C36"/>
+          <w:spacing w:val="5"/>
+          <w:sz w:val="24"/>
+          <w:szCs w:val="24"/>
+        </w:rPr>
+        <w:t xml:space="preserve"> </w:t>
+      </w:r>
+      <w:proofErr w:type="spellStart"/>
+      <w:r>
+        <w:rPr>
+          <w:rFonts w:ascii="Arial" w:eastAsia="Times New Roman" w:hAnsi="Arial" w:cs="Arial"/>
+          <w:color w:val="2C2C36"/>
+          <w:spacing w:val="5"/>
+          <w:sz w:val="24"/>
+          <w:szCs w:val="24"/>
+        </w:rPr>
+        <w:t>và</w:t>
+      </w:r>
+      <w:proofErr w:type="spellEnd"/>
+      <w:r>
+        <w:rPr>
+          <w:rFonts w:ascii="Arial" w:eastAsia="Times New Roman" w:hAnsi="Arial" w:cs="Arial"/>
+          <w:color w:val="2C2C36"/>
+          <w:spacing w:val="5"/>
+          <w:sz w:val="24"/>
+          <w:szCs w:val="24"/>
+        </w:rPr>
+        <w:t xml:space="preserve"> </w:t>
+      </w:r>
+      <w:proofErr w:type="spellStart"/>
+      <w:r>
+        <w:rPr>
+          <w:rFonts w:ascii="Arial" w:eastAsia="Times New Roman" w:hAnsi="Arial" w:cs="Arial"/>
+          <w:color w:val="2C2C36"/>
+          <w:spacing w:val="5"/>
+          <w:sz w:val="24"/>
+          <w:szCs w:val="24"/>
+        </w:rPr>
+        <w:t>lễ</w:t>
+      </w:r>
+      <w:proofErr w:type="spellEnd"/>
+      <w:r>
+        <w:rPr>
+          <w:rFonts w:ascii="Arial" w:eastAsia="Times New Roman" w:hAnsi="Arial" w:cs="Arial"/>
+          <w:color w:val="2C2C36"/>
+          <w:spacing w:val="5"/>
+          <w:sz w:val="24"/>
+          <w:szCs w:val="24"/>
+        </w:rPr>
+        <w:t xml:space="preserve"> </w:t>
+      </w:r>
+      <w:proofErr w:type="spellStart"/>
+      <w:r>
+        <w:rPr>
+          <w:rFonts w:ascii="Arial" w:eastAsia="Times New Roman" w:hAnsi="Arial" w:cs="Arial"/>
+          <w:color w:val="2C2C36"/>
+          <w:spacing w:val="5"/>
+          <w:sz w:val="24"/>
+          <w:szCs w:val="24"/>
+        </w:rPr>
+        <w:t>hội</w:t>
+      </w:r>
+      <w:proofErr w:type="spellEnd"/>
+      <w:r>
+        <w:rPr>
+          <w:rFonts w:ascii="Arial" w:eastAsia="Times New Roman" w:hAnsi="Arial" w:cs="Arial"/>
+          <w:color w:val="2C2C36"/>
+          <w:spacing w:val="5"/>
+          <w:sz w:val="24"/>
+          <w:szCs w:val="24"/>
+        </w:rPr>
+        <w:t xml:space="preserve"> </w:t>
+      </w:r>
+      <w:proofErr w:type="spellStart"/>
+      <w:r>
+        <w:rPr>
+          <w:rFonts w:ascii="Arial" w:eastAsia="Times New Roman" w:hAnsi="Arial" w:cs="Arial"/>
+          <w:color w:val="2C2C36"/>
+          <w:spacing w:val="5"/>
+          <w:sz w:val="24"/>
+          <w:szCs w:val="24"/>
+        </w:rPr>
+        <w:t>phim</w:t>
+      </w:r>
+      <w:proofErr w:type="spellEnd"/>
+      <w:r>
+        <w:rPr>
+          <w:rFonts w:ascii="Arial" w:eastAsia="Times New Roman" w:hAnsi="Arial" w:cs="Arial"/>
+          <w:color w:val="2C2C36"/>
+          <w:spacing w:val="5"/>
+          <w:sz w:val="24"/>
+          <w:szCs w:val="24"/>
+        </w:rPr>
+        <w:t xml:space="preserve"> </w:t>
+      </w:r>
+      <w:r>
+        <w:rPr>
+          <w:rStyle w:val="Strong"/>
+          <w:rFonts w:ascii="Arial" w:hAnsi="Arial" w:cs="Arial"/>
+          <w:spacing w:val="5"/>
+          <w:bdr w:val="single" w:sz="2" w:space="0" w:color="E3E3E3" w:frame="1"/>
+          <w:shd w:val="clear" w:color="auto" w:fill="FFFFFF"/>
+        </w:rPr>
+        <w:t>City of the Cannes Film Festival</w:t>
+      </w:r>
+      <w:r>
+        <w:rPr>
+          <w:rStyle w:val="Strong"/>
+          <w:rFonts w:ascii="Arial" w:hAnsi="Arial" w:cs="Arial"/>
+          <w:spacing w:val="5"/>
+          <w:bdr w:val="single" w:sz="2" w:space="0" w:color="E3E3E3" w:frame="1"/>
+          <w:shd w:val="clear" w:color="auto" w:fill="FFFFFF"/>
+        </w:rPr>
+        <w:t xml:space="preserve"> – France </w:t>
+      </w:r>
+      <w:proofErr w:type="spellStart"/>
+      <w:r>
+        <w:rPr>
+          <w:rStyle w:val="Strong"/>
+          <w:rFonts w:ascii="Arial" w:hAnsi="Arial" w:cs="Arial"/>
+          <w:spacing w:val="5"/>
+          <w:bdr w:val="single" w:sz="2" w:space="0" w:color="E3E3E3" w:frame="1"/>
+          <w:shd w:val="clear" w:color="auto" w:fill="FFFFFF"/>
+        </w:rPr>
+        <w:t>spr_puzzle_image_</w:t>
+      </w:r>
+      <w:r>
+        <w:rPr>
+          <w:rFonts w:ascii="Arial" w:eastAsia="Times New Roman" w:hAnsi="Arial" w:cs="Arial"/>
+          <w:color w:val="2C2C36"/>
+          <w:spacing w:val="5"/>
+          <w:sz w:val="24"/>
+          <w:szCs w:val="24"/>
+        </w:rPr>
+        <w:t>thanh_pho_bien_va_le_hoi_</w:t>
+      </w:r>
+      <w:r>
+        <w:rPr>
+          <w:rFonts w:ascii="Arial" w:eastAsia="Times New Roman" w:hAnsi="Arial" w:cs="Arial"/>
+          <w:color w:val="2C2C36"/>
+          <w:spacing w:val="5"/>
+          <w:sz w:val="24"/>
+          <w:szCs w:val="24"/>
+        </w:rPr>
+        <w:t>phim</w:t>
+      </w:r>
+      <w:r>
+        <w:rPr>
+          <w:rFonts w:ascii="Arial" w:eastAsia="Times New Roman" w:hAnsi="Arial" w:cs="Arial"/>
+          <w:color w:val="2C2C36"/>
+          <w:spacing w:val="5"/>
+          <w:sz w:val="24"/>
+          <w:szCs w:val="24"/>
+        </w:rPr>
+        <w:t>_</w:t>
+      </w:r>
+      <w:r>
+        <w:rPr>
+          <w:rStyle w:val="Strong"/>
+          <w:rFonts w:ascii="Arial" w:hAnsi="Arial" w:cs="Arial"/>
+          <w:spacing w:val="5"/>
+          <w:bdr w:val="single" w:sz="2" w:space="0" w:color="E3E3E3" w:frame="1"/>
+          <w:shd w:val="clear" w:color="auto" w:fill="FFFFFF"/>
+        </w:rPr>
+        <w:t>c</w:t>
+      </w:r>
+      <w:r>
+        <w:rPr>
+          <w:rStyle w:val="Strong"/>
+          <w:rFonts w:ascii="Arial" w:hAnsi="Arial" w:cs="Arial"/>
+          <w:spacing w:val="5"/>
+          <w:bdr w:val="single" w:sz="2" w:space="0" w:color="E3E3E3" w:frame="1"/>
+          <w:shd w:val="clear" w:color="auto" w:fill="FFFFFF"/>
+        </w:rPr>
+        <w:t>annes</w:t>
+      </w:r>
+      <w:r>
+        <w:rPr>
+          <w:rStyle w:val="Strong"/>
+          <w:rFonts w:ascii="Arial" w:hAnsi="Arial" w:cs="Arial"/>
+          <w:spacing w:val="5"/>
+          <w:bdr w:val="single" w:sz="2" w:space="0" w:color="E3E3E3" w:frame="1"/>
+          <w:shd w:val="clear" w:color="auto" w:fill="FFFFFF"/>
+        </w:rPr>
+        <w:t>_phap</w:t>
+      </w:r>
+      <w:proofErr w:type="spellEnd"/>
+      <w:r>
+        <w:rPr>
+          <w:rStyle w:val="Strong"/>
+          <w:rFonts w:ascii="Arial" w:hAnsi="Arial" w:cs="Arial"/>
+          <w:spacing w:val="5"/>
+          <w:bdr w:val="single" w:sz="2" w:space="0" w:color="E3E3E3" w:frame="1"/>
+          <w:shd w:val="clear" w:color="auto" w:fill="FFFFFF"/>
+        </w:rPr>
+        <w:t xml:space="preserve"> 8</w:t>
+      </w:r>
     </w:p>
     <w:p>
       <w:pPr>
@@ -654,7 +1998,199 @@
           <w:szCs w:val="24"/>
           <w:bdr w:val="single" w:sz="2" w:space="0" w:color="E3E3E3" w:frame="1"/>
         </w:rPr>
-        <w:t>Mont Saint-Michel</w:t>
+        <w:t>Nice</w:t>
+      </w:r>
+      <w:r>
+        <w:rPr>
+          <w:rFonts w:ascii="Arial" w:eastAsia="Times New Roman" w:hAnsi="Arial" w:cs="Arial"/>
+          <w:color w:val="2C2C36"/>
+          <w:spacing w:val="5"/>
+          <w:sz w:val="24"/>
+          <w:szCs w:val="24"/>
+        </w:rPr>
+        <w:t xml:space="preserve"> – </w:t>
+      </w:r>
+      <w:proofErr w:type="spellStart"/>
+      <w:r>
+        <w:rPr>
+          <w:rFonts w:ascii="Arial" w:eastAsia="Times New Roman" w:hAnsi="Arial" w:cs="Arial"/>
+          <w:color w:val="2C2C36"/>
+          <w:spacing w:val="5"/>
+          <w:sz w:val="24"/>
+          <w:szCs w:val="24"/>
+        </w:rPr>
+        <w:t>bờ</w:t>
+      </w:r>
+      <w:proofErr w:type="spellEnd"/>
+      <w:r>
+        <w:rPr>
+          <w:rFonts w:ascii="Arial" w:eastAsia="Times New Roman" w:hAnsi="Arial" w:cs="Arial"/>
+          <w:color w:val="2C2C36"/>
+          <w:spacing w:val="5"/>
+          <w:sz w:val="24"/>
+          <w:szCs w:val="24"/>
+        </w:rPr>
+        <w:t xml:space="preserve"> </w:t>
+      </w:r>
+      <w:proofErr w:type="spellStart"/>
+      <w:r>
+        <w:rPr>
+          <w:rFonts w:ascii="Arial" w:eastAsia="Times New Roman" w:hAnsi="Arial" w:cs="Arial"/>
+          <w:color w:val="2C2C36"/>
+          <w:spacing w:val="5"/>
+          <w:sz w:val="24"/>
+          <w:szCs w:val="24"/>
+        </w:rPr>
+        <w:t>biển</w:t>
+      </w:r>
+      <w:proofErr w:type="spellEnd"/>
+      <w:r>
+        <w:rPr>
+          <w:rFonts w:ascii="Arial" w:eastAsia="Times New Roman" w:hAnsi="Arial" w:cs="Arial"/>
+          <w:color w:val="2C2C36"/>
+          <w:spacing w:val="5"/>
+          <w:sz w:val="24"/>
+          <w:szCs w:val="24"/>
+        </w:rPr>
+        <w:t xml:space="preserve"> </w:t>
+      </w:r>
+      <w:proofErr w:type="spellStart"/>
+      <w:r>
+        <w:rPr>
+          <w:rFonts w:ascii="Arial" w:eastAsia="Times New Roman" w:hAnsi="Arial" w:cs="Arial"/>
+          <w:color w:val="2C2C36"/>
+          <w:spacing w:val="5"/>
+          <w:sz w:val="24"/>
+          <w:szCs w:val="24"/>
+        </w:rPr>
+        <w:t>Địa</w:t>
+      </w:r>
+      <w:proofErr w:type="spellEnd"/>
+      <w:r>
+        <w:rPr>
+          <w:rFonts w:ascii="Arial" w:eastAsia="Times New Roman" w:hAnsi="Arial" w:cs="Arial"/>
+          <w:color w:val="2C2C36"/>
+          <w:spacing w:val="5"/>
+          <w:sz w:val="24"/>
+          <w:szCs w:val="24"/>
+        </w:rPr>
+        <w:t xml:space="preserve"> </w:t>
+      </w:r>
+      <w:proofErr w:type="spellStart"/>
+      <w:r>
+        <w:rPr>
+          <w:rFonts w:ascii="Arial" w:eastAsia="Times New Roman" w:hAnsi="Arial" w:cs="Arial"/>
+          <w:color w:val="2C2C36"/>
+          <w:spacing w:val="5"/>
+          <w:sz w:val="24"/>
+          <w:szCs w:val="24"/>
+        </w:rPr>
+        <w:t>Trung</w:t>
+      </w:r>
+      <w:proofErr w:type="spellEnd"/>
+      <w:r>
+        <w:rPr>
+          <w:rFonts w:ascii="Arial" w:eastAsia="Times New Roman" w:hAnsi="Arial" w:cs="Arial"/>
+          <w:color w:val="2C2C36"/>
+          <w:spacing w:val="5"/>
+          <w:sz w:val="24"/>
+          <w:szCs w:val="24"/>
+        </w:rPr>
+        <w:t xml:space="preserve"> </w:t>
+      </w:r>
+      <w:proofErr w:type="spellStart"/>
+      <w:r>
+        <w:rPr>
+          <w:rFonts w:ascii="Arial" w:eastAsia="Times New Roman" w:hAnsi="Arial" w:cs="Arial"/>
+          <w:color w:val="2C2C36"/>
+          <w:spacing w:val="5"/>
+          <w:sz w:val="24"/>
+          <w:szCs w:val="24"/>
+        </w:rPr>
+        <w:t>Hải</w:t>
+      </w:r>
+      <w:proofErr w:type="spellEnd"/>
+      <w:r>
+        <w:rPr>
+          <w:rFonts w:ascii="Arial" w:eastAsia="Times New Roman" w:hAnsi="Arial" w:cs="Arial"/>
+          <w:color w:val="2C2C36"/>
+          <w:spacing w:val="5"/>
+          <w:sz w:val="24"/>
+          <w:szCs w:val="24"/>
+        </w:rPr>
+        <w:t xml:space="preserve"> </w:t>
+      </w:r>
+      <w:r>
+        <w:rPr>
+          <w:rStyle w:val="Strong"/>
+          <w:rFonts w:ascii="Arial" w:hAnsi="Arial" w:cs="Arial"/>
+          <w:spacing w:val="5"/>
+          <w:bdr w:val="single" w:sz="2" w:space="0" w:color="E3E3E3" w:frame="1"/>
+          <w:shd w:val="clear" w:color="auto" w:fill="FFFFFF"/>
+        </w:rPr>
+        <w:t>The French Riviera</w:t>
+      </w:r>
+      <w:r>
+        <w:rPr>
+          <w:rStyle w:val="Strong"/>
+          <w:rFonts w:ascii="Arial" w:hAnsi="Arial" w:cs="Arial"/>
+          <w:spacing w:val="5"/>
+          <w:bdr w:val="single" w:sz="2" w:space="0" w:color="E3E3E3" w:frame="1"/>
+          <w:shd w:val="clear" w:color="auto" w:fill="FFFFFF"/>
+        </w:rPr>
+        <w:t xml:space="preserve"> – France </w:t>
+      </w:r>
+      <w:proofErr w:type="spellStart"/>
+      <w:r>
+        <w:rPr>
+          <w:rStyle w:val="Strong"/>
+          <w:rFonts w:ascii="Arial" w:hAnsi="Arial" w:cs="Arial"/>
+          <w:spacing w:val="5"/>
+          <w:bdr w:val="single" w:sz="2" w:space="0" w:color="E3E3E3" w:frame="1"/>
+          <w:shd w:val="clear" w:color="auto" w:fill="FFFFFF"/>
+        </w:rPr>
+        <w:t>spr_puzzle_image_</w:t>
+      </w:r>
+      <w:r>
+        <w:rPr>
+          <w:rFonts w:ascii="Arial" w:eastAsia="Times New Roman" w:hAnsi="Arial" w:cs="Arial"/>
+          <w:color w:val="2C2C36"/>
+          <w:spacing w:val="5"/>
+          <w:sz w:val="24"/>
+          <w:szCs w:val="24"/>
+        </w:rPr>
+        <w:t>bo_bien_dia_trung_ha</w:t>
+      </w:r>
+      <w:r>
+        <w:rPr>
+          <w:rFonts w:ascii="Arial" w:eastAsia="Times New Roman" w:hAnsi="Arial" w:cs="Arial"/>
+          <w:color w:val="2C2C36"/>
+          <w:spacing w:val="5"/>
+          <w:sz w:val="24"/>
+          <w:szCs w:val="24"/>
+        </w:rPr>
+        <w:t>i</w:t>
+      </w:r>
+      <w:r>
+        <w:rPr>
+          <w:rFonts w:ascii="Arial" w:eastAsia="Times New Roman" w:hAnsi="Arial" w:cs="Arial"/>
+          <w:color w:val="2C2C36"/>
+          <w:spacing w:val="5"/>
+          <w:sz w:val="24"/>
+          <w:szCs w:val="24"/>
+        </w:rPr>
+        <w:t>_phap</w:t>
+      </w:r>
+      <w:proofErr w:type="spellEnd"/>
+      <w:r>
+        <w:rPr>
+          <w:rFonts w:ascii="Arial" w:eastAsia="Times New Roman" w:hAnsi="Arial" w:cs="Arial"/>
+          <w:color w:val="2C2C36"/>
+          <w:spacing w:val="5"/>
+          <w:sz w:val="24"/>
+          <w:szCs w:val="24"/>
+        </w:rPr>
+        <w:t xml:space="preserve"> 9</w:t>
       </w:r>
     </w:p>
     <w:p>
@@ -692,170 +2228,49 @@
           <w:szCs w:val="24"/>
           <w:bdr w:val="single" w:sz="2" w:space="0" w:color="E3E3E3" w:frame="1"/>
         </w:rPr>
-        <w:t>Đồng</w:t>
-      </w:r>
-      <w:proofErr w:type="spellEnd"/>
-      <w:r>
-        <w:rPr>
-          <w:rFonts w:ascii="Arial" w:eastAsia="Times New Roman" w:hAnsi="Arial" w:cs="Arial"/>
-          <w:b/>
-          <w:bCs/>
-          <w:color w:val="2C2C36"/>
-          <w:spacing w:val="5"/>
-          <w:sz w:val="24"/>
-          <w:szCs w:val="24"/>
-          <w:bdr w:val="single" w:sz="2" w:space="0" w:color="E3E3E3" w:frame="1"/>
-        </w:rPr>
-        <w:t xml:space="preserve"> </w:t>
-      </w:r>
-      <w:proofErr w:type="spellStart"/>
-      <w:r>
-        <w:rPr>
-          <w:rFonts w:ascii="Arial" w:eastAsia="Times New Roman" w:hAnsi="Arial" w:cs="Arial"/>
-          <w:b/>
-          <w:bCs/>
-          <w:color w:val="2C2C36"/>
-          <w:spacing w:val="5"/>
-          <w:sz w:val="24"/>
-          <w:szCs w:val="24"/>
-          <w:bdr w:val="single" w:sz="2" w:space="0" w:color="E3E3E3" w:frame="1"/>
-        </w:rPr>
-        <w:t>bằng</w:t>
-      </w:r>
-      <w:proofErr w:type="spellEnd"/>
-      <w:r>
-        <w:rPr>
-          <w:rFonts w:ascii="Arial" w:eastAsia="Times New Roman" w:hAnsi="Arial" w:cs="Arial"/>
-          <w:b/>
-          <w:bCs/>
-          <w:color w:val="2C2C36"/>
-          <w:spacing w:val="5"/>
-          <w:sz w:val="24"/>
-          <w:szCs w:val="24"/>
-          <w:bdr w:val="single" w:sz="2" w:space="0" w:color="E3E3E3" w:frame="1"/>
-        </w:rPr>
-        <w:t xml:space="preserve"> </w:t>
-      </w:r>
-      <w:proofErr w:type="spellStart"/>
-      <w:r>
-        <w:rPr>
-          <w:rFonts w:ascii="Arial" w:eastAsia="Times New Roman" w:hAnsi="Arial" w:cs="Arial"/>
-          <w:b/>
-          <w:bCs/>
-          <w:color w:val="2C2C36"/>
-          <w:spacing w:val="5"/>
-          <w:sz w:val="24"/>
-          <w:szCs w:val="24"/>
-          <w:bdr w:val="single" w:sz="2" w:space="0" w:color="E3E3E3" w:frame="1"/>
-        </w:rPr>
-        <w:t>hoa</w:t>
-      </w:r>
-      <w:proofErr w:type="spellEnd"/>
-      <w:r>
-        <w:rPr>
-          <w:rFonts w:ascii="Arial" w:eastAsia="Times New Roman" w:hAnsi="Arial" w:cs="Arial"/>
-          <w:b/>
-          <w:bCs/>
-          <w:color w:val="2C2C36"/>
-          <w:spacing w:val="5"/>
-          <w:sz w:val="24"/>
-          <w:szCs w:val="24"/>
-          <w:bdr w:val="single" w:sz="2" w:space="0" w:color="E3E3E3" w:frame="1"/>
-        </w:rPr>
-        <w:t xml:space="preserve"> </w:t>
-      </w:r>
-      <w:proofErr w:type="spellStart"/>
-      <w:r>
-        <w:rPr>
-          <w:rFonts w:ascii="Arial" w:eastAsia="Times New Roman" w:hAnsi="Arial" w:cs="Arial"/>
-          <w:b/>
-          <w:bCs/>
-          <w:color w:val="2C2C36"/>
-          <w:spacing w:val="5"/>
-          <w:sz w:val="24"/>
-          <w:szCs w:val="24"/>
-          <w:bdr w:val="single" w:sz="2" w:space="0" w:color="E3E3E3" w:frame="1"/>
-        </w:rPr>
-        <w:t>oải</w:t>
-      </w:r>
-      <w:proofErr w:type="spellEnd"/>
-      <w:r>
-        <w:rPr>
-          <w:rFonts w:ascii="Arial" w:eastAsia="Times New Roman" w:hAnsi="Arial" w:cs="Arial"/>
-          <w:b/>
-          <w:bCs/>
-          <w:color w:val="2C2C36"/>
-          <w:spacing w:val="5"/>
-          <w:sz w:val="24"/>
-          <w:szCs w:val="24"/>
-          <w:bdr w:val="single" w:sz="2" w:space="0" w:color="E3E3E3" w:frame="1"/>
-        </w:rPr>
-        <w:t xml:space="preserve"> </w:t>
-      </w:r>
-      <w:proofErr w:type="spellStart"/>
-      <w:r>
-        <w:rPr>
-          <w:rFonts w:ascii="Arial" w:eastAsia="Times New Roman" w:hAnsi="Arial" w:cs="Arial"/>
-          <w:b/>
-          <w:bCs/>
-          <w:color w:val="2C2C36"/>
-          <w:spacing w:val="5"/>
-          <w:sz w:val="24"/>
-          <w:szCs w:val="24"/>
-          <w:bdr w:val="single" w:sz="2" w:space="0" w:color="E3E3E3" w:frame="1"/>
-        </w:rPr>
-        <w:t>hương</w:t>
-      </w:r>
-      <w:proofErr w:type="spellEnd"/>
-      <w:r>
-        <w:rPr>
-          <w:rFonts w:ascii="Arial" w:eastAsia="Times New Roman" w:hAnsi="Arial" w:cs="Arial"/>
-          <w:b/>
-          <w:bCs/>
-          <w:color w:val="2C2C36"/>
-          <w:spacing w:val="5"/>
-          <w:sz w:val="24"/>
-          <w:szCs w:val="24"/>
-          <w:bdr w:val="single" w:sz="2" w:space="0" w:color="E3E3E3" w:frame="1"/>
-        </w:rPr>
-        <w:t xml:space="preserve"> Provence</w:t>
-      </w:r>
-    </w:p>
-    <w:p>
-      <w:pPr>
-        <w:numPr>
-          <w:ilvl w:val="0"/>
-          <w:numId w:val="1"/>
-        </w:numPr>
-        <w:pBdr>
-          <w:top w:val="single" w:sz="2" w:space="0" w:color="E3E3E3"/>
-          <w:left w:val="single" w:sz="2" w:space="0" w:color="E3E3E3"/>
-          <w:bottom w:val="single" w:sz="2" w:space="0" w:color="E3E3E3"/>
-          <w:right w:val="single" w:sz="2" w:space="0" w:color="E3E3E3"/>
-        </w:pBdr>
-        <w:shd w:val="clear" w:color="auto" w:fill="FFFFFF"/>
-        <w:spacing w:after="0" w:line="240" w:lineRule="auto"/>
-        <w:ind w:left="0"/>
-        <w:rPr>
-          <w:rFonts w:ascii="Arial" w:eastAsia="Times New Roman" w:hAnsi="Arial" w:cs="Arial"/>
-          <w:color w:val="2C2C36"/>
-          <w:spacing w:val="5"/>
-          <w:sz w:val="24"/>
-          <w:szCs w:val="24"/>
-        </w:rPr>
-      </w:pPr>
-      <w:r>
-        <w:rPr>
-          <w:rFonts w:ascii="Arial" w:eastAsia="Times New Roman" w:hAnsi="Arial" w:cs="Arial"/>
-          <w:b/>
-          <w:bCs/>
-          <w:color w:val="2C2C36"/>
-          <w:spacing w:val="5"/>
-          <w:sz w:val="24"/>
-          <w:szCs w:val="24"/>
-          <w:bdr w:val="single" w:sz="2" w:space="0" w:color="E3E3E3" w:frame="1"/>
-        </w:rPr>
-        <w:t>Cannes</w:t>
+        <w:t>Lâu</w:t>
+      </w:r>
+      <w:proofErr w:type="spellEnd"/>
+      <w:r>
+        <w:rPr>
+          <w:rFonts w:ascii="Arial" w:eastAsia="Times New Roman" w:hAnsi="Arial" w:cs="Arial"/>
+          <w:b/>
+          <w:bCs/>
+          <w:color w:val="2C2C36"/>
+          <w:spacing w:val="5"/>
+          <w:sz w:val="24"/>
+          <w:szCs w:val="24"/>
+          <w:bdr w:val="single" w:sz="2" w:space="0" w:color="E3E3E3" w:frame="1"/>
+        </w:rPr>
+        <w:t xml:space="preserve"> </w:t>
+      </w:r>
+      <w:proofErr w:type="spellStart"/>
+      <w:r>
+        <w:rPr>
+          <w:rFonts w:ascii="Arial" w:eastAsia="Times New Roman" w:hAnsi="Arial" w:cs="Arial"/>
+          <w:b/>
+          <w:bCs/>
+          <w:color w:val="2C2C36"/>
+          <w:spacing w:val="5"/>
+          <w:sz w:val="24"/>
+          <w:szCs w:val="24"/>
+          <w:bdr w:val="single" w:sz="2" w:space="0" w:color="E3E3E3" w:frame="1"/>
+        </w:rPr>
+        <w:t>đài</w:t>
+      </w:r>
+      <w:proofErr w:type="spellEnd"/>
+      <w:r>
+        <w:rPr>
+          <w:rFonts w:ascii="Arial" w:eastAsia="Times New Roman" w:hAnsi="Arial" w:cs="Arial"/>
+          <w:b/>
+          <w:bCs/>
+          <w:color w:val="2C2C36"/>
+          <w:spacing w:val="5"/>
+          <w:sz w:val="24"/>
+          <w:szCs w:val="24"/>
+          <w:bdr w:val="single" w:sz="2" w:space="0" w:color="E3E3E3" w:frame="1"/>
+        </w:rPr>
+        <w:t xml:space="preserve"> Chambord</w:t>
       </w:r>
       <w:r>
         <w:rPr>
@@ -876,480 +2291,159 @@
           <w:sz w:val="24"/>
           <w:szCs w:val="24"/>
         </w:rPr>
-        <w:t>thành</w:t>
-      </w:r>
-      <w:proofErr w:type="spellEnd"/>
-      <w:r>
-        <w:rPr>
-          <w:rFonts w:ascii="Arial" w:eastAsia="Times New Roman" w:hAnsi="Arial" w:cs="Arial"/>
-          <w:color w:val="2C2C36"/>
-          <w:spacing w:val="5"/>
-          <w:sz w:val="24"/>
-          <w:szCs w:val="24"/>
-        </w:rPr>
-        <w:t xml:space="preserve"> </w:t>
-      </w:r>
-      <w:proofErr w:type="spellStart"/>
-      <w:r>
-        <w:rPr>
-          <w:rFonts w:ascii="Arial" w:eastAsia="Times New Roman" w:hAnsi="Arial" w:cs="Arial"/>
-          <w:color w:val="2C2C36"/>
-          <w:spacing w:val="5"/>
-          <w:sz w:val="24"/>
-          <w:szCs w:val="24"/>
-        </w:rPr>
-        <w:t>phố</w:t>
-      </w:r>
-      <w:proofErr w:type="spellEnd"/>
-      <w:r>
-        <w:rPr>
-          <w:rFonts w:ascii="Arial" w:eastAsia="Times New Roman" w:hAnsi="Arial" w:cs="Arial"/>
-          <w:color w:val="2C2C36"/>
-          <w:spacing w:val="5"/>
-          <w:sz w:val="24"/>
-          <w:szCs w:val="24"/>
-        </w:rPr>
-        <w:t xml:space="preserve"> </w:t>
-      </w:r>
-      <w:proofErr w:type="spellStart"/>
-      <w:r>
-        <w:rPr>
-          <w:rFonts w:ascii="Arial" w:eastAsia="Times New Roman" w:hAnsi="Arial" w:cs="Arial"/>
-          <w:color w:val="2C2C36"/>
-          <w:spacing w:val="5"/>
-          <w:sz w:val="24"/>
-          <w:szCs w:val="24"/>
-        </w:rPr>
-        <w:t>biển</w:t>
-      </w:r>
-      <w:proofErr w:type="spellEnd"/>
-      <w:r>
-        <w:rPr>
-          <w:rFonts w:ascii="Arial" w:eastAsia="Times New Roman" w:hAnsi="Arial" w:cs="Arial"/>
-          <w:color w:val="2C2C36"/>
-          <w:spacing w:val="5"/>
-          <w:sz w:val="24"/>
-          <w:szCs w:val="24"/>
-        </w:rPr>
-        <w:t xml:space="preserve"> </w:t>
-      </w:r>
-      <w:proofErr w:type="spellStart"/>
-      <w:r>
-        <w:rPr>
-          <w:rFonts w:ascii="Arial" w:eastAsia="Times New Roman" w:hAnsi="Arial" w:cs="Arial"/>
-          <w:color w:val="2C2C36"/>
-          <w:spacing w:val="5"/>
-          <w:sz w:val="24"/>
-          <w:szCs w:val="24"/>
-        </w:rPr>
-        <w:t>và</w:t>
-      </w:r>
-      <w:proofErr w:type="spellEnd"/>
-      <w:r>
-        <w:rPr>
-          <w:rFonts w:ascii="Arial" w:eastAsia="Times New Roman" w:hAnsi="Arial" w:cs="Arial"/>
-          <w:color w:val="2C2C36"/>
-          <w:spacing w:val="5"/>
-          <w:sz w:val="24"/>
-          <w:szCs w:val="24"/>
-        </w:rPr>
-        <w:t xml:space="preserve"> </w:t>
-      </w:r>
-      <w:proofErr w:type="spellStart"/>
-      <w:r>
-        <w:rPr>
-          <w:rFonts w:ascii="Arial" w:eastAsia="Times New Roman" w:hAnsi="Arial" w:cs="Arial"/>
-          <w:color w:val="2C2C36"/>
-          <w:spacing w:val="5"/>
-          <w:sz w:val="24"/>
-          <w:szCs w:val="24"/>
-        </w:rPr>
-        <w:t>lễ</w:t>
-      </w:r>
-      <w:proofErr w:type="spellEnd"/>
-      <w:r>
-        <w:rPr>
-          <w:rFonts w:ascii="Arial" w:eastAsia="Times New Roman" w:hAnsi="Arial" w:cs="Arial"/>
-          <w:color w:val="2C2C36"/>
-          <w:spacing w:val="5"/>
-          <w:sz w:val="24"/>
-          <w:szCs w:val="24"/>
-        </w:rPr>
-        <w:t xml:space="preserve"> </w:t>
-      </w:r>
-      <w:proofErr w:type="spellStart"/>
-      <w:r>
-        <w:rPr>
-          <w:rFonts w:ascii="Arial" w:eastAsia="Times New Roman" w:hAnsi="Arial" w:cs="Arial"/>
-          <w:color w:val="2C2C36"/>
-          <w:spacing w:val="5"/>
-          <w:sz w:val="24"/>
-          <w:szCs w:val="24"/>
-        </w:rPr>
-        <w:t>hội</w:t>
-      </w:r>
-      <w:proofErr w:type="spellEnd"/>
-      <w:r>
-        <w:rPr>
-          <w:rFonts w:ascii="Arial" w:eastAsia="Times New Roman" w:hAnsi="Arial" w:cs="Arial"/>
-          <w:color w:val="2C2C36"/>
-          <w:spacing w:val="5"/>
-          <w:sz w:val="24"/>
-          <w:szCs w:val="24"/>
-        </w:rPr>
-        <w:t xml:space="preserve"> </w:t>
-      </w:r>
-      <w:proofErr w:type="spellStart"/>
-      <w:r>
-        <w:rPr>
-          <w:rFonts w:ascii="Arial" w:eastAsia="Times New Roman" w:hAnsi="Arial" w:cs="Arial"/>
-          <w:color w:val="2C2C36"/>
-          <w:spacing w:val="5"/>
-          <w:sz w:val="24"/>
-          <w:szCs w:val="24"/>
-        </w:rPr>
-        <w:t>phim</w:t>
+        <w:t>Lâu</w:t>
+      </w:r>
+      <w:proofErr w:type="spellEnd"/>
+      <w:r>
+        <w:rPr>
+          <w:rFonts w:ascii="Arial" w:eastAsia="Times New Roman" w:hAnsi="Arial" w:cs="Arial"/>
+          <w:color w:val="2C2C36"/>
+          <w:spacing w:val="5"/>
+          <w:sz w:val="24"/>
+          <w:szCs w:val="24"/>
+        </w:rPr>
+        <w:t xml:space="preserve"> </w:t>
+      </w:r>
+      <w:proofErr w:type="spellStart"/>
+      <w:r>
+        <w:rPr>
+          <w:rFonts w:ascii="Arial" w:eastAsia="Times New Roman" w:hAnsi="Arial" w:cs="Arial"/>
+          <w:color w:val="2C2C36"/>
+          <w:spacing w:val="5"/>
+          <w:sz w:val="24"/>
+          <w:szCs w:val="24"/>
+        </w:rPr>
+        <w:t>đài</w:t>
+      </w:r>
+      <w:proofErr w:type="spellEnd"/>
+      <w:r>
+        <w:rPr>
+          <w:rFonts w:ascii="Arial" w:eastAsia="Times New Roman" w:hAnsi="Arial" w:cs="Arial"/>
+          <w:color w:val="2C2C36"/>
+          <w:spacing w:val="5"/>
+          <w:sz w:val="24"/>
+          <w:szCs w:val="24"/>
+        </w:rPr>
+        <w:t xml:space="preserve"> </w:t>
+      </w:r>
+      <w:proofErr w:type="spellStart"/>
+      <w:r>
+        <w:rPr>
+          <w:rFonts w:ascii="Arial" w:eastAsia="Times New Roman" w:hAnsi="Arial" w:cs="Arial"/>
+          <w:color w:val="2C2C36"/>
+          <w:spacing w:val="5"/>
+          <w:sz w:val="24"/>
+          <w:szCs w:val="24"/>
+        </w:rPr>
+        <w:t>thời</w:t>
+      </w:r>
+      <w:proofErr w:type="spellEnd"/>
+      <w:r>
+        <w:rPr>
+          <w:rFonts w:ascii="Arial" w:eastAsia="Times New Roman" w:hAnsi="Arial" w:cs="Arial"/>
+          <w:color w:val="2C2C36"/>
+          <w:spacing w:val="5"/>
+          <w:sz w:val="24"/>
+          <w:szCs w:val="24"/>
+        </w:rPr>
+        <w:t xml:space="preserve"> </w:t>
+      </w:r>
+      <w:proofErr w:type="spellStart"/>
+      <w:r>
+        <w:rPr>
+          <w:rFonts w:ascii="Arial" w:eastAsia="Times New Roman" w:hAnsi="Arial" w:cs="Arial"/>
+          <w:color w:val="2C2C36"/>
+          <w:spacing w:val="5"/>
+          <w:sz w:val="24"/>
+          <w:szCs w:val="24"/>
+        </w:rPr>
+        <w:t>Phục</w:t>
+      </w:r>
+      <w:proofErr w:type="spellEnd"/>
+      <w:r>
+        <w:rPr>
+          <w:rFonts w:ascii="Arial" w:eastAsia="Times New Roman" w:hAnsi="Arial" w:cs="Arial"/>
+          <w:color w:val="2C2C36"/>
+          <w:spacing w:val="5"/>
+          <w:sz w:val="24"/>
+          <w:szCs w:val="24"/>
+        </w:rPr>
+        <w:t xml:space="preserve"> </w:t>
+      </w:r>
+      <w:r>
+        <w:rPr>
+          <w:rFonts w:ascii="Arial" w:eastAsia="Times New Roman" w:hAnsi="Arial" w:cs="Arial"/>
+          <w:color w:val="2C2C36"/>
+          <w:spacing w:val="5"/>
+          <w:sz w:val="24"/>
+          <w:szCs w:val="24"/>
+        </w:rPr>
+        <w:t xml:space="preserve">hung </w:t>
+      </w:r>
+      <w:r>
+        <w:rPr>
+          <w:rStyle w:val="Strong"/>
+          <w:rFonts w:ascii="Arial" w:hAnsi="Arial" w:cs="Arial"/>
+          <w:spacing w:val="5"/>
+          <w:bdr w:val="single" w:sz="2" w:space="0" w:color="E3E3E3" w:frame="1"/>
+          <w:shd w:val="clear" w:color="auto" w:fill="FFFFFF"/>
+        </w:rPr>
+        <w:t>Renaissance Castle</w:t>
+      </w:r>
+      <w:r>
+        <w:rPr>
+          <w:rStyle w:val="Strong"/>
+          <w:rFonts w:ascii="Arial" w:hAnsi="Arial" w:cs="Arial"/>
+          <w:spacing w:val="5"/>
+          <w:bdr w:val="single" w:sz="2" w:space="0" w:color="E3E3E3" w:frame="1"/>
+          <w:shd w:val="clear" w:color="auto" w:fill="FFFFFF"/>
+        </w:rPr>
+        <w:t xml:space="preserve"> – France </w:t>
+      </w:r>
+      <w:proofErr w:type="spellStart"/>
+      <w:r>
+        <w:rPr>
+          <w:rStyle w:val="Strong"/>
+          <w:rFonts w:ascii="Arial" w:hAnsi="Arial" w:cs="Arial"/>
+          <w:spacing w:val="5"/>
+          <w:bdr w:val="single" w:sz="2" w:space="0" w:color="E3E3E3" w:frame="1"/>
+          <w:shd w:val="clear" w:color="auto" w:fill="FFFFFF"/>
+        </w:rPr>
+        <w:t>spr_puzzle_image_</w:t>
+      </w:r>
+      <w:r>
+        <w:rPr>
+          <w:rFonts w:ascii="Arial" w:eastAsia="Times New Roman" w:hAnsi="Arial" w:cs="Arial"/>
+          <w:color w:val="2C2C36"/>
+          <w:spacing w:val="5"/>
+          <w:sz w:val="24"/>
+          <w:szCs w:val="24"/>
+        </w:rPr>
+        <w:t>lau_dai_thoi_phuc_hu</w:t>
+      </w:r>
+      <w:r>
+        <w:rPr>
+          <w:rFonts w:ascii="Arial" w:eastAsia="Times New Roman" w:hAnsi="Arial" w:cs="Arial"/>
+          <w:color w:val="2C2C36"/>
+          <w:spacing w:val="5"/>
+          <w:sz w:val="24"/>
+          <w:szCs w:val="24"/>
+        </w:rPr>
+        <w:t>ng</w:t>
+      </w:r>
+      <w:proofErr w:type="spellEnd"/>
+      <w:r>
+        <w:rPr>
+          <w:rFonts w:ascii="Arial" w:eastAsia="Times New Roman" w:hAnsi="Arial" w:cs="Arial"/>
+          <w:color w:val="2C2C36"/>
+          <w:spacing w:val="5"/>
+          <w:sz w:val="24"/>
+          <w:szCs w:val="24"/>
+        </w:rPr>
+        <w:t xml:space="preserve"> 10</w:t>
       </w:r>
       <w:bookmarkStart w:id="0" w:name="_GoBack"/>
       <w:bookmarkEnd w:id="0"/>
-      <w:proofErr w:type="spellEnd"/>
-    </w:p>
-    <w:p>
-      <w:pPr>
-        <w:numPr>
-          <w:ilvl w:val="0"/>
-          <w:numId w:val="1"/>
-        </w:numPr>
-        <w:pBdr>
-          <w:top w:val="single" w:sz="2" w:space="0" w:color="E3E3E3"/>
-          <w:left w:val="single" w:sz="2" w:space="0" w:color="E3E3E3"/>
-          <w:bottom w:val="single" w:sz="2" w:space="0" w:color="E3E3E3"/>
-          <w:right w:val="single" w:sz="2" w:space="0" w:color="E3E3E3"/>
-        </w:pBdr>
-        <w:shd w:val="clear" w:color="auto" w:fill="FFFFFF"/>
-        <w:spacing w:after="0" w:line="240" w:lineRule="auto"/>
-        <w:ind w:left="0"/>
-        <w:rPr>
-          <w:rFonts w:ascii="Arial" w:eastAsia="Times New Roman" w:hAnsi="Arial" w:cs="Arial"/>
-          <w:color w:val="2C2C36"/>
-          <w:spacing w:val="5"/>
-          <w:sz w:val="24"/>
-          <w:szCs w:val="24"/>
-        </w:rPr>
-      </w:pPr>
-      <w:r>
-        <w:rPr>
-          <w:rFonts w:ascii="Arial" w:eastAsia="Times New Roman" w:hAnsi="Arial" w:cs="Arial"/>
-          <w:b/>
-          <w:bCs/>
-          <w:color w:val="2C2C36"/>
-          <w:spacing w:val="5"/>
-          <w:sz w:val="24"/>
-          <w:szCs w:val="24"/>
-          <w:bdr w:val="single" w:sz="2" w:space="0" w:color="E3E3E3" w:frame="1"/>
-        </w:rPr>
-        <w:t>Nice</w:t>
-      </w:r>
-      <w:r>
-        <w:rPr>
-          <w:rFonts w:ascii="Arial" w:eastAsia="Times New Roman" w:hAnsi="Arial" w:cs="Arial"/>
-          <w:color w:val="2C2C36"/>
-          <w:spacing w:val="5"/>
-          <w:sz w:val="24"/>
-          <w:szCs w:val="24"/>
-        </w:rPr>
-        <w:t xml:space="preserve"> – </w:t>
-      </w:r>
-      <w:proofErr w:type="spellStart"/>
-      <w:r>
-        <w:rPr>
-          <w:rFonts w:ascii="Arial" w:eastAsia="Times New Roman" w:hAnsi="Arial" w:cs="Arial"/>
-          <w:color w:val="2C2C36"/>
-          <w:spacing w:val="5"/>
-          <w:sz w:val="24"/>
-          <w:szCs w:val="24"/>
-        </w:rPr>
-        <w:t>bờ</w:t>
-      </w:r>
-      <w:proofErr w:type="spellEnd"/>
-      <w:r>
-        <w:rPr>
-          <w:rFonts w:ascii="Arial" w:eastAsia="Times New Roman" w:hAnsi="Arial" w:cs="Arial"/>
-          <w:color w:val="2C2C36"/>
-          <w:spacing w:val="5"/>
-          <w:sz w:val="24"/>
-          <w:szCs w:val="24"/>
-        </w:rPr>
-        <w:t xml:space="preserve"> </w:t>
-      </w:r>
-      <w:proofErr w:type="spellStart"/>
-      <w:r>
-        <w:rPr>
-          <w:rFonts w:ascii="Arial" w:eastAsia="Times New Roman" w:hAnsi="Arial" w:cs="Arial"/>
-          <w:color w:val="2C2C36"/>
-          <w:spacing w:val="5"/>
-          <w:sz w:val="24"/>
-          <w:szCs w:val="24"/>
-        </w:rPr>
-        <w:t>biển</w:t>
-      </w:r>
-      <w:proofErr w:type="spellEnd"/>
-      <w:r>
-        <w:rPr>
-          <w:rFonts w:ascii="Arial" w:eastAsia="Times New Roman" w:hAnsi="Arial" w:cs="Arial"/>
-          <w:color w:val="2C2C36"/>
-          <w:spacing w:val="5"/>
-          <w:sz w:val="24"/>
-          <w:szCs w:val="24"/>
-        </w:rPr>
-        <w:t xml:space="preserve"> </w:t>
-      </w:r>
-      <w:proofErr w:type="spellStart"/>
-      <w:r>
-        <w:rPr>
-          <w:rFonts w:ascii="Arial" w:eastAsia="Times New Roman" w:hAnsi="Arial" w:cs="Arial"/>
-          <w:color w:val="2C2C36"/>
-          <w:spacing w:val="5"/>
-          <w:sz w:val="24"/>
-          <w:szCs w:val="24"/>
-        </w:rPr>
-        <w:t>Địa</w:t>
-      </w:r>
-      <w:proofErr w:type="spellEnd"/>
-      <w:r>
-        <w:rPr>
-          <w:rFonts w:ascii="Arial" w:eastAsia="Times New Roman" w:hAnsi="Arial" w:cs="Arial"/>
-          <w:color w:val="2C2C36"/>
-          <w:spacing w:val="5"/>
-          <w:sz w:val="24"/>
-          <w:szCs w:val="24"/>
-        </w:rPr>
-        <w:t xml:space="preserve"> </w:t>
-      </w:r>
-      <w:proofErr w:type="spellStart"/>
-      <w:r>
-        <w:rPr>
-          <w:rFonts w:ascii="Arial" w:eastAsia="Times New Roman" w:hAnsi="Arial" w:cs="Arial"/>
-          <w:color w:val="2C2C36"/>
-          <w:spacing w:val="5"/>
-          <w:sz w:val="24"/>
-          <w:szCs w:val="24"/>
-        </w:rPr>
-        <w:t>Trung</w:t>
-      </w:r>
-      <w:proofErr w:type="spellEnd"/>
-      <w:r>
-        <w:rPr>
-          <w:rFonts w:ascii="Arial" w:eastAsia="Times New Roman" w:hAnsi="Arial" w:cs="Arial"/>
-          <w:color w:val="2C2C36"/>
-          <w:spacing w:val="5"/>
-          <w:sz w:val="24"/>
-          <w:szCs w:val="24"/>
-        </w:rPr>
-        <w:t xml:space="preserve"> </w:t>
-      </w:r>
-      <w:proofErr w:type="spellStart"/>
-      <w:r>
-        <w:rPr>
-          <w:rFonts w:ascii="Arial" w:eastAsia="Times New Roman" w:hAnsi="Arial" w:cs="Arial"/>
-          <w:color w:val="2C2C36"/>
-          <w:spacing w:val="5"/>
-          <w:sz w:val="24"/>
-          <w:szCs w:val="24"/>
-        </w:rPr>
-        <w:t>Hải</w:t>
-      </w:r>
-      <w:proofErr w:type="spellEnd"/>
-    </w:p>
-    <w:p>
-      <w:pPr>
-        <w:numPr>
-          <w:ilvl w:val="0"/>
-          <w:numId w:val="1"/>
-        </w:numPr>
-        <w:pBdr>
-          <w:top w:val="single" w:sz="2" w:space="0" w:color="E3E3E3"/>
-          <w:left w:val="single" w:sz="2" w:space="0" w:color="E3E3E3"/>
-          <w:bottom w:val="single" w:sz="2" w:space="0" w:color="E3E3E3"/>
-          <w:right w:val="single" w:sz="2" w:space="0" w:color="E3E3E3"/>
-        </w:pBdr>
-        <w:shd w:val="clear" w:color="auto" w:fill="FFFFFF"/>
-        <w:spacing w:after="0" w:line="240" w:lineRule="auto"/>
-        <w:ind w:left="0"/>
-        <w:rPr>
-          <w:rFonts w:ascii="Arial" w:eastAsia="Times New Roman" w:hAnsi="Arial" w:cs="Arial"/>
-          <w:color w:val="2C2C36"/>
-          <w:spacing w:val="5"/>
-          <w:sz w:val="24"/>
-          <w:szCs w:val="24"/>
-        </w:rPr>
-      </w:pPr>
-      <w:proofErr w:type="spellStart"/>
-      <w:r>
-        <w:rPr>
-          <w:rFonts w:ascii="Arial" w:eastAsia="Times New Roman" w:hAnsi="Arial" w:cs="Arial"/>
-          <w:b/>
-          <w:bCs/>
-          <w:color w:val="2C2C36"/>
-          <w:spacing w:val="5"/>
-          <w:sz w:val="24"/>
-          <w:szCs w:val="24"/>
-          <w:bdr w:val="single" w:sz="2" w:space="0" w:color="E3E3E3" w:frame="1"/>
-        </w:rPr>
-        <w:t>Lâu</w:t>
-      </w:r>
-      <w:proofErr w:type="spellEnd"/>
-      <w:r>
-        <w:rPr>
-          <w:rFonts w:ascii="Arial" w:eastAsia="Times New Roman" w:hAnsi="Arial" w:cs="Arial"/>
-          <w:b/>
-          <w:bCs/>
-          <w:color w:val="2C2C36"/>
-          <w:spacing w:val="5"/>
-          <w:sz w:val="24"/>
-          <w:szCs w:val="24"/>
-          <w:bdr w:val="single" w:sz="2" w:space="0" w:color="E3E3E3" w:frame="1"/>
-        </w:rPr>
-        <w:t xml:space="preserve"> </w:t>
-      </w:r>
-      <w:proofErr w:type="spellStart"/>
-      <w:r>
-        <w:rPr>
-          <w:rFonts w:ascii="Arial" w:eastAsia="Times New Roman" w:hAnsi="Arial" w:cs="Arial"/>
-          <w:b/>
-          <w:bCs/>
-          <w:color w:val="2C2C36"/>
-          <w:spacing w:val="5"/>
-          <w:sz w:val="24"/>
-          <w:szCs w:val="24"/>
-          <w:bdr w:val="single" w:sz="2" w:space="0" w:color="E3E3E3" w:frame="1"/>
-        </w:rPr>
-        <w:t>đài</w:t>
-      </w:r>
-      <w:proofErr w:type="spellEnd"/>
-      <w:r>
-        <w:rPr>
-          <w:rFonts w:ascii="Arial" w:eastAsia="Times New Roman" w:hAnsi="Arial" w:cs="Arial"/>
-          <w:b/>
-          <w:bCs/>
-          <w:color w:val="2C2C36"/>
-          <w:spacing w:val="5"/>
-          <w:sz w:val="24"/>
-          <w:szCs w:val="24"/>
-          <w:bdr w:val="single" w:sz="2" w:space="0" w:color="E3E3E3" w:frame="1"/>
-        </w:rPr>
-        <w:t xml:space="preserve"> Chambord</w:t>
-      </w:r>
-      <w:r>
-        <w:rPr>
-          <w:rFonts w:ascii="Arial" w:eastAsia="Times New Roman" w:hAnsi="Arial" w:cs="Arial"/>
-          <w:color w:val="2C2C36"/>
-          <w:spacing w:val="5"/>
-          <w:sz w:val="24"/>
-          <w:szCs w:val="24"/>
-        </w:rPr>
-        <w:t xml:space="preserve"> – </w:t>
-      </w:r>
-      <w:proofErr w:type="spellStart"/>
-      <w:r>
-        <w:rPr>
-          <w:rFonts w:ascii="Arial" w:eastAsia="Times New Roman" w:hAnsi="Arial" w:cs="Arial"/>
-          <w:color w:val="2C2C36"/>
-          <w:spacing w:val="5"/>
-          <w:sz w:val="24"/>
-          <w:szCs w:val="24"/>
-        </w:rPr>
-        <w:t>Lâu</w:t>
-      </w:r>
-      <w:proofErr w:type="spellEnd"/>
-      <w:r>
-        <w:rPr>
-          <w:rFonts w:ascii="Arial" w:eastAsia="Times New Roman" w:hAnsi="Arial" w:cs="Arial"/>
-          <w:color w:val="2C2C36"/>
-          <w:spacing w:val="5"/>
-          <w:sz w:val="24"/>
-          <w:szCs w:val="24"/>
-        </w:rPr>
-        <w:t xml:space="preserve"> </w:t>
-      </w:r>
-      <w:proofErr w:type="spellStart"/>
-      <w:r>
-        <w:rPr>
-          <w:rFonts w:ascii="Arial" w:eastAsia="Times New Roman" w:hAnsi="Arial" w:cs="Arial"/>
-          <w:color w:val="2C2C36"/>
-          <w:spacing w:val="5"/>
-          <w:sz w:val="24"/>
-          <w:szCs w:val="24"/>
-        </w:rPr>
-        <w:t>đài</w:t>
-      </w:r>
-      <w:proofErr w:type="spellEnd"/>
-      <w:r>
-        <w:rPr>
-          <w:rFonts w:ascii="Arial" w:eastAsia="Times New Roman" w:hAnsi="Arial" w:cs="Arial"/>
-          <w:color w:val="2C2C36"/>
-          <w:spacing w:val="5"/>
-          <w:sz w:val="24"/>
-          <w:szCs w:val="24"/>
-        </w:rPr>
-        <w:t xml:space="preserve"> </w:t>
-      </w:r>
-      <w:proofErr w:type="spellStart"/>
-      <w:r>
-        <w:rPr>
-          <w:rFonts w:ascii="Arial" w:eastAsia="Times New Roman" w:hAnsi="Arial" w:cs="Arial"/>
-          <w:color w:val="2C2C36"/>
-          <w:spacing w:val="5"/>
-          <w:sz w:val="24"/>
-          <w:szCs w:val="24"/>
-        </w:rPr>
-        <w:t>thời</w:t>
-      </w:r>
-      <w:proofErr w:type="spellEnd"/>
-      <w:r>
-        <w:rPr>
-          <w:rFonts w:ascii="Arial" w:eastAsia="Times New Roman" w:hAnsi="Arial" w:cs="Arial"/>
-          <w:color w:val="2C2C36"/>
-          <w:spacing w:val="5"/>
-          <w:sz w:val="24"/>
-          <w:szCs w:val="24"/>
-        </w:rPr>
-        <w:t xml:space="preserve"> </w:t>
-      </w:r>
-      <w:proofErr w:type="spellStart"/>
-      <w:r>
-        <w:rPr>
-          <w:rFonts w:ascii="Arial" w:eastAsia="Times New Roman" w:hAnsi="Arial" w:cs="Arial"/>
-          <w:color w:val="2C2C36"/>
-          <w:spacing w:val="5"/>
-          <w:sz w:val="24"/>
-          <w:szCs w:val="24"/>
-        </w:rPr>
-        <w:t>Phục</w:t>
-      </w:r>
-      <w:proofErr w:type="spellEnd"/>
-      <w:r>
-        <w:rPr>
-          <w:rFonts w:ascii="Arial" w:eastAsia="Times New Roman" w:hAnsi="Arial" w:cs="Arial"/>
-          <w:color w:val="2C2C36"/>
-          <w:spacing w:val="5"/>
-          <w:sz w:val="24"/>
-          <w:szCs w:val="24"/>
-        </w:rPr>
-        <w:t xml:space="preserve"> </w:t>
-      </w:r>
-      <w:proofErr w:type="spellStart"/>
-      <w:r>
-        <w:rPr>
-          <w:rFonts w:ascii="Arial" w:eastAsia="Times New Roman" w:hAnsi="Arial" w:cs="Arial"/>
-          <w:color w:val="2C2C36"/>
-          <w:spacing w:val="5"/>
-          <w:sz w:val="24"/>
-          <w:szCs w:val="24"/>
-        </w:rPr>
-        <w:t>hưng</w:t>
-      </w:r>
-      <w:proofErr w:type="spellEnd"/>
     </w:p>
     <w:p>
       <w:pPr>
@@ -4379,6 +5473,7 @@
           <w:szCs w:val="24"/>
           <w:bdr w:val="single" w:sz="2" w:space="0" w:color="E3E3E3" w:frame="1"/>
         </w:rPr>
+        <w:lastRenderedPageBreak/>
         <w:t>York</w:t>
       </w:r>
       <w:r>
@@ -5761,7 +6856,6 @@
           <w:szCs w:val="24"/>
           <w:bdr w:val="single" w:sz="2" w:space="0" w:color="E3E3E3" w:frame="1"/>
         </w:rPr>
-        <w:lastRenderedPageBreak/>
         <w:t>Black Forest (</w:t>
       </w:r>
       <w:proofErr w:type="spellStart"/>
@@ -9892,6 +10986,7 @@
           <w:sz w:val="24"/>
           <w:szCs w:val="24"/>
         </w:rPr>
+        <w:lastRenderedPageBreak/>
         <w:t>🇦🇹</w:t>
       </w:r>
       <w:r>
@@ -11446,7 +12541,6 @@
           <w:szCs w:val="24"/>
           <w:bdr w:val="single" w:sz="2" w:space="0" w:color="E3E3E3" w:frame="1"/>
         </w:rPr>
-        <w:lastRenderedPageBreak/>
         <w:t>Malmö</w:t>
       </w:r>
       <w:r>
@@ -15601,6 +16695,7 @@
           <w:szCs w:val="24"/>
           <w:bdr w:val="single" w:sz="2" w:space="0" w:color="E3E3E3" w:frame="1"/>
         </w:rPr>
+        <w:lastRenderedPageBreak/>
         <w:t>Hvar</w:t>
       </w:r>
       <w:proofErr w:type="spellEnd"/>
@@ -16944,6 +18039,119 @@
     </w:lvl>
   </w:abstractNum>
   <w:abstractNum w:abstractNumId="2">
+    <w:nsid w:val="0B88044B"/>
+    <w:multiLevelType w:val="multilevel"/>
+    <w:tmpl w:val="CC349018"/>
+    <w:lvl w:ilvl="0">
+      <w:start w:val="2"/>
+      <w:numFmt w:val="decimal"/>
+      <w:lvlText w:val="%1."/>
+      <w:lvlJc w:val="left"/>
+      <w:pPr>
+        <w:tabs>
+          <w:tab w:val="num" w:pos="720"/>
+        </w:tabs>
+        <w:ind w:left="720" w:hanging="360"/>
+      </w:pPr>
+    </w:lvl>
+    <w:lvl w:ilvl="1" w:tentative="1">
+      <w:start w:val="1"/>
+      <w:numFmt w:val="decimal"/>
+      <w:lvlText w:val="%2."/>
+      <w:lvlJc w:val="left"/>
+      <w:pPr>
+        <w:tabs>
+          <w:tab w:val="num" w:pos="1440"/>
+        </w:tabs>
+        <w:ind w:left="1440" w:hanging="360"/>
+      </w:pPr>
+    </w:lvl>
+    <w:lvl w:ilvl="2" w:tentative="1">
+      <w:start w:val="1"/>
+      <w:numFmt w:val="decimal"/>
+      <w:lvlText w:val="%3."/>
+      <w:lvlJc w:val="left"/>
+      <w:pPr>
+        <w:tabs>
+          <w:tab w:val="num" w:pos="2160"/>
+        </w:tabs>
+        <w:ind w:left="2160" w:hanging="360"/>
+      </w:pPr>
+    </w:lvl>
+    <w:lvl w:ilvl="3" w:tentative="1">
+      <w:start w:val="1"/>
+      <w:numFmt w:val="decimal"/>
+      <w:lvlText w:val="%4."/>
+      <w:lvlJc w:val="left"/>
+      <w:pPr>
+        <w:tabs>
+          <w:tab w:val="num" w:pos="2880"/>
+        </w:tabs>
+        <w:ind w:left="2880" w:hanging="360"/>
+      </w:pPr>
+    </w:lvl>
+    <w:lvl w:ilvl="4" w:tentative="1">
+      <w:start w:val="1"/>
+      <w:numFmt w:val="decimal"/>
+      <w:lvlText w:val="%5."/>
+      <w:lvlJc w:val="left"/>
+      <w:pPr>
+        <w:tabs>
+          <w:tab w:val="num" w:pos="3600"/>
+        </w:tabs>
+        <w:ind w:left="3600" w:hanging="360"/>
+      </w:pPr>
+    </w:lvl>
+    <w:lvl w:ilvl="5" w:tentative="1">
+      <w:start w:val="1"/>
+      <w:numFmt w:val="decimal"/>
+      <w:lvlText w:val="%6."/>
+      <w:lvlJc w:val="left"/>
+      <w:pPr>
+        <w:tabs>
+          <w:tab w:val="num" w:pos="4320"/>
+        </w:tabs>
+        <w:ind w:left="4320" w:hanging="360"/>
+      </w:pPr>
+    </w:lvl>
+    <w:lvl w:ilvl="6" w:tentative="1">
+      <w:start w:val="1"/>
+      <w:numFmt w:val="decimal"/>
+      <w:lvlText w:val="%7."/>
+      <w:lvlJc w:val="left"/>
+      <w:pPr>
+        <w:tabs>
+          <w:tab w:val="num" w:pos="5040"/>
+        </w:tabs>
+        <w:ind w:left="5040" w:hanging="360"/>
+      </w:pPr>
+    </w:lvl>
+    <w:lvl w:ilvl="7" w:tentative="1">
+      <w:start w:val="1"/>
+      <w:numFmt w:val="decimal"/>
+      <w:lvlText w:val="%8."/>
+      <w:lvlJc w:val="left"/>
+      <w:pPr>
+        <w:tabs>
+          <w:tab w:val="num" w:pos="5760"/>
+        </w:tabs>
+        <w:ind w:left="5760" w:hanging="360"/>
+      </w:pPr>
+    </w:lvl>
+    <w:lvl w:ilvl="8" w:tentative="1">
+      <w:start w:val="1"/>
+      <w:numFmt w:val="decimal"/>
+      <w:lvlText w:val="%9."/>
+      <w:lvlJc w:val="left"/>
+      <w:pPr>
+        <w:tabs>
+          <w:tab w:val="num" w:pos="6480"/>
+        </w:tabs>
+        <w:ind w:left="6480" w:hanging="360"/>
+      </w:pPr>
+    </w:lvl>
+  </w:abstractNum>
+  <w:abstractNum w:abstractNumId="3">
     <w:nsid w:val="1602040C"/>
     <w:multiLevelType w:val="multilevel"/>
     <w:tmpl w:val="CCBE21F6"/>
@@ -17056,7 +18264,7 @@
       </w:pPr>
     </w:lvl>
   </w:abstractNum>
-  <w:abstractNum w:abstractNumId="3">
+  <w:abstractNum w:abstractNumId="4">
     <w:nsid w:val="272F7F26"/>
     <w:multiLevelType w:val="multilevel"/>
     <w:tmpl w:val="687A7EC2"/>
@@ -17169,7 +18377,7 @@
       </w:pPr>
     </w:lvl>
   </w:abstractNum>
-  <w:abstractNum w:abstractNumId="4">
+  <w:abstractNum w:abstractNumId="5">
     <w:nsid w:val="2B5B6FB3"/>
     <w:multiLevelType w:val="multilevel"/>
     <w:tmpl w:val="CC902D8E"/>
@@ -17282,7 +18490,7 @@
       </w:pPr>
     </w:lvl>
   </w:abstractNum>
-  <w:abstractNum w:abstractNumId="5">
+  <w:abstractNum w:abstractNumId="6">
     <w:nsid w:val="2D4573B2"/>
     <w:multiLevelType w:val="multilevel"/>
     <w:tmpl w:val="840651BA"/>
@@ -17395,7 +18603,7 @@
       </w:pPr>
     </w:lvl>
   </w:abstractNum>
-  <w:abstractNum w:abstractNumId="6">
+  <w:abstractNum w:abstractNumId="7">
     <w:nsid w:val="32DD00C4"/>
     <w:multiLevelType w:val="multilevel"/>
     <w:tmpl w:val="019C2720"/>
@@ -17508,7 +18716,7 @@
       </w:pPr>
     </w:lvl>
   </w:abstractNum>
-  <w:abstractNum w:abstractNumId="7">
+  <w:abstractNum w:abstractNumId="8">
     <w:nsid w:val="47567B0F"/>
     <w:multiLevelType w:val="multilevel"/>
     <w:tmpl w:val="96C0E0EE"/>
@@ -17621,7 +18829,7 @@
       </w:pPr>
     </w:lvl>
   </w:abstractNum>
-  <w:abstractNum w:abstractNumId="8">
+  <w:abstractNum w:abstractNumId="9">
     <w:nsid w:val="51DC3358"/>
     <w:multiLevelType w:val="multilevel"/>
     <w:tmpl w:val="066253D8"/>
@@ -17734,7 +18942,7 @@
       </w:pPr>
     </w:lvl>
   </w:abstractNum>
-  <w:abstractNum w:abstractNumId="9">
+  <w:abstractNum w:abstractNumId="10">
     <w:nsid w:val="60235F3C"/>
     <w:multiLevelType w:val="multilevel"/>
     <w:tmpl w:val="A90EF2C2"/>
@@ -17847,7 +19055,7 @@
       </w:pPr>
     </w:lvl>
   </w:abstractNum>
-  <w:abstractNum w:abstractNumId="10">
+  <w:abstractNum w:abstractNumId="11">
     <w:nsid w:val="60DF2540"/>
     <w:multiLevelType w:val="multilevel"/>
     <w:tmpl w:val="73CA7DA2"/>
@@ -17960,7 +19168,7 @@
       </w:pPr>
     </w:lvl>
   </w:abstractNum>
-  <w:abstractNum w:abstractNumId="11">
+  <w:abstractNum w:abstractNumId="12">
     <w:nsid w:val="635B6B95"/>
     <w:multiLevelType w:val="multilevel"/>
     <w:tmpl w:val="ED487274"/>
@@ -18073,7 +19281,7 @@
       </w:pPr>
     </w:lvl>
   </w:abstractNum>
-  <w:abstractNum w:abstractNumId="12">
+  <w:abstractNum w:abstractNumId="13">
     <w:nsid w:val="72A1526D"/>
     <w:multiLevelType w:val="multilevel"/>
     <w:tmpl w:val="E71A5E10"/>
@@ -18186,7 +19394,233 @@
       </w:pPr>
     </w:lvl>
   </w:abstractNum>
-  <w:abstractNum w:abstractNumId="13">
+  <w:abstractNum w:abstractNumId="14">
+    <w:nsid w:val="734D256D"/>
+    <w:multiLevelType w:val="multilevel"/>
+    <w:tmpl w:val="0770C964"/>
+    <w:lvl w:ilvl="0">
+      <w:start w:val="2"/>
+      <w:numFmt w:val="decimal"/>
+      <w:lvlText w:val="%1."/>
+      <w:lvlJc w:val="left"/>
+      <w:pPr>
+        <w:tabs>
+          <w:tab w:val="num" w:pos="720"/>
+        </w:tabs>
+        <w:ind w:left="720" w:hanging="360"/>
+      </w:pPr>
+    </w:lvl>
+    <w:lvl w:ilvl="1" w:tentative="1">
+      <w:start w:val="1"/>
+      <w:numFmt w:val="decimal"/>
+      <w:lvlText w:val="%2."/>
+      <w:lvlJc w:val="left"/>
+      <w:pPr>
+        <w:tabs>
+          <w:tab w:val="num" w:pos="1440"/>
+        </w:tabs>
+        <w:ind w:left="1440" w:hanging="360"/>
+      </w:pPr>
+    </w:lvl>
+    <w:lvl w:ilvl="2" w:tentative="1">
+      <w:start w:val="1"/>
+      <w:numFmt w:val="decimal"/>
+      <w:lvlText w:val="%3."/>
+      <w:lvlJc w:val="left"/>
+      <w:pPr>
+        <w:tabs>
+          <w:tab w:val="num" w:pos="2160"/>
+        </w:tabs>
+        <w:ind w:left="2160" w:hanging="360"/>
+      </w:pPr>
+    </w:lvl>
+    <w:lvl w:ilvl="3" w:tentative="1">
+      <w:start w:val="1"/>
+      <w:numFmt w:val="decimal"/>
+      <w:lvlText w:val="%4."/>
+      <w:lvlJc w:val="left"/>
+      <w:pPr>
+        <w:tabs>
+          <w:tab w:val="num" w:pos="2880"/>
+        </w:tabs>
+        <w:ind w:left="2880" w:hanging="360"/>
+      </w:pPr>
+    </w:lvl>
+    <w:lvl w:ilvl="4" w:tentative="1">
+      <w:start w:val="1"/>
+      <w:numFmt w:val="decimal"/>
+      <w:lvlText w:val="%5."/>
+      <w:lvlJc w:val="left"/>
+      <w:pPr>
+        <w:tabs>
+          <w:tab w:val="num" w:pos="3600"/>
+        </w:tabs>
+        <w:ind w:left="3600" w:hanging="360"/>
+      </w:pPr>
+    </w:lvl>
+    <w:lvl w:ilvl="5" w:tentative="1">
+      <w:start w:val="1"/>
+      <w:numFmt w:val="decimal"/>
+      <w:lvlText w:val="%6."/>
+      <w:lvlJc w:val="left"/>
+      <w:pPr>
+        <w:tabs>
+          <w:tab w:val="num" w:pos="4320"/>
+        </w:tabs>
+        <w:ind w:left="4320" w:hanging="360"/>
+      </w:pPr>
+    </w:lvl>
+    <w:lvl w:ilvl="6" w:tentative="1">
+      <w:start w:val="1"/>
+      <w:numFmt w:val="decimal"/>
+      <w:lvlText w:val="%7."/>
+      <w:lvlJc w:val="left"/>
+      <w:pPr>
+        <w:tabs>
+          <w:tab w:val="num" w:pos="5040"/>
+        </w:tabs>
+        <w:ind w:left="5040" w:hanging="360"/>
+      </w:pPr>
+    </w:lvl>
+    <w:lvl w:ilvl="7" w:tentative="1">
+      <w:start w:val="1"/>
+      <w:numFmt w:val="decimal"/>
+      <w:lvlText w:val="%8."/>
+      <w:lvlJc w:val="left"/>
+      <w:pPr>
+        <w:tabs>
+          <w:tab w:val="num" w:pos="5760"/>
+        </w:tabs>
+        <w:ind w:left="5760" w:hanging="360"/>
+      </w:pPr>
+    </w:lvl>
+    <w:lvl w:ilvl="8" w:tentative="1">
+      <w:start w:val="1"/>
+      <w:numFmt w:val="decimal"/>
+      <w:lvlText w:val="%9."/>
+      <w:lvlJc w:val="left"/>
+      <w:pPr>
+        <w:tabs>
+          <w:tab w:val="num" w:pos="6480"/>
+        </w:tabs>
+        <w:ind w:left="6480" w:hanging="360"/>
+      </w:pPr>
+    </w:lvl>
+  </w:abstractNum>
+  <w:abstractNum w:abstractNumId="15">
+    <w:nsid w:val="78C56197"/>
+    <w:multiLevelType w:val="multilevel"/>
+    <w:tmpl w:val="5E8440A6"/>
+    <w:lvl w:ilvl="0">
+      <w:start w:val="2"/>
+      <w:numFmt w:val="decimal"/>
+      <w:lvlText w:val="%1."/>
+      <w:lvlJc w:val="left"/>
+      <w:pPr>
+        <w:tabs>
+          <w:tab w:val="num" w:pos="720"/>
+        </w:tabs>
+        <w:ind w:left="720" w:hanging="360"/>
+      </w:pPr>
+    </w:lvl>
+    <w:lvl w:ilvl="1" w:tentative="1">
+      <w:start w:val="1"/>
+      <w:numFmt w:val="decimal"/>
+      <w:lvlText w:val="%2."/>
+      <w:lvlJc w:val="left"/>
+      <w:pPr>
+        <w:tabs>
+          <w:tab w:val="num" w:pos="1440"/>
+        </w:tabs>
+        <w:ind w:left="1440" w:hanging="360"/>
+      </w:pPr>
+    </w:lvl>
+    <w:lvl w:ilvl="2" w:tentative="1">
+      <w:start w:val="1"/>
+      <w:numFmt w:val="decimal"/>
+      <w:lvlText w:val="%3."/>
+      <w:lvlJc w:val="left"/>
+      <w:pPr>
+        <w:tabs>
+          <w:tab w:val="num" w:pos="2160"/>
+        </w:tabs>
+        <w:ind w:left="2160" w:hanging="360"/>
+      </w:pPr>
+    </w:lvl>
+    <w:lvl w:ilvl="3" w:tentative="1">
+      <w:start w:val="1"/>
+      <w:numFmt w:val="decimal"/>
+      <w:lvlText w:val="%4."/>
+      <w:lvlJc w:val="left"/>
+      <w:pPr>
+        <w:tabs>
+          <w:tab w:val="num" w:pos="2880"/>
+        </w:tabs>
+        <w:ind w:left="2880" w:hanging="360"/>
+      </w:pPr>
+    </w:lvl>
+    <w:lvl w:ilvl="4" w:tentative="1">
+      <w:start w:val="1"/>
+      <w:numFmt w:val="decimal"/>
+      <w:lvlText w:val="%5."/>
+      <w:lvlJc w:val="left"/>
+      <w:pPr>
+        <w:tabs>
+          <w:tab w:val="num" w:pos="3600"/>
+        </w:tabs>
+        <w:ind w:left="3600" w:hanging="360"/>
+      </w:pPr>
+    </w:lvl>
+    <w:lvl w:ilvl="5" w:tentative="1">
+      <w:start w:val="1"/>
+      <w:numFmt w:val="decimal"/>
+      <w:lvlText w:val="%6."/>
+      <w:lvlJc w:val="left"/>
+      <w:pPr>
+        <w:tabs>
+          <w:tab w:val="num" w:pos="4320"/>
+        </w:tabs>
+        <w:ind w:left="4320" w:hanging="360"/>
+      </w:pPr>
+    </w:lvl>
+    <w:lvl w:ilvl="6" w:tentative="1">
+      <w:start w:val="1"/>
+      <w:numFmt w:val="decimal"/>
+      <w:lvlText w:val="%7."/>
+      <w:lvlJc w:val="left"/>
+      <w:pPr>
+        <w:tabs>
+          <w:tab w:val="num" w:pos="5040"/>
+        </w:tabs>
+        <w:ind w:left="5040" w:hanging="360"/>
+      </w:pPr>
+    </w:lvl>
+    <w:lvl w:ilvl="7" w:tentative="1">
+      <w:start w:val="1"/>
+      <w:numFmt w:val="decimal"/>
+      <w:lvlText w:val="%8."/>
+      <w:lvlJc w:val="left"/>
+      <w:pPr>
+        <w:tabs>
+          <w:tab w:val="num" w:pos="5760"/>
+        </w:tabs>
+        <w:ind w:left="5760" w:hanging="360"/>
+      </w:pPr>
+    </w:lvl>
+    <w:lvl w:ilvl="8" w:tentative="1">
+      <w:start w:val="1"/>
+      <w:numFmt w:val="decimal"/>
+      <w:lvlText w:val="%9."/>
+      <w:lvlJc w:val="left"/>
+      <w:pPr>
+        <w:tabs>
+          <w:tab w:val="num" w:pos="6480"/>
+        </w:tabs>
+        <w:ind w:left="6480" w:hanging="360"/>
+      </w:pPr>
+    </w:lvl>
+  </w:abstractNum>
+  <w:abstractNum w:abstractNumId="16">
     <w:nsid w:val="79CD0AF6"/>
     <w:multiLevelType w:val="multilevel"/>
     <w:tmpl w:val="3C88A3B6"/>
@@ -18299,7 +19733,7 @@
       </w:pPr>
     </w:lvl>
   </w:abstractNum>
-  <w:abstractNum w:abstractNumId="14">
+  <w:abstractNum w:abstractNumId="17">
     <w:nsid w:val="7C6C7C48"/>
     <w:multiLevelType w:val="multilevel"/>
     <w:tmpl w:val="2FBA7E66"/>
@@ -18413,49 +19847,58 @@
     </w:lvl>
   </w:abstractNum>
   <w:num w:numId="1">
-    <w:abstractNumId w:val="13"/>
+    <w:abstractNumId w:val="16"/>
   </w:num>
   <w:num w:numId="2">
     <w:abstractNumId w:val="0"/>
   </w:num>
   <w:num w:numId="3">
-    <w:abstractNumId w:val="8"/>
+    <w:abstractNumId w:val="9"/>
   </w:num>
   <w:num w:numId="4">
-    <w:abstractNumId w:val="9"/>
+    <w:abstractNumId w:val="10"/>
   </w:num>
   <w:num w:numId="5">
-    <w:abstractNumId w:val="2"/>
+    <w:abstractNumId w:val="3"/>
   </w:num>
   <w:num w:numId="6">
+    <w:abstractNumId w:val="7"/>
+  </w:num>
+  <w:num w:numId="7">
     <w:abstractNumId w:val="6"/>
   </w:num>
-  <w:num w:numId="7">
-    <w:abstractNumId w:val="5"/>
-  </w:num>
   <w:num w:numId="8">
-    <w:abstractNumId w:val="14"/>
+    <w:abstractNumId w:val="17"/>
   </w:num>
   <w:num w:numId="9">
     <w:abstractNumId w:val="1"/>
   </w:num>
   <w:num w:numId="10">
-    <w:abstractNumId w:val="7"/>
+    <w:abstractNumId w:val="8"/>
   </w:num>
   <w:num w:numId="11">
+    <w:abstractNumId w:val="13"/>
+  </w:num>
+  <w:num w:numId="12">
+    <w:abstractNumId w:val="4"/>
+  </w:num>
+  <w:num w:numId="13">
+    <w:abstractNumId w:val="5"/>
+  </w:num>
+  <w:num w:numId="14">
     <w:abstractNumId w:val="12"/>
   </w:num>
-  <w:num w:numId="12">
-    <w:abstractNumId w:val="3"/>
-  </w:num>
-  <w:num w:numId="13">
-    <w:abstractNumId w:val="4"/>
-  </w:num>
-  <w:num w:numId="14">
+  <w:num w:numId="15">
     <w:abstractNumId w:val="11"/>
   </w:num>
-  <w:num w:numId="15">
-    <w:abstractNumId w:val="10"/>
+  <w:num w:numId="16">
+    <w:abstractNumId w:val="15"/>
+  </w:num>
+  <w:num w:numId="17">
+    <w:abstractNumId w:val="14"/>
+  </w:num>
+  <w:num w:numId="18">
+    <w:abstractNumId w:val="2"/>
   </w:num>
 </w:numbering>
 </file>

</xml_diff>

<commit_message>
10 anh nuoc anh
</commit_message>
<xml_diff>
--- a/danhsach.docx
+++ b/danhsach.docx
@@ -2616,17 +2616,7 @@
           <w:bdr w:val="single" w:sz="2" w:space="0" w:color="E3E3E3" w:frame="1"/>
           <w:shd w:val="clear" w:color="auto" w:fill="FFFFFF"/>
         </w:rPr>
-        <w:t>spr_puzzle_image_</w:t>
-      </w:r>
-      <w:r>
-        <w:rPr>
-          <w:rStyle w:val="Strong"/>
-          <w:rFonts w:ascii="Arial" w:hAnsi="Arial" w:cs="Arial"/>
-          <w:spacing w:val="5"/>
-          <w:bdr w:val="single" w:sz="2" w:space="0" w:color="E3E3E3" w:frame="1"/>
-          <w:shd w:val="clear" w:color="auto" w:fill="FFFFFF"/>
-        </w:rPr>
-        <w:t>d</w:t>
+        <w:t>spr_puzzle_image_d</w:t>
       </w:r>
       <w:r>
         <w:rPr>
@@ -3072,17 +3062,7 @@
           <w:bdr w:val="single" w:sz="2" w:space="0" w:color="E3E3E3" w:frame="1"/>
           <w:shd w:val="clear" w:color="auto" w:fill="FFFFFF"/>
         </w:rPr>
-        <w:t>Leaning Tower of Pisa</w:t>
-      </w:r>
-      <w:r>
-        <w:rPr>
-          <w:rStyle w:val="Strong"/>
-          <w:rFonts w:ascii="Arial" w:hAnsi="Arial" w:cs="Arial"/>
-          <w:spacing w:val="5"/>
-          <w:bdr w:val="single" w:sz="2" w:space="0" w:color="E3E3E3" w:frame="1"/>
-          <w:shd w:val="clear" w:color="auto" w:fill="FFFFFF"/>
-        </w:rPr>
-        <w:t xml:space="preserve"> – Italy </w:t>
+        <w:t xml:space="preserve">Leaning Tower of Pisa – Italy </w:t>
       </w:r>
       <w:proofErr w:type="spellStart"/>
       <w:r>
@@ -3373,20 +3353,7 @@
           <w:szCs w:val="24"/>
           <w:bdr w:val="single" w:sz="2" w:space="0" w:color="E3E3E3" w:frame="1"/>
         </w:rPr>
-        <w:t>Venice</w:t>
-      </w:r>
-      <w:r>
-        <w:rPr>
-          <w:rFonts w:ascii="Arial" w:eastAsia="Times New Roman" w:hAnsi="Arial" w:cs="Arial"/>
-          <w:b/>
-          <w:bCs/>
-          <w:color w:val="2C2C36"/>
-          <w:spacing w:val="5"/>
-          <w:sz w:val="24"/>
-          <w:szCs w:val="24"/>
-          <w:bdr w:val="single" w:sz="2" w:space="0" w:color="E3E3E3" w:frame="1"/>
-        </w:rPr>
-        <w:t xml:space="preserve"> – Italy </w:t>
+        <w:t xml:space="preserve">Venice – Italy </w:t>
       </w:r>
       <w:proofErr w:type="spellStart"/>
       <w:r>
@@ -3397,43 +3364,20 @@
           <w:bdr w:val="single" w:sz="2" w:space="0" w:color="E3E3E3" w:frame="1"/>
           <w:shd w:val="clear" w:color="auto" w:fill="FFFFFF"/>
         </w:rPr>
-        <w:t>spr_puzzle_image_</w:t>
-      </w:r>
-      <w:r>
-        <w:rPr>
-          <w:rStyle w:val="Strong"/>
-          <w:rFonts w:ascii="Arial" w:hAnsi="Arial" w:cs="Arial"/>
-          <w:spacing w:val="5"/>
-          <w:bdr w:val="single" w:sz="2" w:space="0" w:color="E3E3E3" w:frame="1"/>
-          <w:shd w:val="clear" w:color="auto" w:fill="FFFFFF"/>
-        </w:rPr>
-        <w:t>v</w:t>
-      </w:r>
-      <w:r>
-        <w:rPr>
-          <w:rFonts w:ascii="Arial" w:eastAsia="Times New Roman" w:hAnsi="Arial" w:cs="Arial"/>
-          <w:b/>
-          <w:bCs/>
-          <w:color w:val="2C2C36"/>
-          <w:spacing w:val="5"/>
-          <w:sz w:val="24"/>
-          <w:szCs w:val="24"/>
-          <w:bdr w:val="single" w:sz="2" w:space="0" w:color="E3E3E3" w:frame="1"/>
-        </w:rPr>
-        <w:t>enice</w:t>
-      </w:r>
-      <w:r>
-        <w:rPr>
-          <w:rFonts w:ascii="Arial" w:eastAsia="Times New Roman" w:hAnsi="Arial" w:cs="Arial"/>
-          <w:b/>
-          <w:bCs/>
-          <w:color w:val="2C2C36"/>
-          <w:spacing w:val="5"/>
-          <w:sz w:val="24"/>
-          <w:szCs w:val="24"/>
-          <w:bdr w:val="single" w:sz="2" w:space="0" w:color="E3E3E3" w:frame="1"/>
-        </w:rPr>
-        <w:t>_y</w:t>
+        <w:t>spr_puzzle_image_v</w:t>
+      </w:r>
+      <w:r>
+        <w:rPr>
+          <w:rFonts w:ascii="Arial" w:eastAsia="Times New Roman" w:hAnsi="Arial" w:cs="Arial"/>
+          <w:b/>
+          <w:bCs/>
+          <w:color w:val="2C2C36"/>
+          <w:spacing w:val="5"/>
+          <w:sz w:val="24"/>
+          <w:szCs w:val="24"/>
+          <w:bdr w:val="single" w:sz="2" w:space="0" w:color="E3E3E3" w:frame="1"/>
+        </w:rPr>
+        <w:t>enice_y</w:t>
       </w:r>
       <w:proofErr w:type="spellEnd"/>
       <w:r>
@@ -3634,10 +3578,7 @@
       </w:r>
       <w:proofErr w:type="spellEnd"/>
       <w:r>
-        <w:t xml:space="preserve"> Palace</w:t>
-      </w:r>
-      <w:r>
-        <w:t xml:space="preserve"> – </w:t>
+        <w:t xml:space="preserve"> Palace – </w:t>
       </w:r>
       <w:r>
         <w:rPr>
@@ -5075,17 +5016,7 @@
           <w:bdr w:val="single" w:sz="2" w:space="0" w:color="E3E3E3" w:frame="1"/>
           <w:shd w:val="clear" w:color="auto" w:fill="FFFFFF"/>
         </w:rPr>
-        <w:t>City of Romeo and Julie</w:t>
-      </w:r>
-      <w:r>
-        <w:rPr>
-          <w:rStyle w:val="Strong"/>
-          <w:rFonts w:ascii="Arial" w:hAnsi="Arial" w:cs="Arial"/>
-          <w:spacing w:val="5"/>
-          <w:bdr w:val="single" w:sz="2" w:space="0" w:color="E3E3E3" w:frame="1"/>
-          <w:shd w:val="clear" w:color="auto" w:fill="FFFFFF"/>
-        </w:rPr>
-        <w:t xml:space="preserve"> – Italy </w:t>
+        <w:t xml:space="preserve">City of Romeo and Julie – Italy </w:t>
       </w:r>
       <w:proofErr w:type="spellStart"/>
       <w:r>
@@ -5766,8 +5697,6 @@
         </w:rPr>
         <w:t xml:space="preserve"> 11</w:t>
       </w:r>
-      <w:bookmarkStart w:id="0" w:name="_GoBack"/>
-      <w:bookmarkEnd w:id="0"/>
     </w:p>
     <w:p>
       <w:pPr>
@@ -5939,6 +5868,80 @@
         </w:rPr>
         <w:t xml:space="preserve"> – London</w:t>
       </w:r>
+      <w:r>
+        <w:rPr>
+          <w:rFonts w:ascii="Arial" w:eastAsia="Times New Roman" w:hAnsi="Arial" w:cs="Arial"/>
+          <w:color w:val="2C2C36"/>
+          <w:spacing w:val="5"/>
+          <w:sz w:val="24"/>
+          <w:szCs w:val="24"/>
+        </w:rPr>
+        <w:t xml:space="preserve">    </w:t>
+      </w:r>
+      <w:proofErr w:type="spellStart"/>
+      <w:r>
+        <w:rPr>
+          <w:rStyle w:val="Strong"/>
+          <w:rFonts w:ascii="Arial" w:hAnsi="Arial" w:cs="Arial"/>
+          <w:spacing w:val="5"/>
+          <w:bdr w:val="single" w:sz="2" w:space="0" w:color="E3E3E3" w:frame="1"/>
+          <w:shd w:val="clear" w:color="auto" w:fill="FFFFFF"/>
+        </w:rPr>
+        <w:t>spr_puzzle_image_</w:t>
+      </w:r>
+      <w:r>
+        <w:rPr>
+          <w:rFonts w:ascii="Arial" w:eastAsia="Times New Roman" w:hAnsi="Arial" w:cs="Arial"/>
+          <w:b/>
+          <w:bCs/>
+          <w:color w:val="2C2C36"/>
+          <w:spacing w:val="5"/>
+          <w:sz w:val="24"/>
+          <w:szCs w:val="24"/>
+          <w:bdr w:val="single" w:sz="2" w:space="0" w:color="E3E3E3" w:frame="1"/>
+        </w:rPr>
+        <w:t>big_ben_london_e</w:t>
+      </w:r>
+      <w:r>
+        <w:rPr>
+          <w:rFonts w:ascii="Arial" w:eastAsia="Times New Roman" w:hAnsi="Arial" w:cs="Arial"/>
+          <w:b/>
+          <w:bCs/>
+          <w:color w:val="2C2C36"/>
+          <w:spacing w:val="5"/>
+          <w:sz w:val="24"/>
+          <w:szCs w:val="24"/>
+          <w:bdr w:val="single" w:sz="2" w:space="0" w:color="E3E3E3" w:frame="1"/>
+        </w:rPr>
+        <w:t>ye</w:t>
+      </w:r>
+      <w:r>
+        <w:rPr>
+          <w:rFonts w:ascii="Arial" w:eastAsia="Times New Roman" w:hAnsi="Arial" w:cs="Arial"/>
+          <w:b/>
+          <w:bCs/>
+          <w:color w:val="2C2C36"/>
+          <w:spacing w:val="5"/>
+          <w:sz w:val="24"/>
+          <w:szCs w:val="24"/>
+          <w:bdr w:val="single" w:sz="2" w:space="0" w:color="E3E3E3" w:frame="1"/>
+        </w:rPr>
+        <w:t>_london_anh</w:t>
+      </w:r>
+      <w:proofErr w:type="spellEnd"/>
+      <w:r>
+        <w:rPr>
+          <w:rFonts w:ascii="Arial" w:eastAsia="Times New Roman" w:hAnsi="Arial" w:cs="Arial"/>
+          <w:b/>
+          <w:bCs/>
+          <w:color w:val="2C2C36"/>
+          <w:spacing w:val="5"/>
+          <w:sz w:val="24"/>
+          <w:szCs w:val="24"/>
+          <w:bdr w:val="single" w:sz="2" w:space="0" w:color="E3E3E3" w:frame="1"/>
+        </w:rPr>
+        <w:t xml:space="preserve"> 1</w:t>
+      </w:r>
     </w:p>
     <w:p>
       <w:pPr>
@@ -6019,6 +6022,337 @@
         </w:rPr>
         <w:t xml:space="preserve"> Buckingham</w:t>
       </w:r>
+      <w:r>
+        <w:rPr>
+          <w:rFonts w:ascii="Arial" w:eastAsia="Times New Roman" w:hAnsi="Arial" w:cs="Arial"/>
+          <w:b/>
+          <w:bCs/>
+          <w:color w:val="2C2C36"/>
+          <w:spacing w:val="5"/>
+          <w:sz w:val="24"/>
+          <w:szCs w:val="24"/>
+          <w:bdr w:val="single" w:sz="2" w:space="0" w:color="E3E3E3" w:frame="1"/>
+        </w:rPr>
+        <w:t xml:space="preserve"> </w:t>
+      </w:r>
+      <w:proofErr w:type="spellStart"/>
+      <w:r>
+        <w:rPr>
+          <w:rFonts w:ascii="Arial" w:hAnsi="Arial" w:cs="Arial"/>
+          <w:color w:val="2C2C36"/>
+          <w:spacing w:val="5"/>
+          <w:shd w:val="clear" w:color="auto" w:fill="FFFFFF"/>
+        </w:rPr>
+        <w:t>Buckingham</w:t>
+      </w:r>
+      <w:proofErr w:type="spellEnd"/>
+      <w:r>
+        <w:rPr>
+          <w:rFonts w:ascii="Arial" w:hAnsi="Arial" w:cs="Arial"/>
+          <w:color w:val="2C2C36"/>
+          <w:spacing w:val="5"/>
+          <w:shd w:val="clear" w:color="auto" w:fill="FFFFFF"/>
+        </w:rPr>
+        <w:t xml:space="preserve"> Palace</w:t>
+      </w:r>
+      <w:r>
+        <w:rPr>
+          <w:rStyle w:val="Strong"/>
+          <w:rFonts w:ascii="Arial" w:hAnsi="Arial" w:cs="Arial"/>
+          <w:spacing w:val="5"/>
+          <w:bdr w:val="single" w:sz="2" w:space="0" w:color="E3E3E3" w:frame="1"/>
+          <w:shd w:val="clear" w:color="auto" w:fill="FFFFFF"/>
+        </w:rPr>
+        <w:t xml:space="preserve"> </w:t>
+      </w:r>
+      <w:r>
+        <w:rPr>
+          <w:rStyle w:val="Strong"/>
+          <w:rFonts w:ascii="Arial" w:hAnsi="Arial" w:cs="Arial"/>
+          <w:spacing w:val="5"/>
+          <w:bdr w:val="single" w:sz="2" w:space="0" w:color="E3E3E3" w:frame="1"/>
+          <w:shd w:val="clear" w:color="auto" w:fill="FFFFFF"/>
+        </w:rPr>
+        <w:t xml:space="preserve"> </w:t>
+      </w:r>
+      <w:proofErr w:type="spellStart"/>
+      <w:r>
+        <w:rPr>
+          <w:rStyle w:val="Strong"/>
+          <w:rFonts w:ascii="Arial" w:hAnsi="Arial" w:cs="Arial"/>
+          <w:spacing w:val="5"/>
+          <w:bdr w:val="single" w:sz="2" w:space="0" w:color="E3E3E3" w:frame="1"/>
+          <w:shd w:val="clear" w:color="auto" w:fill="FFFFFF"/>
+        </w:rPr>
+        <w:t>spr_puzzle_image_</w:t>
+      </w:r>
+      <w:r>
+        <w:rPr>
+          <w:rFonts w:ascii="Arial" w:eastAsia="Times New Roman" w:hAnsi="Arial" w:cs="Arial"/>
+          <w:b/>
+          <w:bCs/>
+          <w:color w:val="2C2C36"/>
+          <w:spacing w:val="5"/>
+          <w:sz w:val="24"/>
+          <w:szCs w:val="24"/>
+          <w:bdr w:val="single" w:sz="2" w:space="0" w:color="E3E3E3" w:frame="1"/>
+        </w:rPr>
+        <w:t>cung_dien_b</w:t>
+      </w:r>
+      <w:r>
+        <w:rPr>
+          <w:rFonts w:ascii="Arial" w:eastAsia="Times New Roman" w:hAnsi="Arial" w:cs="Arial"/>
+          <w:b/>
+          <w:bCs/>
+          <w:color w:val="2C2C36"/>
+          <w:spacing w:val="5"/>
+          <w:sz w:val="24"/>
+          <w:szCs w:val="24"/>
+          <w:bdr w:val="single" w:sz="2" w:space="0" w:color="E3E3E3" w:frame="1"/>
+        </w:rPr>
+        <w:t>uckingham</w:t>
+      </w:r>
+      <w:r>
+        <w:rPr>
+          <w:rFonts w:ascii="Arial" w:eastAsia="Times New Roman" w:hAnsi="Arial" w:cs="Arial"/>
+          <w:b/>
+          <w:bCs/>
+          <w:color w:val="2C2C36"/>
+          <w:spacing w:val="5"/>
+          <w:sz w:val="24"/>
+          <w:szCs w:val="24"/>
+          <w:bdr w:val="single" w:sz="2" w:space="0" w:color="E3E3E3" w:frame="1"/>
+        </w:rPr>
+        <w:t>_anh</w:t>
+      </w:r>
+      <w:proofErr w:type="spellEnd"/>
+      <w:r>
+        <w:rPr>
+          <w:rFonts w:ascii="Arial" w:eastAsia="Times New Roman" w:hAnsi="Arial" w:cs="Arial"/>
+          <w:b/>
+          <w:bCs/>
+          <w:color w:val="2C2C36"/>
+          <w:spacing w:val="5"/>
+          <w:sz w:val="24"/>
+          <w:szCs w:val="24"/>
+          <w:bdr w:val="single" w:sz="2" w:space="0" w:color="E3E3E3" w:frame="1"/>
+        </w:rPr>
+        <w:t xml:space="preserve"> 2</w:t>
+      </w:r>
+    </w:p>
+    <w:p>
+      <w:pPr>
+        <w:numPr>
+          <w:ilvl w:val="0"/>
+          <w:numId w:val="19"/>
+        </w:numPr>
+        <w:pBdr>
+          <w:top w:val="single" w:sz="2" w:space="0" w:color="E3E3E3"/>
+          <w:left w:val="single" w:sz="2" w:space="0" w:color="E3E3E3"/>
+          <w:bottom w:val="single" w:sz="2" w:space="0" w:color="E3E3E3"/>
+          <w:right w:val="single" w:sz="2" w:space="0" w:color="E3E3E3"/>
+        </w:pBdr>
+        <w:shd w:val="clear" w:color="auto" w:fill="FFFFFF"/>
+        <w:spacing w:before="180" w:after="180" w:line="240" w:lineRule="auto"/>
+        <w:ind w:left="0"/>
+        <w:rPr>
+          <w:rFonts w:ascii="Arial" w:eastAsia="Times New Roman" w:hAnsi="Arial" w:cs="Arial"/>
+          <w:color w:val="2C2C36"/>
+          <w:spacing w:val="5"/>
+          <w:sz w:val="24"/>
+          <w:szCs w:val="24"/>
+        </w:rPr>
+      </w:pPr>
+      <w:proofErr w:type="spellStart"/>
+      <w:r>
+        <w:rPr>
+          <w:rFonts w:ascii="Arial" w:eastAsia="Times New Roman" w:hAnsi="Arial" w:cs="Arial"/>
+          <w:b/>
+          <w:bCs/>
+          <w:color w:val="2C2C36"/>
+          <w:spacing w:val="5"/>
+          <w:sz w:val="24"/>
+          <w:szCs w:val="24"/>
+          <w:bdr w:val="single" w:sz="2" w:space="0" w:color="E3E3E3" w:frame="1"/>
+        </w:rPr>
+        <w:t>Tháp</w:t>
+      </w:r>
+      <w:proofErr w:type="spellEnd"/>
+      <w:r>
+        <w:rPr>
+          <w:rFonts w:ascii="Arial" w:eastAsia="Times New Roman" w:hAnsi="Arial" w:cs="Arial"/>
+          <w:b/>
+          <w:bCs/>
+          <w:color w:val="2C2C36"/>
+          <w:spacing w:val="5"/>
+          <w:sz w:val="24"/>
+          <w:szCs w:val="24"/>
+          <w:bdr w:val="single" w:sz="2" w:space="0" w:color="E3E3E3" w:frame="1"/>
+        </w:rPr>
+        <w:t xml:space="preserve"> London &amp; </w:t>
+      </w:r>
+      <w:proofErr w:type="spellStart"/>
+      <w:r>
+        <w:rPr>
+          <w:rFonts w:ascii="Arial" w:eastAsia="Times New Roman" w:hAnsi="Arial" w:cs="Arial"/>
+          <w:b/>
+          <w:bCs/>
+          <w:color w:val="2C2C36"/>
+          <w:spacing w:val="5"/>
+          <w:sz w:val="24"/>
+          <w:szCs w:val="24"/>
+          <w:bdr w:val="single" w:sz="2" w:space="0" w:color="E3E3E3" w:frame="1"/>
+        </w:rPr>
+        <w:t>Cầu</w:t>
+      </w:r>
+      <w:proofErr w:type="spellEnd"/>
+      <w:r>
+        <w:rPr>
+          <w:rFonts w:ascii="Arial" w:eastAsia="Times New Roman" w:hAnsi="Arial" w:cs="Arial"/>
+          <w:b/>
+          <w:bCs/>
+          <w:color w:val="2C2C36"/>
+          <w:spacing w:val="5"/>
+          <w:sz w:val="24"/>
+          <w:szCs w:val="24"/>
+          <w:bdr w:val="single" w:sz="2" w:space="0" w:color="E3E3E3" w:frame="1"/>
+        </w:rPr>
+        <w:t xml:space="preserve"> </w:t>
+      </w:r>
+      <w:proofErr w:type="spellStart"/>
+      <w:r>
+        <w:rPr>
+          <w:rFonts w:ascii="Arial" w:eastAsia="Times New Roman" w:hAnsi="Arial" w:cs="Arial"/>
+          <w:b/>
+          <w:bCs/>
+          <w:color w:val="2C2C36"/>
+          <w:spacing w:val="5"/>
+          <w:sz w:val="24"/>
+          <w:szCs w:val="24"/>
+          <w:bdr w:val="single" w:sz="2" w:space="0" w:color="E3E3E3" w:frame="1"/>
+        </w:rPr>
+        <w:t>tháp</w:t>
+      </w:r>
+      <w:proofErr w:type="spellEnd"/>
+      <w:r>
+        <w:rPr>
+          <w:rFonts w:ascii="Arial" w:eastAsia="Times New Roman" w:hAnsi="Arial" w:cs="Arial"/>
+          <w:b/>
+          <w:bCs/>
+          <w:color w:val="2C2C36"/>
+          <w:spacing w:val="5"/>
+          <w:sz w:val="24"/>
+          <w:szCs w:val="24"/>
+          <w:bdr w:val="single" w:sz="2" w:space="0" w:color="E3E3E3" w:frame="1"/>
+        </w:rPr>
+        <w:t xml:space="preserve"> (Tower Bridge)</w:t>
+      </w:r>
+      <w:r>
+        <w:rPr>
+          <w:rFonts w:ascii="Arial" w:eastAsia="Times New Roman" w:hAnsi="Arial" w:cs="Arial"/>
+          <w:b/>
+          <w:bCs/>
+          <w:color w:val="2C2C36"/>
+          <w:spacing w:val="5"/>
+          <w:sz w:val="24"/>
+          <w:szCs w:val="24"/>
+          <w:bdr w:val="single" w:sz="2" w:space="0" w:color="E3E3E3" w:frame="1"/>
+        </w:rPr>
+        <w:t xml:space="preserve"> </w:t>
+      </w:r>
+      <w:r>
+        <w:rPr>
+          <w:rFonts w:ascii="Arial" w:eastAsia="Times New Roman" w:hAnsi="Arial" w:cs="Arial"/>
+          <w:color w:val="2C2C36"/>
+          <w:spacing w:val="5"/>
+          <w:sz w:val="24"/>
+          <w:szCs w:val="24"/>
+        </w:rPr>
+        <w:t>Tower Bridge &amp; London Tower</w:t>
+      </w:r>
+    </w:p>
+    <w:p>
+      <w:pPr>
+        <w:pBdr>
+          <w:top w:val="single" w:sz="2" w:space="0" w:color="E3E3E3"/>
+          <w:left w:val="single" w:sz="2" w:space="0" w:color="E3E3E3"/>
+          <w:bottom w:val="single" w:sz="2" w:space="0" w:color="E3E3E3"/>
+          <w:right w:val="single" w:sz="2" w:space="0" w:color="E3E3E3"/>
+        </w:pBdr>
+        <w:shd w:val="clear" w:color="auto" w:fill="FFFFFF"/>
+        <w:spacing w:after="0" w:line="240" w:lineRule="auto"/>
+        <w:rPr>
+          <w:rFonts w:ascii="Arial" w:eastAsia="Times New Roman" w:hAnsi="Arial" w:cs="Arial"/>
+          <w:color w:val="2C2C36"/>
+          <w:spacing w:val="5"/>
+          <w:sz w:val="24"/>
+          <w:szCs w:val="24"/>
+        </w:rPr>
+      </w:pPr>
+      <w:proofErr w:type="spellStart"/>
+      <w:r>
+        <w:rPr>
+          <w:rStyle w:val="Strong"/>
+          <w:rFonts w:ascii="Arial" w:hAnsi="Arial" w:cs="Arial"/>
+          <w:spacing w:val="5"/>
+          <w:bdr w:val="single" w:sz="2" w:space="0" w:color="E3E3E3" w:frame="1"/>
+          <w:shd w:val="clear" w:color="auto" w:fill="FFFFFF"/>
+        </w:rPr>
+        <w:t>spr_puzzle_image_</w:t>
+      </w:r>
+      <w:r>
+        <w:rPr>
+          <w:rFonts w:ascii="Arial" w:eastAsia="Times New Roman" w:hAnsi="Arial" w:cs="Arial"/>
+          <w:b/>
+          <w:bCs/>
+          <w:color w:val="2C2C36"/>
+          <w:spacing w:val="5"/>
+          <w:sz w:val="24"/>
+          <w:szCs w:val="24"/>
+          <w:bdr w:val="single" w:sz="2" w:space="0" w:color="E3E3E3" w:frame="1"/>
+        </w:rPr>
+        <w:t>thap_london_cau_tha</w:t>
+      </w:r>
+      <w:r>
+        <w:rPr>
+          <w:rFonts w:ascii="Arial" w:eastAsia="Times New Roman" w:hAnsi="Arial" w:cs="Arial"/>
+          <w:b/>
+          <w:bCs/>
+          <w:color w:val="2C2C36"/>
+          <w:spacing w:val="5"/>
+          <w:sz w:val="24"/>
+          <w:szCs w:val="24"/>
+          <w:bdr w:val="single" w:sz="2" w:space="0" w:color="E3E3E3" w:frame="1"/>
+        </w:rPr>
+        <w:t>p</w:t>
+      </w:r>
+      <w:r>
+        <w:rPr>
+          <w:rFonts w:ascii="Arial" w:eastAsia="Times New Roman" w:hAnsi="Arial" w:cs="Arial"/>
+          <w:b/>
+          <w:bCs/>
+          <w:color w:val="2C2C36"/>
+          <w:spacing w:val="5"/>
+          <w:sz w:val="24"/>
+          <w:szCs w:val="24"/>
+          <w:bdr w:val="single" w:sz="2" w:space="0" w:color="E3E3E3" w:frame="1"/>
+        </w:rPr>
+        <w:t>_anh</w:t>
+      </w:r>
+      <w:proofErr w:type="spellEnd"/>
+      <w:r>
+        <w:rPr>
+          <w:rFonts w:ascii="Arial" w:eastAsia="Times New Roman" w:hAnsi="Arial" w:cs="Arial"/>
+          <w:b/>
+          <w:bCs/>
+          <w:color w:val="2C2C36"/>
+          <w:spacing w:val="5"/>
+          <w:sz w:val="24"/>
+          <w:szCs w:val="24"/>
+          <w:bdr w:val="single" w:sz="2" w:space="0" w:color="E3E3E3" w:frame="1"/>
+        </w:rPr>
+        <w:t xml:space="preserve"> 3</w:t>
+      </w:r>
     </w:p>
     <w:p>
       <w:pPr>
@@ -6055,77 +6389,167 @@
           <w:szCs w:val="24"/>
           <w:bdr w:val="single" w:sz="2" w:space="0" w:color="E3E3E3" w:frame="1"/>
         </w:rPr>
-        <w:t>Tháp</w:t>
-      </w:r>
-      <w:proofErr w:type="spellEnd"/>
-      <w:r>
-        <w:rPr>
-          <w:rFonts w:ascii="Arial" w:eastAsia="Times New Roman" w:hAnsi="Arial" w:cs="Arial"/>
-          <w:b/>
-          <w:bCs/>
-          <w:color w:val="2C2C36"/>
-          <w:spacing w:val="5"/>
-          <w:sz w:val="24"/>
-          <w:szCs w:val="24"/>
-          <w:bdr w:val="single" w:sz="2" w:space="0" w:color="E3E3E3" w:frame="1"/>
-        </w:rPr>
-        <w:t xml:space="preserve"> London &amp; </w:t>
-      </w:r>
-      <w:proofErr w:type="spellStart"/>
-      <w:r>
-        <w:rPr>
-          <w:rFonts w:ascii="Arial" w:eastAsia="Times New Roman" w:hAnsi="Arial" w:cs="Arial"/>
-          <w:b/>
-          <w:bCs/>
-          <w:color w:val="2C2C36"/>
-          <w:spacing w:val="5"/>
-          <w:sz w:val="24"/>
-          <w:szCs w:val="24"/>
-          <w:bdr w:val="single" w:sz="2" w:space="0" w:color="E3E3E3" w:frame="1"/>
-        </w:rPr>
-        <w:t>Cầu</w:t>
-      </w:r>
-      <w:proofErr w:type="spellEnd"/>
-      <w:r>
-        <w:rPr>
-          <w:rFonts w:ascii="Arial" w:eastAsia="Times New Roman" w:hAnsi="Arial" w:cs="Arial"/>
-          <w:b/>
-          <w:bCs/>
-          <w:color w:val="2C2C36"/>
-          <w:spacing w:val="5"/>
-          <w:sz w:val="24"/>
-          <w:szCs w:val="24"/>
-          <w:bdr w:val="single" w:sz="2" w:space="0" w:color="E3E3E3" w:frame="1"/>
-        </w:rPr>
-        <w:t xml:space="preserve"> </w:t>
-      </w:r>
-      <w:proofErr w:type="spellStart"/>
-      <w:r>
-        <w:rPr>
-          <w:rFonts w:ascii="Arial" w:eastAsia="Times New Roman" w:hAnsi="Arial" w:cs="Arial"/>
-          <w:b/>
-          <w:bCs/>
-          <w:color w:val="2C2C36"/>
-          <w:spacing w:val="5"/>
-          <w:sz w:val="24"/>
-          <w:szCs w:val="24"/>
-          <w:bdr w:val="single" w:sz="2" w:space="0" w:color="E3E3E3" w:frame="1"/>
-        </w:rPr>
-        <w:t>tháp</w:t>
-      </w:r>
-      <w:proofErr w:type="spellEnd"/>
-      <w:r>
-        <w:rPr>
-          <w:rFonts w:ascii="Arial" w:eastAsia="Times New Roman" w:hAnsi="Arial" w:cs="Arial"/>
-          <w:b/>
-          <w:bCs/>
-          <w:color w:val="2C2C36"/>
-          <w:spacing w:val="5"/>
-          <w:sz w:val="24"/>
-          <w:szCs w:val="24"/>
-          <w:bdr w:val="single" w:sz="2" w:space="0" w:color="E3E3E3" w:frame="1"/>
-        </w:rPr>
-        <w:t xml:space="preserve"> (Tower Bridge)</w:t>
+        <w:t>Bảo</w:t>
+      </w:r>
+      <w:proofErr w:type="spellEnd"/>
+      <w:r>
+        <w:rPr>
+          <w:rFonts w:ascii="Arial" w:eastAsia="Times New Roman" w:hAnsi="Arial" w:cs="Arial"/>
+          <w:b/>
+          <w:bCs/>
+          <w:color w:val="2C2C36"/>
+          <w:spacing w:val="5"/>
+          <w:sz w:val="24"/>
+          <w:szCs w:val="24"/>
+          <w:bdr w:val="single" w:sz="2" w:space="0" w:color="E3E3E3" w:frame="1"/>
+        </w:rPr>
+        <w:t xml:space="preserve"> </w:t>
+      </w:r>
+      <w:proofErr w:type="spellStart"/>
+      <w:r>
+        <w:rPr>
+          <w:rFonts w:ascii="Arial" w:eastAsia="Times New Roman" w:hAnsi="Arial" w:cs="Arial"/>
+          <w:b/>
+          <w:bCs/>
+          <w:color w:val="2C2C36"/>
+          <w:spacing w:val="5"/>
+          <w:sz w:val="24"/>
+          <w:szCs w:val="24"/>
+          <w:bdr w:val="single" w:sz="2" w:space="0" w:color="E3E3E3" w:frame="1"/>
+        </w:rPr>
+        <w:t>tàng</w:t>
+      </w:r>
+      <w:proofErr w:type="spellEnd"/>
+      <w:r>
+        <w:rPr>
+          <w:rFonts w:ascii="Arial" w:eastAsia="Times New Roman" w:hAnsi="Arial" w:cs="Arial"/>
+          <w:b/>
+          <w:bCs/>
+          <w:color w:val="2C2C36"/>
+          <w:spacing w:val="5"/>
+          <w:sz w:val="24"/>
+          <w:szCs w:val="24"/>
+          <w:bdr w:val="single" w:sz="2" w:space="0" w:color="E3E3E3" w:frame="1"/>
+        </w:rPr>
+        <w:t xml:space="preserve"> </w:t>
+      </w:r>
+      <w:proofErr w:type="spellStart"/>
+      <w:r>
+        <w:rPr>
+          <w:rFonts w:ascii="Arial" w:eastAsia="Times New Roman" w:hAnsi="Arial" w:cs="Arial"/>
+          <w:b/>
+          <w:bCs/>
+          <w:color w:val="2C2C36"/>
+          <w:spacing w:val="5"/>
+          <w:sz w:val="24"/>
+          <w:szCs w:val="24"/>
+          <w:bdr w:val="single" w:sz="2" w:space="0" w:color="E3E3E3" w:frame="1"/>
+        </w:rPr>
+        <w:t>Anh</w:t>
+      </w:r>
+      <w:proofErr w:type="spellEnd"/>
+      <w:r>
+        <w:rPr>
+          <w:rFonts w:ascii="Arial" w:eastAsia="Times New Roman" w:hAnsi="Arial" w:cs="Arial"/>
+          <w:b/>
+          <w:bCs/>
+          <w:color w:val="2C2C36"/>
+          <w:spacing w:val="5"/>
+          <w:sz w:val="24"/>
+          <w:szCs w:val="24"/>
+          <w:bdr w:val="single" w:sz="2" w:space="0" w:color="E3E3E3" w:frame="1"/>
+        </w:rPr>
+        <w:t xml:space="preserve"> (British Museum)</w:t>
+      </w:r>
+      <w:r>
+        <w:rPr>
+          <w:rFonts w:ascii="Arial" w:eastAsia="Times New Roman" w:hAnsi="Arial" w:cs="Arial"/>
+          <w:b/>
+          <w:bCs/>
+          <w:color w:val="2C2C36"/>
+          <w:spacing w:val="5"/>
+          <w:sz w:val="24"/>
+          <w:szCs w:val="24"/>
+          <w:bdr w:val="single" w:sz="2" w:space="0" w:color="E3E3E3" w:frame="1"/>
+        </w:rPr>
+        <w:t xml:space="preserve"> </w:t>
+      </w:r>
+      <w:r>
+        <w:rPr>
+          <w:rFonts w:ascii="Arial" w:eastAsia="Times New Roman" w:hAnsi="Arial" w:cs="Arial"/>
+          <w:b/>
+          <w:bCs/>
+          <w:color w:val="2C2C36"/>
+          <w:spacing w:val="5"/>
+          <w:sz w:val="24"/>
+          <w:szCs w:val="24"/>
+          <w:bdr w:val="single" w:sz="2" w:space="0" w:color="E3E3E3" w:frame="1"/>
+        </w:rPr>
+        <w:t>British Museum</w:t>
+      </w:r>
+      <w:r>
+        <w:rPr>
+          <w:rFonts w:ascii="Arial" w:eastAsia="Times New Roman" w:hAnsi="Arial" w:cs="Arial"/>
+          <w:b/>
+          <w:bCs/>
+          <w:color w:val="2C2C36"/>
+          <w:spacing w:val="5"/>
+          <w:sz w:val="24"/>
+          <w:szCs w:val="24"/>
+          <w:bdr w:val="single" w:sz="2" w:space="0" w:color="E3E3E3" w:frame="1"/>
+        </w:rPr>
+        <w:t xml:space="preserve"> – England </w:t>
+      </w:r>
+      <w:proofErr w:type="spellStart"/>
+      <w:r>
+        <w:rPr>
+          <w:rStyle w:val="Strong"/>
+          <w:rFonts w:ascii="Arial" w:hAnsi="Arial" w:cs="Arial"/>
+          <w:spacing w:val="5"/>
+          <w:bdr w:val="single" w:sz="2" w:space="0" w:color="E3E3E3" w:frame="1"/>
+          <w:shd w:val="clear" w:color="auto" w:fill="FFFFFF"/>
+        </w:rPr>
+        <w:t>spr_puzzle_image_</w:t>
+      </w:r>
+      <w:r>
+        <w:rPr>
+          <w:rFonts w:ascii="Arial" w:eastAsia="Times New Roman" w:hAnsi="Arial" w:cs="Arial"/>
+          <w:b/>
+          <w:bCs/>
+          <w:color w:val="2C2C36"/>
+          <w:spacing w:val="5"/>
+          <w:sz w:val="24"/>
+          <w:szCs w:val="24"/>
+          <w:bdr w:val="single" w:sz="2" w:space="0" w:color="E3E3E3" w:frame="1"/>
+        </w:rPr>
+        <w:t>bao_tang_a</w:t>
+      </w:r>
+      <w:r>
+        <w:rPr>
+          <w:rFonts w:ascii="Arial" w:eastAsia="Times New Roman" w:hAnsi="Arial" w:cs="Arial"/>
+          <w:b/>
+          <w:bCs/>
+          <w:color w:val="2C2C36"/>
+          <w:spacing w:val="5"/>
+          <w:sz w:val="24"/>
+          <w:szCs w:val="24"/>
+          <w:bdr w:val="single" w:sz="2" w:space="0" w:color="E3E3E3" w:frame="1"/>
+        </w:rPr>
+        <w:t>nh</w:t>
+      </w:r>
+      <w:proofErr w:type="spellEnd"/>
+      <w:r>
+        <w:rPr>
+          <w:rFonts w:ascii="Arial" w:eastAsia="Times New Roman" w:hAnsi="Arial" w:cs="Arial"/>
+          <w:b/>
+          <w:bCs/>
+          <w:color w:val="2C2C36"/>
+          <w:spacing w:val="5"/>
+          <w:sz w:val="24"/>
+          <w:szCs w:val="24"/>
+          <w:bdr w:val="single" w:sz="2" w:space="0" w:color="E3E3E3" w:frame="1"/>
+        </w:rPr>
+        <w:t xml:space="preserve"> 4</w:t>
       </w:r>
     </w:p>
     <w:p>
@@ -6151,89 +6575,181 @@
           <w:szCs w:val="24"/>
         </w:rPr>
       </w:pPr>
-      <w:proofErr w:type="spellStart"/>
-      <w:r>
-        <w:rPr>
-          <w:rFonts w:ascii="Arial" w:eastAsia="Times New Roman" w:hAnsi="Arial" w:cs="Arial"/>
-          <w:b/>
-          <w:bCs/>
-          <w:color w:val="2C2C36"/>
-          <w:spacing w:val="5"/>
-          <w:sz w:val="24"/>
-          <w:szCs w:val="24"/>
-          <w:bdr w:val="single" w:sz="2" w:space="0" w:color="E3E3E3" w:frame="1"/>
-        </w:rPr>
-        <w:t>Bảo</w:t>
-      </w:r>
-      <w:proofErr w:type="spellEnd"/>
-      <w:r>
-        <w:rPr>
-          <w:rFonts w:ascii="Arial" w:eastAsia="Times New Roman" w:hAnsi="Arial" w:cs="Arial"/>
-          <w:b/>
-          <w:bCs/>
-          <w:color w:val="2C2C36"/>
-          <w:spacing w:val="5"/>
-          <w:sz w:val="24"/>
-          <w:szCs w:val="24"/>
-          <w:bdr w:val="single" w:sz="2" w:space="0" w:color="E3E3E3" w:frame="1"/>
-        </w:rPr>
-        <w:t xml:space="preserve"> </w:t>
-      </w:r>
-      <w:proofErr w:type="spellStart"/>
-      <w:r>
-        <w:rPr>
-          <w:rFonts w:ascii="Arial" w:eastAsia="Times New Roman" w:hAnsi="Arial" w:cs="Arial"/>
-          <w:b/>
-          <w:bCs/>
-          <w:color w:val="2C2C36"/>
-          <w:spacing w:val="5"/>
-          <w:sz w:val="24"/>
-          <w:szCs w:val="24"/>
-          <w:bdr w:val="single" w:sz="2" w:space="0" w:color="E3E3E3" w:frame="1"/>
-        </w:rPr>
-        <w:t>tàng</w:t>
-      </w:r>
-      <w:proofErr w:type="spellEnd"/>
-      <w:r>
-        <w:rPr>
-          <w:rFonts w:ascii="Arial" w:eastAsia="Times New Roman" w:hAnsi="Arial" w:cs="Arial"/>
-          <w:b/>
-          <w:bCs/>
-          <w:color w:val="2C2C36"/>
-          <w:spacing w:val="5"/>
-          <w:sz w:val="24"/>
-          <w:szCs w:val="24"/>
-          <w:bdr w:val="single" w:sz="2" w:space="0" w:color="E3E3E3" w:frame="1"/>
-        </w:rPr>
-        <w:t xml:space="preserve"> </w:t>
-      </w:r>
-      <w:proofErr w:type="spellStart"/>
-      <w:r>
-        <w:rPr>
-          <w:rFonts w:ascii="Arial" w:eastAsia="Times New Roman" w:hAnsi="Arial" w:cs="Arial"/>
-          <w:b/>
-          <w:bCs/>
-          <w:color w:val="2C2C36"/>
-          <w:spacing w:val="5"/>
-          <w:sz w:val="24"/>
-          <w:szCs w:val="24"/>
-          <w:bdr w:val="single" w:sz="2" w:space="0" w:color="E3E3E3" w:frame="1"/>
-        </w:rPr>
-        <w:t>Anh</w:t>
-      </w:r>
-      <w:proofErr w:type="spellEnd"/>
-      <w:r>
-        <w:rPr>
-          <w:rFonts w:ascii="Arial" w:eastAsia="Times New Roman" w:hAnsi="Arial" w:cs="Arial"/>
-          <w:b/>
-          <w:bCs/>
-          <w:color w:val="2C2C36"/>
-          <w:spacing w:val="5"/>
-          <w:sz w:val="24"/>
-          <w:szCs w:val="24"/>
-          <w:bdr w:val="single" w:sz="2" w:space="0" w:color="E3E3E3" w:frame="1"/>
-        </w:rPr>
-        <w:t xml:space="preserve"> (British Museum)</w:t>
+      <w:r>
+        <w:rPr>
+          <w:rFonts w:ascii="Arial" w:eastAsia="Times New Roman" w:hAnsi="Arial" w:cs="Arial"/>
+          <w:b/>
+          <w:bCs/>
+          <w:color w:val="2C2C36"/>
+          <w:spacing w:val="5"/>
+          <w:sz w:val="24"/>
+          <w:szCs w:val="24"/>
+          <w:bdr w:val="single" w:sz="2" w:space="0" w:color="E3E3E3" w:frame="1"/>
+        </w:rPr>
+        <w:t>Stonehenge</w:t>
+      </w:r>
+      <w:r>
+        <w:rPr>
+          <w:rFonts w:ascii="Arial" w:eastAsia="Times New Roman" w:hAnsi="Arial" w:cs="Arial"/>
+          <w:color w:val="2C2C36"/>
+          <w:spacing w:val="5"/>
+          <w:sz w:val="24"/>
+          <w:szCs w:val="24"/>
+        </w:rPr>
+        <w:t xml:space="preserve"> – Di </w:t>
+      </w:r>
+      <w:proofErr w:type="spellStart"/>
+      <w:r>
+        <w:rPr>
+          <w:rFonts w:ascii="Arial" w:eastAsia="Times New Roman" w:hAnsi="Arial" w:cs="Arial"/>
+          <w:color w:val="2C2C36"/>
+          <w:spacing w:val="5"/>
+          <w:sz w:val="24"/>
+          <w:szCs w:val="24"/>
+        </w:rPr>
+        <w:t>chỉ</w:t>
+      </w:r>
+      <w:proofErr w:type="spellEnd"/>
+      <w:r>
+        <w:rPr>
+          <w:rFonts w:ascii="Arial" w:eastAsia="Times New Roman" w:hAnsi="Arial" w:cs="Arial"/>
+          <w:color w:val="2C2C36"/>
+          <w:spacing w:val="5"/>
+          <w:sz w:val="24"/>
+          <w:szCs w:val="24"/>
+        </w:rPr>
+        <w:t xml:space="preserve"> </w:t>
+      </w:r>
+      <w:proofErr w:type="spellStart"/>
+      <w:r>
+        <w:rPr>
+          <w:rFonts w:ascii="Arial" w:eastAsia="Times New Roman" w:hAnsi="Arial" w:cs="Arial"/>
+          <w:color w:val="2C2C36"/>
+          <w:spacing w:val="5"/>
+          <w:sz w:val="24"/>
+          <w:szCs w:val="24"/>
+        </w:rPr>
+        <w:t>cổ</w:t>
+      </w:r>
+      <w:proofErr w:type="spellEnd"/>
+      <w:r>
+        <w:rPr>
+          <w:rFonts w:ascii="Arial" w:eastAsia="Times New Roman" w:hAnsi="Arial" w:cs="Arial"/>
+          <w:color w:val="2C2C36"/>
+          <w:spacing w:val="5"/>
+          <w:sz w:val="24"/>
+          <w:szCs w:val="24"/>
+        </w:rPr>
+        <w:t xml:space="preserve"> </w:t>
+      </w:r>
+      <w:proofErr w:type="spellStart"/>
+      <w:r>
+        <w:rPr>
+          <w:rFonts w:ascii="Arial" w:eastAsia="Times New Roman" w:hAnsi="Arial" w:cs="Arial"/>
+          <w:color w:val="2C2C36"/>
+          <w:spacing w:val="5"/>
+          <w:sz w:val="24"/>
+          <w:szCs w:val="24"/>
+        </w:rPr>
+        <w:t>xưa</w:t>
+      </w:r>
+      <w:proofErr w:type="spellEnd"/>
+      <w:r>
+        <w:rPr>
+          <w:rFonts w:ascii="Arial" w:eastAsia="Times New Roman" w:hAnsi="Arial" w:cs="Arial"/>
+          <w:color w:val="2C2C36"/>
+          <w:spacing w:val="5"/>
+          <w:sz w:val="24"/>
+          <w:szCs w:val="24"/>
+        </w:rPr>
+        <w:t xml:space="preserve"> </w:t>
+      </w:r>
+      <w:r>
+        <w:rPr>
+          <w:rFonts w:ascii="Arial" w:eastAsia="Times New Roman" w:hAnsi="Arial" w:cs="Arial"/>
+          <w:b/>
+          <w:bCs/>
+          <w:color w:val="2C2C36"/>
+          <w:spacing w:val="5"/>
+          <w:sz w:val="24"/>
+          <w:szCs w:val="24"/>
+          <w:bdr w:val="single" w:sz="2" w:space="0" w:color="E3E3E3" w:frame="1"/>
+        </w:rPr>
+        <w:t>Stonehenge</w:t>
+      </w:r>
+      <w:r>
+        <w:rPr>
+          <w:rFonts w:ascii="Arial" w:eastAsia="Times New Roman" w:hAnsi="Arial" w:cs="Arial"/>
+          <w:b/>
+          <w:bCs/>
+          <w:color w:val="2C2C36"/>
+          <w:spacing w:val="5"/>
+          <w:sz w:val="24"/>
+          <w:szCs w:val="24"/>
+          <w:bdr w:val="single" w:sz="2" w:space="0" w:color="E3E3E3" w:frame="1"/>
+        </w:rPr>
+        <w:t xml:space="preserve"> – England </w:t>
+      </w:r>
+      <w:proofErr w:type="spellStart"/>
+      <w:r>
+        <w:rPr>
+          <w:rStyle w:val="Strong"/>
+          <w:rFonts w:ascii="Arial" w:hAnsi="Arial" w:cs="Arial"/>
+          <w:spacing w:val="5"/>
+          <w:bdr w:val="single" w:sz="2" w:space="0" w:color="E3E3E3" w:frame="1"/>
+          <w:shd w:val="clear" w:color="auto" w:fill="FFFFFF"/>
+        </w:rPr>
+        <w:t>spr_puzzle_image_</w:t>
+      </w:r>
+      <w:r>
+        <w:rPr>
+          <w:rStyle w:val="Strong"/>
+          <w:rFonts w:ascii="Arial" w:hAnsi="Arial" w:cs="Arial"/>
+          <w:spacing w:val="5"/>
+          <w:bdr w:val="single" w:sz="2" w:space="0" w:color="E3E3E3" w:frame="1"/>
+          <w:shd w:val="clear" w:color="auto" w:fill="FFFFFF"/>
+        </w:rPr>
+        <w:t>s</w:t>
+      </w:r>
+      <w:r>
+        <w:rPr>
+          <w:rFonts w:ascii="Arial" w:eastAsia="Times New Roman" w:hAnsi="Arial" w:cs="Arial"/>
+          <w:b/>
+          <w:bCs/>
+          <w:color w:val="2C2C36"/>
+          <w:spacing w:val="5"/>
+          <w:sz w:val="24"/>
+          <w:szCs w:val="24"/>
+          <w:bdr w:val="single" w:sz="2" w:space="0" w:color="E3E3E3" w:frame="1"/>
+        </w:rPr>
+        <w:t>tonehenge</w:t>
+      </w:r>
+      <w:r>
+        <w:rPr>
+          <w:rFonts w:ascii="Arial" w:eastAsia="Times New Roman" w:hAnsi="Arial" w:cs="Arial"/>
+          <w:b/>
+          <w:bCs/>
+          <w:color w:val="2C2C36"/>
+          <w:spacing w:val="5"/>
+          <w:sz w:val="24"/>
+          <w:szCs w:val="24"/>
+          <w:bdr w:val="single" w:sz="2" w:space="0" w:color="E3E3E3" w:frame="1"/>
+        </w:rPr>
+        <w:t>_anh</w:t>
+      </w:r>
+      <w:proofErr w:type="spellEnd"/>
+      <w:r>
+        <w:rPr>
+          <w:rFonts w:ascii="Arial" w:eastAsia="Times New Roman" w:hAnsi="Arial" w:cs="Arial"/>
+          <w:b/>
+          <w:bCs/>
+          <w:color w:val="2C2C36"/>
+          <w:spacing w:val="5"/>
+          <w:sz w:val="24"/>
+          <w:szCs w:val="24"/>
+          <w:bdr w:val="single" w:sz="2" w:space="0" w:color="E3E3E3" w:frame="1"/>
+        </w:rPr>
+        <w:t xml:space="preserve"> 5</w:t>
       </w:r>
     </w:p>
     <w:p>
@@ -6270,28 +6786,72 @@
           <w:szCs w:val="24"/>
           <w:bdr w:val="single" w:sz="2" w:space="0" w:color="E3E3E3" w:frame="1"/>
         </w:rPr>
-        <w:t>Stonehenge</w:t>
-      </w:r>
-      <w:r>
-        <w:rPr>
-          <w:rFonts w:ascii="Arial" w:eastAsia="Times New Roman" w:hAnsi="Arial" w:cs="Arial"/>
-          <w:color w:val="2C2C36"/>
-          <w:spacing w:val="5"/>
-          <w:sz w:val="24"/>
-          <w:szCs w:val="24"/>
-        </w:rPr>
-        <w:t xml:space="preserve"> – Di </w:t>
-      </w:r>
-      <w:proofErr w:type="spellStart"/>
-      <w:r>
-        <w:rPr>
-          <w:rFonts w:ascii="Arial" w:eastAsia="Times New Roman" w:hAnsi="Arial" w:cs="Arial"/>
-          <w:color w:val="2C2C36"/>
-          <w:spacing w:val="5"/>
-          <w:sz w:val="24"/>
-          <w:szCs w:val="24"/>
-        </w:rPr>
-        <w:t>chỉ</w:t>
+        <w:t>Oxford &amp; Cambridge</w:t>
+      </w:r>
+      <w:r>
+        <w:rPr>
+          <w:rFonts w:ascii="Arial" w:eastAsia="Times New Roman" w:hAnsi="Arial" w:cs="Arial"/>
+          <w:color w:val="2C2C36"/>
+          <w:spacing w:val="5"/>
+          <w:sz w:val="24"/>
+          <w:szCs w:val="24"/>
+        </w:rPr>
+        <w:t xml:space="preserve"> – </w:t>
+      </w:r>
+      <w:proofErr w:type="spellStart"/>
+      <w:r>
+        <w:rPr>
+          <w:rFonts w:ascii="Arial" w:eastAsia="Times New Roman" w:hAnsi="Arial" w:cs="Arial"/>
+          <w:color w:val="2C2C36"/>
+          <w:spacing w:val="5"/>
+          <w:sz w:val="24"/>
+          <w:szCs w:val="24"/>
+        </w:rPr>
+        <w:t>Các</w:t>
+      </w:r>
+      <w:proofErr w:type="spellEnd"/>
+      <w:r>
+        <w:rPr>
+          <w:rFonts w:ascii="Arial" w:eastAsia="Times New Roman" w:hAnsi="Arial" w:cs="Arial"/>
+          <w:color w:val="2C2C36"/>
+          <w:spacing w:val="5"/>
+          <w:sz w:val="24"/>
+          <w:szCs w:val="24"/>
+        </w:rPr>
+        <w:t xml:space="preserve"> </w:t>
+      </w:r>
+      <w:proofErr w:type="spellStart"/>
+      <w:r>
+        <w:rPr>
+          <w:rFonts w:ascii="Arial" w:eastAsia="Times New Roman" w:hAnsi="Arial" w:cs="Arial"/>
+          <w:color w:val="2C2C36"/>
+          <w:spacing w:val="5"/>
+          <w:sz w:val="24"/>
+          <w:szCs w:val="24"/>
+        </w:rPr>
+        <w:t>đại</w:t>
+      </w:r>
+      <w:proofErr w:type="spellEnd"/>
+      <w:r>
+        <w:rPr>
+          <w:rFonts w:ascii="Arial" w:eastAsia="Times New Roman" w:hAnsi="Arial" w:cs="Arial"/>
+          <w:color w:val="2C2C36"/>
+          <w:spacing w:val="5"/>
+          <w:sz w:val="24"/>
+          <w:szCs w:val="24"/>
+        </w:rPr>
+        <w:t xml:space="preserve"> </w:t>
+      </w:r>
+      <w:proofErr w:type="spellStart"/>
+      <w:r>
+        <w:rPr>
+          <w:rFonts w:ascii="Arial" w:eastAsia="Times New Roman" w:hAnsi="Arial" w:cs="Arial"/>
+          <w:color w:val="2C2C36"/>
+          <w:spacing w:val="5"/>
+          <w:sz w:val="24"/>
+          <w:szCs w:val="24"/>
+        </w:rPr>
+        <w:t>học</w:t>
       </w:r>
       <w:proofErr w:type="spellEnd"/>
       <w:r>
@@ -6335,9 +6895,336 @@
           <w:sz w:val="24"/>
           <w:szCs w:val="24"/>
         </w:rPr>
-        <w:t>xưa</w:t>
-      </w:r>
-      <w:proofErr w:type="spellEnd"/>
+        <w:t>kính</w:t>
+      </w:r>
+      <w:proofErr w:type="spellEnd"/>
+      <w:r>
+        <w:rPr>
+          <w:rFonts w:ascii="Arial" w:eastAsia="Times New Roman" w:hAnsi="Arial" w:cs="Arial"/>
+          <w:color w:val="2C2C36"/>
+          <w:spacing w:val="5"/>
+          <w:sz w:val="24"/>
+          <w:szCs w:val="24"/>
+        </w:rPr>
+        <w:t xml:space="preserve"> </w:t>
+      </w:r>
+      <w:r>
+        <w:rPr>
+          <w:rFonts w:ascii="Arial" w:eastAsia="Times New Roman" w:hAnsi="Arial" w:cs="Arial"/>
+          <w:b/>
+          <w:bCs/>
+          <w:color w:val="2C2C36"/>
+          <w:spacing w:val="5"/>
+          <w:sz w:val="24"/>
+          <w:szCs w:val="24"/>
+          <w:bdr w:val="single" w:sz="2" w:space="0" w:color="E3E3E3" w:frame="1"/>
+        </w:rPr>
+        <w:t>Oxford &amp; Cambridge</w:t>
+      </w:r>
+      <w:r>
+        <w:rPr>
+          <w:rFonts w:ascii="Arial" w:eastAsia="Times New Roman" w:hAnsi="Arial" w:cs="Arial"/>
+          <w:b/>
+          <w:bCs/>
+          <w:color w:val="2C2C36"/>
+          <w:spacing w:val="5"/>
+          <w:sz w:val="24"/>
+          <w:szCs w:val="24"/>
+          <w:bdr w:val="single" w:sz="2" w:space="0" w:color="E3E3E3" w:frame="1"/>
+        </w:rPr>
+        <w:t xml:space="preserve"> – England </w:t>
+      </w:r>
+      <w:proofErr w:type="spellStart"/>
+      <w:r>
+        <w:rPr>
+          <w:rStyle w:val="Strong"/>
+          <w:rFonts w:ascii="Arial" w:hAnsi="Arial" w:cs="Arial"/>
+          <w:spacing w:val="5"/>
+          <w:bdr w:val="single" w:sz="2" w:space="0" w:color="E3E3E3" w:frame="1"/>
+          <w:shd w:val="clear" w:color="auto" w:fill="FFFFFF"/>
+        </w:rPr>
+        <w:t>spr_puzzle_image_</w:t>
+      </w:r>
+      <w:r>
+        <w:rPr>
+          <w:rFonts w:ascii="Arial" w:eastAsia="Times New Roman" w:hAnsi="Arial" w:cs="Arial"/>
+          <w:b/>
+          <w:bCs/>
+          <w:color w:val="2C2C36"/>
+          <w:spacing w:val="5"/>
+          <w:sz w:val="24"/>
+          <w:szCs w:val="24"/>
+          <w:bdr w:val="single" w:sz="2" w:space="0" w:color="E3E3E3" w:frame="1"/>
+        </w:rPr>
+        <w:t>oxford_c</w:t>
+      </w:r>
+      <w:r>
+        <w:rPr>
+          <w:rFonts w:ascii="Arial" w:eastAsia="Times New Roman" w:hAnsi="Arial" w:cs="Arial"/>
+          <w:b/>
+          <w:bCs/>
+          <w:color w:val="2C2C36"/>
+          <w:spacing w:val="5"/>
+          <w:sz w:val="24"/>
+          <w:szCs w:val="24"/>
+          <w:bdr w:val="single" w:sz="2" w:space="0" w:color="E3E3E3" w:frame="1"/>
+        </w:rPr>
+        <w:t>ambridge</w:t>
+      </w:r>
+      <w:r>
+        <w:rPr>
+          <w:rFonts w:ascii="Arial" w:eastAsia="Times New Roman" w:hAnsi="Arial" w:cs="Arial"/>
+          <w:b/>
+          <w:bCs/>
+          <w:color w:val="2C2C36"/>
+          <w:spacing w:val="5"/>
+          <w:sz w:val="24"/>
+          <w:szCs w:val="24"/>
+          <w:bdr w:val="single" w:sz="2" w:space="0" w:color="E3E3E3" w:frame="1"/>
+        </w:rPr>
+        <w:t>_anh</w:t>
+      </w:r>
+      <w:proofErr w:type="spellEnd"/>
+      <w:r>
+        <w:rPr>
+          <w:rFonts w:ascii="Arial" w:eastAsia="Times New Roman" w:hAnsi="Arial" w:cs="Arial"/>
+          <w:b/>
+          <w:bCs/>
+          <w:color w:val="2C2C36"/>
+          <w:spacing w:val="5"/>
+          <w:sz w:val="24"/>
+          <w:szCs w:val="24"/>
+          <w:bdr w:val="single" w:sz="2" w:space="0" w:color="E3E3E3" w:frame="1"/>
+        </w:rPr>
+        <w:t xml:space="preserve"> 6</w:t>
+      </w:r>
+    </w:p>
+    <w:p>
+      <w:pPr>
+        <w:numPr>
+          <w:ilvl w:val="0"/>
+          <w:numId w:val="20"/>
+        </w:numPr>
+        <w:pBdr>
+          <w:top w:val="single" w:sz="2" w:space="0" w:color="E3E3E3"/>
+          <w:left w:val="single" w:sz="2" w:space="0" w:color="E3E3E3"/>
+          <w:bottom w:val="single" w:sz="2" w:space="0" w:color="E3E3E3"/>
+          <w:right w:val="single" w:sz="2" w:space="0" w:color="E3E3E3"/>
+        </w:pBdr>
+        <w:shd w:val="clear" w:color="auto" w:fill="FFFFFF"/>
+        <w:spacing w:before="180" w:after="180" w:line="240" w:lineRule="auto"/>
+        <w:ind w:left="0"/>
+        <w:rPr>
+          <w:rFonts w:ascii="Arial" w:eastAsia="Times New Roman" w:hAnsi="Arial" w:cs="Arial"/>
+          <w:color w:val="2C2C36"/>
+          <w:spacing w:val="5"/>
+          <w:sz w:val="24"/>
+          <w:szCs w:val="24"/>
+        </w:rPr>
+      </w:pPr>
+      <w:r>
+        <w:rPr>
+          <w:rFonts w:ascii="Arial" w:eastAsia="Times New Roman" w:hAnsi="Arial" w:cs="Arial"/>
+          <w:b/>
+          <w:bCs/>
+          <w:color w:val="2C2C36"/>
+          <w:spacing w:val="5"/>
+          <w:sz w:val="24"/>
+          <w:szCs w:val="24"/>
+          <w:bdr w:val="single" w:sz="2" w:space="0" w:color="E3E3E3" w:frame="1"/>
+        </w:rPr>
+        <w:t>York</w:t>
+      </w:r>
+      <w:r>
+        <w:rPr>
+          <w:rFonts w:ascii="Arial" w:eastAsia="Times New Roman" w:hAnsi="Arial" w:cs="Arial"/>
+          <w:color w:val="2C2C36"/>
+          <w:spacing w:val="5"/>
+          <w:sz w:val="24"/>
+          <w:szCs w:val="24"/>
+        </w:rPr>
+        <w:t xml:space="preserve"> – </w:t>
+      </w:r>
+      <w:proofErr w:type="spellStart"/>
+      <w:r>
+        <w:rPr>
+          <w:rFonts w:ascii="Arial" w:eastAsia="Times New Roman" w:hAnsi="Arial" w:cs="Arial"/>
+          <w:color w:val="2C2C36"/>
+          <w:spacing w:val="5"/>
+          <w:sz w:val="24"/>
+          <w:szCs w:val="24"/>
+        </w:rPr>
+        <w:t>Thành</w:t>
+      </w:r>
+      <w:proofErr w:type="spellEnd"/>
+      <w:r>
+        <w:rPr>
+          <w:rFonts w:ascii="Arial" w:eastAsia="Times New Roman" w:hAnsi="Arial" w:cs="Arial"/>
+          <w:color w:val="2C2C36"/>
+          <w:spacing w:val="5"/>
+          <w:sz w:val="24"/>
+          <w:szCs w:val="24"/>
+        </w:rPr>
+        <w:t xml:space="preserve"> </w:t>
+      </w:r>
+      <w:proofErr w:type="spellStart"/>
+      <w:r>
+        <w:rPr>
+          <w:rFonts w:ascii="Arial" w:eastAsia="Times New Roman" w:hAnsi="Arial" w:cs="Arial"/>
+          <w:color w:val="2C2C36"/>
+          <w:spacing w:val="5"/>
+          <w:sz w:val="24"/>
+          <w:szCs w:val="24"/>
+        </w:rPr>
+        <w:t>phố</w:t>
+      </w:r>
+      <w:proofErr w:type="spellEnd"/>
+      <w:r>
+        <w:rPr>
+          <w:rFonts w:ascii="Arial" w:eastAsia="Times New Roman" w:hAnsi="Arial" w:cs="Arial"/>
+          <w:color w:val="2C2C36"/>
+          <w:spacing w:val="5"/>
+          <w:sz w:val="24"/>
+          <w:szCs w:val="24"/>
+        </w:rPr>
+        <w:t xml:space="preserve"> </w:t>
+      </w:r>
+      <w:proofErr w:type="spellStart"/>
+      <w:r>
+        <w:rPr>
+          <w:rFonts w:ascii="Arial" w:eastAsia="Times New Roman" w:hAnsi="Arial" w:cs="Arial"/>
+          <w:color w:val="2C2C36"/>
+          <w:spacing w:val="5"/>
+          <w:sz w:val="24"/>
+          <w:szCs w:val="24"/>
+        </w:rPr>
+        <w:t>thời</w:t>
+      </w:r>
+      <w:proofErr w:type="spellEnd"/>
+      <w:r>
+        <w:rPr>
+          <w:rFonts w:ascii="Arial" w:eastAsia="Times New Roman" w:hAnsi="Arial" w:cs="Arial"/>
+          <w:color w:val="2C2C36"/>
+          <w:spacing w:val="5"/>
+          <w:sz w:val="24"/>
+          <w:szCs w:val="24"/>
+        </w:rPr>
+        <w:t xml:space="preserve"> </w:t>
+      </w:r>
+      <w:proofErr w:type="spellStart"/>
+      <w:r>
+        <w:rPr>
+          <w:rFonts w:ascii="Arial" w:eastAsia="Times New Roman" w:hAnsi="Arial" w:cs="Arial"/>
+          <w:color w:val="2C2C36"/>
+          <w:spacing w:val="5"/>
+          <w:sz w:val="24"/>
+          <w:szCs w:val="24"/>
+        </w:rPr>
+        <w:t>Trung</w:t>
+      </w:r>
+      <w:proofErr w:type="spellEnd"/>
+      <w:r>
+        <w:rPr>
+          <w:rFonts w:ascii="Arial" w:eastAsia="Times New Roman" w:hAnsi="Arial" w:cs="Arial"/>
+          <w:color w:val="2C2C36"/>
+          <w:spacing w:val="5"/>
+          <w:sz w:val="24"/>
+          <w:szCs w:val="24"/>
+        </w:rPr>
+        <w:t xml:space="preserve"> </w:t>
+      </w:r>
+      <w:proofErr w:type="spellStart"/>
+      <w:r>
+        <w:rPr>
+          <w:rFonts w:ascii="Arial" w:eastAsia="Times New Roman" w:hAnsi="Arial" w:cs="Arial"/>
+          <w:color w:val="2C2C36"/>
+          <w:spacing w:val="5"/>
+          <w:sz w:val="24"/>
+          <w:szCs w:val="24"/>
+        </w:rPr>
+        <w:t>cổ</w:t>
+      </w:r>
+      <w:proofErr w:type="spellEnd"/>
+      <w:r>
+        <w:rPr>
+          <w:rFonts w:ascii="Arial" w:eastAsia="Times New Roman" w:hAnsi="Arial" w:cs="Arial"/>
+          <w:color w:val="2C2C36"/>
+          <w:spacing w:val="5"/>
+          <w:sz w:val="24"/>
+          <w:szCs w:val="24"/>
+        </w:rPr>
+        <w:t xml:space="preserve"> </w:t>
+      </w:r>
+      <w:r>
+        <w:rPr>
+          <w:rFonts w:ascii="Arial" w:eastAsia="Times New Roman" w:hAnsi="Arial" w:cs="Arial"/>
+          <w:color w:val="2C2C36"/>
+          <w:spacing w:val="5"/>
+          <w:sz w:val="24"/>
+          <w:szCs w:val="24"/>
+        </w:rPr>
+        <w:t>York – A Medieval City</w:t>
+      </w:r>
+      <w:r>
+        <w:rPr>
+          <w:rFonts w:ascii="Arial" w:eastAsia="Times New Roman" w:hAnsi="Arial" w:cs="Arial"/>
+          <w:color w:val="2C2C36"/>
+          <w:spacing w:val="5"/>
+          <w:sz w:val="24"/>
+          <w:szCs w:val="24"/>
+        </w:rPr>
+        <w:t xml:space="preserve"> – England </w:t>
+      </w:r>
+      <w:r>
+        <w:rPr>
+          <w:rStyle w:val="Strong"/>
+          <w:rFonts w:ascii="Arial" w:hAnsi="Arial" w:cs="Arial"/>
+          <w:spacing w:val="5"/>
+          <w:bdr w:val="single" w:sz="2" w:space="0" w:color="E3E3E3" w:frame="1"/>
+          <w:shd w:val="clear" w:color="auto" w:fill="FFFFFF"/>
+        </w:rPr>
+        <w:t>spr_puzzle_image_</w:t>
+      </w:r>
+      <w:r>
+        <w:rPr>
+          <w:rFonts w:ascii="Arial" w:eastAsia="Times New Roman" w:hAnsi="Arial" w:cs="Arial"/>
+          <w:color w:val="2C2C36"/>
+          <w:spacing w:val="5"/>
+          <w:sz w:val="24"/>
+          <w:szCs w:val="24"/>
+        </w:rPr>
+        <w:t>thanh_pho_thoi_trung_c0_y</w:t>
+      </w:r>
+      <w:r>
+        <w:rPr>
+          <w:rFonts w:ascii="Arial" w:eastAsia="Times New Roman" w:hAnsi="Arial" w:cs="Arial"/>
+          <w:color w:val="2C2C36"/>
+          <w:spacing w:val="5"/>
+          <w:sz w:val="24"/>
+          <w:szCs w:val="24"/>
+        </w:rPr>
+        <w:t>ork</w:t>
+      </w:r>
+      <w:r>
+        <w:rPr>
+          <w:rFonts w:ascii="Arial" w:eastAsia="Times New Roman" w:hAnsi="Arial" w:cs="Arial"/>
+          <w:color w:val="2C2C36"/>
+          <w:spacing w:val="5"/>
+          <w:sz w:val="24"/>
+          <w:szCs w:val="24"/>
+        </w:rPr>
+        <w:t>_anh</w:t>
+      </w:r>
+      <w:r>
+        <w:rPr>
+          <w:rFonts w:ascii="Arial" w:eastAsia="Times New Roman" w:hAnsi="Arial" w:cs="Arial"/>
+          <w:color w:val="2C2C36"/>
+          <w:spacing w:val="5"/>
+          <w:sz w:val="24"/>
+          <w:szCs w:val="24"/>
+        </w:rPr>
+        <w:t xml:space="preserve"> 7</w:t>
+      </w:r>
     </w:p>
     <w:p>
       <w:pPr>
@@ -6373,7 +7260,7 @@
           <w:szCs w:val="24"/>
           <w:bdr w:val="single" w:sz="2" w:space="0" w:color="E3E3E3" w:frame="1"/>
         </w:rPr>
-        <w:t>Oxford &amp; Cambridge</w:t>
+        <w:t>Edinburgh</w:t>
       </w:r>
       <w:r>
         <w:rPr>
@@ -6394,97 +7281,187 @@
           <w:sz w:val="24"/>
           <w:szCs w:val="24"/>
         </w:rPr>
-        <w:t>Các</w:t>
-      </w:r>
-      <w:proofErr w:type="spellEnd"/>
-      <w:r>
-        <w:rPr>
-          <w:rFonts w:ascii="Arial" w:eastAsia="Times New Roman" w:hAnsi="Arial" w:cs="Arial"/>
-          <w:color w:val="2C2C36"/>
-          <w:spacing w:val="5"/>
-          <w:sz w:val="24"/>
-          <w:szCs w:val="24"/>
-        </w:rPr>
-        <w:t xml:space="preserve"> </w:t>
-      </w:r>
-      <w:proofErr w:type="spellStart"/>
-      <w:r>
-        <w:rPr>
-          <w:rFonts w:ascii="Arial" w:eastAsia="Times New Roman" w:hAnsi="Arial" w:cs="Arial"/>
-          <w:color w:val="2C2C36"/>
-          <w:spacing w:val="5"/>
-          <w:sz w:val="24"/>
-          <w:szCs w:val="24"/>
-        </w:rPr>
-        <w:t>đại</w:t>
-      </w:r>
-      <w:proofErr w:type="spellEnd"/>
-      <w:r>
-        <w:rPr>
-          <w:rFonts w:ascii="Arial" w:eastAsia="Times New Roman" w:hAnsi="Arial" w:cs="Arial"/>
-          <w:color w:val="2C2C36"/>
-          <w:spacing w:val="5"/>
-          <w:sz w:val="24"/>
-          <w:szCs w:val="24"/>
-        </w:rPr>
-        <w:t xml:space="preserve"> </w:t>
-      </w:r>
-      <w:proofErr w:type="spellStart"/>
-      <w:r>
-        <w:rPr>
-          <w:rFonts w:ascii="Arial" w:eastAsia="Times New Roman" w:hAnsi="Arial" w:cs="Arial"/>
-          <w:color w:val="2C2C36"/>
-          <w:spacing w:val="5"/>
-          <w:sz w:val="24"/>
-          <w:szCs w:val="24"/>
-        </w:rPr>
-        <w:t>học</w:t>
-      </w:r>
-      <w:proofErr w:type="spellEnd"/>
-      <w:r>
-        <w:rPr>
-          <w:rFonts w:ascii="Arial" w:eastAsia="Times New Roman" w:hAnsi="Arial" w:cs="Arial"/>
-          <w:color w:val="2C2C36"/>
-          <w:spacing w:val="5"/>
-          <w:sz w:val="24"/>
-          <w:szCs w:val="24"/>
-        </w:rPr>
-        <w:t xml:space="preserve"> </w:t>
-      </w:r>
-      <w:proofErr w:type="spellStart"/>
-      <w:r>
-        <w:rPr>
-          <w:rFonts w:ascii="Arial" w:eastAsia="Times New Roman" w:hAnsi="Arial" w:cs="Arial"/>
-          <w:color w:val="2C2C36"/>
-          <w:spacing w:val="5"/>
-          <w:sz w:val="24"/>
-          <w:szCs w:val="24"/>
-        </w:rPr>
-        <w:t>cổ</w:t>
-      </w:r>
-      <w:proofErr w:type="spellEnd"/>
-      <w:r>
-        <w:rPr>
-          <w:rFonts w:ascii="Arial" w:eastAsia="Times New Roman" w:hAnsi="Arial" w:cs="Arial"/>
-          <w:color w:val="2C2C36"/>
-          <w:spacing w:val="5"/>
-          <w:sz w:val="24"/>
-          <w:szCs w:val="24"/>
-        </w:rPr>
-        <w:t xml:space="preserve"> </w:t>
-      </w:r>
-      <w:proofErr w:type="spellStart"/>
-      <w:r>
-        <w:rPr>
-          <w:rFonts w:ascii="Arial" w:eastAsia="Times New Roman" w:hAnsi="Arial" w:cs="Arial"/>
-          <w:color w:val="2C2C36"/>
-          <w:spacing w:val="5"/>
-          <w:sz w:val="24"/>
-          <w:szCs w:val="24"/>
-        </w:rPr>
-        <w:t>kính</w:t>
-      </w:r>
-      <w:proofErr w:type="spellEnd"/>
+        <w:t>Thủ</w:t>
+      </w:r>
+      <w:proofErr w:type="spellEnd"/>
+      <w:r>
+        <w:rPr>
+          <w:rFonts w:ascii="Arial" w:eastAsia="Times New Roman" w:hAnsi="Arial" w:cs="Arial"/>
+          <w:color w:val="2C2C36"/>
+          <w:spacing w:val="5"/>
+          <w:sz w:val="24"/>
+          <w:szCs w:val="24"/>
+        </w:rPr>
+        <w:t xml:space="preserve"> </w:t>
+      </w:r>
+      <w:proofErr w:type="spellStart"/>
+      <w:r>
+        <w:rPr>
+          <w:rFonts w:ascii="Arial" w:eastAsia="Times New Roman" w:hAnsi="Arial" w:cs="Arial"/>
+          <w:color w:val="2C2C36"/>
+          <w:spacing w:val="5"/>
+          <w:sz w:val="24"/>
+          <w:szCs w:val="24"/>
+        </w:rPr>
+        <w:t>phủ</w:t>
+      </w:r>
+      <w:proofErr w:type="spellEnd"/>
+      <w:r>
+        <w:rPr>
+          <w:rFonts w:ascii="Arial" w:eastAsia="Times New Roman" w:hAnsi="Arial" w:cs="Arial"/>
+          <w:color w:val="2C2C36"/>
+          <w:spacing w:val="5"/>
+          <w:sz w:val="24"/>
+          <w:szCs w:val="24"/>
+        </w:rPr>
+        <w:t xml:space="preserve"> Scotland, </w:t>
+      </w:r>
+      <w:proofErr w:type="spellStart"/>
+      <w:r>
+        <w:rPr>
+          <w:rFonts w:ascii="Arial" w:eastAsia="Times New Roman" w:hAnsi="Arial" w:cs="Arial"/>
+          <w:color w:val="2C2C36"/>
+          <w:spacing w:val="5"/>
+          <w:sz w:val="24"/>
+          <w:szCs w:val="24"/>
+        </w:rPr>
+        <w:t>lâu</w:t>
+      </w:r>
+      <w:proofErr w:type="spellEnd"/>
+      <w:r>
+        <w:rPr>
+          <w:rFonts w:ascii="Arial" w:eastAsia="Times New Roman" w:hAnsi="Arial" w:cs="Arial"/>
+          <w:color w:val="2C2C36"/>
+          <w:spacing w:val="5"/>
+          <w:sz w:val="24"/>
+          <w:szCs w:val="24"/>
+        </w:rPr>
+        <w:t xml:space="preserve"> </w:t>
+      </w:r>
+      <w:proofErr w:type="spellStart"/>
+      <w:r>
+        <w:rPr>
+          <w:rFonts w:ascii="Arial" w:eastAsia="Times New Roman" w:hAnsi="Arial" w:cs="Arial"/>
+          <w:color w:val="2C2C36"/>
+          <w:spacing w:val="5"/>
+          <w:sz w:val="24"/>
+          <w:szCs w:val="24"/>
+        </w:rPr>
+        <w:t>đài</w:t>
+      </w:r>
+      <w:proofErr w:type="spellEnd"/>
+      <w:r>
+        <w:rPr>
+          <w:rFonts w:ascii="Arial" w:eastAsia="Times New Roman" w:hAnsi="Arial" w:cs="Arial"/>
+          <w:color w:val="2C2C36"/>
+          <w:spacing w:val="5"/>
+          <w:sz w:val="24"/>
+          <w:szCs w:val="24"/>
+        </w:rPr>
+        <w:t xml:space="preserve"> Edinburgh</w:t>
+      </w:r>
+      <w:r>
+        <w:rPr>
+          <w:rFonts w:ascii="Arial" w:eastAsia="Times New Roman" w:hAnsi="Arial" w:cs="Arial"/>
+          <w:color w:val="2C2C36"/>
+          <w:spacing w:val="5"/>
+          <w:sz w:val="24"/>
+          <w:szCs w:val="24"/>
+        </w:rPr>
+        <w:t xml:space="preserve"> </w:t>
+      </w:r>
+      <w:proofErr w:type="spellStart"/>
+      <w:r>
+        <w:rPr>
+          <w:rFonts w:ascii="Arial" w:eastAsia="Times New Roman" w:hAnsi="Arial" w:cs="Arial"/>
+          <w:b/>
+          <w:bCs/>
+          <w:color w:val="2C2C36"/>
+          <w:spacing w:val="5"/>
+          <w:sz w:val="24"/>
+          <w:szCs w:val="24"/>
+          <w:bdr w:val="single" w:sz="2" w:space="0" w:color="E3E3E3" w:frame="1"/>
+        </w:rPr>
+        <w:t>Edinburgh</w:t>
+      </w:r>
+      <w:proofErr w:type="spellEnd"/>
+      <w:r>
+        <w:rPr>
+          <w:rFonts w:ascii="Arial" w:eastAsia="Times New Roman" w:hAnsi="Arial" w:cs="Arial"/>
+          <w:b/>
+          <w:bCs/>
+          <w:color w:val="2C2C36"/>
+          <w:spacing w:val="5"/>
+          <w:sz w:val="24"/>
+          <w:szCs w:val="24"/>
+          <w:bdr w:val="single" w:sz="2" w:space="0" w:color="E3E3E3" w:frame="1"/>
+        </w:rPr>
+        <w:t xml:space="preserve"> – England </w:t>
+      </w:r>
+      <w:proofErr w:type="spellStart"/>
+      <w:r>
+        <w:rPr>
+          <w:rStyle w:val="Strong"/>
+          <w:rFonts w:ascii="Arial" w:hAnsi="Arial" w:cs="Arial"/>
+          <w:spacing w:val="5"/>
+          <w:bdr w:val="single" w:sz="2" w:space="0" w:color="E3E3E3" w:frame="1"/>
+          <w:shd w:val="clear" w:color="auto" w:fill="FFFFFF"/>
+        </w:rPr>
+        <w:t>spr_puzzle_image_</w:t>
+      </w:r>
+      <w:r>
+        <w:rPr>
+          <w:rFonts w:ascii="Arial" w:eastAsia="Times New Roman" w:hAnsi="Arial" w:cs="Arial"/>
+          <w:b/>
+          <w:bCs/>
+          <w:color w:val="2C2C36"/>
+          <w:spacing w:val="5"/>
+          <w:sz w:val="24"/>
+          <w:szCs w:val="24"/>
+          <w:bdr w:val="single" w:sz="2" w:space="0" w:color="E3E3E3" w:frame="1"/>
+        </w:rPr>
+        <w:t>e</w:t>
+      </w:r>
+      <w:r>
+        <w:rPr>
+          <w:rFonts w:ascii="Arial" w:eastAsia="Times New Roman" w:hAnsi="Arial" w:cs="Arial"/>
+          <w:b/>
+          <w:bCs/>
+          <w:color w:val="2C2C36"/>
+          <w:spacing w:val="5"/>
+          <w:sz w:val="24"/>
+          <w:szCs w:val="24"/>
+          <w:bdr w:val="single" w:sz="2" w:space="0" w:color="E3E3E3" w:frame="1"/>
+        </w:rPr>
+        <w:t>dinburgh</w:t>
+      </w:r>
+      <w:r>
+        <w:rPr>
+          <w:rFonts w:ascii="Arial" w:eastAsia="Times New Roman" w:hAnsi="Arial" w:cs="Arial"/>
+          <w:b/>
+          <w:bCs/>
+          <w:color w:val="2C2C36"/>
+          <w:spacing w:val="5"/>
+          <w:sz w:val="24"/>
+          <w:szCs w:val="24"/>
+          <w:bdr w:val="single" w:sz="2" w:space="0" w:color="E3E3E3" w:frame="1"/>
+        </w:rPr>
+        <w:t>_anh</w:t>
+      </w:r>
+      <w:proofErr w:type="spellEnd"/>
+      <w:r>
+        <w:rPr>
+          <w:rFonts w:ascii="Arial" w:eastAsia="Times New Roman" w:hAnsi="Arial" w:cs="Arial"/>
+          <w:b/>
+          <w:bCs/>
+          <w:color w:val="2C2C36"/>
+          <w:spacing w:val="5"/>
+          <w:sz w:val="24"/>
+          <w:szCs w:val="24"/>
+          <w:bdr w:val="single" w:sz="2" w:space="0" w:color="E3E3E3" w:frame="1"/>
+        </w:rPr>
+        <w:t xml:space="preserve"> 8</w:t>
+      </w:r>
     </w:p>
     <w:p>
       <w:pPr>
@@ -6520,7 +7497,7 @@
           <w:szCs w:val="24"/>
           <w:bdr w:val="single" w:sz="2" w:space="0" w:color="E3E3E3" w:frame="1"/>
         </w:rPr>
-        <w:t>York</w:t>
+        <w:t>Lake District</w:t>
       </w:r>
       <w:r>
         <w:rPr>
@@ -6541,103 +7518,251 @@
           <w:sz w:val="24"/>
           <w:szCs w:val="24"/>
         </w:rPr>
-        <w:t>Thành</w:t>
-      </w:r>
-      <w:proofErr w:type="spellEnd"/>
-      <w:r>
-        <w:rPr>
-          <w:rFonts w:ascii="Arial" w:eastAsia="Times New Roman" w:hAnsi="Arial" w:cs="Arial"/>
-          <w:color w:val="2C2C36"/>
-          <w:spacing w:val="5"/>
-          <w:sz w:val="24"/>
-          <w:szCs w:val="24"/>
-        </w:rPr>
-        <w:t xml:space="preserve"> </w:t>
-      </w:r>
-      <w:proofErr w:type="spellStart"/>
-      <w:r>
-        <w:rPr>
-          <w:rFonts w:ascii="Arial" w:eastAsia="Times New Roman" w:hAnsi="Arial" w:cs="Arial"/>
-          <w:color w:val="2C2C36"/>
-          <w:spacing w:val="5"/>
-          <w:sz w:val="24"/>
-          <w:szCs w:val="24"/>
-        </w:rPr>
-        <w:t>phố</w:t>
-      </w:r>
-      <w:proofErr w:type="spellEnd"/>
-      <w:r>
-        <w:rPr>
-          <w:rFonts w:ascii="Arial" w:eastAsia="Times New Roman" w:hAnsi="Arial" w:cs="Arial"/>
-          <w:color w:val="2C2C36"/>
-          <w:spacing w:val="5"/>
-          <w:sz w:val="24"/>
-          <w:szCs w:val="24"/>
-        </w:rPr>
-        <w:t xml:space="preserve"> </w:t>
-      </w:r>
-      <w:proofErr w:type="spellStart"/>
-      <w:r>
-        <w:rPr>
-          <w:rFonts w:ascii="Arial" w:eastAsia="Times New Roman" w:hAnsi="Arial" w:cs="Arial"/>
-          <w:color w:val="2C2C36"/>
-          <w:spacing w:val="5"/>
-          <w:sz w:val="24"/>
-          <w:szCs w:val="24"/>
-        </w:rPr>
-        <w:t>thời</w:t>
-      </w:r>
-      <w:proofErr w:type="spellEnd"/>
-      <w:r>
-        <w:rPr>
-          <w:rFonts w:ascii="Arial" w:eastAsia="Times New Roman" w:hAnsi="Arial" w:cs="Arial"/>
-          <w:color w:val="2C2C36"/>
-          <w:spacing w:val="5"/>
-          <w:sz w:val="24"/>
-          <w:szCs w:val="24"/>
-        </w:rPr>
-        <w:t xml:space="preserve"> </w:t>
-      </w:r>
-      <w:proofErr w:type="spellStart"/>
-      <w:r>
-        <w:rPr>
-          <w:rFonts w:ascii="Arial" w:eastAsia="Times New Roman" w:hAnsi="Arial" w:cs="Arial"/>
-          <w:color w:val="2C2C36"/>
-          <w:spacing w:val="5"/>
-          <w:sz w:val="24"/>
-          <w:szCs w:val="24"/>
-        </w:rPr>
-        <w:t>Trung</w:t>
-      </w:r>
-      <w:proofErr w:type="spellEnd"/>
-      <w:r>
-        <w:rPr>
-          <w:rFonts w:ascii="Arial" w:eastAsia="Times New Roman" w:hAnsi="Arial" w:cs="Arial"/>
-          <w:color w:val="2C2C36"/>
-          <w:spacing w:val="5"/>
-          <w:sz w:val="24"/>
-          <w:szCs w:val="24"/>
-        </w:rPr>
-        <w:t xml:space="preserve"> </w:t>
-      </w:r>
-      <w:proofErr w:type="spellStart"/>
-      <w:r>
-        <w:rPr>
-          <w:rFonts w:ascii="Arial" w:eastAsia="Times New Roman" w:hAnsi="Arial" w:cs="Arial"/>
-          <w:color w:val="2C2C36"/>
-          <w:spacing w:val="5"/>
-          <w:sz w:val="24"/>
-          <w:szCs w:val="24"/>
-        </w:rPr>
-        <w:t>cổ</w:t>
-      </w:r>
-      <w:proofErr w:type="spellEnd"/>
+        <w:t>Vùng</w:t>
+      </w:r>
+      <w:proofErr w:type="spellEnd"/>
+      <w:r>
+        <w:rPr>
+          <w:rFonts w:ascii="Arial" w:eastAsia="Times New Roman" w:hAnsi="Arial" w:cs="Arial"/>
+          <w:color w:val="2C2C36"/>
+          <w:spacing w:val="5"/>
+          <w:sz w:val="24"/>
+          <w:szCs w:val="24"/>
+        </w:rPr>
+        <w:t xml:space="preserve"> </w:t>
+      </w:r>
+      <w:proofErr w:type="spellStart"/>
+      <w:r>
+        <w:rPr>
+          <w:rFonts w:ascii="Arial" w:eastAsia="Times New Roman" w:hAnsi="Arial" w:cs="Arial"/>
+          <w:color w:val="2C2C36"/>
+          <w:spacing w:val="5"/>
+          <w:sz w:val="24"/>
+          <w:szCs w:val="24"/>
+        </w:rPr>
+        <w:t>hồ</w:t>
+      </w:r>
+      <w:proofErr w:type="spellEnd"/>
+      <w:r>
+        <w:rPr>
+          <w:rFonts w:ascii="Arial" w:eastAsia="Times New Roman" w:hAnsi="Arial" w:cs="Arial"/>
+          <w:color w:val="2C2C36"/>
+          <w:spacing w:val="5"/>
+          <w:sz w:val="24"/>
+          <w:szCs w:val="24"/>
+        </w:rPr>
+        <w:t xml:space="preserve"> </w:t>
+      </w:r>
+      <w:proofErr w:type="spellStart"/>
+      <w:r>
+        <w:rPr>
+          <w:rFonts w:ascii="Arial" w:eastAsia="Times New Roman" w:hAnsi="Arial" w:cs="Arial"/>
+          <w:color w:val="2C2C36"/>
+          <w:spacing w:val="5"/>
+          <w:sz w:val="24"/>
+          <w:szCs w:val="24"/>
+        </w:rPr>
+        <w:t>thiên</w:t>
+      </w:r>
+      <w:proofErr w:type="spellEnd"/>
+      <w:r>
+        <w:rPr>
+          <w:rFonts w:ascii="Arial" w:eastAsia="Times New Roman" w:hAnsi="Arial" w:cs="Arial"/>
+          <w:color w:val="2C2C36"/>
+          <w:spacing w:val="5"/>
+          <w:sz w:val="24"/>
+          <w:szCs w:val="24"/>
+        </w:rPr>
+        <w:t xml:space="preserve"> </w:t>
+      </w:r>
+      <w:proofErr w:type="spellStart"/>
+      <w:r>
+        <w:rPr>
+          <w:rFonts w:ascii="Arial" w:eastAsia="Times New Roman" w:hAnsi="Arial" w:cs="Arial"/>
+          <w:color w:val="2C2C36"/>
+          <w:spacing w:val="5"/>
+          <w:sz w:val="24"/>
+          <w:szCs w:val="24"/>
+        </w:rPr>
+        <w:t>nhiên</w:t>
+      </w:r>
+      <w:proofErr w:type="spellEnd"/>
+      <w:r>
+        <w:rPr>
+          <w:rFonts w:ascii="Arial" w:eastAsia="Times New Roman" w:hAnsi="Arial" w:cs="Arial"/>
+          <w:color w:val="2C2C36"/>
+          <w:spacing w:val="5"/>
+          <w:sz w:val="24"/>
+          <w:szCs w:val="24"/>
+        </w:rPr>
+        <w:t xml:space="preserve"> </w:t>
+      </w:r>
+      <w:proofErr w:type="spellStart"/>
+      <w:r>
+        <w:rPr>
+          <w:rFonts w:ascii="Arial" w:eastAsia="Times New Roman" w:hAnsi="Arial" w:cs="Arial"/>
+          <w:color w:val="2C2C36"/>
+          <w:spacing w:val="5"/>
+          <w:sz w:val="24"/>
+          <w:szCs w:val="24"/>
+        </w:rPr>
+        <w:t>tuyệt</w:t>
+      </w:r>
+      <w:proofErr w:type="spellEnd"/>
+      <w:r>
+        <w:rPr>
+          <w:rFonts w:ascii="Arial" w:eastAsia="Times New Roman" w:hAnsi="Arial" w:cs="Arial"/>
+          <w:color w:val="2C2C36"/>
+          <w:spacing w:val="5"/>
+          <w:sz w:val="24"/>
+          <w:szCs w:val="24"/>
+        </w:rPr>
+        <w:t xml:space="preserve"> </w:t>
+      </w:r>
+      <w:proofErr w:type="spellStart"/>
+      <w:r>
+        <w:rPr>
+          <w:rFonts w:ascii="Arial" w:eastAsia="Times New Roman" w:hAnsi="Arial" w:cs="Arial"/>
+          <w:color w:val="2C2C36"/>
+          <w:spacing w:val="5"/>
+          <w:sz w:val="24"/>
+          <w:szCs w:val="24"/>
+        </w:rPr>
+        <w:t>đẹp</w:t>
+      </w:r>
+      <w:proofErr w:type="spellEnd"/>
+      <w:r>
+        <w:rPr>
+          <w:rFonts w:ascii="Arial" w:eastAsia="Times New Roman" w:hAnsi="Arial" w:cs="Arial"/>
+          <w:color w:val="2C2C36"/>
+          <w:spacing w:val="5"/>
+          <w:sz w:val="24"/>
+          <w:szCs w:val="24"/>
+        </w:rPr>
+        <w:t xml:space="preserve"> </w:t>
+      </w:r>
+      <w:r>
+        <w:rPr>
+          <w:rFonts w:ascii="Arial" w:eastAsia="Times New Roman" w:hAnsi="Arial" w:cs="Arial"/>
+          <w:b/>
+          <w:bCs/>
+          <w:color w:val="2C2C36"/>
+          <w:spacing w:val="5"/>
+          <w:sz w:val="24"/>
+          <w:szCs w:val="24"/>
+          <w:bdr w:val="single" w:sz="2" w:space="0" w:color="E3E3E3" w:frame="1"/>
+        </w:rPr>
+        <w:t>Lake District</w:t>
+      </w:r>
+      <w:r>
+        <w:rPr>
+          <w:rFonts w:ascii="Arial" w:eastAsia="Times New Roman" w:hAnsi="Arial" w:cs="Arial"/>
+          <w:b/>
+          <w:bCs/>
+          <w:color w:val="2C2C36"/>
+          <w:spacing w:val="5"/>
+          <w:sz w:val="24"/>
+          <w:szCs w:val="24"/>
+          <w:bdr w:val="single" w:sz="2" w:space="0" w:color="E3E3E3" w:frame="1"/>
+        </w:rPr>
+        <w:t xml:space="preserve"> – </w:t>
+      </w:r>
+      <w:r>
+        <w:rPr>
+          <w:rFonts w:ascii="Arial" w:eastAsia="Times New Roman" w:hAnsi="Arial" w:cs="Arial"/>
+          <w:b/>
+          <w:bCs/>
+          <w:color w:val="2C2C36"/>
+          <w:spacing w:val="5"/>
+          <w:sz w:val="24"/>
+          <w:szCs w:val="24"/>
+          <w:bdr w:val="single" w:sz="2" w:space="0" w:color="E3E3E3" w:frame="1"/>
+        </w:rPr>
+        <w:t>England</w:t>
+      </w:r>
+      <w:r>
+        <w:rPr>
+          <w:rFonts w:ascii="Arial" w:eastAsia="Times New Roman" w:hAnsi="Arial" w:cs="Arial"/>
+          <w:b/>
+          <w:bCs/>
+          <w:color w:val="2C2C36"/>
+          <w:spacing w:val="5"/>
+          <w:sz w:val="24"/>
+          <w:szCs w:val="24"/>
+          <w:bdr w:val="single" w:sz="2" w:space="0" w:color="E3E3E3" w:frame="1"/>
+        </w:rPr>
+        <w:t xml:space="preserve"> </w:t>
+      </w:r>
+      <w:proofErr w:type="spellStart"/>
+      <w:r>
+        <w:rPr>
+          <w:rStyle w:val="Strong"/>
+          <w:rFonts w:ascii="Arial" w:hAnsi="Arial" w:cs="Arial"/>
+          <w:spacing w:val="5"/>
+          <w:bdr w:val="single" w:sz="2" w:space="0" w:color="E3E3E3" w:frame="1"/>
+          <w:shd w:val="clear" w:color="auto" w:fill="FFFFFF"/>
+        </w:rPr>
+        <w:t>spr_puzzle_image_</w:t>
+      </w:r>
+      <w:r>
+        <w:rPr>
+          <w:rFonts w:ascii="Arial" w:eastAsia="Times New Roman" w:hAnsi="Arial" w:cs="Arial"/>
+          <w:b/>
+          <w:bCs/>
+          <w:color w:val="2C2C36"/>
+          <w:spacing w:val="5"/>
+          <w:sz w:val="24"/>
+          <w:szCs w:val="24"/>
+          <w:bdr w:val="single" w:sz="2" w:space="0" w:color="E3E3E3" w:frame="1"/>
+        </w:rPr>
+        <w:t>lake_d</w:t>
+      </w:r>
+      <w:r>
+        <w:rPr>
+          <w:rFonts w:ascii="Arial" w:eastAsia="Times New Roman" w:hAnsi="Arial" w:cs="Arial"/>
+          <w:b/>
+          <w:bCs/>
+          <w:color w:val="2C2C36"/>
+          <w:spacing w:val="5"/>
+          <w:sz w:val="24"/>
+          <w:szCs w:val="24"/>
+          <w:bdr w:val="single" w:sz="2" w:space="0" w:color="E3E3E3" w:frame="1"/>
+        </w:rPr>
+        <w:t>istrict</w:t>
+      </w:r>
+      <w:r>
+        <w:rPr>
+          <w:rFonts w:ascii="Arial" w:eastAsia="Times New Roman" w:hAnsi="Arial" w:cs="Arial"/>
+          <w:b/>
+          <w:bCs/>
+          <w:color w:val="2C2C36"/>
+          <w:spacing w:val="5"/>
+          <w:sz w:val="24"/>
+          <w:szCs w:val="24"/>
+          <w:bdr w:val="single" w:sz="2" w:space="0" w:color="E3E3E3" w:frame="1"/>
+        </w:rPr>
+        <w:t>_anh</w:t>
+      </w:r>
+      <w:proofErr w:type="spellEnd"/>
+      <w:r>
+        <w:rPr>
+          <w:rFonts w:ascii="Arial" w:eastAsia="Times New Roman" w:hAnsi="Arial" w:cs="Arial"/>
+          <w:b/>
+          <w:bCs/>
+          <w:color w:val="2C2C36"/>
+          <w:spacing w:val="5"/>
+          <w:sz w:val="24"/>
+          <w:szCs w:val="24"/>
+          <w:bdr w:val="single" w:sz="2" w:space="0" w:color="E3E3E3" w:frame="1"/>
+        </w:rPr>
+        <w:t xml:space="preserve"> 9</w:t>
+      </w:r>
     </w:p>
     <w:p>
       <w:pPr>
         <w:numPr>
           <w:ilvl w:val="0"/>
-          <w:numId w:val="3"/>
+          <w:numId w:val="21"/>
         </w:numPr>
         <w:pBdr>
           <w:top w:val="single" w:sz="2" w:space="0" w:color="E3E3E3"/>
@@ -6646,7 +7771,7 @@
           <w:right w:val="single" w:sz="2" w:space="0" w:color="E3E3E3"/>
         </w:pBdr>
         <w:shd w:val="clear" w:color="auto" w:fill="FFFFFF"/>
-        <w:spacing w:after="0" w:line="240" w:lineRule="auto"/>
+        <w:spacing w:before="180" w:after="180" w:line="240" w:lineRule="auto"/>
         <w:ind w:left="0"/>
         <w:rPr>
           <w:rFonts w:ascii="Arial" w:eastAsia="Times New Roman" w:hAnsi="Arial" w:cs="Arial"/>
@@ -6667,7 +7792,7 @@
           <w:szCs w:val="24"/>
           <w:bdr w:val="single" w:sz="2" w:space="0" w:color="E3E3E3" w:frame="1"/>
         </w:rPr>
-        <w:t>Edinburgh</w:t>
+        <w:t>Bath</w:t>
       </w:r>
       <w:r>
         <w:rPr>
@@ -6688,310 +7813,6 @@
           <w:sz w:val="24"/>
           <w:szCs w:val="24"/>
         </w:rPr>
-        <w:t>Thủ</w:t>
-      </w:r>
-      <w:proofErr w:type="spellEnd"/>
-      <w:r>
-        <w:rPr>
-          <w:rFonts w:ascii="Arial" w:eastAsia="Times New Roman" w:hAnsi="Arial" w:cs="Arial"/>
-          <w:color w:val="2C2C36"/>
-          <w:spacing w:val="5"/>
-          <w:sz w:val="24"/>
-          <w:szCs w:val="24"/>
-        </w:rPr>
-        <w:t xml:space="preserve"> </w:t>
-      </w:r>
-      <w:proofErr w:type="spellStart"/>
-      <w:r>
-        <w:rPr>
-          <w:rFonts w:ascii="Arial" w:eastAsia="Times New Roman" w:hAnsi="Arial" w:cs="Arial"/>
-          <w:color w:val="2C2C36"/>
-          <w:spacing w:val="5"/>
-          <w:sz w:val="24"/>
-          <w:szCs w:val="24"/>
-        </w:rPr>
-        <w:t>phủ</w:t>
-      </w:r>
-      <w:proofErr w:type="spellEnd"/>
-      <w:r>
-        <w:rPr>
-          <w:rFonts w:ascii="Arial" w:eastAsia="Times New Roman" w:hAnsi="Arial" w:cs="Arial"/>
-          <w:color w:val="2C2C36"/>
-          <w:spacing w:val="5"/>
-          <w:sz w:val="24"/>
-          <w:szCs w:val="24"/>
-        </w:rPr>
-        <w:t xml:space="preserve"> Scotland, </w:t>
-      </w:r>
-      <w:proofErr w:type="spellStart"/>
-      <w:r>
-        <w:rPr>
-          <w:rFonts w:ascii="Arial" w:eastAsia="Times New Roman" w:hAnsi="Arial" w:cs="Arial"/>
-          <w:color w:val="2C2C36"/>
-          <w:spacing w:val="5"/>
-          <w:sz w:val="24"/>
-          <w:szCs w:val="24"/>
-        </w:rPr>
-        <w:t>lâu</w:t>
-      </w:r>
-      <w:proofErr w:type="spellEnd"/>
-      <w:r>
-        <w:rPr>
-          <w:rFonts w:ascii="Arial" w:eastAsia="Times New Roman" w:hAnsi="Arial" w:cs="Arial"/>
-          <w:color w:val="2C2C36"/>
-          <w:spacing w:val="5"/>
-          <w:sz w:val="24"/>
-          <w:szCs w:val="24"/>
-        </w:rPr>
-        <w:t xml:space="preserve"> </w:t>
-      </w:r>
-      <w:proofErr w:type="spellStart"/>
-      <w:r>
-        <w:rPr>
-          <w:rFonts w:ascii="Arial" w:eastAsia="Times New Roman" w:hAnsi="Arial" w:cs="Arial"/>
-          <w:color w:val="2C2C36"/>
-          <w:spacing w:val="5"/>
-          <w:sz w:val="24"/>
-          <w:szCs w:val="24"/>
-        </w:rPr>
-        <w:t>đài</w:t>
-      </w:r>
-      <w:proofErr w:type="spellEnd"/>
-      <w:r>
-        <w:rPr>
-          <w:rFonts w:ascii="Arial" w:eastAsia="Times New Roman" w:hAnsi="Arial" w:cs="Arial"/>
-          <w:color w:val="2C2C36"/>
-          <w:spacing w:val="5"/>
-          <w:sz w:val="24"/>
-          <w:szCs w:val="24"/>
-        </w:rPr>
-        <w:t xml:space="preserve"> Edinburgh</w:t>
-      </w:r>
-    </w:p>
-    <w:p>
-      <w:pPr>
-        <w:numPr>
-          <w:ilvl w:val="0"/>
-          <w:numId w:val="3"/>
-        </w:numPr>
-        <w:pBdr>
-          <w:top w:val="single" w:sz="2" w:space="0" w:color="E3E3E3"/>
-          <w:left w:val="single" w:sz="2" w:space="0" w:color="E3E3E3"/>
-          <w:bottom w:val="single" w:sz="2" w:space="0" w:color="E3E3E3"/>
-          <w:right w:val="single" w:sz="2" w:space="0" w:color="E3E3E3"/>
-        </w:pBdr>
-        <w:shd w:val="clear" w:color="auto" w:fill="FFFFFF"/>
-        <w:spacing w:after="0" w:line="240" w:lineRule="auto"/>
-        <w:ind w:left="0"/>
-        <w:rPr>
-          <w:rFonts w:ascii="Arial" w:eastAsia="Times New Roman" w:hAnsi="Arial" w:cs="Arial"/>
-          <w:color w:val="2C2C36"/>
-          <w:spacing w:val="5"/>
-          <w:sz w:val="24"/>
-          <w:szCs w:val="24"/>
-        </w:rPr>
-      </w:pPr>
-      <w:r>
-        <w:rPr>
-          <w:rFonts w:ascii="Arial" w:eastAsia="Times New Roman" w:hAnsi="Arial" w:cs="Arial"/>
-          <w:b/>
-          <w:bCs/>
-          <w:color w:val="2C2C36"/>
-          <w:spacing w:val="5"/>
-          <w:sz w:val="24"/>
-          <w:szCs w:val="24"/>
-          <w:bdr w:val="single" w:sz="2" w:space="0" w:color="E3E3E3" w:frame="1"/>
-        </w:rPr>
-        <w:t>Lake District</w:t>
-      </w:r>
-      <w:r>
-        <w:rPr>
-          <w:rFonts w:ascii="Arial" w:eastAsia="Times New Roman" w:hAnsi="Arial" w:cs="Arial"/>
-          <w:color w:val="2C2C36"/>
-          <w:spacing w:val="5"/>
-          <w:sz w:val="24"/>
-          <w:szCs w:val="24"/>
-        </w:rPr>
-        <w:t xml:space="preserve"> – </w:t>
-      </w:r>
-      <w:proofErr w:type="spellStart"/>
-      <w:r>
-        <w:rPr>
-          <w:rFonts w:ascii="Arial" w:eastAsia="Times New Roman" w:hAnsi="Arial" w:cs="Arial"/>
-          <w:color w:val="2C2C36"/>
-          <w:spacing w:val="5"/>
-          <w:sz w:val="24"/>
-          <w:szCs w:val="24"/>
-        </w:rPr>
-        <w:t>Vùng</w:t>
-      </w:r>
-      <w:proofErr w:type="spellEnd"/>
-      <w:r>
-        <w:rPr>
-          <w:rFonts w:ascii="Arial" w:eastAsia="Times New Roman" w:hAnsi="Arial" w:cs="Arial"/>
-          <w:color w:val="2C2C36"/>
-          <w:spacing w:val="5"/>
-          <w:sz w:val="24"/>
-          <w:szCs w:val="24"/>
-        </w:rPr>
-        <w:t xml:space="preserve"> </w:t>
-      </w:r>
-      <w:proofErr w:type="spellStart"/>
-      <w:r>
-        <w:rPr>
-          <w:rFonts w:ascii="Arial" w:eastAsia="Times New Roman" w:hAnsi="Arial" w:cs="Arial"/>
-          <w:color w:val="2C2C36"/>
-          <w:spacing w:val="5"/>
-          <w:sz w:val="24"/>
-          <w:szCs w:val="24"/>
-        </w:rPr>
-        <w:t>hồ</w:t>
-      </w:r>
-      <w:proofErr w:type="spellEnd"/>
-      <w:r>
-        <w:rPr>
-          <w:rFonts w:ascii="Arial" w:eastAsia="Times New Roman" w:hAnsi="Arial" w:cs="Arial"/>
-          <w:color w:val="2C2C36"/>
-          <w:spacing w:val="5"/>
-          <w:sz w:val="24"/>
-          <w:szCs w:val="24"/>
-        </w:rPr>
-        <w:t xml:space="preserve"> </w:t>
-      </w:r>
-      <w:proofErr w:type="spellStart"/>
-      <w:r>
-        <w:rPr>
-          <w:rFonts w:ascii="Arial" w:eastAsia="Times New Roman" w:hAnsi="Arial" w:cs="Arial"/>
-          <w:color w:val="2C2C36"/>
-          <w:spacing w:val="5"/>
-          <w:sz w:val="24"/>
-          <w:szCs w:val="24"/>
-        </w:rPr>
-        <w:t>thiên</w:t>
-      </w:r>
-      <w:proofErr w:type="spellEnd"/>
-      <w:r>
-        <w:rPr>
-          <w:rFonts w:ascii="Arial" w:eastAsia="Times New Roman" w:hAnsi="Arial" w:cs="Arial"/>
-          <w:color w:val="2C2C36"/>
-          <w:spacing w:val="5"/>
-          <w:sz w:val="24"/>
-          <w:szCs w:val="24"/>
-        </w:rPr>
-        <w:t xml:space="preserve"> </w:t>
-      </w:r>
-      <w:proofErr w:type="spellStart"/>
-      <w:r>
-        <w:rPr>
-          <w:rFonts w:ascii="Arial" w:eastAsia="Times New Roman" w:hAnsi="Arial" w:cs="Arial"/>
-          <w:color w:val="2C2C36"/>
-          <w:spacing w:val="5"/>
-          <w:sz w:val="24"/>
-          <w:szCs w:val="24"/>
-        </w:rPr>
-        <w:t>nhiên</w:t>
-      </w:r>
-      <w:proofErr w:type="spellEnd"/>
-      <w:r>
-        <w:rPr>
-          <w:rFonts w:ascii="Arial" w:eastAsia="Times New Roman" w:hAnsi="Arial" w:cs="Arial"/>
-          <w:color w:val="2C2C36"/>
-          <w:spacing w:val="5"/>
-          <w:sz w:val="24"/>
-          <w:szCs w:val="24"/>
-        </w:rPr>
-        <w:t xml:space="preserve"> </w:t>
-      </w:r>
-      <w:proofErr w:type="spellStart"/>
-      <w:r>
-        <w:rPr>
-          <w:rFonts w:ascii="Arial" w:eastAsia="Times New Roman" w:hAnsi="Arial" w:cs="Arial"/>
-          <w:color w:val="2C2C36"/>
-          <w:spacing w:val="5"/>
-          <w:sz w:val="24"/>
-          <w:szCs w:val="24"/>
-        </w:rPr>
-        <w:t>tuyệt</w:t>
-      </w:r>
-      <w:proofErr w:type="spellEnd"/>
-      <w:r>
-        <w:rPr>
-          <w:rFonts w:ascii="Arial" w:eastAsia="Times New Roman" w:hAnsi="Arial" w:cs="Arial"/>
-          <w:color w:val="2C2C36"/>
-          <w:spacing w:val="5"/>
-          <w:sz w:val="24"/>
-          <w:szCs w:val="24"/>
-        </w:rPr>
-        <w:t xml:space="preserve"> </w:t>
-      </w:r>
-      <w:proofErr w:type="spellStart"/>
-      <w:r>
-        <w:rPr>
-          <w:rFonts w:ascii="Arial" w:eastAsia="Times New Roman" w:hAnsi="Arial" w:cs="Arial"/>
-          <w:color w:val="2C2C36"/>
-          <w:spacing w:val="5"/>
-          <w:sz w:val="24"/>
-          <w:szCs w:val="24"/>
-        </w:rPr>
-        <w:t>đẹp</w:t>
-      </w:r>
-      <w:proofErr w:type="spellEnd"/>
-    </w:p>
-    <w:p>
-      <w:pPr>
-        <w:numPr>
-          <w:ilvl w:val="0"/>
-          <w:numId w:val="3"/>
-        </w:numPr>
-        <w:pBdr>
-          <w:top w:val="single" w:sz="2" w:space="0" w:color="E3E3E3"/>
-          <w:left w:val="single" w:sz="2" w:space="0" w:color="E3E3E3"/>
-          <w:bottom w:val="single" w:sz="2" w:space="0" w:color="E3E3E3"/>
-          <w:right w:val="single" w:sz="2" w:space="0" w:color="E3E3E3"/>
-        </w:pBdr>
-        <w:shd w:val="clear" w:color="auto" w:fill="FFFFFF"/>
-        <w:spacing w:after="0" w:line="240" w:lineRule="auto"/>
-        <w:ind w:left="0"/>
-        <w:rPr>
-          <w:rFonts w:ascii="Arial" w:eastAsia="Times New Roman" w:hAnsi="Arial" w:cs="Arial"/>
-          <w:color w:val="2C2C36"/>
-          <w:spacing w:val="5"/>
-          <w:sz w:val="24"/>
-          <w:szCs w:val="24"/>
-        </w:rPr>
-      </w:pPr>
-      <w:r>
-        <w:rPr>
-          <w:rFonts w:ascii="Arial" w:eastAsia="Times New Roman" w:hAnsi="Arial" w:cs="Arial"/>
-          <w:b/>
-          <w:bCs/>
-          <w:color w:val="2C2C36"/>
-          <w:spacing w:val="5"/>
-          <w:sz w:val="24"/>
-          <w:szCs w:val="24"/>
-          <w:bdr w:val="single" w:sz="2" w:space="0" w:color="E3E3E3" w:frame="1"/>
-        </w:rPr>
-        <w:t>Bath</w:t>
-      </w:r>
-      <w:r>
-        <w:rPr>
-          <w:rFonts w:ascii="Arial" w:eastAsia="Times New Roman" w:hAnsi="Arial" w:cs="Arial"/>
-          <w:color w:val="2C2C36"/>
-          <w:spacing w:val="5"/>
-          <w:sz w:val="24"/>
-          <w:szCs w:val="24"/>
-        </w:rPr>
-        <w:t xml:space="preserve"> – </w:t>
-      </w:r>
-      <w:proofErr w:type="spellStart"/>
-      <w:r>
-        <w:rPr>
-          <w:rFonts w:ascii="Arial" w:eastAsia="Times New Roman" w:hAnsi="Arial" w:cs="Arial"/>
-          <w:color w:val="2C2C36"/>
-          <w:spacing w:val="5"/>
-          <w:sz w:val="24"/>
-          <w:szCs w:val="24"/>
-        </w:rPr>
         <w:t>Thành</w:t>
       </w:r>
       <w:proofErr w:type="spellEnd"/>
@@ -7061,6 +7882,90 @@
         <w:t>Mã</w:t>
       </w:r>
       <w:proofErr w:type="spellEnd"/>
+      <w:r>
+        <w:rPr>
+          <w:rFonts w:ascii="Arial" w:eastAsia="Times New Roman" w:hAnsi="Arial" w:cs="Arial"/>
+          <w:color w:val="2C2C36"/>
+          <w:spacing w:val="5"/>
+          <w:sz w:val="24"/>
+          <w:szCs w:val="24"/>
+        </w:rPr>
+        <w:t xml:space="preserve"> </w:t>
+      </w:r>
+      <w:r>
+        <w:rPr>
+          <w:rFonts w:ascii="Arial" w:eastAsia="Times New Roman" w:hAnsi="Arial" w:cs="Arial"/>
+          <w:color w:val="2C2C36"/>
+          <w:spacing w:val="5"/>
+          <w:sz w:val="24"/>
+          <w:szCs w:val="24"/>
+        </w:rPr>
+        <w:t>Bath – A Roman Spa City</w:t>
+      </w:r>
+      <w:r>
+        <w:rPr>
+          <w:rFonts w:ascii="Arial" w:eastAsia="Times New Roman" w:hAnsi="Arial" w:cs="Arial"/>
+          <w:color w:val="2C2C36"/>
+          <w:spacing w:val="5"/>
+          <w:sz w:val="24"/>
+          <w:szCs w:val="24"/>
+        </w:rPr>
+        <w:t xml:space="preserve"> – England </w:t>
+      </w:r>
+      <w:proofErr w:type="spellStart"/>
+      <w:r>
+        <w:rPr>
+          <w:rStyle w:val="Strong"/>
+          <w:rFonts w:ascii="Arial" w:hAnsi="Arial" w:cs="Arial"/>
+          <w:spacing w:val="5"/>
+          <w:bdr w:val="single" w:sz="2" w:space="0" w:color="E3E3E3" w:frame="1"/>
+          <w:shd w:val="clear" w:color="auto" w:fill="FFFFFF"/>
+        </w:rPr>
+        <w:t>spr_puzzle_image_</w:t>
+      </w:r>
+      <w:r>
+        <w:rPr>
+          <w:rFonts w:ascii="Arial" w:eastAsia="Times New Roman" w:hAnsi="Arial" w:cs="Arial"/>
+          <w:color w:val="2C2C36"/>
+          <w:spacing w:val="5"/>
+          <w:sz w:val="24"/>
+          <w:szCs w:val="24"/>
+        </w:rPr>
+        <w:t>thanh_pho_spa_thoi_la_ma_b</w:t>
+      </w:r>
+      <w:r>
+        <w:rPr>
+          <w:rFonts w:ascii="Arial" w:eastAsia="Times New Roman" w:hAnsi="Arial" w:cs="Arial"/>
+          <w:color w:val="2C2C36"/>
+          <w:spacing w:val="5"/>
+          <w:sz w:val="24"/>
+          <w:szCs w:val="24"/>
+        </w:rPr>
+        <w:t>ath</w:t>
+      </w:r>
+      <w:r>
+        <w:rPr>
+          <w:rFonts w:ascii="Arial" w:eastAsia="Times New Roman" w:hAnsi="Arial" w:cs="Arial"/>
+          <w:color w:val="2C2C36"/>
+          <w:spacing w:val="5"/>
+          <w:sz w:val="24"/>
+          <w:szCs w:val="24"/>
+        </w:rPr>
+        <w:t>_anh</w:t>
+      </w:r>
+      <w:proofErr w:type="spellEnd"/>
+      <w:r>
+        <w:rPr>
+          <w:rFonts w:ascii="Arial" w:eastAsia="Times New Roman" w:hAnsi="Arial" w:cs="Arial"/>
+          <w:color w:val="2C2C36"/>
+          <w:spacing w:val="5"/>
+          <w:sz w:val="24"/>
+          <w:szCs w:val="24"/>
+        </w:rPr>
+        <w:t xml:space="preserve"> 10</w:t>
+      </w:r>
+      <w:bookmarkStart w:id="0" w:name="_GoBack"/>
+      <w:bookmarkEnd w:id="0"/>
     </w:p>
     <w:p>
       <w:pPr>
@@ -8801,6 +9706,7 @@
           <w:szCs w:val="24"/>
           <w:bdr w:val="single" w:sz="2" w:space="0" w:color="E3E3E3" w:frame="1"/>
         </w:rPr>
+        <w:lastRenderedPageBreak/>
         <w:t>Madrid</w:t>
       </w:r>
       <w:r>
@@ -10613,7 +11519,6 @@
           <w:szCs w:val="24"/>
           <w:bdr w:val="single" w:sz="2" w:space="0" w:color="E3E3E3" w:frame="1"/>
         </w:rPr>
-        <w:lastRenderedPageBreak/>
         <w:t>The Hague</w:t>
       </w:r>
       <w:r>
@@ -14600,6 +15505,7 @@
           <w:szCs w:val="24"/>
           <w:bdr w:val="single" w:sz="2" w:space="0" w:color="E3E3E3" w:frame="1"/>
         </w:rPr>
+        <w:lastRenderedPageBreak/>
         <w:t>Tromsø</w:t>
       </w:r>
       <w:proofErr w:type="spellEnd"/>
@@ -16367,7 +17273,6 @@
           <w:szCs w:val="24"/>
           <w:bdr w:val="single" w:sz="2" w:space="0" w:color="E3E3E3" w:frame="1"/>
         </w:rPr>
-        <w:lastRenderedPageBreak/>
         <w:t>Malbork</w:t>
       </w:r>
       <w:proofErr w:type="spellEnd"/>
@@ -19763,6 +20668,119 @@
     </w:lvl>
   </w:abstractNum>
   <w:abstractNum w:abstractNumId="8">
+    <w:nsid w:val="3CE85809"/>
+    <w:multiLevelType w:val="multilevel"/>
+    <w:tmpl w:val="3A820622"/>
+    <w:lvl w:ilvl="0">
+      <w:start w:val="28"/>
+      <w:numFmt w:val="decimal"/>
+      <w:lvlText w:val="%1."/>
+      <w:lvlJc w:val="left"/>
+      <w:pPr>
+        <w:tabs>
+          <w:tab w:val="num" w:pos="720"/>
+        </w:tabs>
+        <w:ind w:left="720" w:hanging="360"/>
+      </w:pPr>
+    </w:lvl>
+    <w:lvl w:ilvl="1" w:tentative="1">
+      <w:start w:val="1"/>
+      <w:numFmt w:val="decimal"/>
+      <w:lvlText w:val="%2."/>
+      <w:lvlJc w:val="left"/>
+      <w:pPr>
+        <w:tabs>
+          <w:tab w:val="num" w:pos="1440"/>
+        </w:tabs>
+        <w:ind w:left="1440" w:hanging="360"/>
+      </w:pPr>
+    </w:lvl>
+    <w:lvl w:ilvl="2" w:tentative="1">
+      <w:start w:val="1"/>
+      <w:numFmt w:val="decimal"/>
+      <w:lvlText w:val="%3."/>
+      <w:lvlJc w:val="left"/>
+      <w:pPr>
+        <w:tabs>
+          <w:tab w:val="num" w:pos="2160"/>
+        </w:tabs>
+        <w:ind w:left="2160" w:hanging="360"/>
+      </w:pPr>
+    </w:lvl>
+    <w:lvl w:ilvl="3" w:tentative="1">
+      <w:start w:val="1"/>
+      <w:numFmt w:val="decimal"/>
+      <w:lvlText w:val="%4."/>
+      <w:lvlJc w:val="left"/>
+      <w:pPr>
+        <w:tabs>
+          <w:tab w:val="num" w:pos="2880"/>
+        </w:tabs>
+        <w:ind w:left="2880" w:hanging="360"/>
+      </w:pPr>
+    </w:lvl>
+    <w:lvl w:ilvl="4" w:tentative="1">
+      <w:start w:val="1"/>
+      <w:numFmt w:val="decimal"/>
+      <w:lvlText w:val="%5."/>
+      <w:lvlJc w:val="left"/>
+      <w:pPr>
+        <w:tabs>
+          <w:tab w:val="num" w:pos="3600"/>
+        </w:tabs>
+        <w:ind w:left="3600" w:hanging="360"/>
+      </w:pPr>
+    </w:lvl>
+    <w:lvl w:ilvl="5" w:tentative="1">
+      <w:start w:val="1"/>
+      <w:numFmt w:val="decimal"/>
+      <w:lvlText w:val="%6."/>
+      <w:lvlJc w:val="left"/>
+      <w:pPr>
+        <w:tabs>
+          <w:tab w:val="num" w:pos="4320"/>
+        </w:tabs>
+        <w:ind w:left="4320" w:hanging="360"/>
+      </w:pPr>
+    </w:lvl>
+    <w:lvl w:ilvl="6" w:tentative="1">
+      <w:start w:val="1"/>
+      <w:numFmt w:val="decimal"/>
+      <w:lvlText w:val="%7."/>
+      <w:lvlJc w:val="left"/>
+      <w:pPr>
+        <w:tabs>
+          <w:tab w:val="num" w:pos="5040"/>
+        </w:tabs>
+        <w:ind w:left="5040" w:hanging="360"/>
+      </w:pPr>
+    </w:lvl>
+    <w:lvl w:ilvl="7" w:tentative="1">
+      <w:start w:val="1"/>
+      <w:numFmt w:val="decimal"/>
+      <w:lvlText w:val="%8."/>
+      <w:lvlJc w:val="left"/>
+      <w:pPr>
+        <w:tabs>
+          <w:tab w:val="num" w:pos="5760"/>
+        </w:tabs>
+        <w:ind w:left="5760" w:hanging="360"/>
+      </w:pPr>
+    </w:lvl>
+    <w:lvl w:ilvl="8" w:tentative="1">
+      <w:start w:val="1"/>
+      <w:numFmt w:val="decimal"/>
+      <w:lvlText w:val="%9."/>
+      <w:lvlJc w:val="left"/>
+      <w:pPr>
+        <w:tabs>
+          <w:tab w:val="num" w:pos="6480"/>
+        </w:tabs>
+        <w:ind w:left="6480" w:hanging="360"/>
+      </w:pPr>
+    </w:lvl>
+  </w:abstractNum>
+  <w:abstractNum w:abstractNumId="9">
     <w:nsid w:val="47567B0F"/>
     <w:multiLevelType w:val="multilevel"/>
     <w:tmpl w:val="96C0E0EE"/>
@@ -19875,7 +20893,7 @@
       </w:pPr>
     </w:lvl>
   </w:abstractNum>
-  <w:abstractNum w:abstractNumId="9">
+  <w:abstractNum w:abstractNumId="10">
     <w:nsid w:val="51DC3358"/>
     <w:multiLevelType w:val="multilevel"/>
     <w:tmpl w:val="066253D8"/>
@@ -19988,7 +21006,120 @@
       </w:pPr>
     </w:lvl>
   </w:abstractNum>
-  <w:abstractNum w:abstractNumId="10">
+  <w:abstractNum w:abstractNumId="11">
+    <w:nsid w:val="53011C38"/>
+    <w:multiLevelType w:val="multilevel"/>
+    <w:tmpl w:val="AC2EF9EC"/>
+    <w:lvl w:ilvl="0">
+      <w:start w:val="30"/>
+      <w:numFmt w:val="decimal"/>
+      <w:lvlText w:val="%1."/>
+      <w:lvlJc w:val="left"/>
+      <w:pPr>
+        <w:tabs>
+          <w:tab w:val="num" w:pos="720"/>
+        </w:tabs>
+        <w:ind w:left="720" w:hanging="360"/>
+      </w:pPr>
+    </w:lvl>
+    <w:lvl w:ilvl="1" w:tentative="1">
+      <w:start w:val="1"/>
+      <w:numFmt w:val="decimal"/>
+      <w:lvlText w:val="%2."/>
+      <w:lvlJc w:val="left"/>
+      <w:pPr>
+        <w:tabs>
+          <w:tab w:val="num" w:pos="1440"/>
+        </w:tabs>
+        <w:ind w:left="1440" w:hanging="360"/>
+      </w:pPr>
+    </w:lvl>
+    <w:lvl w:ilvl="2" w:tentative="1">
+      <w:start w:val="1"/>
+      <w:numFmt w:val="decimal"/>
+      <w:lvlText w:val="%3."/>
+      <w:lvlJc w:val="left"/>
+      <w:pPr>
+        <w:tabs>
+          <w:tab w:val="num" w:pos="2160"/>
+        </w:tabs>
+        <w:ind w:left="2160" w:hanging="360"/>
+      </w:pPr>
+    </w:lvl>
+    <w:lvl w:ilvl="3" w:tentative="1">
+      <w:start w:val="1"/>
+      <w:numFmt w:val="decimal"/>
+      <w:lvlText w:val="%4."/>
+      <w:lvlJc w:val="left"/>
+      <w:pPr>
+        <w:tabs>
+          <w:tab w:val="num" w:pos="2880"/>
+        </w:tabs>
+        <w:ind w:left="2880" w:hanging="360"/>
+      </w:pPr>
+    </w:lvl>
+    <w:lvl w:ilvl="4" w:tentative="1">
+      <w:start w:val="1"/>
+      <w:numFmt w:val="decimal"/>
+      <w:lvlText w:val="%5."/>
+      <w:lvlJc w:val="left"/>
+      <w:pPr>
+        <w:tabs>
+          <w:tab w:val="num" w:pos="3600"/>
+        </w:tabs>
+        <w:ind w:left="3600" w:hanging="360"/>
+      </w:pPr>
+    </w:lvl>
+    <w:lvl w:ilvl="5" w:tentative="1">
+      <w:start w:val="1"/>
+      <w:numFmt w:val="decimal"/>
+      <w:lvlText w:val="%6."/>
+      <w:lvlJc w:val="left"/>
+      <w:pPr>
+        <w:tabs>
+          <w:tab w:val="num" w:pos="4320"/>
+        </w:tabs>
+        <w:ind w:left="4320" w:hanging="360"/>
+      </w:pPr>
+    </w:lvl>
+    <w:lvl w:ilvl="6" w:tentative="1">
+      <w:start w:val="1"/>
+      <w:numFmt w:val="decimal"/>
+      <w:lvlText w:val="%7."/>
+      <w:lvlJc w:val="left"/>
+      <w:pPr>
+        <w:tabs>
+          <w:tab w:val="num" w:pos="5040"/>
+        </w:tabs>
+        <w:ind w:left="5040" w:hanging="360"/>
+      </w:pPr>
+    </w:lvl>
+    <w:lvl w:ilvl="7" w:tentative="1">
+      <w:start w:val="1"/>
+      <w:numFmt w:val="decimal"/>
+      <w:lvlText w:val="%8."/>
+      <w:lvlJc w:val="left"/>
+      <w:pPr>
+        <w:tabs>
+          <w:tab w:val="num" w:pos="5760"/>
+        </w:tabs>
+        <w:ind w:left="5760" w:hanging="360"/>
+      </w:pPr>
+    </w:lvl>
+    <w:lvl w:ilvl="8" w:tentative="1">
+      <w:start w:val="1"/>
+      <w:numFmt w:val="decimal"/>
+      <w:lvlText w:val="%9."/>
+      <w:lvlJc w:val="left"/>
+      <w:pPr>
+        <w:tabs>
+          <w:tab w:val="num" w:pos="6480"/>
+        </w:tabs>
+        <w:ind w:left="6480" w:hanging="360"/>
+      </w:pPr>
+    </w:lvl>
+  </w:abstractNum>
+  <w:abstractNum w:abstractNumId="12">
     <w:nsid w:val="60235F3C"/>
     <w:multiLevelType w:val="multilevel"/>
     <w:tmpl w:val="A90EF2C2"/>
@@ -20101,7 +21232,7 @@
       </w:pPr>
     </w:lvl>
   </w:abstractNum>
-  <w:abstractNum w:abstractNumId="11">
+  <w:abstractNum w:abstractNumId="13">
     <w:nsid w:val="60DF2540"/>
     <w:multiLevelType w:val="multilevel"/>
     <w:tmpl w:val="73CA7DA2"/>
@@ -20214,7 +21345,7 @@
       </w:pPr>
     </w:lvl>
   </w:abstractNum>
-  <w:abstractNum w:abstractNumId="12">
+  <w:abstractNum w:abstractNumId="14">
     <w:nsid w:val="635B6B95"/>
     <w:multiLevelType w:val="multilevel"/>
     <w:tmpl w:val="ED487274"/>
@@ -20327,7 +21458,7 @@
       </w:pPr>
     </w:lvl>
   </w:abstractNum>
-  <w:abstractNum w:abstractNumId="13">
+  <w:abstractNum w:abstractNumId="15">
     <w:nsid w:val="72A1526D"/>
     <w:multiLevelType w:val="multilevel"/>
     <w:tmpl w:val="E71A5E10"/>
@@ -20440,7 +21571,7 @@
       </w:pPr>
     </w:lvl>
   </w:abstractNum>
-  <w:abstractNum w:abstractNumId="14">
+  <w:abstractNum w:abstractNumId="16">
     <w:nsid w:val="734D256D"/>
     <w:multiLevelType w:val="multilevel"/>
     <w:tmpl w:val="0770C964"/>
@@ -20553,7 +21684,7 @@
       </w:pPr>
     </w:lvl>
   </w:abstractNum>
-  <w:abstractNum w:abstractNumId="15">
+  <w:abstractNum w:abstractNumId="17">
     <w:nsid w:val="78C56197"/>
     <w:multiLevelType w:val="multilevel"/>
     <w:tmpl w:val="5E8440A6"/>
@@ -20666,7 +21797,7 @@
       </w:pPr>
     </w:lvl>
   </w:abstractNum>
-  <w:abstractNum w:abstractNumId="16">
+  <w:abstractNum w:abstractNumId="18">
     <w:nsid w:val="79CD0AF6"/>
     <w:multiLevelType w:val="multilevel"/>
     <w:tmpl w:val="3C88A3B6"/>
@@ -20779,7 +21910,7 @@
       </w:pPr>
     </w:lvl>
   </w:abstractNum>
-  <w:abstractNum w:abstractNumId="17">
+  <w:abstractNum w:abstractNumId="19">
     <w:nsid w:val="7C6C7C48"/>
     <w:multiLevelType w:val="multilevel"/>
     <w:tmpl w:val="2FBA7E66"/>
@@ -20892,17 +22023,130 @@
       </w:pPr>
     </w:lvl>
   </w:abstractNum>
+  <w:abstractNum w:abstractNumId="20">
+    <w:nsid w:val="7EE44F45"/>
+    <w:multiLevelType w:val="multilevel"/>
+    <w:tmpl w:val="A2227FDA"/>
+    <w:lvl w:ilvl="0">
+      <w:start w:val="25"/>
+      <w:numFmt w:val="decimal"/>
+      <w:lvlText w:val="%1."/>
+      <w:lvlJc w:val="left"/>
+      <w:pPr>
+        <w:tabs>
+          <w:tab w:val="num" w:pos="810"/>
+        </w:tabs>
+        <w:ind w:left="810" w:hanging="360"/>
+      </w:pPr>
+    </w:lvl>
+    <w:lvl w:ilvl="1" w:tentative="1">
+      <w:start w:val="1"/>
+      <w:numFmt w:val="decimal"/>
+      <w:lvlText w:val="%2."/>
+      <w:lvlJc w:val="left"/>
+      <w:pPr>
+        <w:tabs>
+          <w:tab w:val="num" w:pos="1530"/>
+        </w:tabs>
+        <w:ind w:left="1530" w:hanging="360"/>
+      </w:pPr>
+    </w:lvl>
+    <w:lvl w:ilvl="2" w:tentative="1">
+      <w:start w:val="1"/>
+      <w:numFmt w:val="decimal"/>
+      <w:lvlText w:val="%3."/>
+      <w:lvlJc w:val="left"/>
+      <w:pPr>
+        <w:tabs>
+          <w:tab w:val="num" w:pos="2250"/>
+        </w:tabs>
+        <w:ind w:left="2250" w:hanging="360"/>
+      </w:pPr>
+    </w:lvl>
+    <w:lvl w:ilvl="3" w:tentative="1">
+      <w:start w:val="1"/>
+      <w:numFmt w:val="decimal"/>
+      <w:lvlText w:val="%4."/>
+      <w:lvlJc w:val="left"/>
+      <w:pPr>
+        <w:tabs>
+          <w:tab w:val="num" w:pos="2970"/>
+        </w:tabs>
+        <w:ind w:left="2970" w:hanging="360"/>
+      </w:pPr>
+    </w:lvl>
+    <w:lvl w:ilvl="4" w:tentative="1">
+      <w:start w:val="1"/>
+      <w:numFmt w:val="decimal"/>
+      <w:lvlText w:val="%5."/>
+      <w:lvlJc w:val="left"/>
+      <w:pPr>
+        <w:tabs>
+          <w:tab w:val="num" w:pos="3690"/>
+        </w:tabs>
+        <w:ind w:left="3690" w:hanging="360"/>
+      </w:pPr>
+    </w:lvl>
+    <w:lvl w:ilvl="5" w:tentative="1">
+      <w:start w:val="1"/>
+      <w:numFmt w:val="decimal"/>
+      <w:lvlText w:val="%6."/>
+      <w:lvlJc w:val="left"/>
+      <w:pPr>
+        <w:tabs>
+          <w:tab w:val="num" w:pos="4410"/>
+        </w:tabs>
+        <w:ind w:left="4410" w:hanging="360"/>
+      </w:pPr>
+    </w:lvl>
+    <w:lvl w:ilvl="6" w:tentative="1">
+      <w:start w:val="1"/>
+      <w:numFmt w:val="decimal"/>
+      <w:lvlText w:val="%7."/>
+      <w:lvlJc w:val="left"/>
+      <w:pPr>
+        <w:tabs>
+          <w:tab w:val="num" w:pos="5130"/>
+        </w:tabs>
+        <w:ind w:left="5130" w:hanging="360"/>
+      </w:pPr>
+    </w:lvl>
+    <w:lvl w:ilvl="7" w:tentative="1">
+      <w:start w:val="1"/>
+      <w:numFmt w:val="decimal"/>
+      <w:lvlText w:val="%8."/>
+      <w:lvlJc w:val="left"/>
+      <w:pPr>
+        <w:tabs>
+          <w:tab w:val="num" w:pos="5850"/>
+        </w:tabs>
+        <w:ind w:left="5850" w:hanging="360"/>
+      </w:pPr>
+    </w:lvl>
+    <w:lvl w:ilvl="8" w:tentative="1">
+      <w:start w:val="1"/>
+      <w:numFmt w:val="decimal"/>
+      <w:lvlText w:val="%9."/>
+      <w:lvlJc w:val="left"/>
+      <w:pPr>
+        <w:tabs>
+          <w:tab w:val="num" w:pos="6570"/>
+        </w:tabs>
+        <w:ind w:left="6570" w:hanging="360"/>
+      </w:pPr>
+    </w:lvl>
+  </w:abstractNum>
   <w:num w:numId="1">
-    <w:abstractNumId w:val="16"/>
+    <w:abstractNumId w:val="18"/>
   </w:num>
   <w:num w:numId="2">
     <w:abstractNumId w:val="0"/>
   </w:num>
   <w:num w:numId="3">
-    <w:abstractNumId w:val="9"/>
+    <w:abstractNumId w:val="10"/>
   </w:num>
   <w:num w:numId="4">
-    <w:abstractNumId w:val="10"/>
+    <w:abstractNumId w:val="12"/>
   </w:num>
   <w:num w:numId="5">
     <w:abstractNumId w:val="3"/>
@@ -20914,16 +22158,16 @@
     <w:abstractNumId w:val="6"/>
   </w:num>
   <w:num w:numId="8">
-    <w:abstractNumId w:val="17"/>
+    <w:abstractNumId w:val="19"/>
   </w:num>
   <w:num w:numId="9">
     <w:abstractNumId w:val="1"/>
   </w:num>
   <w:num w:numId="10">
-    <w:abstractNumId w:val="8"/>
+    <w:abstractNumId w:val="9"/>
   </w:num>
   <w:num w:numId="11">
-    <w:abstractNumId w:val="13"/>
+    <w:abstractNumId w:val="15"/>
   </w:num>
   <w:num w:numId="12">
     <w:abstractNumId w:val="4"/>
@@ -20932,19 +22176,28 @@
     <w:abstractNumId w:val="5"/>
   </w:num>
   <w:num w:numId="14">
-    <w:abstractNumId w:val="12"/>
+    <w:abstractNumId w:val="14"/>
   </w:num>
   <w:num w:numId="15">
-    <w:abstractNumId w:val="11"/>
+    <w:abstractNumId w:val="13"/>
   </w:num>
   <w:num w:numId="16">
-    <w:abstractNumId w:val="15"/>
+    <w:abstractNumId w:val="17"/>
   </w:num>
   <w:num w:numId="17">
-    <w:abstractNumId w:val="14"/>
+    <w:abstractNumId w:val="16"/>
   </w:num>
   <w:num w:numId="18">
     <w:abstractNumId w:val="2"/>
+  </w:num>
+  <w:num w:numId="19">
+    <w:abstractNumId w:val="20"/>
+  </w:num>
+  <w:num w:numId="20">
+    <w:abstractNumId w:val="8"/>
+  </w:num>
+  <w:num w:numId="21">
+    <w:abstractNumId w:val="11"/>
   </w:num>
 </w:numbering>
 </file>

</xml_diff>

<commit_message>
anh tay ban nha
</commit_message>
<xml_diff>
--- a/danhsach.docx
+++ b/danhsach.docx
@@ -8326,16 +8326,7 @@
           <w:spacing w:val="5"/>
           <w:shd w:val="clear" w:color="auto" w:fill="FFFFFF"/>
         </w:rPr>
-        <w:t>Jewish Museum</w:t>
-      </w:r>
-      <w:r>
-        <w:rPr>
-          <w:rFonts w:ascii="Arial" w:hAnsi="Arial" w:cs="Arial"/>
-          <w:color w:val="2C2C36"/>
-          <w:spacing w:val="5"/>
-          <w:shd w:val="clear" w:color="auto" w:fill="FFFFFF"/>
-        </w:rPr>
-        <w:t xml:space="preserve"> – </w:t>
+        <w:t xml:space="preserve">Jewish Museum – </w:t>
       </w:r>
       <w:r>
         <w:rPr>
@@ -8457,20 +8448,7 @@
           <w:szCs w:val="24"/>
           <w:bdr w:val="single" w:sz="2" w:space="0" w:color="E3E3E3" w:frame="1"/>
         </w:rPr>
-        <w:t xml:space="preserve"> </w:t>
-      </w:r>
-      <w:r>
-        <w:rPr>
-          <w:rFonts w:ascii="Arial" w:eastAsia="Times New Roman" w:hAnsi="Arial" w:cs="Arial"/>
-          <w:b/>
-          <w:bCs/>
-          <w:color w:val="2C2C36"/>
-          <w:spacing w:val="5"/>
-          <w:sz w:val="24"/>
-          <w:szCs w:val="24"/>
-          <w:bdr w:val="single" w:sz="2" w:space="0" w:color="E3E3E3" w:frame="1"/>
-        </w:rPr>
-        <w:t>2</w:t>
+        <w:t xml:space="preserve"> 2</w:t>
       </w:r>
     </w:p>
     <w:p>
@@ -8639,16 +8617,7 @@
           <w:spacing w:val="5"/>
           <w:shd w:val="clear" w:color="auto" w:fill="FFFFFF"/>
         </w:rPr>
-        <w:t>Fairytale castle in Bavaria, Germany</w:t>
-      </w:r>
-      <w:r>
-        <w:rPr>
-          <w:rFonts w:ascii="Arial" w:hAnsi="Arial" w:cs="Arial"/>
-          <w:color w:val="2C2C36"/>
-          <w:spacing w:val="5"/>
-          <w:shd w:val="clear" w:color="auto" w:fill="FFFFFF"/>
-        </w:rPr>
-        <w:t xml:space="preserve"> </w:t>
+        <w:t xml:space="preserve">Fairytale castle in Bavaria, Germany </w:t>
       </w:r>
       <w:proofErr w:type="spellStart"/>
       <w:r>
@@ -9281,16 +9250,7 @@
           <w:spacing w:val="5"/>
           <w:shd w:val="clear" w:color="auto" w:fill="FFFFFF"/>
         </w:rPr>
-        <w:t xml:space="preserve"> Palace, Germany</w:t>
-      </w:r>
-      <w:r>
-        <w:rPr>
-          <w:rFonts w:ascii="Arial" w:hAnsi="Arial" w:cs="Arial"/>
-          <w:color w:val="2C2C36"/>
-          <w:spacing w:val="5"/>
-          <w:shd w:val="clear" w:color="auto" w:fill="FFFFFF"/>
-        </w:rPr>
-        <w:t xml:space="preserve"> </w:t>
+        <w:t xml:space="preserve"> Palace, Germany </w:t>
       </w:r>
       <w:proofErr w:type="spellStart"/>
       <w:r>
@@ -9538,16 +9498,7 @@
           <w:spacing w:val="5"/>
           <w:shd w:val="clear" w:color="auto" w:fill="FFFFFF"/>
         </w:rPr>
-        <w:t>Castles along the Neckar River</w:t>
-      </w:r>
-      <w:r>
-        <w:rPr>
-          <w:rFonts w:ascii="Arial" w:hAnsi="Arial" w:cs="Arial"/>
-          <w:color w:val="2C2C36"/>
-          <w:spacing w:val="5"/>
-          <w:shd w:val="clear" w:color="auto" w:fill="FFFFFF"/>
-        </w:rPr>
-        <w:t xml:space="preserve">  </w:t>
+        <w:t xml:space="preserve">Castles along the Neckar River  </w:t>
       </w:r>
       <w:proofErr w:type="spellStart"/>
       <w:r>
@@ -10079,16 +10030,7 @@
           <w:spacing w:val="5"/>
           <w:shd w:val="clear" w:color="auto" w:fill="FFFFFF"/>
         </w:rPr>
-        <w:t>Cologne Cathedral, Germany</w:t>
-      </w:r>
-      <w:r>
-        <w:rPr>
-          <w:rFonts w:ascii="Arial" w:hAnsi="Arial" w:cs="Arial"/>
-          <w:color w:val="2C2C36"/>
-          <w:spacing w:val="5"/>
-          <w:shd w:val="clear" w:color="auto" w:fill="FFFFFF"/>
-        </w:rPr>
-        <w:t xml:space="preserve"> </w:t>
+        <w:t xml:space="preserve">Cologne Cathedral, Germany </w:t>
       </w:r>
       <w:proofErr w:type="spellStart"/>
       <w:r>
@@ -10250,16 +10192,7 @@
           <w:spacing w:val="5"/>
           <w:shd w:val="clear" w:color="auto" w:fill="FFFFFF"/>
         </w:rPr>
-        <w:t>Florence on the Elbe River</w:t>
-      </w:r>
-      <w:r>
-        <w:rPr>
-          <w:rFonts w:ascii="Arial" w:hAnsi="Arial" w:cs="Arial"/>
-          <w:color w:val="2C2C36"/>
-          <w:spacing w:val="5"/>
-          <w:shd w:val="clear" w:color="auto" w:fill="FFFFFF"/>
-        </w:rPr>
-        <w:t xml:space="preserve">  </w:t>
+        <w:t xml:space="preserve">Florence on the Elbe River  </w:t>
       </w:r>
       <w:proofErr w:type="spellStart"/>
       <w:r>
@@ -10313,8 +10246,6 @@
         </w:rPr>
         <w:t xml:space="preserve"> 10</w:t>
       </w:r>
-      <w:bookmarkStart w:id="0" w:name="_GoBack"/>
-      <w:bookmarkEnd w:id="0"/>
     </w:p>
     <w:p>
       <w:pPr>
@@ -10466,6 +10397,260 @@
           <w:bdr w:val="single" w:sz="2" w:space="0" w:color="E3E3E3" w:frame="1"/>
         </w:rPr>
         <w:t>)</w:t>
+      </w:r>
+    </w:p>
+    <w:p>
+      <w:pPr>
+        <w:numPr>
+          <w:ilvl w:val="0"/>
+          <w:numId w:val="5"/>
+        </w:numPr>
+        <w:pBdr>
+          <w:top w:val="single" w:sz="2" w:space="0" w:color="E3E3E3"/>
+          <w:left w:val="single" w:sz="2" w:space="0" w:color="E3E3E3"/>
+          <w:bottom w:val="single" w:sz="2" w:space="0" w:color="E3E3E3"/>
+          <w:right w:val="single" w:sz="2" w:space="0" w:color="E3E3E3"/>
+        </w:pBdr>
+        <w:shd w:val="clear" w:color="auto" w:fill="FFFFFF"/>
+        <w:spacing w:after="0" w:line="240" w:lineRule="auto"/>
+        <w:rPr>
+          <w:rFonts w:ascii="Arial" w:eastAsia="Times New Roman" w:hAnsi="Arial" w:cs="Arial"/>
+          <w:color w:val="2C2C36"/>
+          <w:spacing w:val="5"/>
+          <w:sz w:val="24"/>
+          <w:szCs w:val="24"/>
+        </w:rPr>
+      </w:pPr>
+      <w:proofErr w:type="spellStart"/>
+      <w:r>
+        <w:rPr>
+          <w:rFonts w:ascii="Arial" w:eastAsia="Times New Roman" w:hAnsi="Arial" w:cs="Arial"/>
+          <w:b/>
+          <w:bCs/>
+          <w:color w:val="2C2C36"/>
+          <w:spacing w:val="5"/>
+          <w:sz w:val="24"/>
+          <w:szCs w:val="24"/>
+          <w:bdr w:val="single" w:sz="2" w:space="0" w:color="E3E3E3" w:frame="1"/>
+        </w:rPr>
+        <w:t>Sagrada</w:t>
+      </w:r>
+      <w:proofErr w:type="spellEnd"/>
+      <w:r>
+        <w:rPr>
+          <w:rFonts w:ascii="Arial" w:eastAsia="Times New Roman" w:hAnsi="Arial" w:cs="Arial"/>
+          <w:b/>
+          <w:bCs/>
+          <w:color w:val="2C2C36"/>
+          <w:spacing w:val="5"/>
+          <w:sz w:val="24"/>
+          <w:szCs w:val="24"/>
+          <w:bdr w:val="single" w:sz="2" w:space="0" w:color="E3E3E3" w:frame="1"/>
+        </w:rPr>
+        <w:t xml:space="preserve"> </w:t>
+      </w:r>
+      <w:proofErr w:type="spellStart"/>
+      <w:r>
+        <w:rPr>
+          <w:rFonts w:ascii="Arial" w:eastAsia="Times New Roman" w:hAnsi="Arial" w:cs="Arial"/>
+          <w:b/>
+          <w:bCs/>
+          <w:color w:val="2C2C36"/>
+          <w:spacing w:val="5"/>
+          <w:sz w:val="24"/>
+          <w:szCs w:val="24"/>
+          <w:bdr w:val="single" w:sz="2" w:space="0" w:color="E3E3E3" w:frame="1"/>
+        </w:rPr>
+        <w:t>Família</w:t>
+      </w:r>
+      <w:proofErr w:type="spellEnd"/>
+      <w:r>
+        <w:rPr>
+          <w:rFonts w:ascii="Arial" w:eastAsia="Times New Roman" w:hAnsi="Arial" w:cs="Arial"/>
+          <w:color w:val="2C2C36"/>
+          <w:spacing w:val="5"/>
+          <w:sz w:val="24"/>
+          <w:szCs w:val="24"/>
+        </w:rPr>
+        <w:t xml:space="preserve"> – Barcelona (</w:t>
+      </w:r>
+      <w:proofErr w:type="spellStart"/>
+      <w:r>
+        <w:rPr>
+          <w:rFonts w:ascii="Arial" w:eastAsia="Times New Roman" w:hAnsi="Arial" w:cs="Arial"/>
+          <w:color w:val="2C2C36"/>
+          <w:spacing w:val="5"/>
+          <w:sz w:val="24"/>
+          <w:szCs w:val="24"/>
+        </w:rPr>
+        <w:t>Gaudí</w:t>
+      </w:r>
+      <w:proofErr w:type="spellEnd"/>
+      <w:r>
+        <w:rPr>
+          <w:rFonts w:ascii="Arial" w:eastAsia="Times New Roman" w:hAnsi="Arial" w:cs="Arial"/>
+          <w:color w:val="2C2C36"/>
+          <w:spacing w:val="5"/>
+          <w:sz w:val="24"/>
+          <w:szCs w:val="24"/>
+        </w:rPr>
+        <w:t>)</w:t>
+      </w:r>
+      <w:r>
+        <w:rPr>
+          <w:rFonts w:ascii="Arial" w:eastAsia="Times New Roman" w:hAnsi="Arial" w:cs="Arial"/>
+          <w:color w:val="2C2C36"/>
+          <w:spacing w:val="5"/>
+          <w:sz w:val="24"/>
+          <w:szCs w:val="24"/>
+        </w:rPr>
+        <w:t xml:space="preserve"> </w:t>
+      </w:r>
+      <w:proofErr w:type="spellStart"/>
+      <w:r>
+        <w:rPr>
+          <w:rFonts w:ascii="Arial" w:eastAsia="Times New Roman" w:hAnsi="Arial" w:cs="Arial"/>
+          <w:b/>
+          <w:bCs/>
+          <w:color w:val="2C2C36"/>
+          <w:spacing w:val="5"/>
+          <w:sz w:val="24"/>
+          <w:szCs w:val="24"/>
+          <w:bdr w:val="single" w:sz="2" w:space="0" w:color="E3E3E3" w:frame="1"/>
+        </w:rPr>
+        <w:t>Sagrada</w:t>
+      </w:r>
+      <w:proofErr w:type="spellEnd"/>
+      <w:r>
+        <w:rPr>
+          <w:rFonts w:ascii="Arial" w:eastAsia="Times New Roman" w:hAnsi="Arial" w:cs="Arial"/>
+          <w:b/>
+          <w:bCs/>
+          <w:color w:val="2C2C36"/>
+          <w:spacing w:val="5"/>
+          <w:sz w:val="24"/>
+          <w:szCs w:val="24"/>
+          <w:bdr w:val="single" w:sz="2" w:space="0" w:color="E3E3E3" w:frame="1"/>
+        </w:rPr>
+        <w:t xml:space="preserve"> </w:t>
+      </w:r>
+      <w:proofErr w:type="spellStart"/>
+      <w:r>
+        <w:rPr>
+          <w:rFonts w:ascii="Arial" w:eastAsia="Times New Roman" w:hAnsi="Arial" w:cs="Arial"/>
+          <w:b/>
+          <w:bCs/>
+          <w:color w:val="2C2C36"/>
+          <w:spacing w:val="5"/>
+          <w:sz w:val="24"/>
+          <w:szCs w:val="24"/>
+          <w:bdr w:val="single" w:sz="2" w:space="0" w:color="E3E3E3" w:frame="1"/>
+        </w:rPr>
+        <w:t>Família</w:t>
+      </w:r>
+      <w:proofErr w:type="spellEnd"/>
+      <w:r>
+        <w:rPr>
+          <w:rFonts w:ascii="Arial" w:eastAsia="Times New Roman" w:hAnsi="Arial" w:cs="Arial"/>
+          <w:b/>
+          <w:bCs/>
+          <w:color w:val="2C2C36"/>
+          <w:spacing w:val="5"/>
+          <w:sz w:val="24"/>
+          <w:szCs w:val="24"/>
+          <w:bdr w:val="single" w:sz="2" w:space="0" w:color="E3E3E3" w:frame="1"/>
+        </w:rPr>
+        <w:t xml:space="preserve"> – </w:t>
+      </w:r>
+      <w:r>
+        <w:rPr>
+          <w:rFonts w:ascii="Arial" w:eastAsia="Times New Roman" w:hAnsi="Arial" w:cs="Arial"/>
+          <w:b/>
+          <w:bCs/>
+          <w:color w:val="2C2C36"/>
+          <w:spacing w:val="5"/>
+          <w:sz w:val="24"/>
+          <w:szCs w:val="24"/>
+          <w:bdr w:val="single" w:sz="2" w:space="0" w:color="E3E3E3" w:frame="1"/>
+        </w:rPr>
+        <w:t>Spain</w:t>
+      </w:r>
+      <w:r>
+        <w:rPr>
+          <w:rFonts w:ascii="Arial" w:eastAsia="Times New Roman" w:hAnsi="Arial" w:cs="Arial"/>
+          <w:b/>
+          <w:bCs/>
+          <w:color w:val="2C2C36"/>
+          <w:spacing w:val="5"/>
+          <w:sz w:val="24"/>
+          <w:szCs w:val="24"/>
+          <w:bdr w:val="single" w:sz="2" w:space="0" w:color="E3E3E3" w:frame="1"/>
+        </w:rPr>
+        <w:t xml:space="preserve"> </w:t>
+      </w:r>
+      <w:proofErr w:type="spellStart"/>
+      <w:r>
+        <w:rPr>
+          <w:rStyle w:val="Strong"/>
+          <w:rFonts w:ascii="Arial" w:hAnsi="Arial" w:cs="Arial"/>
+          <w:spacing w:val="5"/>
+          <w:bdr w:val="single" w:sz="2" w:space="0" w:color="E3E3E3" w:frame="1"/>
+          <w:shd w:val="clear" w:color="auto" w:fill="FFFFFF"/>
+        </w:rPr>
+        <w:t>spr_puzzle_image_</w:t>
+      </w:r>
+      <w:r>
+        <w:rPr>
+          <w:rFonts w:ascii="Arial" w:eastAsia="Times New Roman" w:hAnsi="Arial" w:cs="Arial"/>
+          <w:b/>
+          <w:bCs/>
+          <w:color w:val="2C2C36"/>
+          <w:spacing w:val="5"/>
+          <w:sz w:val="24"/>
+          <w:szCs w:val="24"/>
+          <w:bdr w:val="single" w:sz="2" w:space="0" w:color="E3E3E3" w:frame="1"/>
+        </w:rPr>
+        <w:t>sagrada_f</w:t>
+      </w:r>
+      <w:r>
+        <w:rPr>
+          <w:rFonts w:ascii="Arial" w:eastAsia="Times New Roman" w:hAnsi="Arial" w:cs="Arial"/>
+          <w:b/>
+          <w:bCs/>
+          <w:color w:val="2C2C36"/>
+          <w:spacing w:val="5"/>
+          <w:sz w:val="24"/>
+          <w:szCs w:val="24"/>
+          <w:bdr w:val="single" w:sz="2" w:space="0" w:color="E3E3E3" w:frame="1"/>
+        </w:rPr>
+        <w:t>amília</w:t>
+      </w:r>
+      <w:r>
+        <w:rPr>
+          <w:rFonts w:ascii="Arial" w:eastAsia="Times New Roman" w:hAnsi="Arial" w:cs="Arial"/>
+          <w:b/>
+          <w:bCs/>
+          <w:color w:val="2C2C36"/>
+          <w:spacing w:val="5"/>
+          <w:sz w:val="24"/>
+          <w:szCs w:val="24"/>
+          <w:bdr w:val="single" w:sz="2" w:space="0" w:color="E3E3E3" w:frame="1"/>
+        </w:rPr>
+        <w:t>_tbn</w:t>
+      </w:r>
+      <w:proofErr w:type="spellEnd"/>
+      <w:r>
+        <w:rPr>
+          <w:rFonts w:ascii="Arial" w:eastAsia="Times New Roman" w:hAnsi="Arial" w:cs="Arial"/>
+          <w:b/>
+          <w:bCs/>
+          <w:color w:val="2C2C36"/>
+          <w:spacing w:val="5"/>
+          <w:sz w:val="24"/>
+          <w:szCs w:val="24"/>
+          <w:bdr w:val="single" w:sz="2" w:space="0" w:color="E3E3E3" w:frame="1"/>
+        </w:rPr>
+        <w:t xml:space="preserve"> 1</w:t>
       </w:r>
     </w:p>
     <w:p>
@@ -10491,80 +10676,158 @@
           <w:szCs w:val="24"/>
         </w:rPr>
       </w:pPr>
-      <w:proofErr w:type="spellStart"/>
-      <w:r>
-        <w:rPr>
-          <w:rFonts w:ascii="Arial" w:eastAsia="Times New Roman" w:hAnsi="Arial" w:cs="Arial"/>
-          <w:b/>
-          <w:bCs/>
-          <w:color w:val="2C2C36"/>
-          <w:spacing w:val="5"/>
-          <w:sz w:val="24"/>
-          <w:szCs w:val="24"/>
-          <w:bdr w:val="single" w:sz="2" w:space="0" w:color="E3E3E3" w:frame="1"/>
-        </w:rPr>
-        <w:t>Sagrada</w:t>
-      </w:r>
-      <w:proofErr w:type="spellEnd"/>
-      <w:r>
-        <w:rPr>
-          <w:rFonts w:ascii="Arial" w:eastAsia="Times New Roman" w:hAnsi="Arial" w:cs="Arial"/>
-          <w:b/>
-          <w:bCs/>
-          <w:color w:val="2C2C36"/>
-          <w:spacing w:val="5"/>
-          <w:sz w:val="24"/>
-          <w:szCs w:val="24"/>
-          <w:bdr w:val="single" w:sz="2" w:space="0" w:color="E3E3E3" w:frame="1"/>
-        </w:rPr>
-        <w:t xml:space="preserve"> </w:t>
-      </w:r>
-      <w:proofErr w:type="spellStart"/>
-      <w:r>
-        <w:rPr>
-          <w:rFonts w:ascii="Arial" w:eastAsia="Times New Roman" w:hAnsi="Arial" w:cs="Arial"/>
-          <w:b/>
-          <w:bCs/>
-          <w:color w:val="2C2C36"/>
-          <w:spacing w:val="5"/>
-          <w:sz w:val="24"/>
-          <w:szCs w:val="24"/>
-          <w:bdr w:val="single" w:sz="2" w:space="0" w:color="E3E3E3" w:frame="1"/>
-        </w:rPr>
-        <w:t>Família</w:t>
-      </w:r>
-      <w:proofErr w:type="spellEnd"/>
-      <w:r>
-        <w:rPr>
-          <w:rFonts w:ascii="Arial" w:eastAsia="Times New Roman" w:hAnsi="Arial" w:cs="Arial"/>
-          <w:color w:val="2C2C36"/>
-          <w:spacing w:val="5"/>
-          <w:sz w:val="24"/>
-          <w:szCs w:val="24"/>
-        </w:rPr>
-        <w:t xml:space="preserve"> – Barcelona (</w:t>
-      </w:r>
-      <w:proofErr w:type="spellStart"/>
-      <w:r>
-        <w:rPr>
-          <w:rFonts w:ascii="Arial" w:eastAsia="Times New Roman" w:hAnsi="Arial" w:cs="Arial"/>
-          <w:color w:val="2C2C36"/>
-          <w:spacing w:val="5"/>
-          <w:sz w:val="24"/>
-          <w:szCs w:val="24"/>
-        </w:rPr>
-        <w:t>Gaudí</w:t>
-      </w:r>
-      <w:proofErr w:type="spellEnd"/>
-      <w:r>
-        <w:rPr>
-          <w:rFonts w:ascii="Arial" w:eastAsia="Times New Roman" w:hAnsi="Arial" w:cs="Arial"/>
-          <w:color w:val="2C2C36"/>
-          <w:spacing w:val="5"/>
-          <w:sz w:val="24"/>
-          <w:szCs w:val="24"/>
-        </w:rPr>
-        <w:t>)</w:t>
+      <w:r>
+        <w:rPr>
+          <w:rFonts w:ascii="Arial" w:eastAsia="Times New Roman" w:hAnsi="Arial" w:cs="Arial"/>
+          <w:b/>
+          <w:bCs/>
+          <w:color w:val="2C2C36"/>
+          <w:spacing w:val="5"/>
+          <w:sz w:val="24"/>
+          <w:szCs w:val="24"/>
+          <w:bdr w:val="single" w:sz="2" w:space="0" w:color="E3E3E3" w:frame="1"/>
+        </w:rPr>
+        <w:t xml:space="preserve">Park </w:t>
+      </w:r>
+      <w:proofErr w:type="spellStart"/>
+      <w:r>
+        <w:rPr>
+          <w:rFonts w:ascii="Arial" w:eastAsia="Times New Roman" w:hAnsi="Arial" w:cs="Arial"/>
+          <w:b/>
+          <w:bCs/>
+          <w:color w:val="2C2C36"/>
+          <w:spacing w:val="5"/>
+          <w:sz w:val="24"/>
+          <w:szCs w:val="24"/>
+          <w:bdr w:val="single" w:sz="2" w:space="0" w:color="E3E3E3" w:frame="1"/>
+        </w:rPr>
+        <w:t>Güell</w:t>
+      </w:r>
+      <w:proofErr w:type="spellEnd"/>
+      <w:r>
+        <w:rPr>
+          <w:rFonts w:ascii="Arial" w:eastAsia="Times New Roman" w:hAnsi="Arial" w:cs="Arial"/>
+          <w:color w:val="2C2C36"/>
+          <w:spacing w:val="5"/>
+          <w:sz w:val="24"/>
+          <w:szCs w:val="24"/>
+        </w:rPr>
+        <w:t xml:space="preserve"> – Barcelona</w:t>
+      </w:r>
+      <w:r>
+        <w:rPr>
+          <w:rFonts w:ascii="Arial" w:eastAsia="Times New Roman" w:hAnsi="Arial" w:cs="Arial"/>
+          <w:color w:val="2C2C36"/>
+          <w:spacing w:val="5"/>
+          <w:sz w:val="24"/>
+          <w:szCs w:val="24"/>
+        </w:rPr>
+        <w:t xml:space="preserve">  </w:t>
+      </w:r>
+      <w:r>
+        <w:rPr>
+          <w:rFonts w:ascii="Arial" w:eastAsia="Times New Roman" w:hAnsi="Arial" w:cs="Arial"/>
+          <w:b/>
+          <w:bCs/>
+          <w:color w:val="2C2C36"/>
+          <w:spacing w:val="5"/>
+          <w:sz w:val="24"/>
+          <w:szCs w:val="24"/>
+          <w:bdr w:val="single" w:sz="2" w:space="0" w:color="E3E3E3" w:frame="1"/>
+        </w:rPr>
+        <w:t xml:space="preserve">Park </w:t>
+      </w:r>
+      <w:proofErr w:type="spellStart"/>
+      <w:r>
+        <w:rPr>
+          <w:rFonts w:ascii="Arial" w:eastAsia="Times New Roman" w:hAnsi="Arial" w:cs="Arial"/>
+          <w:b/>
+          <w:bCs/>
+          <w:color w:val="2C2C36"/>
+          <w:spacing w:val="5"/>
+          <w:sz w:val="24"/>
+          <w:szCs w:val="24"/>
+          <w:bdr w:val="single" w:sz="2" w:space="0" w:color="E3E3E3" w:frame="1"/>
+        </w:rPr>
+        <w:t>Güell</w:t>
+      </w:r>
+      <w:proofErr w:type="spellEnd"/>
+      <w:r>
+        <w:rPr>
+          <w:rFonts w:ascii="Arial" w:eastAsia="Times New Roman" w:hAnsi="Arial" w:cs="Arial"/>
+          <w:b/>
+          <w:bCs/>
+          <w:color w:val="2C2C36"/>
+          <w:spacing w:val="5"/>
+          <w:sz w:val="24"/>
+          <w:szCs w:val="24"/>
+          <w:bdr w:val="single" w:sz="2" w:space="0" w:color="E3E3E3" w:frame="1"/>
+        </w:rPr>
+        <w:t xml:space="preserve"> – Spain  </w:t>
+      </w:r>
+      <w:proofErr w:type="spellStart"/>
+      <w:r>
+        <w:rPr>
+          <w:rStyle w:val="Strong"/>
+          <w:rFonts w:ascii="Arial" w:hAnsi="Arial" w:cs="Arial"/>
+          <w:spacing w:val="5"/>
+          <w:bdr w:val="single" w:sz="2" w:space="0" w:color="E3E3E3" w:frame="1"/>
+          <w:shd w:val="clear" w:color="auto" w:fill="FFFFFF"/>
+        </w:rPr>
+        <w:t>spr_puzzle_image_</w:t>
+      </w:r>
+      <w:r>
+        <w:rPr>
+          <w:rFonts w:ascii="Arial" w:eastAsia="Times New Roman" w:hAnsi="Arial" w:cs="Arial"/>
+          <w:b/>
+          <w:bCs/>
+          <w:color w:val="2C2C36"/>
+          <w:spacing w:val="5"/>
+          <w:sz w:val="24"/>
+          <w:szCs w:val="24"/>
+          <w:bdr w:val="single" w:sz="2" w:space="0" w:color="E3E3E3" w:frame="1"/>
+        </w:rPr>
+        <w:t>park_g</w:t>
+      </w:r>
+      <w:r>
+        <w:rPr>
+          <w:rFonts w:ascii="Arial" w:eastAsia="Times New Roman" w:hAnsi="Arial" w:cs="Arial"/>
+          <w:b/>
+          <w:bCs/>
+          <w:color w:val="2C2C36"/>
+          <w:spacing w:val="5"/>
+          <w:sz w:val="24"/>
+          <w:szCs w:val="24"/>
+          <w:bdr w:val="single" w:sz="2" w:space="0" w:color="E3E3E3" w:frame="1"/>
+        </w:rPr>
+        <w:t>üell</w:t>
+      </w:r>
+      <w:r>
+        <w:rPr>
+          <w:rFonts w:ascii="Arial" w:eastAsia="Times New Roman" w:hAnsi="Arial" w:cs="Arial"/>
+          <w:b/>
+          <w:bCs/>
+          <w:color w:val="2C2C36"/>
+          <w:spacing w:val="5"/>
+          <w:sz w:val="24"/>
+          <w:szCs w:val="24"/>
+          <w:bdr w:val="single" w:sz="2" w:space="0" w:color="E3E3E3" w:frame="1"/>
+        </w:rPr>
+        <w:t>_tbn</w:t>
+      </w:r>
+      <w:proofErr w:type="spellEnd"/>
+      <w:r>
+        <w:rPr>
+          <w:rFonts w:ascii="Arial" w:eastAsia="Times New Roman" w:hAnsi="Arial" w:cs="Arial"/>
+          <w:b/>
+          <w:bCs/>
+          <w:color w:val="2C2C36"/>
+          <w:spacing w:val="5"/>
+          <w:sz w:val="24"/>
+          <w:szCs w:val="24"/>
+          <w:bdr w:val="single" w:sz="2" w:space="0" w:color="E3E3E3" w:frame="1"/>
+        </w:rPr>
+        <w:t xml:space="preserve"> 2</w:t>
       </w:r>
     </w:p>
     <w:p>
@@ -10601,32 +10864,239 @@
           <w:szCs w:val="24"/>
           <w:bdr w:val="single" w:sz="2" w:space="0" w:color="E3E3E3" w:frame="1"/>
         </w:rPr>
-        <w:t xml:space="preserve">Park </w:t>
-      </w:r>
-      <w:proofErr w:type="spellStart"/>
-      <w:r>
-        <w:rPr>
-          <w:rFonts w:ascii="Arial" w:eastAsia="Times New Roman" w:hAnsi="Arial" w:cs="Arial"/>
-          <w:b/>
-          <w:bCs/>
-          <w:color w:val="2C2C36"/>
-          <w:spacing w:val="5"/>
-          <w:sz w:val="24"/>
-          <w:szCs w:val="24"/>
-          <w:bdr w:val="single" w:sz="2" w:space="0" w:color="E3E3E3" w:frame="1"/>
-        </w:rPr>
-        <w:t>Güell</w:t>
-      </w:r>
-      <w:proofErr w:type="spellEnd"/>
-      <w:r>
-        <w:rPr>
-          <w:rFonts w:ascii="Arial" w:eastAsia="Times New Roman" w:hAnsi="Arial" w:cs="Arial"/>
-          <w:color w:val="2C2C36"/>
-          <w:spacing w:val="5"/>
-          <w:sz w:val="24"/>
-          <w:szCs w:val="24"/>
-        </w:rPr>
-        <w:t xml:space="preserve"> – Barcelona</w:t>
+        <w:t>Alhambra</w:t>
+      </w:r>
+      <w:r>
+        <w:rPr>
+          <w:rFonts w:ascii="Arial" w:eastAsia="Times New Roman" w:hAnsi="Arial" w:cs="Arial"/>
+          <w:color w:val="2C2C36"/>
+          <w:spacing w:val="5"/>
+          <w:sz w:val="24"/>
+          <w:szCs w:val="24"/>
+        </w:rPr>
+        <w:t xml:space="preserve"> – Granada (</w:t>
+      </w:r>
+      <w:proofErr w:type="spellStart"/>
+      <w:r>
+        <w:rPr>
+          <w:rFonts w:ascii="Arial" w:eastAsia="Times New Roman" w:hAnsi="Arial" w:cs="Arial"/>
+          <w:color w:val="2C2C36"/>
+          <w:spacing w:val="5"/>
+          <w:sz w:val="24"/>
+          <w:szCs w:val="24"/>
+        </w:rPr>
+        <w:t>kiến</w:t>
+      </w:r>
+      <w:proofErr w:type="spellEnd"/>
+      <w:r>
+        <w:rPr>
+          <w:rFonts w:ascii="Arial" w:eastAsia="Times New Roman" w:hAnsi="Arial" w:cs="Arial"/>
+          <w:color w:val="2C2C36"/>
+          <w:spacing w:val="5"/>
+          <w:sz w:val="24"/>
+          <w:szCs w:val="24"/>
+        </w:rPr>
+        <w:t xml:space="preserve"> </w:t>
+      </w:r>
+      <w:proofErr w:type="spellStart"/>
+      <w:r>
+        <w:rPr>
+          <w:rFonts w:ascii="Arial" w:eastAsia="Times New Roman" w:hAnsi="Arial" w:cs="Arial"/>
+          <w:color w:val="2C2C36"/>
+          <w:spacing w:val="5"/>
+          <w:sz w:val="24"/>
+          <w:szCs w:val="24"/>
+        </w:rPr>
+        <w:t>trúc</w:t>
+      </w:r>
+      <w:proofErr w:type="spellEnd"/>
+      <w:r>
+        <w:rPr>
+          <w:rFonts w:ascii="Arial" w:eastAsia="Times New Roman" w:hAnsi="Arial" w:cs="Arial"/>
+          <w:color w:val="2C2C36"/>
+          <w:spacing w:val="5"/>
+          <w:sz w:val="24"/>
+          <w:szCs w:val="24"/>
+        </w:rPr>
+        <w:t xml:space="preserve"> </w:t>
+      </w:r>
+      <w:proofErr w:type="spellStart"/>
+      <w:r>
+        <w:rPr>
+          <w:rFonts w:ascii="Arial" w:eastAsia="Times New Roman" w:hAnsi="Arial" w:cs="Arial"/>
+          <w:color w:val="2C2C36"/>
+          <w:spacing w:val="5"/>
+          <w:sz w:val="24"/>
+          <w:szCs w:val="24"/>
+        </w:rPr>
+        <w:t>Hồi</w:t>
+      </w:r>
+      <w:proofErr w:type="spellEnd"/>
+      <w:r>
+        <w:rPr>
+          <w:rFonts w:ascii="Arial" w:eastAsia="Times New Roman" w:hAnsi="Arial" w:cs="Arial"/>
+          <w:color w:val="2C2C36"/>
+          <w:spacing w:val="5"/>
+          <w:sz w:val="24"/>
+          <w:szCs w:val="24"/>
+        </w:rPr>
+        <w:t xml:space="preserve"> </w:t>
+      </w:r>
+      <w:proofErr w:type="spellStart"/>
+      <w:r>
+        <w:rPr>
+          <w:rFonts w:ascii="Arial" w:eastAsia="Times New Roman" w:hAnsi="Arial" w:cs="Arial"/>
+          <w:color w:val="2C2C36"/>
+          <w:spacing w:val="5"/>
+          <w:sz w:val="24"/>
+          <w:szCs w:val="24"/>
+        </w:rPr>
+        <w:t>giáo</w:t>
+      </w:r>
+      <w:proofErr w:type="spellEnd"/>
+      <w:r>
+        <w:rPr>
+          <w:rFonts w:ascii="Arial" w:eastAsia="Times New Roman" w:hAnsi="Arial" w:cs="Arial"/>
+          <w:color w:val="2C2C36"/>
+          <w:spacing w:val="5"/>
+          <w:sz w:val="24"/>
+          <w:szCs w:val="24"/>
+        </w:rPr>
+        <w:t>)</w:t>
+      </w:r>
+      <w:r>
+        <w:rPr>
+          <w:rFonts w:ascii="Arial" w:eastAsia="Times New Roman" w:hAnsi="Arial" w:cs="Arial"/>
+          <w:color w:val="2C2C36"/>
+          <w:spacing w:val="5"/>
+          <w:sz w:val="24"/>
+          <w:szCs w:val="24"/>
+        </w:rPr>
+        <w:t xml:space="preserve"> </w:t>
+      </w:r>
+      <w:r>
+        <w:rPr>
+          <w:rFonts w:ascii="Arial" w:eastAsia="Times New Roman" w:hAnsi="Arial" w:cs="Arial"/>
+          <w:color w:val="2C2C36"/>
+          <w:spacing w:val="5"/>
+          <w:sz w:val="24"/>
+          <w:szCs w:val="24"/>
+        </w:rPr>
+        <w:t>Granada</w:t>
+      </w:r>
+      <w:r>
+        <w:rPr>
+          <w:rFonts w:ascii="Arial" w:eastAsia="Times New Roman" w:hAnsi="Arial" w:cs="Arial"/>
+          <w:color w:val="2C2C36"/>
+          <w:spacing w:val="5"/>
+          <w:sz w:val="24"/>
+          <w:szCs w:val="24"/>
+        </w:rPr>
+        <w:t xml:space="preserve"> – </w:t>
+      </w:r>
+      <w:r>
+        <w:rPr>
+          <w:rFonts w:ascii="Arial" w:eastAsia="Times New Roman" w:hAnsi="Arial" w:cs="Arial"/>
+          <w:b/>
+          <w:bCs/>
+          <w:color w:val="2C2C36"/>
+          <w:spacing w:val="5"/>
+          <w:sz w:val="24"/>
+          <w:szCs w:val="24"/>
+          <w:bdr w:val="single" w:sz="2" w:space="0" w:color="E3E3E3" w:frame="1"/>
+        </w:rPr>
+        <w:t>Alhambra</w:t>
+      </w:r>
+      <w:r>
+        <w:rPr>
+          <w:rFonts w:ascii="Arial" w:eastAsia="Times New Roman" w:hAnsi="Arial" w:cs="Arial"/>
+          <w:b/>
+          <w:bCs/>
+          <w:color w:val="2C2C36"/>
+          <w:spacing w:val="5"/>
+          <w:sz w:val="24"/>
+          <w:szCs w:val="24"/>
+          <w:bdr w:val="single" w:sz="2" w:space="0" w:color="E3E3E3" w:frame="1"/>
+        </w:rPr>
+        <w:t xml:space="preserve"> – </w:t>
+      </w:r>
+      <w:r>
+        <w:rPr>
+          <w:rFonts w:ascii="Arial" w:eastAsia="Times New Roman" w:hAnsi="Arial" w:cs="Arial"/>
+          <w:b/>
+          <w:bCs/>
+          <w:color w:val="2C2C36"/>
+          <w:spacing w:val="5"/>
+          <w:sz w:val="24"/>
+          <w:szCs w:val="24"/>
+          <w:bdr w:val="single" w:sz="2" w:space="0" w:color="E3E3E3" w:frame="1"/>
+        </w:rPr>
+        <w:t>Spain</w:t>
+      </w:r>
+      <w:r>
+        <w:rPr>
+          <w:rFonts w:ascii="Arial" w:eastAsia="Times New Roman" w:hAnsi="Arial" w:cs="Arial"/>
+          <w:b/>
+          <w:bCs/>
+          <w:color w:val="2C2C36"/>
+          <w:spacing w:val="5"/>
+          <w:sz w:val="24"/>
+          <w:szCs w:val="24"/>
+          <w:bdr w:val="single" w:sz="2" w:space="0" w:color="E3E3E3" w:frame="1"/>
+        </w:rPr>
+        <w:t xml:space="preserve">  </w:t>
+      </w:r>
+      <w:proofErr w:type="spellStart"/>
+      <w:r>
+        <w:rPr>
+          <w:rStyle w:val="Strong"/>
+          <w:rFonts w:ascii="Arial" w:hAnsi="Arial" w:cs="Arial"/>
+          <w:spacing w:val="5"/>
+          <w:bdr w:val="single" w:sz="2" w:space="0" w:color="E3E3E3" w:frame="1"/>
+          <w:shd w:val="clear" w:color="auto" w:fill="FFFFFF"/>
+        </w:rPr>
+        <w:t>spr_puzzle_image_</w:t>
+      </w:r>
+      <w:r>
+        <w:rPr>
+          <w:rFonts w:ascii="Arial" w:eastAsia="Times New Roman" w:hAnsi="Arial" w:cs="Arial"/>
+          <w:color w:val="2C2C36"/>
+          <w:spacing w:val="5"/>
+          <w:sz w:val="24"/>
+          <w:szCs w:val="24"/>
+        </w:rPr>
+        <w:t>g</w:t>
+      </w:r>
+      <w:r>
+        <w:rPr>
+          <w:rFonts w:ascii="Arial" w:eastAsia="Times New Roman" w:hAnsi="Arial" w:cs="Arial"/>
+          <w:color w:val="2C2C36"/>
+          <w:spacing w:val="5"/>
+          <w:sz w:val="24"/>
+          <w:szCs w:val="24"/>
+        </w:rPr>
+        <w:t>ranada</w:t>
+      </w:r>
+      <w:r>
+        <w:rPr>
+          <w:rFonts w:ascii="Arial" w:eastAsia="Times New Roman" w:hAnsi="Arial" w:cs="Arial"/>
+          <w:color w:val="2C2C36"/>
+          <w:spacing w:val="5"/>
+          <w:sz w:val="24"/>
+          <w:szCs w:val="24"/>
+        </w:rPr>
+        <w:t>_tbn</w:t>
+      </w:r>
+      <w:proofErr w:type="spellEnd"/>
+      <w:r>
+        <w:rPr>
+          <w:rFonts w:ascii="Arial" w:eastAsia="Times New Roman" w:hAnsi="Arial" w:cs="Arial"/>
+          <w:color w:val="2C2C36"/>
+          <w:spacing w:val="5"/>
+          <w:sz w:val="24"/>
+          <w:szCs w:val="24"/>
+        </w:rPr>
+        <w:t xml:space="preserve"> 3</w:t>
       </w:r>
     </w:p>
     <w:p>
@@ -10663,105 +11133,421 @@
           <w:szCs w:val="24"/>
           <w:bdr w:val="single" w:sz="2" w:space="0" w:color="E3E3E3" w:frame="1"/>
         </w:rPr>
-        <w:t>Alhambra</w:t>
-      </w:r>
-      <w:r>
-        <w:rPr>
-          <w:rFonts w:ascii="Arial" w:eastAsia="Times New Roman" w:hAnsi="Arial" w:cs="Arial"/>
-          <w:color w:val="2C2C36"/>
-          <w:spacing w:val="5"/>
-          <w:sz w:val="24"/>
-          <w:szCs w:val="24"/>
-        </w:rPr>
-        <w:t xml:space="preserve"> – Granada (</w:t>
-      </w:r>
-      <w:proofErr w:type="spellStart"/>
-      <w:r>
-        <w:rPr>
-          <w:rFonts w:ascii="Arial" w:eastAsia="Times New Roman" w:hAnsi="Arial" w:cs="Arial"/>
-          <w:color w:val="2C2C36"/>
-          <w:spacing w:val="5"/>
-          <w:sz w:val="24"/>
-          <w:szCs w:val="24"/>
-        </w:rPr>
-        <w:t>kiến</w:t>
-      </w:r>
-      <w:proofErr w:type="spellEnd"/>
-      <w:r>
-        <w:rPr>
-          <w:rFonts w:ascii="Arial" w:eastAsia="Times New Roman" w:hAnsi="Arial" w:cs="Arial"/>
-          <w:color w:val="2C2C36"/>
-          <w:spacing w:val="5"/>
-          <w:sz w:val="24"/>
-          <w:szCs w:val="24"/>
-        </w:rPr>
-        <w:t xml:space="preserve"> </w:t>
-      </w:r>
-      <w:proofErr w:type="spellStart"/>
-      <w:r>
-        <w:rPr>
-          <w:rFonts w:ascii="Arial" w:eastAsia="Times New Roman" w:hAnsi="Arial" w:cs="Arial"/>
-          <w:color w:val="2C2C36"/>
-          <w:spacing w:val="5"/>
-          <w:sz w:val="24"/>
-          <w:szCs w:val="24"/>
-        </w:rPr>
-        <w:t>trúc</w:t>
-      </w:r>
-      <w:proofErr w:type="spellEnd"/>
-      <w:r>
-        <w:rPr>
-          <w:rFonts w:ascii="Arial" w:eastAsia="Times New Roman" w:hAnsi="Arial" w:cs="Arial"/>
-          <w:color w:val="2C2C36"/>
-          <w:spacing w:val="5"/>
-          <w:sz w:val="24"/>
-          <w:szCs w:val="24"/>
-        </w:rPr>
-        <w:t xml:space="preserve"> </w:t>
-      </w:r>
-      <w:proofErr w:type="spellStart"/>
-      <w:r>
-        <w:rPr>
-          <w:rFonts w:ascii="Arial" w:eastAsia="Times New Roman" w:hAnsi="Arial" w:cs="Arial"/>
-          <w:color w:val="2C2C36"/>
-          <w:spacing w:val="5"/>
-          <w:sz w:val="24"/>
-          <w:szCs w:val="24"/>
-        </w:rPr>
-        <w:t>Hồi</w:t>
-      </w:r>
-      <w:proofErr w:type="spellEnd"/>
-      <w:r>
-        <w:rPr>
-          <w:rFonts w:ascii="Arial" w:eastAsia="Times New Roman" w:hAnsi="Arial" w:cs="Arial"/>
-          <w:color w:val="2C2C36"/>
-          <w:spacing w:val="5"/>
-          <w:sz w:val="24"/>
-          <w:szCs w:val="24"/>
-        </w:rPr>
-        <w:t xml:space="preserve"> </w:t>
-      </w:r>
-      <w:proofErr w:type="spellStart"/>
-      <w:r>
-        <w:rPr>
-          <w:rFonts w:ascii="Arial" w:eastAsia="Times New Roman" w:hAnsi="Arial" w:cs="Arial"/>
-          <w:color w:val="2C2C36"/>
-          <w:spacing w:val="5"/>
-          <w:sz w:val="24"/>
-          <w:szCs w:val="24"/>
-        </w:rPr>
-        <w:t>giáo</w:t>
-      </w:r>
-      <w:proofErr w:type="spellEnd"/>
-      <w:r>
-        <w:rPr>
-          <w:rFonts w:ascii="Arial" w:eastAsia="Times New Roman" w:hAnsi="Arial" w:cs="Arial"/>
-          <w:color w:val="2C2C36"/>
-          <w:spacing w:val="5"/>
-          <w:sz w:val="24"/>
-          <w:szCs w:val="24"/>
-        </w:rPr>
-        <w:t>)</w:t>
+        <w:t>Madrid</w:t>
+      </w:r>
+      <w:r>
+        <w:rPr>
+          <w:rFonts w:ascii="Arial" w:eastAsia="Times New Roman" w:hAnsi="Arial" w:cs="Arial"/>
+          <w:color w:val="2C2C36"/>
+          <w:spacing w:val="5"/>
+          <w:sz w:val="24"/>
+          <w:szCs w:val="24"/>
+        </w:rPr>
+        <w:t xml:space="preserve"> – </w:t>
+      </w:r>
+      <w:proofErr w:type="spellStart"/>
+      <w:r>
+        <w:rPr>
+          <w:rFonts w:ascii="Arial" w:eastAsia="Times New Roman" w:hAnsi="Arial" w:cs="Arial"/>
+          <w:color w:val="2C2C36"/>
+          <w:spacing w:val="5"/>
+          <w:sz w:val="24"/>
+          <w:szCs w:val="24"/>
+        </w:rPr>
+        <w:t>Cung</w:t>
+      </w:r>
+      <w:proofErr w:type="spellEnd"/>
+      <w:r>
+        <w:rPr>
+          <w:rFonts w:ascii="Arial" w:eastAsia="Times New Roman" w:hAnsi="Arial" w:cs="Arial"/>
+          <w:color w:val="2C2C36"/>
+          <w:spacing w:val="5"/>
+          <w:sz w:val="24"/>
+          <w:szCs w:val="24"/>
+        </w:rPr>
+        <w:t xml:space="preserve"> </w:t>
+      </w:r>
+      <w:proofErr w:type="spellStart"/>
+      <w:r>
+        <w:rPr>
+          <w:rFonts w:ascii="Arial" w:eastAsia="Times New Roman" w:hAnsi="Arial" w:cs="Arial"/>
+          <w:color w:val="2C2C36"/>
+          <w:spacing w:val="5"/>
+          <w:sz w:val="24"/>
+          <w:szCs w:val="24"/>
+        </w:rPr>
+        <w:t>điện</w:t>
+      </w:r>
+      <w:proofErr w:type="spellEnd"/>
+      <w:r>
+        <w:rPr>
+          <w:rFonts w:ascii="Arial" w:eastAsia="Times New Roman" w:hAnsi="Arial" w:cs="Arial"/>
+          <w:color w:val="2C2C36"/>
+          <w:spacing w:val="5"/>
+          <w:sz w:val="24"/>
+          <w:szCs w:val="24"/>
+        </w:rPr>
+        <w:t xml:space="preserve"> </w:t>
+      </w:r>
+      <w:proofErr w:type="spellStart"/>
+      <w:r>
+        <w:rPr>
+          <w:rFonts w:ascii="Arial" w:eastAsia="Times New Roman" w:hAnsi="Arial" w:cs="Arial"/>
+          <w:color w:val="2C2C36"/>
+          <w:spacing w:val="5"/>
+          <w:sz w:val="24"/>
+          <w:szCs w:val="24"/>
+        </w:rPr>
+        <w:t>Hoàng</w:t>
+      </w:r>
+      <w:proofErr w:type="spellEnd"/>
+      <w:r>
+        <w:rPr>
+          <w:rFonts w:ascii="Arial" w:eastAsia="Times New Roman" w:hAnsi="Arial" w:cs="Arial"/>
+          <w:color w:val="2C2C36"/>
+          <w:spacing w:val="5"/>
+          <w:sz w:val="24"/>
+          <w:szCs w:val="24"/>
+        </w:rPr>
+        <w:t xml:space="preserve"> </w:t>
+      </w:r>
+      <w:proofErr w:type="spellStart"/>
+      <w:r>
+        <w:rPr>
+          <w:rFonts w:ascii="Arial" w:eastAsia="Times New Roman" w:hAnsi="Arial" w:cs="Arial"/>
+          <w:color w:val="2C2C36"/>
+          <w:spacing w:val="5"/>
+          <w:sz w:val="24"/>
+          <w:szCs w:val="24"/>
+        </w:rPr>
+        <w:t>gia</w:t>
+      </w:r>
+      <w:proofErr w:type="spellEnd"/>
+      <w:r>
+        <w:rPr>
+          <w:rFonts w:ascii="Arial" w:eastAsia="Times New Roman" w:hAnsi="Arial" w:cs="Arial"/>
+          <w:color w:val="2C2C36"/>
+          <w:spacing w:val="5"/>
+          <w:sz w:val="24"/>
+          <w:szCs w:val="24"/>
+        </w:rPr>
+        <w:t xml:space="preserve">, </w:t>
+      </w:r>
+      <w:proofErr w:type="spellStart"/>
+      <w:r>
+        <w:rPr>
+          <w:rFonts w:ascii="Arial" w:eastAsia="Times New Roman" w:hAnsi="Arial" w:cs="Arial"/>
+          <w:color w:val="2C2C36"/>
+          <w:spacing w:val="5"/>
+          <w:sz w:val="24"/>
+          <w:szCs w:val="24"/>
+        </w:rPr>
+        <w:t>Bảo</w:t>
+      </w:r>
+      <w:proofErr w:type="spellEnd"/>
+      <w:r>
+        <w:rPr>
+          <w:rFonts w:ascii="Arial" w:eastAsia="Times New Roman" w:hAnsi="Arial" w:cs="Arial"/>
+          <w:color w:val="2C2C36"/>
+          <w:spacing w:val="5"/>
+          <w:sz w:val="24"/>
+          <w:szCs w:val="24"/>
+        </w:rPr>
+        <w:t xml:space="preserve"> </w:t>
+      </w:r>
+      <w:proofErr w:type="spellStart"/>
+      <w:r>
+        <w:rPr>
+          <w:rFonts w:ascii="Arial" w:eastAsia="Times New Roman" w:hAnsi="Arial" w:cs="Arial"/>
+          <w:color w:val="2C2C36"/>
+          <w:spacing w:val="5"/>
+          <w:sz w:val="24"/>
+          <w:szCs w:val="24"/>
+        </w:rPr>
+        <w:t>tàng</w:t>
+      </w:r>
+      <w:proofErr w:type="spellEnd"/>
+      <w:r>
+        <w:rPr>
+          <w:rFonts w:ascii="Arial" w:eastAsia="Times New Roman" w:hAnsi="Arial" w:cs="Arial"/>
+          <w:color w:val="2C2C36"/>
+          <w:spacing w:val="5"/>
+          <w:sz w:val="24"/>
+          <w:szCs w:val="24"/>
+        </w:rPr>
+        <w:t xml:space="preserve"> Prado</w:t>
+      </w:r>
+      <w:r>
+        <w:rPr>
+          <w:rFonts w:ascii="Arial" w:eastAsia="Times New Roman" w:hAnsi="Arial" w:cs="Arial"/>
+          <w:color w:val="2C2C36"/>
+          <w:spacing w:val="5"/>
+          <w:sz w:val="24"/>
+          <w:szCs w:val="24"/>
+        </w:rPr>
+        <w:t xml:space="preserve"> </w:t>
+      </w:r>
+      <w:r>
+        <w:rPr>
+          <w:rFonts w:ascii="Arial" w:hAnsi="Arial" w:cs="Arial"/>
+          <w:color w:val="2C2C36"/>
+          <w:spacing w:val="5"/>
+          <w:shd w:val="clear" w:color="auto" w:fill="FFFFFF"/>
+        </w:rPr>
+        <w:t>Royal Palace</w:t>
+      </w:r>
+      <w:r>
+        <w:rPr>
+          <w:rFonts w:ascii="Arial" w:hAnsi="Arial" w:cs="Arial"/>
+          <w:color w:val="2C2C36"/>
+          <w:spacing w:val="5"/>
+          <w:shd w:val="clear" w:color="auto" w:fill="FFFFFF"/>
+        </w:rPr>
+        <w:t xml:space="preserve"> – </w:t>
+      </w:r>
+      <w:r>
+        <w:rPr>
+          <w:rFonts w:ascii="Arial" w:eastAsia="Times New Roman" w:hAnsi="Arial" w:cs="Arial"/>
+          <w:b/>
+          <w:bCs/>
+          <w:color w:val="2C2C36"/>
+          <w:spacing w:val="5"/>
+          <w:sz w:val="24"/>
+          <w:szCs w:val="24"/>
+          <w:bdr w:val="single" w:sz="2" w:space="0" w:color="E3E3E3" w:frame="1"/>
+        </w:rPr>
+        <w:t>Madrid</w:t>
+      </w:r>
+      <w:r>
+        <w:rPr>
+          <w:rFonts w:ascii="Arial" w:eastAsia="Times New Roman" w:hAnsi="Arial" w:cs="Arial"/>
+          <w:b/>
+          <w:bCs/>
+          <w:color w:val="2C2C36"/>
+          <w:spacing w:val="5"/>
+          <w:sz w:val="24"/>
+          <w:szCs w:val="24"/>
+          <w:bdr w:val="single" w:sz="2" w:space="0" w:color="E3E3E3" w:frame="1"/>
+        </w:rPr>
+        <w:t xml:space="preserve"> - </w:t>
+      </w:r>
+      <w:r>
+        <w:rPr>
+          <w:rFonts w:ascii="Arial" w:eastAsia="Times New Roman" w:hAnsi="Arial" w:cs="Arial"/>
+          <w:b/>
+          <w:bCs/>
+          <w:color w:val="2C2C36"/>
+          <w:spacing w:val="5"/>
+          <w:sz w:val="24"/>
+          <w:szCs w:val="24"/>
+          <w:bdr w:val="single" w:sz="2" w:space="0" w:color="E3E3E3" w:frame="1"/>
+        </w:rPr>
+        <w:t>Spain</w:t>
+      </w:r>
+      <w:r>
+        <w:rPr>
+          <w:rFonts w:ascii="Arial" w:eastAsia="Times New Roman" w:hAnsi="Arial" w:cs="Arial"/>
+          <w:b/>
+          <w:bCs/>
+          <w:color w:val="2C2C36"/>
+          <w:spacing w:val="5"/>
+          <w:sz w:val="24"/>
+          <w:szCs w:val="24"/>
+          <w:bdr w:val="single" w:sz="2" w:space="0" w:color="E3E3E3" w:frame="1"/>
+        </w:rPr>
+        <w:t xml:space="preserve">  </w:t>
+      </w:r>
+      <w:r>
+        <w:rPr>
+          <w:rFonts w:ascii="Arial" w:eastAsia="Times New Roman" w:hAnsi="Arial" w:cs="Arial"/>
+          <w:b/>
+          <w:bCs/>
+          <w:color w:val="2C2C36"/>
+          <w:spacing w:val="5"/>
+          <w:sz w:val="24"/>
+          <w:szCs w:val="24"/>
+          <w:bdr w:val="single" w:sz="2" w:space="0" w:color="E3E3E3" w:frame="1"/>
+        </w:rPr>
+        <w:t xml:space="preserve"> </w:t>
+      </w:r>
+      <w:proofErr w:type="spellStart"/>
+      <w:r>
+        <w:rPr>
+          <w:rStyle w:val="Strong"/>
+          <w:rFonts w:ascii="Arial" w:hAnsi="Arial" w:cs="Arial"/>
+          <w:spacing w:val="5"/>
+          <w:bdr w:val="single" w:sz="2" w:space="0" w:color="E3E3E3" w:frame="1"/>
+          <w:shd w:val="clear" w:color="auto" w:fill="FFFFFF"/>
+        </w:rPr>
+        <w:t>spr_puzzle_image_</w:t>
+      </w:r>
+      <w:r>
+        <w:rPr>
+          <w:rFonts w:ascii="Arial" w:eastAsia="Times New Roman" w:hAnsi="Arial" w:cs="Arial"/>
+          <w:color w:val="2C2C36"/>
+          <w:spacing w:val="5"/>
+          <w:sz w:val="24"/>
+          <w:szCs w:val="24"/>
+        </w:rPr>
+        <w:t>cung_dien_hoang_</w:t>
+      </w:r>
+      <w:r>
+        <w:rPr>
+          <w:rFonts w:ascii="Arial" w:eastAsia="Times New Roman" w:hAnsi="Arial" w:cs="Arial"/>
+          <w:color w:val="2C2C36"/>
+          <w:spacing w:val="5"/>
+          <w:sz w:val="24"/>
+          <w:szCs w:val="24"/>
+        </w:rPr>
+        <w:t>gia</w:t>
+      </w:r>
+      <w:r>
+        <w:rPr>
+          <w:rFonts w:ascii="Arial" w:eastAsia="Times New Roman" w:hAnsi="Arial" w:cs="Arial"/>
+          <w:color w:val="2C2C36"/>
+          <w:spacing w:val="5"/>
+          <w:sz w:val="24"/>
+          <w:szCs w:val="24"/>
+        </w:rPr>
+        <w:t>_tbn</w:t>
+      </w:r>
+      <w:proofErr w:type="spellEnd"/>
+      <w:r>
+        <w:rPr>
+          <w:rFonts w:ascii="Arial" w:eastAsia="Times New Roman" w:hAnsi="Arial" w:cs="Arial"/>
+          <w:color w:val="2C2C36"/>
+          <w:spacing w:val="5"/>
+          <w:sz w:val="24"/>
+          <w:szCs w:val="24"/>
+        </w:rPr>
+        <w:t xml:space="preserve">  </w:t>
+      </w:r>
+      <w:r>
+        <w:rPr>
+          <w:rStyle w:val="Strong"/>
+          <w:rFonts w:ascii="Arial" w:hAnsi="Arial" w:cs="Arial"/>
+          <w:spacing w:val="5"/>
+          <w:bdr w:val="single" w:sz="2" w:space="0" w:color="E3E3E3" w:frame="1"/>
+          <w:shd w:val="clear" w:color="auto" w:fill="FFFFFF"/>
+        </w:rPr>
+        <w:t>Prado Museum</w:t>
+      </w:r>
+      <w:r>
+        <w:rPr>
+          <w:rStyle w:val="Strong"/>
+          <w:rFonts w:ascii="Arial" w:hAnsi="Arial" w:cs="Arial"/>
+          <w:spacing w:val="5"/>
+          <w:bdr w:val="single" w:sz="2" w:space="0" w:color="E3E3E3" w:frame="1"/>
+          <w:shd w:val="clear" w:color="auto" w:fill="FFFFFF"/>
+        </w:rPr>
+        <w:t xml:space="preserve"> - </w:t>
+      </w:r>
+      <w:r>
+        <w:rPr>
+          <w:rFonts w:ascii="Arial" w:eastAsia="Times New Roman" w:hAnsi="Arial" w:cs="Arial"/>
+          <w:b/>
+          <w:bCs/>
+          <w:color w:val="2C2C36"/>
+          <w:spacing w:val="5"/>
+          <w:sz w:val="24"/>
+          <w:szCs w:val="24"/>
+          <w:bdr w:val="single" w:sz="2" w:space="0" w:color="E3E3E3" w:frame="1"/>
+        </w:rPr>
+        <w:t>Madrid</w:t>
+      </w:r>
+      <w:r>
+        <w:rPr>
+          <w:rFonts w:ascii="Arial" w:eastAsia="Times New Roman" w:hAnsi="Arial" w:cs="Arial"/>
+          <w:b/>
+          <w:bCs/>
+          <w:color w:val="2C2C36"/>
+          <w:spacing w:val="5"/>
+          <w:sz w:val="24"/>
+          <w:szCs w:val="24"/>
+          <w:bdr w:val="single" w:sz="2" w:space="0" w:color="E3E3E3" w:frame="1"/>
+        </w:rPr>
+        <w:t xml:space="preserve"> - </w:t>
+      </w:r>
+      <w:r>
+        <w:rPr>
+          <w:rFonts w:ascii="Arial" w:eastAsia="Times New Roman" w:hAnsi="Arial" w:cs="Arial"/>
+          <w:b/>
+          <w:bCs/>
+          <w:color w:val="2C2C36"/>
+          <w:spacing w:val="5"/>
+          <w:sz w:val="24"/>
+          <w:szCs w:val="24"/>
+          <w:bdr w:val="single" w:sz="2" w:space="0" w:color="E3E3E3" w:frame="1"/>
+        </w:rPr>
+        <w:t>Spain</w:t>
+      </w:r>
+      <w:r>
+        <w:rPr>
+          <w:rFonts w:ascii="Arial" w:eastAsia="Times New Roman" w:hAnsi="Arial" w:cs="Arial"/>
+          <w:b/>
+          <w:bCs/>
+          <w:color w:val="2C2C36"/>
+          <w:spacing w:val="5"/>
+          <w:sz w:val="24"/>
+          <w:szCs w:val="24"/>
+          <w:bdr w:val="single" w:sz="2" w:space="0" w:color="E3E3E3" w:frame="1"/>
+        </w:rPr>
+        <w:t xml:space="preserve">   </w:t>
+      </w:r>
+      <w:r>
+        <w:rPr>
+          <w:rFonts w:ascii="Arial" w:eastAsia="Times New Roman" w:hAnsi="Arial" w:cs="Arial"/>
+          <w:b/>
+          <w:bCs/>
+          <w:color w:val="2C2C36"/>
+          <w:spacing w:val="5"/>
+          <w:sz w:val="24"/>
+          <w:szCs w:val="24"/>
+          <w:bdr w:val="single" w:sz="2" w:space="0" w:color="E3E3E3" w:frame="1"/>
+        </w:rPr>
+        <w:t xml:space="preserve">  </w:t>
+      </w:r>
+      <w:proofErr w:type="spellStart"/>
+      <w:r>
+        <w:rPr>
+          <w:rStyle w:val="Strong"/>
+          <w:rFonts w:ascii="Arial" w:hAnsi="Arial" w:cs="Arial"/>
+          <w:spacing w:val="5"/>
+          <w:bdr w:val="single" w:sz="2" w:space="0" w:color="E3E3E3" w:frame="1"/>
+          <w:shd w:val="clear" w:color="auto" w:fill="FFFFFF"/>
+        </w:rPr>
+        <w:t>spr_puzzle_image_</w:t>
+      </w:r>
+      <w:r>
+        <w:rPr>
+          <w:rFonts w:ascii="Arial" w:eastAsia="Times New Roman" w:hAnsi="Arial" w:cs="Arial"/>
+          <w:color w:val="2C2C36"/>
+          <w:spacing w:val="5"/>
+          <w:sz w:val="24"/>
+          <w:szCs w:val="24"/>
+        </w:rPr>
+        <w:t>bao_tang_p</w:t>
+      </w:r>
+      <w:r>
+        <w:rPr>
+          <w:rFonts w:ascii="Arial" w:eastAsia="Times New Roman" w:hAnsi="Arial" w:cs="Arial"/>
+          <w:color w:val="2C2C36"/>
+          <w:spacing w:val="5"/>
+          <w:sz w:val="24"/>
+          <w:szCs w:val="24"/>
+        </w:rPr>
+        <w:t>rado</w:t>
+      </w:r>
+      <w:proofErr w:type="spellEnd"/>
+      <w:r>
+        <w:rPr>
+          <w:rFonts w:ascii="Arial" w:eastAsia="Times New Roman" w:hAnsi="Arial" w:cs="Arial"/>
+          <w:color w:val="2C2C36"/>
+          <w:spacing w:val="5"/>
+          <w:sz w:val="24"/>
+          <w:szCs w:val="24"/>
+        </w:rPr>
+        <w:t xml:space="preserve"> 5</w:t>
       </w:r>
     </w:p>
     <w:p>
@@ -10798,7 +11584,7 @@
           <w:szCs w:val="24"/>
           <w:bdr w:val="single" w:sz="2" w:space="0" w:color="E3E3E3" w:frame="1"/>
         </w:rPr>
-        <w:t>Madrid</w:t>
+        <w:t>Seville</w:t>
       </w:r>
       <w:r>
         <w:rPr>
@@ -10819,7 +11605,73 @@
           <w:sz w:val="24"/>
           <w:szCs w:val="24"/>
         </w:rPr>
-        <w:t>Cung</w:t>
+        <w:t>Nhà</w:t>
+      </w:r>
+      <w:proofErr w:type="spellEnd"/>
+      <w:r>
+        <w:rPr>
+          <w:rFonts w:ascii="Arial" w:eastAsia="Times New Roman" w:hAnsi="Arial" w:cs="Arial"/>
+          <w:color w:val="2C2C36"/>
+          <w:spacing w:val="5"/>
+          <w:sz w:val="24"/>
+          <w:szCs w:val="24"/>
+        </w:rPr>
+        <w:t xml:space="preserve"> </w:t>
+      </w:r>
+      <w:proofErr w:type="spellStart"/>
+      <w:r>
+        <w:rPr>
+          <w:rFonts w:ascii="Arial" w:eastAsia="Times New Roman" w:hAnsi="Arial" w:cs="Arial"/>
+          <w:color w:val="2C2C36"/>
+          <w:spacing w:val="5"/>
+          <w:sz w:val="24"/>
+          <w:szCs w:val="24"/>
+        </w:rPr>
+        <w:t>thờ</w:t>
+      </w:r>
+      <w:proofErr w:type="spellEnd"/>
+      <w:r>
+        <w:rPr>
+          <w:rFonts w:ascii="Arial" w:eastAsia="Times New Roman" w:hAnsi="Arial" w:cs="Arial"/>
+          <w:color w:val="2C2C36"/>
+          <w:spacing w:val="5"/>
+          <w:sz w:val="24"/>
+          <w:szCs w:val="24"/>
+        </w:rPr>
+        <w:t xml:space="preserve"> </w:t>
+      </w:r>
+      <w:proofErr w:type="spellStart"/>
+      <w:r>
+        <w:rPr>
+          <w:rFonts w:ascii="Arial" w:eastAsia="Times New Roman" w:hAnsi="Arial" w:cs="Arial"/>
+          <w:color w:val="2C2C36"/>
+          <w:spacing w:val="5"/>
+          <w:sz w:val="24"/>
+          <w:szCs w:val="24"/>
+        </w:rPr>
+        <w:t>lớn</w:t>
+      </w:r>
+      <w:proofErr w:type="spellEnd"/>
+      <w:r>
+        <w:rPr>
+          <w:rFonts w:ascii="Arial" w:eastAsia="Times New Roman" w:hAnsi="Arial" w:cs="Arial"/>
+          <w:color w:val="2C2C36"/>
+          <w:spacing w:val="5"/>
+          <w:sz w:val="24"/>
+          <w:szCs w:val="24"/>
+        </w:rPr>
+        <w:t xml:space="preserve">, </w:t>
+      </w:r>
+      <w:proofErr w:type="spellStart"/>
+      <w:r>
+        <w:rPr>
+          <w:rFonts w:ascii="Arial" w:eastAsia="Times New Roman" w:hAnsi="Arial" w:cs="Arial"/>
+          <w:color w:val="2C2C36"/>
+          <w:spacing w:val="5"/>
+          <w:sz w:val="24"/>
+          <w:szCs w:val="24"/>
+        </w:rPr>
+        <w:t>cung</w:t>
       </w:r>
       <w:proofErr w:type="spellEnd"/>
       <w:r>
@@ -10863,85 +11715,676 @@
           <w:sz w:val="24"/>
           <w:szCs w:val="24"/>
         </w:rPr>
-        <w:t>Hoàng</w:t>
-      </w:r>
-      <w:proofErr w:type="spellEnd"/>
-      <w:r>
-        <w:rPr>
-          <w:rFonts w:ascii="Arial" w:eastAsia="Times New Roman" w:hAnsi="Arial" w:cs="Arial"/>
-          <w:color w:val="2C2C36"/>
-          <w:spacing w:val="5"/>
-          <w:sz w:val="24"/>
-          <w:szCs w:val="24"/>
-        </w:rPr>
-        <w:t xml:space="preserve"> </w:t>
-      </w:r>
-      <w:proofErr w:type="spellStart"/>
-      <w:r>
-        <w:rPr>
-          <w:rFonts w:ascii="Arial" w:eastAsia="Times New Roman" w:hAnsi="Arial" w:cs="Arial"/>
-          <w:color w:val="2C2C36"/>
-          <w:spacing w:val="5"/>
-          <w:sz w:val="24"/>
-          <w:szCs w:val="24"/>
-        </w:rPr>
-        <w:t>gia</w:t>
-      </w:r>
-      <w:proofErr w:type="spellEnd"/>
-      <w:r>
-        <w:rPr>
-          <w:rFonts w:ascii="Arial" w:eastAsia="Times New Roman" w:hAnsi="Arial" w:cs="Arial"/>
-          <w:color w:val="2C2C36"/>
-          <w:spacing w:val="5"/>
-          <w:sz w:val="24"/>
-          <w:szCs w:val="24"/>
-        </w:rPr>
-        <w:t xml:space="preserve">, </w:t>
-      </w:r>
-      <w:proofErr w:type="spellStart"/>
-      <w:r>
-        <w:rPr>
-          <w:rFonts w:ascii="Arial" w:eastAsia="Times New Roman" w:hAnsi="Arial" w:cs="Arial"/>
-          <w:color w:val="2C2C36"/>
-          <w:spacing w:val="5"/>
-          <w:sz w:val="24"/>
-          <w:szCs w:val="24"/>
-        </w:rPr>
-        <w:t>Bảo</w:t>
-      </w:r>
-      <w:proofErr w:type="spellEnd"/>
-      <w:r>
-        <w:rPr>
-          <w:rFonts w:ascii="Arial" w:eastAsia="Times New Roman" w:hAnsi="Arial" w:cs="Arial"/>
-          <w:color w:val="2C2C36"/>
-          <w:spacing w:val="5"/>
-          <w:sz w:val="24"/>
-          <w:szCs w:val="24"/>
-        </w:rPr>
-        <w:t xml:space="preserve"> </w:t>
-      </w:r>
-      <w:proofErr w:type="spellStart"/>
-      <w:r>
-        <w:rPr>
-          <w:rFonts w:ascii="Arial" w:eastAsia="Times New Roman" w:hAnsi="Arial" w:cs="Arial"/>
-          <w:color w:val="2C2C36"/>
-          <w:spacing w:val="5"/>
-          <w:sz w:val="24"/>
-          <w:szCs w:val="24"/>
-        </w:rPr>
-        <w:t>tàng</w:t>
-      </w:r>
-      <w:proofErr w:type="spellEnd"/>
-      <w:r>
-        <w:rPr>
-          <w:rFonts w:ascii="Arial" w:eastAsia="Times New Roman" w:hAnsi="Arial" w:cs="Arial"/>
-          <w:color w:val="2C2C36"/>
-          <w:spacing w:val="5"/>
-          <w:sz w:val="24"/>
-          <w:szCs w:val="24"/>
-        </w:rPr>
-        <w:t xml:space="preserve"> Prado</w:t>
-      </w:r>
+        <w:t>Alcázar</w:t>
+      </w:r>
+      <w:proofErr w:type="spellEnd"/>
+      <w:r>
+        <w:rPr>
+          <w:rFonts w:ascii="Arial" w:eastAsia="Times New Roman" w:hAnsi="Arial" w:cs="Arial"/>
+          <w:color w:val="2C2C36"/>
+          <w:spacing w:val="5"/>
+          <w:sz w:val="24"/>
+          <w:szCs w:val="24"/>
+        </w:rPr>
+        <w:t xml:space="preserve">  </w:t>
+      </w:r>
+      <w:r>
+        <w:rPr>
+          <w:rStyle w:val="Strong"/>
+          <w:rFonts w:ascii="Arial" w:hAnsi="Arial" w:cs="Arial"/>
+          <w:spacing w:val="5"/>
+          <w:bdr w:val="single" w:sz="2" w:space="0" w:color="E3E3E3" w:frame="1"/>
+          <w:shd w:val="clear" w:color="auto" w:fill="FFFFFF"/>
+        </w:rPr>
+        <w:t>Cathedral</w:t>
+      </w:r>
+      <w:r>
+        <w:rPr>
+          <w:rStyle w:val="Strong"/>
+          <w:rFonts w:ascii="Arial" w:hAnsi="Arial" w:cs="Arial"/>
+          <w:spacing w:val="5"/>
+          <w:bdr w:val="single" w:sz="2" w:space="0" w:color="E3E3E3" w:frame="1"/>
+          <w:shd w:val="clear" w:color="auto" w:fill="FFFFFF"/>
+        </w:rPr>
+        <w:t xml:space="preserve"> – </w:t>
+      </w:r>
+      <w:r>
+        <w:rPr>
+          <w:rFonts w:ascii="Arial" w:eastAsia="Times New Roman" w:hAnsi="Arial" w:cs="Arial"/>
+          <w:b/>
+          <w:bCs/>
+          <w:color w:val="2C2C36"/>
+          <w:spacing w:val="5"/>
+          <w:sz w:val="24"/>
+          <w:szCs w:val="24"/>
+          <w:bdr w:val="single" w:sz="2" w:space="0" w:color="E3E3E3" w:frame="1"/>
+        </w:rPr>
+        <w:t>Seville</w:t>
+      </w:r>
+      <w:r>
+        <w:rPr>
+          <w:rFonts w:ascii="Arial" w:eastAsia="Times New Roman" w:hAnsi="Arial" w:cs="Arial"/>
+          <w:b/>
+          <w:bCs/>
+          <w:color w:val="2C2C36"/>
+          <w:spacing w:val="5"/>
+          <w:sz w:val="24"/>
+          <w:szCs w:val="24"/>
+          <w:bdr w:val="single" w:sz="2" w:space="0" w:color="E3E3E3" w:frame="1"/>
+        </w:rPr>
+        <w:t xml:space="preserve"> - </w:t>
+      </w:r>
+      <w:r>
+        <w:rPr>
+          <w:rFonts w:ascii="Arial" w:eastAsia="Times New Roman" w:hAnsi="Arial" w:cs="Arial"/>
+          <w:b/>
+          <w:bCs/>
+          <w:color w:val="2C2C36"/>
+          <w:spacing w:val="5"/>
+          <w:sz w:val="24"/>
+          <w:szCs w:val="24"/>
+          <w:bdr w:val="single" w:sz="2" w:space="0" w:color="E3E3E3" w:frame="1"/>
+        </w:rPr>
+        <w:t>Spain</w:t>
+      </w:r>
+      <w:r>
+        <w:rPr>
+          <w:rFonts w:ascii="Arial" w:eastAsia="Times New Roman" w:hAnsi="Arial" w:cs="Arial"/>
+          <w:b/>
+          <w:bCs/>
+          <w:color w:val="2C2C36"/>
+          <w:spacing w:val="5"/>
+          <w:sz w:val="24"/>
+          <w:szCs w:val="24"/>
+          <w:bdr w:val="single" w:sz="2" w:space="0" w:color="E3E3E3" w:frame="1"/>
+        </w:rPr>
+        <w:t xml:space="preserve">     </w:t>
+      </w:r>
+      <w:r>
+        <w:rPr>
+          <w:rFonts w:ascii="Arial" w:eastAsia="Times New Roman" w:hAnsi="Arial" w:cs="Arial"/>
+          <w:b/>
+          <w:bCs/>
+          <w:color w:val="2C2C36"/>
+          <w:spacing w:val="5"/>
+          <w:sz w:val="24"/>
+          <w:szCs w:val="24"/>
+          <w:bdr w:val="single" w:sz="2" w:space="0" w:color="E3E3E3" w:frame="1"/>
+        </w:rPr>
+        <w:t xml:space="preserve">  </w:t>
+      </w:r>
+      <w:proofErr w:type="spellStart"/>
+      <w:r>
+        <w:rPr>
+          <w:rStyle w:val="Strong"/>
+          <w:rFonts w:ascii="Arial" w:hAnsi="Arial" w:cs="Arial"/>
+          <w:spacing w:val="5"/>
+          <w:bdr w:val="single" w:sz="2" w:space="0" w:color="E3E3E3" w:frame="1"/>
+          <w:shd w:val="clear" w:color="auto" w:fill="FFFFFF"/>
+        </w:rPr>
+        <w:t>spr_puzzle_image_</w:t>
+      </w:r>
+      <w:r>
+        <w:rPr>
+          <w:rFonts w:ascii="Arial" w:eastAsia="Times New Roman" w:hAnsi="Arial" w:cs="Arial"/>
+          <w:color w:val="2C2C36"/>
+          <w:spacing w:val="5"/>
+          <w:sz w:val="24"/>
+          <w:szCs w:val="24"/>
+        </w:rPr>
+        <w:t>nha_tho_lo</w:t>
+      </w:r>
+      <w:r>
+        <w:rPr>
+          <w:rFonts w:ascii="Arial" w:eastAsia="Times New Roman" w:hAnsi="Arial" w:cs="Arial"/>
+          <w:color w:val="2C2C36"/>
+          <w:spacing w:val="5"/>
+          <w:sz w:val="24"/>
+          <w:szCs w:val="24"/>
+        </w:rPr>
+        <w:t>n</w:t>
+      </w:r>
+      <w:r>
+        <w:rPr>
+          <w:rFonts w:ascii="Arial" w:eastAsia="Times New Roman" w:hAnsi="Arial" w:cs="Arial"/>
+          <w:color w:val="2C2C36"/>
+          <w:spacing w:val="5"/>
+          <w:sz w:val="24"/>
+          <w:szCs w:val="24"/>
+        </w:rPr>
+        <w:t>_</w:t>
+      </w:r>
+      <w:r>
+        <w:rPr>
+          <w:rFonts w:ascii="Arial" w:eastAsia="Times New Roman" w:hAnsi="Arial" w:cs="Arial"/>
+          <w:b/>
+          <w:bCs/>
+          <w:color w:val="2C2C36"/>
+          <w:spacing w:val="5"/>
+          <w:sz w:val="24"/>
+          <w:szCs w:val="24"/>
+          <w:bdr w:val="single" w:sz="2" w:space="0" w:color="E3E3E3" w:frame="1"/>
+        </w:rPr>
+        <w:t>s</w:t>
+      </w:r>
+      <w:r>
+        <w:rPr>
+          <w:rFonts w:ascii="Arial" w:eastAsia="Times New Roman" w:hAnsi="Arial" w:cs="Arial"/>
+          <w:b/>
+          <w:bCs/>
+          <w:color w:val="2C2C36"/>
+          <w:spacing w:val="5"/>
+          <w:sz w:val="24"/>
+          <w:szCs w:val="24"/>
+          <w:bdr w:val="single" w:sz="2" w:space="0" w:color="E3E3E3" w:frame="1"/>
+        </w:rPr>
+        <w:t>eville</w:t>
+      </w:r>
+      <w:r>
+        <w:rPr>
+          <w:rFonts w:ascii="Arial" w:eastAsia="Times New Roman" w:hAnsi="Arial" w:cs="Arial"/>
+          <w:b/>
+          <w:bCs/>
+          <w:color w:val="2C2C36"/>
+          <w:spacing w:val="5"/>
+          <w:sz w:val="24"/>
+          <w:szCs w:val="24"/>
+          <w:bdr w:val="single" w:sz="2" w:space="0" w:color="E3E3E3" w:frame="1"/>
+        </w:rPr>
+        <w:t>_tbn</w:t>
+      </w:r>
+      <w:proofErr w:type="spellEnd"/>
+      <w:r>
+        <w:rPr>
+          <w:rFonts w:ascii="Arial" w:eastAsia="Times New Roman" w:hAnsi="Arial" w:cs="Arial"/>
+          <w:b/>
+          <w:bCs/>
+          <w:color w:val="2C2C36"/>
+          <w:spacing w:val="5"/>
+          <w:sz w:val="24"/>
+          <w:szCs w:val="24"/>
+          <w:bdr w:val="single" w:sz="2" w:space="0" w:color="E3E3E3" w:frame="1"/>
+        </w:rPr>
+        <w:t xml:space="preserve">  </w:t>
+      </w:r>
+      <w:proofErr w:type="spellStart"/>
+      <w:r>
+        <w:rPr>
+          <w:rStyle w:val="Strong"/>
+          <w:rFonts w:ascii="Arial" w:hAnsi="Arial" w:cs="Arial"/>
+          <w:spacing w:val="5"/>
+          <w:bdr w:val="single" w:sz="2" w:space="0" w:color="E3E3E3" w:frame="1"/>
+          <w:shd w:val="clear" w:color="auto" w:fill="FFFFFF"/>
+        </w:rPr>
+        <w:t>Alcázar</w:t>
+      </w:r>
+      <w:proofErr w:type="spellEnd"/>
+      <w:r>
+        <w:rPr>
+          <w:rStyle w:val="Strong"/>
+          <w:rFonts w:ascii="Arial" w:hAnsi="Arial" w:cs="Arial"/>
+          <w:spacing w:val="5"/>
+          <w:bdr w:val="single" w:sz="2" w:space="0" w:color="E3E3E3" w:frame="1"/>
+          <w:shd w:val="clear" w:color="auto" w:fill="FFFFFF"/>
+        </w:rPr>
+        <w:t xml:space="preserve"> Palace</w:t>
+      </w:r>
+      <w:r>
+        <w:rPr>
+          <w:rStyle w:val="Strong"/>
+          <w:rFonts w:ascii="Arial" w:hAnsi="Arial" w:cs="Arial"/>
+          <w:spacing w:val="5"/>
+          <w:bdr w:val="single" w:sz="2" w:space="0" w:color="E3E3E3" w:frame="1"/>
+          <w:shd w:val="clear" w:color="auto" w:fill="FFFFFF"/>
+        </w:rPr>
+        <w:t xml:space="preserve"> </w:t>
+      </w:r>
+      <w:r>
+        <w:rPr>
+          <w:rFonts w:ascii="Arial" w:eastAsia="Times New Roman" w:hAnsi="Arial" w:cs="Arial"/>
+          <w:b/>
+          <w:bCs/>
+          <w:color w:val="2C2C36"/>
+          <w:spacing w:val="5"/>
+          <w:sz w:val="24"/>
+          <w:szCs w:val="24"/>
+          <w:bdr w:val="single" w:sz="2" w:space="0" w:color="E3E3E3" w:frame="1"/>
+        </w:rPr>
+        <w:t xml:space="preserve">- </w:t>
+      </w:r>
+      <w:r>
+        <w:rPr>
+          <w:rFonts w:ascii="Arial" w:eastAsia="Times New Roman" w:hAnsi="Arial" w:cs="Arial"/>
+          <w:b/>
+          <w:bCs/>
+          <w:color w:val="2C2C36"/>
+          <w:spacing w:val="5"/>
+          <w:sz w:val="24"/>
+          <w:szCs w:val="24"/>
+          <w:bdr w:val="single" w:sz="2" w:space="0" w:color="E3E3E3" w:frame="1"/>
+        </w:rPr>
+        <w:t>Spain</w:t>
+      </w:r>
+      <w:r>
+        <w:rPr>
+          <w:rFonts w:ascii="Arial" w:eastAsia="Times New Roman" w:hAnsi="Arial" w:cs="Arial"/>
+          <w:b/>
+          <w:bCs/>
+          <w:color w:val="2C2C36"/>
+          <w:spacing w:val="5"/>
+          <w:sz w:val="24"/>
+          <w:szCs w:val="24"/>
+          <w:bdr w:val="single" w:sz="2" w:space="0" w:color="E3E3E3" w:frame="1"/>
+        </w:rPr>
+        <w:t xml:space="preserve">       </w:t>
+      </w:r>
+      <w:r>
+        <w:rPr>
+          <w:rFonts w:ascii="Arial" w:eastAsia="Times New Roman" w:hAnsi="Arial" w:cs="Arial"/>
+          <w:b/>
+          <w:bCs/>
+          <w:color w:val="2C2C36"/>
+          <w:spacing w:val="5"/>
+          <w:sz w:val="24"/>
+          <w:szCs w:val="24"/>
+          <w:bdr w:val="single" w:sz="2" w:space="0" w:color="E3E3E3" w:frame="1"/>
+        </w:rPr>
+        <w:t xml:space="preserve">  </w:t>
+      </w:r>
+      <w:proofErr w:type="spellStart"/>
+      <w:r>
+        <w:rPr>
+          <w:rStyle w:val="Strong"/>
+          <w:rFonts w:ascii="Arial" w:hAnsi="Arial" w:cs="Arial"/>
+          <w:spacing w:val="5"/>
+          <w:bdr w:val="single" w:sz="2" w:space="0" w:color="E3E3E3" w:frame="1"/>
+          <w:shd w:val="clear" w:color="auto" w:fill="FFFFFF"/>
+        </w:rPr>
+        <w:t>spr_puzzle_image_</w:t>
+      </w:r>
+      <w:r>
+        <w:rPr>
+          <w:rFonts w:ascii="Arial" w:eastAsia="Times New Roman" w:hAnsi="Arial" w:cs="Arial"/>
+          <w:color w:val="2C2C36"/>
+          <w:spacing w:val="5"/>
+          <w:sz w:val="24"/>
+          <w:szCs w:val="24"/>
+        </w:rPr>
+        <w:t>cung_dien_alca</w:t>
+      </w:r>
+      <w:r>
+        <w:rPr>
+          <w:rFonts w:ascii="Arial" w:eastAsia="Times New Roman" w:hAnsi="Arial" w:cs="Arial"/>
+          <w:color w:val="2C2C36"/>
+          <w:spacing w:val="5"/>
+          <w:sz w:val="24"/>
+          <w:szCs w:val="24"/>
+        </w:rPr>
+        <w:t>zar</w:t>
+      </w:r>
+      <w:r>
+        <w:rPr>
+          <w:rFonts w:ascii="Arial" w:eastAsia="Times New Roman" w:hAnsi="Arial" w:cs="Arial"/>
+          <w:color w:val="2C2C36"/>
+          <w:spacing w:val="5"/>
+          <w:sz w:val="24"/>
+          <w:szCs w:val="24"/>
+        </w:rPr>
+        <w:t>_tbn</w:t>
+      </w:r>
+      <w:proofErr w:type="spellEnd"/>
+      <w:r>
+        <w:rPr>
+          <w:rFonts w:ascii="Arial" w:eastAsia="Times New Roman" w:hAnsi="Arial" w:cs="Arial"/>
+          <w:color w:val="2C2C36"/>
+          <w:spacing w:val="5"/>
+          <w:sz w:val="24"/>
+          <w:szCs w:val="24"/>
+        </w:rPr>
+        <w:t xml:space="preserve"> 7</w:t>
+      </w:r>
+    </w:p>
+    <w:p>
+      <w:pPr>
+        <w:pStyle w:val="Heading3"/>
+        <w:pBdr>
+          <w:top w:val="single" w:sz="2" w:space="0" w:color="E3E3E3"/>
+          <w:left w:val="single" w:sz="2" w:space="0" w:color="E3E3E3"/>
+          <w:bottom w:val="single" w:sz="2" w:space="0" w:color="E3E3E3"/>
+          <w:right w:val="single" w:sz="2" w:space="0" w:color="E3E3E3"/>
+        </w:pBdr>
+        <w:shd w:val="clear" w:color="auto" w:fill="FFFFFF"/>
+        <w:spacing w:before="0" w:beforeAutospacing="0" w:after="0" w:afterAutospacing="0"/>
+        <w:rPr>
+          <w:rFonts w:ascii="Arial" w:hAnsi="Arial" w:cs="Arial"/>
+          <w:color w:val="2C2C36"/>
+          <w:sz w:val="24"/>
+          <w:szCs w:val="24"/>
+        </w:rPr>
+      </w:pPr>
+      <w:r>
+        <w:rPr>
+          <w:rFonts w:ascii="Arial" w:hAnsi="Arial" w:cs="Arial"/>
+          <w:color w:val="2C2C36"/>
+          <w:spacing w:val="5"/>
+          <w:sz w:val="24"/>
+          <w:szCs w:val="24"/>
+          <w:bdr w:val="single" w:sz="2" w:space="0" w:color="E3E3E3" w:frame="1"/>
+        </w:rPr>
+        <w:t>Ibiza</w:t>
+      </w:r>
+      <w:r>
+        <w:rPr>
+          <w:rFonts w:ascii="Arial" w:hAnsi="Arial" w:cs="Arial"/>
+          <w:color w:val="2C2C36"/>
+          <w:spacing w:val="5"/>
+          <w:sz w:val="24"/>
+          <w:szCs w:val="24"/>
+        </w:rPr>
+        <w:t xml:space="preserve"> – </w:t>
+      </w:r>
+      <w:proofErr w:type="spellStart"/>
+      <w:r>
+        <w:rPr>
+          <w:rFonts w:ascii="Arial" w:hAnsi="Arial" w:cs="Arial"/>
+          <w:color w:val="2C2C36"/>
+          <w:spacing w:val="5"/>
+          <w:sz w:val="24"/>
+          <w:szCs w:val="24"/>
+        </w:rPr>
+        <w:t>Đảo</w:t>
+      </w:r>
+      <w:proofErr w:type="spellEnd"/>
+      <w:r>
+        <w:rPr>
+          <w:rFonts w:ascii="Arial" w:hAnsi="Arial" w:cs="Arial"/>
+          <w:color w:val="2C2C36"/>
+          <w:spacing w:val="5"/>
+          <w:sz w:val="24"/>
+          <w:szCs w:val="24"/>
+        </w:rPr>
+        <w:t xml:space="preserve"> </w:t>
+      </w:r>
+      <w:proofErr w:type="spellStart"/>
+      <w:r>
+        <w:rPr>
+          <w:rFonts w:ascii="Arial" w:hAnsi="Arial" w:cs="Arial"/>
+          <w:color w:val="2C2C36"/>
+          <w:spacing w:val="5"/>
+          <w:sz w:val="24"/>
+          <w:szCs w:val="24"/>
+        </w:rPr>
+        <w:t>nổi</w:t>
+      </w:r>
+      <w:proofErr w:type="spellEnd"/>
+      <w:r>
+        <w:rPr>
+          <w:rFonts w:ascii="Arial" w:hAnsi="Arial" w:cs="Arial"/>
+          <w:color w:val="2C2C36"/>
+          <w:spacing w:val="5"/>
+          <w:sz w:val="24"/>
+          <w:szCs w:val="24"/>
+        </w:rPr>
+        <w:t xml:space="preserve"> </w:t>
+      </w:r>
+      <w:proofErr w:type="spellStart"/>
+      <w:r>
+        <w:rPr>
+          <w:rFonts w:ascii="Arial" w:hAnsi="Arial" w:cs="Arial"/>
+          <w:color w:val="2C2C36"/>
+          <w:spacing w:val="5"/>
+          <w:sz w:val="24"/>
+          <w:szCs w:val="24"/>
+        </w:rPr>
+        <w:t>tiếng</w:t>
+      </w:r>
+      <w:proofErr w:type="spellEnd"/>
+      <w:r>
+        <w:rPr>
+          <w:rFonts w:ascii="Arial" w:hAnsi="Arial" w:cs="Arial"/>
+          <w:color w:val="2C2C36"/>
+          <w:spacing w:val="5"/>
+          <w:sz w:val="24"/>
+          <w:szCs w:val="24"/>
+        </w:rPr>
+        <w:t xml:space="preserve"> </w:t>
+      </w:r>
+      <w:proofErr w:type="spellStart"/>
+      <w:r>
+        <w:rPr>
+          <w:rFonts w:ascii="Arial" w:hAnsi="Arial" w:cs="Arial"/>
+          <w:color w:val="2C2C36"/>
+          <w:spacing w:val="5"/>
+          <w:sz w:val="24"/>
+          <w:szCs w:val="24"/>
+        </w:rPr>
+        <w:t>về</w:t>
+      </w:r>
+      <w:proofErr w:type="spellEnd"/>
+      <w:r>
+        <w:rPr>
+          <w:rFonts w:ascii="Arial" w:hAnsi="Arial" w:cs="Arial"/>
+          <w:color w:val="2C2C36"/>
+          <w:spacing w:val="5"/>
+          <w:sz w:val="24"/>
+          <w:szCs w:val="24"/>
+        </w:rPr>
+        <w:t xml:space="preserve"> </w:t>
+      </w:r>
+      <w:proofErr w:type="spellStart"/>
+      <w:r>
+        <w:rPr>
+          <w:rFonts w:ascii="Arial" w:hAnsi="Arial" w:cs="Arial"/>
+          <w:color w:val="2C2C36"/>
+          <w:spacing w:val="5"/>
+          <w:sz w:val="24"/>
+          <w:szCs w:val="24"/>
+        </w:rPr>
+        <w:t>đêm</w:t>
+      </w:r>
+      <w:proofErr w:type="spellEnd"/>
+      <w:r>
+        <w:rPr>
+          <w:rFonts w:ascii="Arial" w:hAnsi="Arial" w:cs="Arial"/>
+          <w:color w:val="2C2C36"/>
+          <w:spacing w:val="5"/>
+          <w:sz w:val="24"/>
+          <w:szCs w:val="24"/>
+        </w:rPr>
+        <w:t xml:space="preserve"> </w:t>
+      </w:r>
+      <w:r>
+        <w:rPr>
+          <w:rStyle w:val="Strong"/>
+          <w:rFonts w:ascii="Arial" w:hAnsi="Arial" w:cs="Arial"/>
+          <w:b/>
+          <w:bCs/>
+          <w:color w:val="2C2C36"/>
+          <w:spacing w:val="5"/>
+          <w:sz w:val="24"/>
+          <w:szCs w:val="24"/>
+          <w:bdr w:val="single" w:sz="2" w:space="0" w:color="E3E3E3" w:frame="1"/>
+        </w:rPr>
+        <w:t xml:space="preserve">Island famous </w:t>
+      </w:r>
+      <w:r>
+        <w:rPr>
+          <w:rStyle w:val="Strong"/>
+          <w:rFonts w:ascii="Arial" w:hAnsi="Arial" w:cs="Arial"/>
+          <w:b/>
+          <w:bCs/>
+          <w:color w:val="2C2C36"/>
+          <w:spacing w:val="5"/>
+          <w:sz w:val="24"/>
+          <w:szCs w:val="24"/>
+          <w:bdr w:val="single" w:sz="2" w:space="0" w:color="E3E3E3" w:frame="1"/>
+        </w:rPr>
+        <w:t>nightlife</w:t>
+      </w:r>
+      <w:r>
+        <w:rPr>
+          <w:rStyle w:val="Strong"/>
+          <w:rFonts w:ascii="Arial" w:hAnsi="Arial" w:cs="Arial"/>
+          <w:b/>
+          <w:bCs/>
+          <w:color w:val="2C2C36"/>
+          <w:spacing w:val="5"/>
+          <w:sz w:val="24"/>
+          <w:szCs w:val="24"/>
+          <w:bdr w:val="single" w:sz="2" w:space="0" w:color="E3E3E3" w:frame="1"/>
+        </w:rPr>
+        <w:t xml:space="preserve"> – </w:t>
+      </w:r>
+      <w:r>
+        <w:rPr>
+          <w:rFonts w:ascii="Arial" w:hAnsi="Arial" w:cs="Arial"/>
+          <w:color w:val="2C2C36"/>
+          <w:spacing w:val="5"/>
+          <w:sz w:val="24"/>
+          <w:szCs w:val="24"/>
+          <w:bdr w:val="single" w:sz="2" w:space="0" w:color="E3E3E3" w:frame="1"/>
+        </w:rPr>
+        <w:t>Ibiza</w:t>
+      </w:r>
+      <w:r>
+        <w:rPr>
+          <w:rFonts w:ascii="Arial" w:hAnsi="Arial" w:cs="Arial"/>
+          <w:color w:val="2C2C36"/>
+          <w:spacing w:val="5"/>
+          <w:sz w:val="24"/>
+          <w:szCs w:val="24"/>
+          <w:bdr w:val="single" w:sz="2" w:space="0" w:color="E3E3E3" w:frame="1"/>
+        </w:rPr>
+        <w:t xml:space="preserve"> - </w:t>
+      </w:r>
+      <w:r>
+        <w:rPr>
+          <w:rFonts w:ascii="Arial" w:hAnsi="Arial" w:cs="Arial"/>
+          <w:color w:val="2C2C36"/>
+          <w:spacing w:val="5"/>
+          <w:sz w:val="24"/>
+          <w:szCs w:val="24"/>
+          <w:bdr w:val="single" w:sz="2" w:space="0" w:color="E3E3E3" w:frame="1"/>
+        </w:rPr>
+        <w:t>Spain</w:t>
+      </w:r>
+      <w:r>
+        <w:rPr>
+          <w:rFonts w:ascii="Arial" w:hAnsi="Arial" w:cs="Arial"/>
+          <w:b w:val="0"/>
+          <w:bCs w:val="0"/>
+          <w:color w:val="2C2C36"/>
+          <w:spacing w:val="5"/>
+          <w:sz w:val="24"/>
+          <w:szCs w:val="24"/>
+          <w:bdr w:val="single" w:sz="2" w:space="0" w:color="E3E3E3" w:frame="1"/>
+        </w:rPr>
+        <w:t xml:space="preserve">   </w:t>
+      </w:r>
+      <w:proofErr w:type="spellStart"/>
+      <w:r>
+        <w:rPr>
+          <w:rStyle w:val="Strong"/>
+          <w:rFonts w:ascii="Arial" w:hAnsi="Arial" w:cs="Arial"/>
+          <w:spacing w:val="5"/>
+          <w:bdr w:val="single" w:sz="2" w:space="0" w:color="E3E3E3" w:frame="1"/>
+          <w:shd w:val="clear" w:color="auto" w:fill="FFFFFF"/>
+        </w:rPr>
+        <w:t>spr_puzzle_image</w:t>
+      </w:r>
+      <w:r>
+        <w:rPr>
+          <w:rStyle w:val="Strong"/>
+          <w:rFonts w:ascii="Arial" w:hAnsi="Arial" w:cs="Arial"/>
+          <w:spacing w:val="5"/>
+          <w:bdr w:val="single" w:sz="2" w:space="0" w:color="E3E3E3" w:frame="1"/>
+          <w:shd w:val="clear" w:color="auto" w:fill="FFFFFF"/>
+        </w:rPr>
+        <w:t>_d</w:t>
+      </w:r>
+      <w:r>
+        <w:rPr>
+          <w:rFonts w:ascii="Arial" w:hAnsi="Arial" w:cs="Arial"/>
+          <w:color w:val="2C2C36"/>
+          <w:spacing w:val="5"/>
+          <w:sz w:val="24"/>
+          <w:szCs w:val="24"/>
+        </w:rPr>
+        <w:t>ao_noi_tieng_ve_de</w:t>
+      </w:r>
+      <w:r>
+        <w:rPr>
+          <w:rFonts w:ascii="Arial" w:hAnsi="Arial" w:cs="Arial"/>
+          <w:color w:val="2C2C36"/>
+          <w:spacing w:val="5"/>
+          <w:sz w:val="24"/>
+          <w:szCs w:val="24"/>
+        </w:rPr>
+        <w:t>m</w:t>
+      </w:r>
+      <w:r>
+        <w:rPr>
+          <w:rFonts w:ascii="Arial" w:hAnsi="Arial" w:cs="Arial"/>
+          <w:color w:val="2C2C36"/>
+          <w:spacing w:val="5"/>
+          <w:sz w:val="24"/>
+          <w:szCs w:val="24"/>
+        </w:rPr>
+        <w:t>_</w:t>
+      </w:r>
+      <w:r>
+        <w:rPr>
+          <w:rFonts w:ascii="Arial" w:hAnsi="Arial" w:cs="Arial"/>
+          <w:color w:val="2C2C36"/>
+          <w:spacing w:val="5"/>
+          <w:sz w:val="24"/>
+          <w:szCs w:val="24"/>
+          <w:bdr w:val="single" w:sz="2" w:space="0" w:color="E3E3E3" w:frame="1"/>
+        </w:rPr>
+        <w:t>Ibiza</w:t>
+      </w:r>
+      <w:r>
+        <w:rPr>
+          <w:rFonts w:ascii="Arial" w:hAnsi="Arial" w:cs="Arial"/>
+          <w:color w:val="2C2C36"/>
+          <w:spacing w:val="5"/>
+          <w:sz w:val="24"/>
+          <w:szCs w:val="24"/>
+          <w:bdr w:val="single" w:sz="2" w:space="0" w:color="E3E3E3" w:frame="1"/>
+        </w:rPr>
+        <w:t>_tbn</w:t>
+      </w:r>
+      <w:proofErr w:type="spellEnd"/>
+      <w:r>
+        <w:rPr>
+          <w:rFonts w:ascii="Arial" w:hAnsi="Arial" w:cs="Arial"/>
+          <w:color w:val="2C2C36"/>
+          <w:spacing w:val="5"/>
+          <w:sz w:val="24"/>
+          <w:szCs w:val="24"/>
+          <w:bdr w:val="single" w:sz="2" w:space="0" w:color="E3E3E3" w:frame="1"/>
+        </w:rPr>
+        <w:t xml:space="preserve"> 8</w:t>
+      </w:r>
+    </w:p>
+    <w:p>
+      <w:pPr>
+        <w:pBdr>
+          <w:top w:val="single" w:sz="2" w:space="0" w:color="E3E3E3"/>
+          <w:left w:val="single" w:sz="2" w:space="0" w:color="E3E3E3"/>
+          <w:bottom w:val="single" w:sz="2" w:space="0" w:color="E3E3E3"/>
+          <w:right w:val="single" w:sz="2" w:space="0" w:color="E3E3E3"/>
+        </w:pBdr>
+        <w:shd w:val="clear" w:color="auto" w:fill="FFFFFF"/>
+        <w:spacing w:after="0" w:line="240" w:lineRule="auto"/>
+        <w:rPr>
+          <w:rFonts w:ascii="Arial" w:eastAsia="Times New Roman" w:hAnsi="Arial" w:cs="Arial"/>
+          <w:color w:val="2C2C36"/>
+          <w:spacing w:val="5"/>
+          <w:sz w:val="24"/>
+          <w:szCs w:val="24"/>
+        </w:rPr>
+      </w:pPr>
     </w:p>
     <w:p>
       <w:pPr>
@@ -10977,7 +12420,7 @@
           <w:szCs w:val="24"/>
           <w:bdr w:val="single" w:sz="2" w:space="0" w:color="E3E3E3" w:frame="1"/>
         </w:rPr>
-        <w:t>Seville</w:t>
+        <w:t>Mallorca</w:t>
       </w:r>
       <w:r>
         <w:rPr>
@@ -10998,119 +12441,177 @@
           <w:sz w:val="24"/>
           <w:szCs w:val="24"/>
         </w:rPr>
-        <w:t>Nhà</w:t>
-      </w:r>
-      <w:proofErr w:type="spellEnd"/>
-      <w:r>
-        <w:rPr>
-          <w:rFonts w:ascii="Arial" w:eastAsia="Times New Roman" w:hAnsi="Arial" w:cs="Arial"/>
-          <w:color w:val="2C2C36"/>
-          <w:spacing w:val="5"/>
-          <w:sz w:val="24"/>
-          <w:szCs w:val="24"/>
-        </w:rPr>
-        <w:t xml:space="preserve"> </w:t>
-      </w:r>
-      <w:proofErr w:type="spellStart"/>
-      <w:r>
-        <w:rPr>
-          <w:rFonts w:ascii="Arial" w:eastAsia="Times New Roman" w:hAnsi="Arial" w:cs="Arial"/>
-          <w:color w:val="2C2C36"/>
-          <w:spacing w:val="5"/>
-          <w:sz w:val="24"/>
-          <w:szCs w:val="24"/>
-        </w:rPr>
-        <w:t>thờ</w:t>
-      </w:r>
-      <w:proofErr w:type="spellEnd"/>
-      <w:r>
-        <w:rPr>
-          <w:rFonts w:ascii="Arial" w:eastAsia="Times New Roman" w:hAnsi="Arial" w:cs="Arial"/>
-          <w:color w:val="2C2C36"/>
-          <w:spacing w:val="5"/>
-          <w:sz w:val="24"/>
-          <w:szCs w:val="24"/>
-        </w:rPr>
-        <w:t xml:space="preserve"> </w:t>
-      </w:r>
-      <w:proofErr w:type="spellStart"/>
-      <w:r>
-        <w:rPr>
-          <w:rFonts w:ascii="Arial" w:eastAsia="Times New Roman" w:hAnsi="Arial" w:cs="Arial"/>
-          <w:color w:val="2C2C36"/>
-          <w:spacing w:val="5"/>
-          <w:sz w:val="24"/>
-          <w:szCs w:val="24"/>
-        </w:rPr>
-        <w:t>lớn</w:t>
-      </w:r>
-      <w:proofErr w:type="spellEnd"/>
-      <w:r>
-        <w:rPr>
-          <w:rFonts w:ascii="Arial" w:eastAsia="Times New Roman" w:hAnsi="Arial" w:cs="Arial"/>
-          <w:color w:val="2C2C36"/>
-          <w:spacing w:val="5"/>
-          <w:sz w:val="24"/>
-          <w:szCs w:val="24"/>
-        </w:rPr>
-        <w:t xml:space="preserve">, </w:t>
-      </w:r>
-      <w:proofErr w:type="spellStart"/>
-      <w:r>
-        <w:rPr>
-          <w:rFonts w:ascii="Arial" w:eastAsia="Times New Roman" w:hAnsi="Arial" w:cs="Arial"/>
-          <w:color w:val="2C2C36"/>
-          <w:spacing w:val="5"/>
-          <w:sz w:val="24"/>
-          <w:szCs w:val="24"/>
-        </w:rPr>
-        <w:t>cung</w:t>
-      </w:r>
-      <w:proofErr w:type="spellEnd"/>
-      <w:r>
-        <w:rPr>
-          <w:rFonts w:ascii="Arial" w:eastAsia="Times New Roman" w:hAnsi="Arial" w:cs="Arial"/>
-          <w:color w:val="2C2C36"/>
-          <w:spacing w:val="5"/>
-          <w:sz w:val="24"/>
-          <w:szCs w:val="24"/>
-        </w:rPr>
-        <w:t xml:space="preserve"> </w:t>
-      </w:r>
-      <w:proofErr w:type="spellStart"/>
-      <w:r>
-        <w:rPr>
-          <w:rFonts w:ascii="Arial" w:eastAsia="Times New Roman" w:hAnsi="Arial" w:cs="Arial"/>
-          <w:color w:val="2C2C36"/>
-          <w:spacing w:val="5"/>
-          <w:sz w:val="24"/>
-          <w:szCs w:val="24"/>
-        </w:rPr>
-        <w:t>điện</w:t>
-      </w:r>
-      <w:proofErr w:type="spellEnd"/>
-      <w:r>
-        <w:rPr>
-          <w:rFonts w:ascii="Arial" w:eastAsia="Times New Roman" w:hAnsi="Arial" w:cs="Arial"/>
-          <w:color w:val="2C2C36"/>
-          <w:spacing w:val="5"/>
-          <w:sz w:val="24"/>
-          <w:szCs w:val="24"/>
-        </w:rPr>
-        <w:t xml:space="preserve"> </w:t>
-      </w:r>
-      <w:proofErr w:type="spellStart"/>
-      <w:r>
-        <w:rPr>
-          <w:rFonts w:ascii="Arial" w:eastAsia="Times New Roman" w:hAnsi="Arial" w:cs="Arial"/>
-          <w:color w:val="2C2C36"/>
-          <w:spacing w:val="5"/>
-          <w:sz w:val="24"/>
-          <w:szCs w:val="24"/>
-        </w:rPr>
-        <w:t>Alcázar</w:t>
-      </w:r>
-      <w:proofErr w:type="spellEnd"/>
+        <w:t>Nghỉ</w:t>
+      </w:r>
+      <w:proofErr w:type="spellEnd"/>
+      <w:r>
+        <w:rPr>
+          <w:rFonts w:ascii="Arial" w:eastAsia="Times New Roman" w:hAnsi="Arial" w:cs="Arial"/>
+          <w:color w:val="2C2C36"/>
+          <w:spacing w:val="5"/>
+          <w:sz w:val="24"/>
+          <w:szCs w:val="24"/>
+        </w:rPr>
+        <w:t xml:space="preserve"> </w:t>
+      </w:r>
+      <w:proofErr w:type="spellStart"/>
+      <w:r>
+        <w:rPr>
+          <w:rFonts w:ascii="Arial" w:eastAsia="Times New Roman" w:hAnsi="Arial" w:cs="Arial"/>
+          <w:color w:val="2C2C36"/>
+          <w:spacing w:val="5"/>
+          <w:sz w:val="24"/>
+          <w:szCs w:val="24"/>
+        </w:rPr>
+        <w:t>dưỡng</w:t>
+      </w:r>
+      <w:proofErr w:type="spellEnd"/>
+      <w:r>
+        <w:rPr>
+          <w:rFonts w:ascii="Arial" w:eastAsia="Times New Roman" w:hAnsi="Arial" w:cs="Arial"/>
+          <w:color w:val="2C2C36"/>
+          <w:spacing w:val="5"/>
+          <w:sz w:val="24"/>
+          <w:szCs w:val="24"/>
+        </w:rPr>
+        <w:t xml:space="preserve"> </w:t>
+      </w:r>
+      <w:proofErr w:type="spellStart"/>
+      <w:r>
+        <w:rPr>
+          <w:rFonts w:ascii="Arial" w:eastAsia="Times New Roman" w:hAnsi="Arial" w:cs="Arial"/>
+          <w:color w:val="2C2C36"/>
+          <w:spacing w:val="5"/>
+          <w:sz w:val="24"/>
+          <w:szCs w:val="24"/>
+        </w:rPr>
+        <w:t>biển</w:t>
+      </w:r>
+      <w:proofErr w:type="spellEnd"/>
+      <w:r>
+        <w:rPr>
+          <w:rFonts w:ascii="Arial" w:eastAsia="Times New Roman" w:hAnsi="Arial" w:cs="Arial"/>
+          <w:color w:val="2C2C36"/>
+          <w:spacing w:val="5"/>
+          <w:sz w:val="24"/>
+          <w:szCs w:val="24"/>
+        </w:rPr>
+        <w:t xml:space="preserve"> </w:t>
+      </w:r>
+      <w:r>
+        <w:rPr>
+          <w:rStyle w:val="Strong"/>
+          <w:rFonts w:ascii="Arial" w:hAnsi="Arial" w:cs="Arial"/>
+          <w:spacing w:val="5"/>
+          <w:bdr w:val="single" w:sz="2" w:space="0" w:color="E3E3E3" w:frame="1"/>
+          <w:shd w:val="clear" w:color="auto" w:fill="FFFFFF"/>
+        </w:rPr>
+        <w:t>Beach vacation in Mallorca, Spain</w:t>
+      </w:r>
+      <w:r>
+        <w:rPr>
+          <w:rStyle w:val="Strong"/>
+          <w:rFonts w:ascii="Arial" w:hAnsi="Arial" w:cs="Arial"/>
+          <w:spacing w:val="5"/>
+          <w:bdr w:val="single" w:sz="2" w:space="0" w:color="E3E3E3" w:frame="1"/>
+          <w:shd w:val="clear" w:color="auto" w:fill="FFFFFF"/>
+        </w:rPr>
+        <w:t xml:space="preserve">  </w:t>
+      </w:r>
+      <w:proofErr w:type="spellStart"/>
+      <w:r>
+        <w:rPr>
+          <w:rStyle w:val="Strong"/>
+          <w:rFonts w:ascii="Arial" w:hAnsi="Arial" w:cs="Arial"/>
+          <w:spacing w:val="5"/>
+          <w:bdr w:val="single" w:sz="2" w:space="0" w:color="E3E3E3" w:frame="1"/>
+          <w:shd w:val="clear" w:color="auto" w:fill="FFFFFF"/>
+        </w:rPr>
+        <w:t>spr_puzzle_image_</w:t>
+      </w:r>
+      <w:r>
+        <w:rPr>
+          <w:rFonts w:ascii="Arial" w:eastAsia="Times New Roman" w:hAnsi="Arial" w:cs="Arial"/>
+          <w:color w:val="2C2C36"/>
+          <w:spacing w:val="5"/>
+          <w:sz w:val="24"/>
+          <w:szCs w:val="24"/>
+        </w:rPr>
+        <w:t>nghi_duong_bie</w:t>
+      </w:r>
+      <w:r>
+        <w:rPr>
+          <w:rFonts w:ascii="Arial" w:eastAsia="Times New Roman" w:hAnsi="Arial" w:cs="Arial"/>
+          <w:color w:val="2C2C36"/>
+          <w:spacing w:val="5"/>
+          <w:sz w:val="24"/>
+          <w:szCs w:val="24"/>
+        </w:rPr>
+        <w:t>n</w:t>
+      </w:r>
+      <w:r>
+        <w:rPr>
+          <w:rFonts w:ascii="Arial" w:eastAsia="Times New Roman" w:hAnsi="Arial" w:cs="Arial"/>
+          <w:color w:val="2C2C36"/>
+          <w:spacing w:val="5"/>
+          <w:sz w:val="24"/>
+          <w:szCs w:val="24"/>
+        </w:rPr>
+        <w:t>_</w:t>
+      </w:r>
+      <w:r>
+        <w:rPr>
+          <w:rFonts w:ascii="Arial" w:eastAsia="Times New Roman" w:hAnsi="Arial" w:cs="Arial"/>
+          <w:b/>
+          <w:bCs/>
+          <w:color w:val="2C2C36"/>
+          <w:spacing w:val="5"/>
+          <w:sz w:val="24"/>
+          <w:szCs w:val="24"/>
+          <w:bdr w:val="single" w:sz="2" w:space="0" w:color="E3E3E3" w:frame="1"/>
+        </w:rPr>
+        <w:t>m</w:t>
+      </w:r>
+      <w:r>
+        <w:rPr>
+          <w:rFonts w:ascii="Arial" w:eastAsia="Times New Roman" w:hAnsi="Arial" w:cs="Arial"/>
+          <w:b/>
+          <w:bCs/>
+          <w:color w:val="2C2C36"/>
+          <w:spacing w:val="5"/>
+          <w:sz w:val="24"/>
+          <w:szCs w:val="24"/>
+          <w:bdr w:val="single" w:sz="2" w:space="0" w:color="E3E3E3" w:frame="1"/>
+        </w:rPr>
+        <w:t>allorca</w:t>
+      </w:r>
+      <w:r>
+        <w:rPr>
+          <w:rFonts w:ascii="Arial" w:eastAsia="Times New Roman" w:hAnsi="Arial" w:cs="Arial"/>
+          <w:b/>
+          <w:bCs/>
+          <w:color w:val="2C2C36"/>
+          <w:spacing w:val="5"/>
+          <w:sz w:val="24"/>
+          <w:szCs w:val="24"/>
+          <w:bdr w:val="single" w:sz="2" w:space="0" w:color="E3E3E3" w:frame="1"/>
+        </w:rPr>
+        <w:t>_tbn</w:t>
+      </w:r>
+      <w:proofErr w:type="spellEnd"/>
+      <w:r>
+        <w:rPr>
+          <w:rFonts w:ascii="Arial" w:eastAsia="Times New Roman" w:hAnsi="Arial" w:cs="Arial"/>
+          <w:b/>
+          <w:bCs/>
+          <w:color w:val="2C2C36"/>
+          <w:spacing w:val="5"/>
+          <w:sz w:val="24"/>
+          <w:szCs w:val="24"/>
+          <w:bdr w:val="single" w:sz="2" w:space="0" w:color="E3E3E3" w:frame="1"/>
+        </w:rPr>
+        <w:t xml:space="preserve"> 9</w:t>
+      </w:r>
     </w:p>
     <w:p>
       <w:pPr>
@@ -11146,8 +12647,23 @@
           <w:szCs w:val="24"/>
           <w:bdr w:val="single" w:sz="2" w:space="0" w:color="E3E3E3" w:frame="1"/>
         </w:rPr>
-        <w:t>Ibiza</w:t>
-      </w:r>
+        <w:t xml:space="preserve">Santiago de </w:t>
+      </w:r>
+      <w:proofErr w:type="spellStart"/>
+      <w:r>
+        <w:rPr>
+          <w:rFonts w:ascii="Arial" w:eastAsia="Times New Roman" w:hAnsi="Arial" w:cs="Arial"/>
+          <w:b/>
+          <w:bCs/>
+          <w:color w:val="2C2C36"/>
+          <w:spacing w:val="5"/>
+          <w:sz w:val="24"/>
+          <w:szCs w:val="24"/>
+          <w:bdr w:val="single" w:sz="2" w:space="0" w:color="E3E3E3" w:frame="1"/>
+        </w:rPr>
+        <w:t>Compostela</w:t>
+      </w:r>
+      <w:proofErr w:type="spellEnd"/>
       <w:r>
         <w:rPr>
           <w:rFonts w:ascii="Arial" w:eastAsia="Times New Roman" w:hAnsi="Arial" w:cs="Arial"/>
@@ -11167,97 +12683,168 @@
           <w:sz w:val="24"/>
           <w:szCs w:val="24"/>
         </w:rPr>
-        <w:t>Đảo</w:t>
-      </w:r>
-      <w:proofErr w:type="spellEnd"/>
-      <w:r>
-        <w:rPr>
-          <w:rFonts w:ascii="Arial" w:eastAsia="Times New Roman" w:hAnsi="Arial" w:cs="Arial"/>
-          <w:color w:val="2C2C36"/>
-          <w:spacing w:val="5"/>
-          <w:sz w:val="24"/>
-          <w:szCs w:val="24"/>
-        </w:rPr>
-        <w:t xml:space="preserve"> </w:t>
-      </w:r>
-      <w:proofErr w:type="spellStart"/>
-      <w:r>
-        <w:rPr>
-          <w:rFonts w:ascii="Arial" w:eastAsia="Times New Roman" w:hAnsi="Arial" w:cs="Arial"/>
-          <w:color w:val="2C2C36"/>
-          <w:spacing w:val="5"/>
-          <w:sz w:val="24"/>
-          <w:szCs w:val="24"/>
-        </w:rPr>
-        <w:t>nổi</w:t>
-      </w:r>
-      <w:proofErr w:type="spellEnd"/>
-      <w:r>
-        <w:rPr>
-          <w:rFonts w:ascii="Arial" w:eastAsia="Times New Roman" w:hAnsi="Arial" w:cs="Arial"/>
-          <w:color w:val="2C2C36"/>
-          <w:spacing w:val="5"/>
-          <w:sz w:val="24"/>
-          <w:szCs w:val="24"/>
-        </w:rPr>
-        <w:t xml:space="preserve"> </w:t>
-      </w:r>
-      <w:proofErr w:type="spellStart"/>
-      <w:r>
-        <w:rPr>
-          <w:rFonts w:ascii="Arial" w:eastAsia="Times New Roman" w:hAnsi="Arial" w:cs="Arial"/>
-          <w:color w:val="2C2C36"/>
-          <w:spacing w:val="5"/>
-          <w:sz w:val="24"/>
-          <w:szCs w:val="24"/>
-        </w:rPr>
-        <w:t>tiếng</w:t>
-      </w:r>
-      <w:proofErr w:type="spellEnd"/>
-      <w:r>
-        <w:rPr>
-          <w:rFonts w:ascii="Arial" w:eastAsia="Times New Roman" w:hAnsi="Arial" w:cs="Arial"/>
-          <w:color w:val="2C2C36"/>
-          <w:spacing w:val="5"/>
-          <w:sz w:val="24"/>
-          <w:szCs w:val="24"/>
-        </w:rPr>
-        <w:t xml:space="preserve"> </w:t>
-      </w:r>
-      <w:proofErr w:type="spellStart"/>
-      <w:r>
-        <w:rPr>
-          <w:rFonts w:ascii="Arial" w:eastAsia="Times New Roman" w:hAnsi="Arial" w:cs="Arial"/>
-          <w:color w:val="2C2C36"/>
-          <w:spacing w:val="5"/>
-          <w:sz w:val="24"/>
-          <w:szCs w:val="24"/>
-        </w:rPr>
-        <w:t>về</w:t>
-      </w:r>
-      <w:proofErr w:type="spellEnd"/>
-      <w:r>
-        <w:rPr>
-          <w:rFonts w:ascii="Arial" w:eastAsia="Times New Roman" w:hAnsi="Arial" w:cs="Arial"/>
-          <w:color w:val="2C2C36"/>
-          <w:spacing w:val="5"/>
-          <w:sz w:val="24"/>
-          <w:szCs w:val="24"/>
-        </w:rPr>
-        <w:t xml:space="preserve"> </w:t>
-      </w:r>
-      <w:proofErr w:type="spellStart"/>
-      <w:r>
-        <w:rPr>
-          <w:rFonts w:ascii="Arial" w:eastAsia="Times New Roman" w:hAnsi="Arial" w:cs="Arial"/>
-          <w:color w:val="2C2C36"/>
-          <w:spacing w:val="5"/>
-          <w:sz w:val="24"/>
-          <w:szCs w:val="24"/>
-        </w:rPr>
-        <w:t>đêm</w:t>
-      </w:r>
-      <w:proofErr w:type="spellEnd"/>
+        <w:t>Điểm</w:t>
+      </w:r>
+      <w:proofErr w:type="spellEnd"/>
+      <w:r>
+        <w:rPr>
+          <w:rFonts w:ascii="Arial" w:eastAsia="Times New Roman" w:hAnsi="Arial" w:cs="Arial"/>
+          <w:color w:val="2C2C36"/>
+          <w:spacing w:val="5"/>
+          <w:sz w:val="24"/>
+          <w:szCs w:val="24"/>
+        </w:rPr>
+        <w:t xml:space="preserve"> </w:t>
+      </w:r>
+      <w:proofErr w:type="spellStart"/>
+      <w:r>
+        <w:rPr>
+          <w:rFonts w:ascii="Arial" w:eastAsia="Times New Roman" w:hAnsi="Arial" w:cs="Arial"/>
+          <w:color w:val="2C2C36"/>
+          <w:spacing w:val="5"/>
+          <w:sz w:val="24"/>
+          <w:szCs w:val="24"/>
+        </w:rPr>
+        <w:t>hành</w:t>
+      </w:r>
+      <w:proofErr w:type="spellEnd"/>
+      <w:r>
+        <w:rPr>
+          <w:rFonts w:ascii="Arial" w:eastAsia="Times New Roman" w:hAnsi="Arial" w:cs="Arial"/>
+          <w:color w:val="2C2C36"/>
+          <w:spacing w:val="5"/>
+          <w:sz w:val="24"/>
+          <w:szCs w:val="24"/>
+        </w:rPr>
+        <w:t xml:space="preserve"> </w:t>
+      </w:r>
+      <w:proofErr w:type="spellStart"/>
+      <w:r>
+        <w:rPr>
+          <w:rFonts w:ascii="Arial" w:eastAsia="Times New Roman" w:hAnsi="Arial" w:cs="Arial"/>
+          <w:color w:val="2C2C36"/>
+          <w:spacing w:val="5"/>
+          <w:sz w:val="24"/>
+          <w:szCs w:val="24"/>
+        </w:rPr>
+        <w:t>hương</w:t>
+      </w:r>
+      <w:proofErr w:type="spellEnd"/>
+      <w:r>
+        <w:rPr>
+          <w:rFonts w:ascii="Arial" w:eastAsia="Times New Roman" w:hAnsi="Arial" w:cs="Arial"/>
+          <w:color w:val="2C2C36"/>
+          <w:spacing w:val="5"/>
+          <w:sz w:val="24"/>
+          <w:szCs w:val="24"/>
+        </w:rPr>
+        <w:t xml:space="preserve"> </w:t>
+      </w:r>
+      <w:r>
+        <w:rPr>
+          <w:rFonts w:ascii="Arial" w:eastAsia="Times New Roman" w:hAnsi="Arial" w:cs="Arial"/>
+          <w:b/>
+          <w:bCs/>
+          <w:color w:val="2C2C36"/>
+          <w:spacing w:val="5"/>
+          <w:sz w:val="24"/>
+          <w:szCs w:val="24"/>
+          <w:bdr w:val="single" w:sz="2" w:space="0" w:color="E3E3E3" w:frame="1"/>
+        </w:rPr>
+        <w:t xml:space="preserve">Santiago de </w:t>
+      </w:r>
+      <w:proofErr w:type="spellStart"/>
+      <w:r>
+        <w:rPr>
+          <w:rFonts w:ascii="Arial" w:eastAsia="Times New Roman" w:hAnsi="Arial" w:cs="Arial"/>
+          <w:b/>
+          <w:bCs/>
+          <w:color w:val="2C2C36"/>
+          <w:spacing w:val="5"/>
+          <w:sz w:val="24"/>
+          <w:szCs w:val="24"/>
+          <w:bdr w:val="single" w:sz="2" w:space="0" w:color="E3E3E3" w:frame="1"/>
+        </w:rPr>
+        <w:t>Compostela</w:t>
+      </w:r>
+      <w:proofErr w:type="spellEnd"/>
+      <w:r>
+        <w:rPr>
+          <w:rFonts w:ascii="Arial" w:eastAsia="Times New Roman" w:hAnsi="Arial" w:cs="Arial"/>
+          <w:b/>
+          <w:bCs/>
+          <w:color w:val="2C2C36"/>
+          <w:spacing w:val="5"/>
+          <w:sz w:val="24"/>
+          <w:szCs w:val="24"/>
+          <w:bdr w:val="single" w:sz="2" w:space="0" w:color="E3E3E3" w:frame="1"/>
+        </w:rPr>
+        <w:t xml:space="preserve"> – Spain    </w:t>
+      </w:r>
+      <w:proofErr w:type="spellStart"/>
+      <w:r>
+        <w:rPr>
+          <w:rStyle w:val="Strong"/>
+          <w:rFonts w:ascii="Arial" w:hAnsi="Arial" w:cs="Arial"/>
+          <w:spacing w:val="5"/>
+          <w:bdr w:val="single" w:sz="2" w:space="0" w:color="E3E3E3" w:frame="1"/>
+          <w:shd w:val="clear" w:color="auto" w:fill="FFFFFF"/>
+        </w:rPr>
+        <w:t>spr_puzzle_image_</w:t>
+      </w:r>
+      <w:r>
+        <w:rPr>
+          <w:rFonts w:ascii="Arial" w:eastAsia="Times New Roman" w:hAnsi="Arial" w:cs="Arial"/>
+          <w:b/>
+          <w:bCs/>
+          <w:color w:val="2C2C36"/>
+          <w:spacing w:val="5"/>
+          <w:sz w:val="24"/>
+          <w:szCs w:val="24"/>
+          <w:bdr w:val="single" w:sz="2" w:space="0" w:color="E3E3E3" w:frame="1"/>
+        </w:rPr>
+        <w:t>santiago_de_c</w:t>
+      </w:r>
+      <w:r>
+        <w:rPr>
+          <w:rFonts w:ascii="Arial" w:eastAsia="Times New Roman" w:hAnsi="Arial" w:cs="Arial"/>
+          <w:b/>
+          <w:bCs/>
+          <w:color w:val="2C2C36"/>
+          <w:spacing w:val="5"/>
+          <w:sz w:val="24"/>
+          <w:szCs w:val="24"/>
+          <w:bdr w:val="single" w:sz="2" w:space="0" w:color="E3E3E3" w:frame="1"/>
+        </w:rPr>
+        <w:t>ompostela</w:t>
+      </w:r>
+      <w:r>
+        <w:rPr>
+          <w:rFonts w:ascii="Arial" w:eastAsia="Times New Roman" w:hAnsi="Arial" w:cs="Arial"/>
+          <w:b/>
+          <w:bCs/>
+          <w:color w:val="2C2C36"/>
+          <w:spacing w:val="5"/>
+          <w:sz w:val="24"/>
+          <w:szCs w:val="24"/>
+          <w:bdr w:val="single" w:sz="2" w:space="0" w:color="E3E3E3" w:frame="1"/>
+        </w:rPr>
+        <w:t>_tbn</w:t>
+      </w:r>
+      <w:proofErr w:type="spellEnd"/>
+      <w:r>
+        <w:rPr>
+          <w:rFonts w:ascii="Arial" w:eastAsia="Times New Roman" w:hAnsi="Arial" w:cs="Arial"/>
+          <w:b/>
+          <w:bCs/>
+          <w:color w:val="2C2C36"/>
+          <w:spacing w:val="5"/>
+          <w:sz w:val="24"/>
+          <w:szCs w:val="24"/>
+          <w:bdr w:val="single" w:sz="2" w:space="0" w:color="E3E3E3" w:frame="1"/>
+        </w:rPr>
+        <w:t xml:space="preserve"> 10</w:t>
+      </w:r>
     </w:p>
     <w:p>
       <w:pPr>
@@ -11293,7 +12880,7 @@
           <w:szCs w:val="24"/>
           <w:bdr w:val="single" w:sz="2" w:space="0" w:color="E3E3E3" w:frame="1"/>
         </w:rPr>
-        <w:t>Mallorca</w:t>
+        <w:t>Valencia</w:t>
       </w:r>
       <w:r>
         <w:rPr>
@@ -11314,53 +12901,291 @@
           <w:sz w:val="24"/>
           <w:szCs w:val="24"/>
         </w:rPr>
-        <w:t>Nghỉ</w:t>
-      </w:r>
-      <w:proofErr w:type="spellEnd"/>
-      <w:r>
-        <w:rPr>
-          <w:rFonts w:ascii="Arial" w:eastAsia="Times New Roman" w:hAnsi="Arial" w:cs="Arial"/>
-          <w:color w:val="2C2C36"/>
-          <w:spacing w:val="5"/>
-          <w:sz w:val="24"/>
-          <w:szCs w:val="24"/>
-        </w:rPr>
-        <w:t xml:space="preserve"> </w:t>
-      </w:r>
-      <w:proofErr w:type="spellStart"/>
-      <w:r>
-        <w:rPr>
-          <w:rFonts w:ascii="Arial" w:eastAsia="Times New Roman" w:hAnsi="Arial" w:cs="Arial"/>
-          <w:color w:val="2C2C36"/>
-          <w:spacing w:val="5"/>
-          <w:sz w:val="24"/>
-          <w:szCs w:val="24"/>
-        </w:rPr>
-        <w:t>dưỡng</w:t>
-      </w:r>
-      <w:proofErr w:type="spellEnd"/>
-      <w:r>
-        <w:rPr>
-          <w:rFonts w:ascii="Arial" w:eastAsia="Times New Roman" w:hAnsi="Arial" w:cs="Arial"/>
-          <w:color w:val="2C2C36"/>
-          <w:spacing w:val="5"/>
-          <w:sz w:val="24"/>
-          <w:szCs w:val="24"/>
-        </w:rPr>
-        <w:t xml:space="preserve"> </w:t>
-      </w:r>
-      <w:proofErr w:type="spellStart"/>
-      <w:r>
-        <w:rPr>
-          <w:rFonts w:ascii="Arial" w:eastAsia="Times New Roman" w:hAnsi="Arial" w:cs="Arial"/>
-          <w:color w:val="2C2C36"/>
-          <w:spacing w:val="5"/>
-          <w:sz w:val="24"/>
-          <w:szCs w:val="24"/>
-        </w:rPr>
-        <w:t>biển</w:t>
-      </w:r>
-      <w:proofErr w:type="spellEnd"/>
+        <w:t>Thành</w:t>
+      </w:r>
+      <w:proofErr w:type="spellEnd"/>
+      <w:r>
+        <w:rPr>
+          <w:rFonts w:ascii="Arial" w:eastAsia="Times New Roman" w:hAnsi="Arial" w:cs="Arial"/>
+          <w:color w:val="2C2C36"/>
+          <w:spacing w:val="5"/>
+          <w:sz w:val="24"/>
+          <w:szCs w:val="24"/>
+        </w:rPr>
+        <w:t xml:space="preserve"> </w:t>
+      </w:r>
+      <w:proofErr w:type="spellStart"/>
+      <w:r>
+        <w:rPr>
+          <w:rFonts w:ascii="Arial" w:eastAsia="Times New Roman" w:hAnsi="Arial" w:cs="Arial"/>
+          <w:color w:val="2C2C36"/>
+          <w:spacing w:val="5"/>
+          <w:sz w:val="24"/>
+          <w:szCs w:val="24"/>
+        </w:rPr>
+        <w:t>phố</w:t>
+      </w:r>
+      <w:proofErr w:type="spellEnd"/>
+      <w:r>
+        <w:rPr>
+          <w:rFonts w:ascii="Arial" w:eastAsia="Times New Roman" w:hAnsi="Arial" w:cs="Arial"/>
+          <w:color w:val="2C2C36"/>
+          <w:spacing w:val="5"/>
+          <w:sz w:val="24"/>
+          <w:szCs w:val="24"/>
+        </w:rPr>
+        <w:t xml:space="preserve"> </w:t>
+      </w:r>
+      <w:proofErr w:type="spellStart"/>
+      <w:r>
+        <w:rPr>
+          <w:rFonts w:ascii="Arial" w:eastAsia="Times New Roman" w:hAnsi="Arial" w:cs="Arial"/>
+          <w:color w:val="2C2C36"/>
+          <w:spacing w:val="5"/>
+          <w:sz w:val="24"/>
+          <w:szCs w:val="24"/>
+        </w:rPr>
+        <w:t>nghệ</w:t>
+      </w:r>
+      <w:proofErr w:type="spellEnd"/>
+      <w:r>
+        <w:rPr>
+          <w:rFonts w:ascii="Arial" w:eastAsia="Times New Roman" w:hAnsi="Arial" w:cs="Arial"/>
+          <w:color w:val="2C2C36"/>
+          <w:spacing w:val="5"/>
+          <w:sz w:val="24"/>
+          <w:szCs w:val="24"/>
+        </w:rPr>
+        <w:t xml:space="preserve"> </w:t>
+      </w:r>
+      <w:proofErr w:type="spellStart"/>
+      <w:r>
+        <w:rPr>
+          <w:rFonts w:ascii="Arial" w:eastAsia="Times New Roman" w:hAnsi="Arial" w:cs="Arial"/>
+          <w:color w:val="2C2C36"/>
+          <w:spacing w:val="5"/>
+          <w:sz w:val="24"/>
+          <w:szCs w:val="24"/>
+        </w:rPr>
+        <w:t>thuật</w:t>
+      </w:r>
+      <w:proofErr w:type="spellEnd"/>
+      <w:r>
+        <w:rPr>
+          <w:rFonts w:ascii="Arial" w:eastAsia="Times New Roman" w:hAnsi="Arial" w:cs="Arial"/>
+          <w:color w:val="2C2C36"/>
+          <w:spacing w:val="5"/>
+          <w:sz w:val="24"/>
+          <w:szCs w:val="24"/>
+        </w:rPr>
+        <w:t xml:space="preserve">, </w:t>
+      </w:r>
+      <w:proofErr w:type="spellStart"/>
+      <w:r>
+        <w:rPr>
+          <w:rFonts w:ascii="Arial" w:eastAsia="Times New Roman" w:hAnsi="Arial" w:cs="Arial"/>
+          <w:color w:val="2C2C36"/>
+          <w:spacing w:val="5"/>
+          <w:sz w:val="24"/>
+          <w:szCs w:val="24"/>
+        </w:rPr>
+        <w:t>kiến</w:t>
+      </w:r>
+      <w:proofErr w:type="spellEnd"/>
+      <w:r>
+        <w:rPr>
+          <w:rFonts w:ascii="Arial" w:eastAsia="Times New Roman" w:hAnsi="Arial" w:cs="Arial"/>
+          <w:color w:val="2C2C36"/>
+          <w:spacing w:val="5"/>
+          <w:sz w:val="24"/>
+          <w:szCs w:val="24"/>
+        </w:rPr>
+        <w:t xml:space="preserve"> </w:t>
+      </w:r>
+      <w:proofErr w:type="spellStart"/>
+      <w:r>
+        <w:rPr>
+          <w:rFonts w:ascii="Arial" w:eastAsia="Times New Roman" w:hAnsi="Arial" w:cs="Arial"/>
+          <w:color w:val="2C2C36"/>
+          <w:spacing w:val="5"/>
+          <w:sz w:val="24"/>
+          <w:szCs w:val="24"/>
+        </w:rPr>
+        <w:t>trúc</w:t>
+      </w:r>
+      <w:proofErr w:type="spellEnd"/>
+      <w:r>
+        <w:rPr>
+          <w:rFonts w:ascii="Arial" w:eastAsia="Times New Roman" w:hAnsi="Arial" w:cs="Arial"/>
+          <w:color w:val="2C2C36"/>
+          <w:spacing w:val="5"/>
+          <w:sz w:val="24"/>
+          <w:szCs w:val="24"/>
+        </w:rPr>
+        <w:t xml:space="preserve"> </w:t>
+      </w:r>
+      <w:proofErr w:type="spellStart"/>
+      <w:r>
+        <w:rPr>
+          <w:rFonts w:ascii="Arial" w:eastAsia="Times New Roman" w:hAnsi="Arial" w:cs="Arial"/>
+          <w:color w:val="2C2C36"/>
+          <w:spacing w:val="5"/>
+          <w:sz w:val="24"/>
+          <w:szCs w:val="24"/>
+        </w:rPr>
+        <w:t>Futurista</w:t>
+      </w:r>
+      <w:proofErr w:type="spellEnd"/>
+      <w:r>
+        <w:rPr>
+          <w:rFonts w:ascii="Arial" w:eastAsia="Times New Roman" w:hAnsi="Arial" w:cs="Arial"/>
+          <w:color w:val="2C2C36"/>
+          <w:spacing w:val="5"/>
+          <w:sz w:val="24"/>
+          <w:szCs w:val="24"/>
+        </w:rPr>
+        <w:t xml:space="preserve"> </w:t>
+      </w:r>
+      <w:r>
+        <w:rPr>
+          <w:rStyle w:val="Strong"/>
+          <w:rFonts w:ascii="Arial" w:hAnsi="Arial" w:cs="Arial"/>
+          <w:spacing w:val="5"/>
+          <w:bdr w:val="single" w:sz="2" w:space="0" w:color="E3E3E3" w:frame="1"/>
+          <w:shd w:val="clear" w:color="auto" w:fill="FFFFFF"/>
+        </w:rPr>
+        <w:t>Art city</w:t>
+      </w:r>
+      <w:r>
+        <w:rPr>
+          <w:rStyle w:val="Strong"/>
+          <w:rFonts w:ascii="Arial" w:hAnsi="Arial" w:cs="Arial"/>
+          <w:spacing w:val="5"/>
+          <w:bdr w:val="single" w:sz="2" w:space="0" w:color="E3E3E3" w:frame="1"/>
+          <w:shd w:val="clear" w:color="auto" w:fill="FFFFFF"/>
+        </w:rPr>
+        <w:t xml:space="preserve"> – </w:t>
+      </w:r>
+      <w:r>
+        <w:rPr>
+          <w:rFonts w:ascii="Arial" w:eastAsia="Times New Roman" w:hAnsi="Arial" w:cs="Arial"/>
+          <w:b/>
+          <w:bCs/>
+          <w:color w:val="2C2C36"/>
+          <w:spacing w:val="5"/>
+          <w:sz w:val="24"/>
+          <w:szCs w:val="24"/>
+          <w:bdr w:val="single" w:sz="2" w:space="0" w:color="E3E3E3" w:frame="1"/>
+        </w:rPr>
+        <w:t>Valencia</w:t>
+      </w:r>
+      <w:r>
+        <w:rPr>
+          <w:rFonts w:ascii="Arial" w:eastAsia="Times New Roman" w:hAnsi="Arial" w:cs="Arial"/>
+          <w:b/>
+          <w:bCs/>
+          <w:color w:val="2C2C36"/>
+          <w:spacing w:val="5"/>
+          <w:sz w:val="24"/>
+          <w:szCs w:val="24"/>
+          <w:bdr w:val="single" w:sz="2" w:space="0" w:color="E3E3E3" w:frame="1"/>
+        </w:rPr>
+        <w:t xml:space="preserve"> – Spain   </w:t>
+      </w:r>
+      <w:proofErr w:type="spellStart"/>
+      <w:r>
+        <w:rPr>
+          <w:rStyle w:val="Strong"/>
+          <w:rFonts w:ascii="Arial" w:hAnsi="Arial" w:cs="Arial"/>
+          <w:spacing w:val="5"/>
+          <w:bdr w:val="single" w:sz="2" w:space="0" w:color="E3E3E3" w:frame="1"/>
+          <w:shd w:val="clear" w:color="auto" w:fill="FFFFFF"/>
+        </w:rPr>
+        <w:t>spr_puzzle_image_</w:t>
+      </w:r>
+      <w:r>
+        <w:rPr>
+          <w:rFonts w:ascii="Arial" w:eastAsia="Times New Roman" w:hAnsi="Arial" w:cs="Arial"/>
+          <w:color w:val="2C2C36"/>
+          <w:spacing w:val="5"/>
+          <w:sz w:val="24"/>
+          <w:szCs w:val="24"/>
+        </w:rPr>
+        <w:t>thanh_pho_nghe_thua</w:t>
+      </w:r>
+      <w:r>
+        <w:rPr>
+          <w:rFonts w:ascii="Arial" w:eastAsia="Times New Roman" w:hAnsi="Arial" w:cs="Arial"/>
+          <w:color w:val="2C2C36"/>
+          <w:spacing w:val="5"/>
+          <w:sz w:val="24"/>
+          <w:szCs w:val="24"/>
+        </w:rPr>
+        <w:t>t</w:t>
+      </w:r>
+      <w:r>
+        <w:rPr>
+          <w:rFonts w:ascii="Arial" w:eastAsia="Times New Roman" w:hAnsi="Arial" w:cs="Arial"/>
+          <w:color w:val="2C2C36"/>
+          <w:spacing w:val="5"/>
+          <w:sz w:val="24"/>
+          <w:szCs w:val="24"/>
+        </w:rPr>
+        <w:t>_</w:t>
+      </w:r>
+      <w:r>
+        <w:rPr>
+          <w:rFonts w:ascii="Arial" w:eastAsia="Times New Roman" w:hAnsi="Arial" w:cs="Arial"/>
+          <w:b/>
+          <w:bCs/>
+          <w:color w:val="2C2C36"/>
+          <w:spacing w:val="5"/>
+          <w:sz w:val="24"/>
+          <w:szCs w:val="24"/>
+          <w:bdr w:val="single" w:sz="2" w:space="0" w:color="E3E3E3" w:frame="1"/>
+        </w:rPr>
+        <w:t>v</w:t>
+      </w:r>
+      <w:r>
+        <w:rPr>
+          <w:rFonts w:ascii="Arial" w:eastAsia="Times New Roman" w:hAnsi="Arial" w:cs="Arial"/>
+          <w:b/>
+          <w:bCs/>
+          <w:color w:val="2C2C36"/>
+          <w:spacing w:val="5"/>
+          <w:sz w:val="24"/>
+          <w:szCs w:val="24"/>
+          <w:bdr w:val="single" w:sz="2" w:space="0" w:color="E3E3E3" w:frame="1"/>
+        </w:rPr>
+        <w:t>alencia</w:t>
+      </w:r>
+      <w:r>
+        <w:rPr>
+          <w:rFonts w:ascii="Arial" w:eastAsia="Times New Roman" w:hAnsi="Arial" w:cs="Arial"/>
+          <w:b/>
+          <w:bCs/>
+          <w:color w:val="2C2C36"/>
+          <w:spacing w:val="5"/>
+          <w:sz w:val="24"/>
+          <w:szCs w:val="24"/>
+          <w:bdr w:val="single" w:sz="2" w:space="0" w:color="E3E3E3" w:frame="1"/>
+        </w:rPr>
+        <w:t>_tbn</w:t>
+      </w:r>
+      <w:proofErr w:type="spellEnd"/>
+      <w:r>
+        <w:rPr>
+          <w:rFonts w:ascii="Arial" w:eastAsia="Times New Roman" w:hAnsi="Arial" w:cs="Arial"/>
+          <w:b/>
+          <w:bCs/>
+          <w:color w:val="2C2C36"/>
+          <w:spacing w:val="5"/>
+          <w:sz w:val="24"/>
+          <w:szCs w:val="24"/>
+          <w:bdr w:val="single" w:sz="2" w:space="0" w:color="E3E3E3" w:frame="1"/>
+        </w:rPr>
+        <w:t xml:space="preserve"> 11</w:t>
+      </w:r>
     </w:p>
     <w:p>
       <w:pPr>
@@ -11396,23 +13221,8 @@
           <w:szCs w:val="24"/>
           <w:bdr w:val="single" w:sz="2" w:space="0" w:color="E3E3E3" w:frame="1"/>
         </w:rPr>
-        <w:t xml:space="preserve">Santiago de </w:t>
-      </w:r>
-      <w:proofErr w:type="spellStart"/>
-      <w:r>
-        <w:rPr>
-          <w:rFonts w:ascii="Arial" w:eastAsia="Times New Roman" w:hAnsi="Arial" w:cs="Arial"/>
-          <w:b/>
-          <w:bCs/>
-          <w:color w:val="2C2C36"/>
-          <w:spacing w:val="5"/>
-          <w:sz w:val="24"/>
-          <w:szCs w:val="24"/>
-          <w:bdr w:val="single" w:sz="2" w:space="0" w:color="E3E3E3" w:frame="1"/>
-        </w:rPr>
-        <w:t>Compostela</w:t>
-      </w:r>
-      <w:proofErr w:type="spellEnd"/>
+        <w:t>Costa del Sol</w:t>
+      </w:r>
       <w:r>
         <w:rPr>
           <w:rFonts w:ascii="Arial" w:eastAsia="Times New Roman" w:hAnsi="Arial" w:cs="Arial"/>
@@ -11432,60 +13242,114 @@
           <w:sz w:val="24"/>
           <w:szCs w:val="24"/>
         </w:rPr>
-        <w:t>Điểm</w:t>
-      </w:r>
-      <w:proofErr w:type="spellEnd"/>
-      <w:r>
-        <w:rPr>
-          <w:rFonts w:ascii="Arial" w:eastAsia="Times New Roman" w:hAnsi="Arial" w:cs="Arial"/>
-          <w:color w:val="2C2C36"/>
-          <w:spacing w:val="5"/>
-          <w:sz w:val="24"/>
-          <w:szCs w:val="24"/>
-        </w:rPr>
-        <w:t xml:space="preserve"> </w:t>
-      </w:r>
-      <w:proofErr w:type="spellStart"/>
-      <w:r>
-        <w:rPr>
-          <w:rFonts w:ascii="Arial" w:eastAsia="Times New Roman" w:hAnsi="Arial" w:cs="Arial"/>
-          <w:color w:val="2C2C36"/>
-          <w:spacing w:val="5"/>
-          <w:sz w:val="24"/>
-          <w:szCs w:val="24"/>
-        </w:rPr>
-        <w:t>hành</w:t>
-      </w:r>
-      <w:proofErr w:type="spellEnd"/>
-      <w:r>
-        <w:rPr>
-          <w:rFonts w:ascii="Arial" w:eastAsia="Times New Roman" w:hAnsi="Arial" w:cs="Arial"/>
-          <w:color w:val="2C2C36"/>
-          <w:spacing w:val="5"/>
-          <w:sz w:val="24"/>
-          <w:szCs w:val="24"/>
-        </w:rPr>
-        <w:t xml:space="preserve"> </w:t>
-      </w:r>
-      <w:proofErr w:type="spellStart"/>
-      <w:r>
-        <w:rPr>
-          <w:rFonts w:ascii="Arial" w:eastAsia="Times New Roman" w:hAnsi="Arial" w:cs="Arial"/>
-          <w:color w:val="2C2C36"/>
-          <w:spacing w:val="5"/>
-          <w:sz w:val="24"/>
-          <w:szCs w:val="24"/>
-        </w:rPr>
-        <w:t>hương</w:t>
-      </w:r>
-      <w:proofErr w:type="spellEnd"/>
+        <w:t>Bờ</w:t>
+      </w:r>
+      <w:proofErr w:type="spellEnd"/>
+      <w:r>
+        <w:rPr>
+          <w:rFonts w:ascii="Arial" w:eastAsia="Times New Roman" w:hAnsi="Arial" w:cs="Arial"/>
+          <w:color w:val="2C2C36"/>
+          <w:spacing w:val="5"/>
+          <w:sz w:val="24"/>
+          <w:szCs w:val="24"/>
+        </w:rPr>
+        <w:t xml:space="preserve"> </w:t>
+      </w:r>
+      <w:proofErr w:type="spellStart"/>
+      <w:r>
+        <w:rPr>
+          <w:rFonts w:ascii="Arial" w:eastAsia="Times New Roman" w:hAnsi="Arial" w:cs="Arial"/>
+          <w:color w:val="2C2C36"/>
+          <w:spacing w:val="5"/>
+          <w:sz w:val="24"/>
+          <w:szCs w:val="24"/>
+        </w:rPr>
+        <w:t>biển</w:t>
+      </w:r>
+      <w:proofErr w:type="spellEnd"/>
+      <w:r>
+        <w:rPr>
+          <w:rFonts w:ascii="Arial" w:eastAsia="Times New Roman" w:hAnsi="Arial" w:cs="Arial"/>
+          <w:color w:val="2C2C36"/>
+          <w:spacing w:val="5"/>
+          <w:sz w:val="24"/>
+          <w:szCs w:val="24"/>
+        </w:rPr>
+        <w:t xml:space="preserve"> </w:t>
+      </w:r>
+      <w:proofErr w:type="spellStart"/>
+      <w:r>
+        <w:rPr>
+          <w:rFonts w:ascii="Arial" w:eastAsia="Times New Roman" w:hAnsi="Arial" w:cs="Arial"/>
+          <w:color w:val="2C2C36"/>
+          <w:spacing w:val="5"/>
+          <w:sz w:val="24"/>
+          <w:szCs w:val="24"/>
+        </w:rPr>
+        <w:t>nắng</w:t>
+      </w:r>
+      <w:proofErr w:type="spellEnd"/>
+      <w:r>
+        <w:rPr>
+          <w:rFonts w:ascii="Arial" w:eastAsia="Times New Roman" w:hAnsi="Arial" w:cs="Arial"/>
+          <w:color w:val="2C2C36"/>
+          <w:spacing w:val="5"/>
+          <w:sz w:val="24"/>
+          <w:szCs w:val="24"/>
+        </w:rPr>
+        <w:t xml:space="preserve"> </w:t>
+      </w:r>
+      <w:proofErr w:type="spellStart"/>
+      <w:r>
+        <w:rPr>
+          <w:rFonts w:ascii="Arial" w:eastAsia="Times New Roman" w:hAnsi="Arial" w:cs="Arial"/>
+          <w:color w:val="2C2C36"/>
+          <w:spacing w:val="5"/>
+          <w:sz w:val="24"/>
+          <w:szCs w:val="24"/>
+        </w:rPr>
+        <w:t>ấm</w:t>
+      </w:r>
+      <w:proofErr w:type="spellEnd"/>
+      <w:r>
+        <w:rPr>
+          <w:rFonts w:ascii="Arial" w:eastAsia="Times New Roman" w:hAnsi="Arial" w:cs="Arial"/>
+          <w:color w:val="2C2C36"/>
+          <w:spacing w:val="5"/>
+          <w:sz w:val="24"/>
+          <w:szCs w:val="24"/>
+        </w:rPr>
+        <w:t xml:space="preserve">  </w:t>
+      </w:r>
+      <w:r>
+        <w:rPr>
+          <w:rFonts w:ascii="Arial" w:eastAsia="Times New Roman" w:hAnsi="Arial" w:cs="Arial"/>
+          <w:b/>
+          <w:bCs/>
+          <w:color w:val="2C2C36"/>
+          <w:spacing w:val="5"/>
+          <w:sz w:val="24"/>
+          <w:szCs w:val="24"/>
+          <w:bdr w:val="single" w:sz="2" w:space="0" w:color="E3E3E3" w:frame="1"/>
+        </w:rPr>
+        <w:t>Costa del Sol</w:t>
+      </w:r>
+      <w:r>
+        <w:rPr>
+          <w:rFonts w:ascii="Arial" w:eastAsia="Times New Roman" w:hAnsi="Arial" w:cs="Arial"/>
+          <w:b/>
+          <w:bCs/>
+          <w:color w:val="2C2C36"/>
+          <w:spacing w:val="5"/>
+          <w:sz w:val="24"/>
+          <w:szCs w:val="24"/>
+          <w:bdr w:val="single" w:sz="2" w:space="0" w:color="E3E3E3" w:frame="1"/>
+        </w:rPr>
+        <w:t xml:space="preserve"> – Spain   </w:t>
+      </w:r>
     </w:p>
     <w:p>
       <w:pPr>
-        <w:numPr>
-          <w:ilvl w:val="0"/>
-          <w:numId w:val="5"/>
-        </w:numPr>
         <w:pBdr>
           <w:top w:val="single" w:sz="2" w:space="0" w:color="E3E3E3"/>
           <w:left w:val="single" w:sz="2" w:space="0" w:color="E3E3E3"/>
@@ -11494,307 +13358,80 @@
         </w:pBdr>
         <w:shd w:val="clear" w:color="auto" w:fill="FFFFFF"/>
         <w:spacing w:after="0" w:line="240" w:lineRule="auto"/>
-        <w:ind w:left="0"/>
-        <w:rPr>
-          <w:rFonts w:ascii="Arial" w:eastAsia="Times New Roman" w:hAnsi="Arial" w:cs="Arial"/>
-          <w:color w:val="2C2C36"/>
-          <w:spacing w:val="5"/>
-          <w:sz w:val="24"/>
-          <w:szCs w:val="24"/>
-        </w:rPr>
-      </w:pPr>
-      <w:r>
-        <w:rPr>
-          <w:rFonts w:ascii="Arial" w:eastAsia="Times New Roman" w:hAnsi="Arial" w:cs="Arial"/>
-          <w:b/>
-          <w:bCs/>
-          <w:color w:val="2C2C36"/>
-          <w:spacing w:val="5"/>
-          <w:sz w:val="24"/>
-          <w:szCs w:val="24"/>
-          <w:bdr w:val="single" w:sz="2" w:space="0" w:color="E3E3E3" w:frame="1"/>
-        </w:rPr>
-        <w:t>Valencia</w:t>
-      </w:r>
-      <w:r>
-        <w:rPr>
-          <w:rFonts w:ascii="Arial" w:eastAsia="Times New Roman" w:hAnsi="Arial" w:cs="Arial"/>
-          <w:color w:val="2C2C36"/>
-          <w:spacing w:val="5"/>
-          <w:sz w:val="24"/>
-          <w:szCs w:val="24"/>
-        </w:rPr>
-        <w:t xml:space="preserve"> – </w:t>
-      </w:r>
-      <w:proofErr w:type="spellStart"/>
-      <w:r>
-        <w:rPr>
-          <w:rFonts w:ascii="Arial" w:eastAsia="Times New Roman" w:hAnsi="Arial" w:cs="Arial"/>
-          <w:color w:val="2C2C36"/>
-          <w:spacing w:val="5"/>
-          <w:sz w:val="24"/>
-          <w:szCs w:val="24"/>
-        </w:rPr>
-        <w:t>Thành</w:t>
-      </w:r>
-      <w:proofErr w:type="spellEnd"/>
-      <w:r>
-        <w:rPr>
-          <w:rFonts w:ascii="Arial" w:eastAsia="Times New Roman" w:hAnsi="Arial" w:cs="Arial"/>
-          <w:color w:val="2C2C36"/>
-          <w:spacing w:val="5"/>
-          <w:sz w:val="24"/>
-          <w:szCs w:val="24"/>
-        </w:rPr>
-        <w:t xml:space="preserve"> </w:t>
-      </w:r>
-      <w:proofErr w:type="spellStart"/>
-      <w:r>
-        <w:rPr>
-          <w:rFonts w:ascii="Arial" w:eastAsia="Times New Roman" w:hAnsi="Arial" w:cs="Arial"/>
-          <w:color w:val="2C2C36"/>
-          <w:spacing w:val="5"/>
-          <w:sz w:val="24"/>
-          <w:szCs w:val="24"/>
-        </w:rPr>
-        <w:t>phố</w:t>
-      </w:r>
-      <w:proofErr w:type="spellEnd"/>
-      <w:r>
-        <w:rPr>
-          <w:rFonts w:ascii="Arial" w:eastAsia="Times New Roman" w:hAnsi="Arial" w:cs="Arial"/>
-          <w:color w:val="2C2C36"/>
-          <w:spacing w:val="5"/>
-          <w:sz w:val="24"/>
-          <w:szCs w:val="24"/>
-        </w:rPr>
-        <w:t xml:space="preserve"> </w:t>
-      </w:r>
-      <w:proofErr w:type="spellStart"/>
-      <w:r>
-        <w:rPr>
-          <w:rFonts w:ascii="Arial" w:eastAsia="Times New Roman" w:hAnsi="Arial" w:cs="Arial"/>
-          <w:color w:val="2C2C36"/>
-          <w:spacing w:val="5"/>
-          <w:sz w:val="24"/>
-          <w:szCs w:val="24"/>
-        </w:rPr>
-        <w:t>nghệ</w:t>
-      </w:r>
-      <w:proofErr w:type="spellEnd"/>
-      <w:r>
-        <w:rPr>
-          <w:rFonts w:ascii="Arial" w:eastAsia="Times New Roman" w:hAnsi="Arial" w:cs="Arial"/>
-          <w:color w:val="2C2C36"/>
-          <w:spacing w:val="5"/>
-          <w:sz w:val="24"/>
-          <w:szCs w:val="24"/>
-        </w:rPr>
-        <w:t xml:space="preserve"> </w:t>
-      </w:r>
-      <w:proofErr w:type="spellStart"/>
-      <w:r>
-        <w:rPr>
-          <w:rFonts w:ascii="Arial" w:eastAsia="Times New Roman" w:hAnsi="Arial" w:cs="Arial"/>
-          <w:color w:val="2C2C36"/>
-          <w:spacing w:val="5"/>
-          <w:sz w:val="24"/>
-          <w:szCs w:val="24"/>
-        </w:rPr>
-        <w:t>thuật</w:t>
-      </w:r>
-      <w:proofErr w:type="spellEnd"/>
-      <w:r>
-        <w:rPr>
-          <w:rFonts w:ascii="Arial" w:eastAsia="Times New Roman" w:hAnsi="Arial" w:cs="Arial"/>
-          <w:color w:val="2C2C36"/>
-          <w:spacing w:val="5"/>
-          <w:sz w:val="24"/>
-          <w:szCs w:val="24"/>
-        </w:rPr>
-        <w:t xml:space="preserve">, </w:t>
-      </w:r>
-      <w:proofErr w:type="spellStart"/>
-      <w:r>
-        <w:rPr>
-          <w:rFonts w:ascii="Arial" w:eastAsia="Times New Roman" w:hAnsi="Arial" w:cs="Arial"/>
-          <w:color w:val="2C2C36"/>
-          <w:spacing w:val="5"/>
-          <w:sz w:val="24"/>
-          <w:szCs w:val="24"/>
-        </w:rPr>
-        <w:t>kiến</w:t>
-      </w:r>
-      <w:proofErr w:type="spellEnd"/>
-      <w:r>
-        <w:rPr>
-          <w:rFonts w:ascii="Arial" w:eastAsia="Times New Roman" w:hAnsi="Arial" w:cs="Arial"/>
-          <w:color w:val="2C2C36"/>
-          <w:spacing w:val="5"/>
-          <w:sz w:val="24"/>
-          <w:szCs w:val="24"/>
-        </w:rPr>
-        <w:t xml:space="preserve"> </w:t>
-      </w:r>
-      <w:proofErr w:type="spellStart"/>
-      <w:r>
-        <w:rPr>
-          <w:rFonts w:ascii="Arial" w:eastAsia="Times New Roman" w:hAnsi="Arial" w:cs="Arial"/>
-          <w:color w:val="2C2C36"/>
-          <w:spacing w:val="5"/>
-          <w:sz w:val="24"/>
-          <w:szCs w:val="24"/>
-        </w:rPr>
-        <w:t>trúc</w:t>
-      </w:r>
-      <w:proofErr w:type="spellEnd"/>
-      <w:r>
-        <w:rPr>
-          <w:rFonts w:ascii="Arial" w:eastAsia="Times New Roman" w:hAnsi="Arial" w:cs="Arial"/>
-          <w:color w:val="2C2C36"/>
-          <w:spacing w:val="5"/>
-          <w:sz w:val="24"/>
-          <w:szCs w:val="24"/>
-        </w:rPr>
-        <w:t xml:space="preserve"> </w:t>
-      </w:r>
-      <w:proofErr w:type="spellStart"/>
-      <w:r>
-        <w:rPr>
-          <w:rFonts w:ascii="Arial" w:eastAsia="Times New Roman" w:hAnsi="Arial" w:cs="Arial"/>
-          <w:color w:val="2C2C36"/>
-          <w:spacing w:val="5"/>
-          <w:sz w:val="24"/>
-          <w:szCs w:val="24"/>
-        </w:rPr>
-        <w:t>Futurista</w:t>
-      </w:r>
-      <w:proofErr w:type="spellEnd"/>
-    </w:p>
-    <w:p>
-      <w:pPr>
-        <w:numPr>
-          <w:ilvl w:val="0"/>
-          <w:numId w:val="5"/>
-        </w:numPr>
-        <w:pBdr>
-          <w:top w:val="single" w:sz="2" w:space="0" w:color="E3E3E3"/>
-          <w:left w:val="single" w:sz="2" w:space="0" w:color="E3E3E3"/>
-          <w:bottom w:val="single" w:sz="2" w:space="0" w:color="E3E3E3"/>
-          <w:right w:val="single" w:sz="2" w:space="0" w:color="E3E3E3"/>
-        </w:pBdr>
-        <w:shd w:val="clear" w:color="auto" w:fill="FFFFFF"/>
-        <w:spacing w:after="0" w:line="240" w:lineRule="auto"/>
-        <w:ind w:left="0"/>
-        <w:rPr>
-          <w:rFonts w:ascii="Arial" w:eastAsia="Times New Roman" w:hAnsi="Arial" w:cs="Arial"/>
-          <w:color w:val="2C2C36"/>
-          <w:spacing w:val="5"/>
-          <w:sz w:val="24"/>
-          <w:szCs w:val="24"/>
-        </w:rPr>
-      </w:pPr>
-      <w:r>
-        <w:rPr>
-          <w:rFonts w:ascii="Arial" w:eastAsia="Times New Roman" w:hAnsi="Arial" w:cs="Arial"/>
-          <w:b/>
-          <w:bCs/>
-          <w:color w:val="2C2C36"/>
-          <w:spacing w:val="5"/>
-          <w:sz w:val="24"/>
-          <w:szCs w:val="24"/>
-          <w:bdr w:val="single" w:sz="2" w:space="0" w:color="E3E3E3" w:frame="1"/>
-        </w:rPr>
-        <w:t>Costa del Sol</w:t>
-      </w:r>
-      <w:r>
-        <w:rPr>
-          <w:rFonts w:ascii="Arial" w:eastAsia="Times New Roman" w:hAnsi="Arial" w:cs="Arial"/>
-          <w:color w:val="2C2C36"/>
-          <w:spacing w:val="5"/>
-          <w:sz w:val="24"/>
-          <w:szCs w:val="24"/>
-        </w:rPr>
-        <w:t xml:space="preserve"> – </w:t>
-      </w:r>
-      <w:proofErr w:type="spellStart"/>
-      <w:r>
-        <w:rPr>
-          <w:rFonts w:ascii="Arial" w:eastAsia="Times New Roman" w:hAnsi="Arial" w:cs="Arial"/>
-          <w:color w:val="2C2C36"/>
-          <w:spacing w:val="5"/>
-          <w:sz w:val="24"/>
-          <w:szCs w:val="24"/>
-        </w:rPr>
-        <w:t>Bờ</w:t>
-      </w:r>
-      <w:proofErr w:type="spellEnd"/>
-      <w:r>
-        <w:rPr>
-          <w:rFonts w:ascii="Arial" w:eastAsia="Times New Roman" w:hAnsi="Arial" w:cs="Arial"/>
-          <w:color w:val="2C2C36"/>
-          <w:spacing w:val="5"/>
-          <w:sz w:val="24"/>
-          <w:szCs w:val="24"/>
-        </w:rPr>
-        <w:t xml:space="preserve"> </w:t>
-      </w:r>
-      <w:proofErr w:type="spellStart"/>
-      <w:r>
-        <w:rPr>
-          <w:rFonts w:ascii="Arial" w:eastAsia="Times New Roman" w:hAnsi="Arial" w:cs="Arial"/>
-          <w:color w:val="2C2C36"/>
-          <w:spacing w:val="5"/>
-          <w:sz w:val="24"/>
-          <w:szCs w:val="24"/>
-        </w:rPr>
-        <w:t>biển</w:t>
-      </w:r>
-      <w:proofErr w:type="spellEnd"/>
-      <w:r>
-        <w:rPr>
-          <w:rFonts w:ascii="Arial" w:eastAsia="Times New Roman" w:hAnsi="Arial" w:cs="Arial"/>
-          <w:color w:val="2C2C36"/>
-          <w:spacing w:val="5"/>
-          <w:sz w:val="24"/>
-          <w:szCs w:val="24"/>
-        </w:rPr>
-        <w:t xml:space="preserve"> </w:t>
-      </w:r>
-      <w:proofErr w:type="spellStart"/>
-      <w:r>
-        <w:rPr>
-          <w:rFonts w:ascii="Arial" w:eastAsia="Times New Roman" w:hAnsi="Arial" w:cs="Arial"/>
-          <w:color w:val="2C2C36"/>
-          <w:spacing w:val="5"/>
-          <w:sz w:val="24"/>
-          <w:szCs w:val="24"/>
-        </w:rPr>
-        <w:t>nắng</w:t>
-      </w:r>
-      <w:proofErr w:type="spellEnd"/>
-      <w:r>
-        <w:rPr>
-          <w:rFonts w:ascii="Arial" w:eastAsia="Times New Roman" w:hAnsi="Arial" w:cs="Arial"/>
-          <w:color w:val="2C2C36"/>
-          <w:spacing w:val="5"/>
-          <w:sz w:val="24"/>
-          <w:szCs w:val="24"/>
-        </w:rPr>
-        <w:t xml:space="preserve"> </w:t>
-      </w:r>
-      <w:proofErr w:type="spellStart"/>
-      <w:r>
-        <w:rPr>
-          <w:rFonts w:ascii="Arial" w:eastAsia="Times New Roman" w:hAnsi="Arial" w:cs="Arial"/>
-          <w:color w:val="2C2C36"/>
-          <w:spacing w:val="5"/>
-          <w:sz w:val="24"/>
-          <w:szCs w:val="24"/>
-        </w:rPr>
-        <w:t>ấm</w:t>
-      </w:r>
-      <w:proofErr w:type="spellEnd"/>
+        <w:rPr>
+          <w:rFonts w:ascii="Arial" w:eastAsia="Times New Roman" w:hAnsi="Arial" w:cs="Arial"/>
+          <w:color w:val="2C2C36"/>
+          <w:spacing w:val="5"/>
+          <w:sz w:val="24"/>
+          <w:szCs w:val="24"/>
+        </w:rPr>
+      </w:pPr>
+      <w:proofErr w:type="spellStart"/>
+      <w:r>
+        <w:rPr>
+          <w:rStyle w:val="Strong"/>
+          <w:rFonts w:ascii="Arial" w:hAnsi="Arial" w:cs="Arial"/>
+          <w:spacing w:val="5"/>
+          <w:bdr w:val="single" w:sz="2" w:space="0" w:color="E3E3E3" w:frame="1"/>
+          <w:shd w:val="clear" w:color="auto" w:fill="FFFFFF"/>
+        </w:rPr>
+        <w:t>spr_puzzle_image_</w:t>
+      </w:r>
+      <w:r>
+        <w:rPr>
+          <w:rFonts w:ascii="Arial" w:eastAsia="Times New Roman" w:hAnsi="Arial" w:cs="Arial"/>
+          <w:b/>
+          <w:bCs/>
+          <w:color w:val="2C2C36"/>
+          <w:spacing w:val="5"/>
+          <w:sz w:val="24"/>
+          <w:szCs w:val="24"/>
+          <w:bdr w:val="single" w:sz="2" w:space="0" w:color="E3E3E3" w:frame="1"/>
+        </w:rPr>
+        <w:t>costa_del_s</w:t>
+      </w:r>
+      <w:r>
+        <w:rPr>
+          <w:rFonts w:ascii="Arial" w:eastAsia="Times New Roman" w:hAnsi="Arial" w:cs="Arial"/>
+          <w:b/>
+          <w:bCs/>
+          <w:color w:val="2C2C36"/>
+          <w:spacing w:val="5"/>
+          <w:sz w:val="24"/>
+          <w:szCs w:val="24"/>
+          <w:bdr w:val="single" w:sz="2" w:space="0" w:color="E3E3E3" w:frame="1"/>
+        </w:rPr>
+        <w:t>ol</w:t>
+      </w:r>
+      <w:r>
+        <w:rPr>
+          <w:rFonts w:ascii="Arial" w:eastAsia="Times New Roman" w:hAnsi="Arial" w:cs="Arial"/>
+          <w:b/>
+          <w:bCs/>
+          <w:color w:val="2C2C36"/>
+          <w:spacing w:val="5"/>
+          <w:sz w:val="24"/>
+          <w:szCs w:val="24"/>
+          <w:bdr w:val="single" w:sz="2" w:space="0" w:color="E3E3E3" w:frame="1"/>
+        </w:rPr>
+        <w:t>_spain</w:t>
+      </w:r>
+      <w:proofErr w:type="spellEnd"/>
+      <w:r>
+        <w:rPr>
+          <w:rFonts w:ascii="Arial" w:eastAsia="Times New Roman" w:hAnsi="Arial" w:cs="Arial"/>
+          <w:b/>
+          <w:bCs/>
+          <w:color w:val="2C2C36"/>
+          <w:spacing w:val="5"/>
+          <w:sz w:val="24"/>
+          <w:szCs w:val="24"/>
+          <w:bdr w:val="single" w:sz="2" w:space="0" w:color="E3E3E3" w:frame="1"/>
+        </w:rPr>
+        <w:t xml:space="preserve"> 12</w:t>
+      </w:r>
+      <w:bookmarkStart w:id="0" w:name="_GoBack"/>
+      <w:bookmarkEnd w:id="0"/>
     </w:p>
     <w:p>
       <w:pPr>
@@ -13544,6 +15181,7 @@
           <w:szCs w:val="24"/>
           <w:bdr w:val="single" w:sz="2" w:space="0" w:color="E3E3E3" w:frame="1"/>
         </w:rPr>
+        <w:lastRenderedPageBreak/>
         <w:t>Geneva</w:t>
       </w:r>
       <w:r>
@@ -15047,7 +16685,6 @@
           <w:sz w:val="24"/>
           <w:szCs w:val="24"/>
         </w:rPr>
-        <w:lastRenderedPageBreak/>
         <w:t>🇸🇪</w:t>
       </w:r>
       <w:r>
@@ -19206,6 +20843,7 @@
           <w:sz w:val="24"/>
           <w:szCs w:val="24"/>
         </w:rPr>
+        <w:lastRenderedPageBreak/>
         <w:t>🇭🇷</w:t>
       </w:r>
       <w:r>

</xml_diff>

<commit_message>
day anh thuy dien nauy
</commit_message>
<xml_diff>
--- a/danhsach.docx
+++ b/danhsach.docx
@@ -16368,16 +16368,7 @@
           <w:spacing w:val="5"/>
           <w:shd w:val="clear" w:color="auto" w:fill="FFFFFF"/>
         </w:rPr>
-        <w:t>.</w:t>
-      </w:r>
-      <w:r>
-        <w:rPr>
-          <w:rFonts w:ascii="Arial" w:hAnsi="Arial" w:cs="Arial"/>
-          <w:color w:val="2C2C36"/>
-          <w:spacing w:val="5"/>
-          <w:shd w:val="clear" w:color="auto" w:fill="FFFFFF"/>
-        </w:rPr>
-        <w:t xml:space="preserve"> – </w:t>
+        <w:t xml:space="preserve">. – </w:t>
       </w:r>
       <w:r>
         <w:rPr>
@@ -16653,16 +16644,7 @@
           <w:spacing w:val="5"/>
           <w:shd w:val="clear" w:color="auto" w:fill="FFFFFF"/>
         </w:rPr>
-        <w:t>,</w:t>
-      </w:r>
-      <w:r>
-        <w:rPr>
-          <w:rFonts w:ascii="Arial" w:hAnsi="Arial" w:cs="Arial"/>
-          <w:color w:val="2C2C36"/>
-          <w:spacing w:val="5"/>
-          <w:shd w:val="clear" w:color="auto" w:fill="FFFFFF"/>
-        </w:rPr>
-        <w:t xml:space="preserve">- </w:t>
+        <w:t xml:space="preserve">,- </w:t>
       </w:r>
       <w:r>
         <w:rPr>
@@ -16727,20 +16709,7 @@
           <w:szCs w:val="24"/>
           <w:bdr w:val="single" w:sz="2" w:space="0" w:color="E3E3E3" w:frame="1"/>
         </w:rPr>
-        <w:t xml:space="preserve">  </w:t>
-      </w:r>
-      <w:r>
-        <w:rPr>
-          <w:rFonts w:ascii="Arial" w:eastAsia="Times New Roman" w:hAnsi="Arial" w:cs="Arial"/>
-          <w:b/>
-          <w:bCs/>
-          <w:color w:val="2C2C36"/>
-          <w:spacing w:val="5"/>
-          <w:sz w:val="24"/>
-          <w:szCs w:val="24"/>
-          <w:bdr w:val="single" w:sz="2" w:space="0" w:color="E3E3E3" w:frame="1"/>
-        </w:rPr>
-        <w:t xml:space="preserve">  </w:t>
+        <w:t xml:space="preserve">    </w:t>
       </w:r>
       <w:proofErr w:type="spellStart"/>
       <w:r>
@@ -16981,17 +16950,7 @@
           <w:bdr w:val="single" w:sz="2" w:space="0" w:color="E3E3E3" w:frame="1"/>
           <w:shd w:val="clear" w:color="auto" w:fill="FFFFFF"/>
         </w:rPr>
-        <w:t>Snow Village</w:t>
-      </w:r>
-      <w:r>
-        <w:rPr>
-          <w:rStyle w:val="Strong"/>
-          <w:rFonts w:ascii="Arial" w:hAnsi="Arial" w:cs="Arial"/>
-          <w:spacing w:val="5"/>
-          <w:bdr w:val="single" w:sz="2" w:space="0" w:color="E3E3E3" w:frame="1"/>
-          <w:shd w:val="clear" w:color="auto" w:fill="FFFFFF"/>
-        </w:rPr>
-        <w:t xml:space="preserve"> – </w:t>
+        <w:t xml:space="preserve">Snow Village – </w:t>
       </w:r>
       <w:proofErr w:type="spellStart"/>
       <w:r>
@@ -17045,20 +17004,7 @@
           <w:szCs w:val="24"/>
           <w:bdr w:val="single" w:sz="2" w:space="0" w:color="E3E3E3" w:frame="1"/>
         </w:rPr>
-        <w:t xml:space="preserve"> </w:t>
-      </w:r>
-      <w:r>
-        <w:rPr>
-          <w:rFonts w:ascii="Arial" w:eastAsia="Times New Roman" w:hAnsi="Arial" w:cs="Arial"/>
-          <w:b/>
-          <w:bCs/>
-          <w:color w:val="2C2C36"/>
-          <w:spacing w:val="5"/>
-          <w:sz w:val="24"/>
-          <w:szCs w:val="24"/>
-          <w:bdr w:val="single" w:sz="2" w:space="0" w:color="E3E3E3" w:frame="1"/>
-        </w:rPr>
-        <w:t xml:space="preserve">  </w:t>
+        <w:t xml:space="preserve">   </w:t>
       </w:r>
       <w:proofErr w:type="spellStart"/>
       <w:r>
@@ -17402,29 +17348,20 @@
           <w:color w:val="2C2C36"/>
           <w:spacing w:val="5"/>
         </w:rPr>
-        <w:t xml:space="preserve"> </w:t>
-      </w:r>
-      <w:proofErr w:type="gramStart"/>
+        <w:t xml:space="preserve"> Opera</w:t>
+      </w:r>
       <w:r>
         <w:rPr>
           <w:rFonts w:ascii="Arial" w:hAnsi="Arial" w:cs="Arial"/>
           <w:color w:val="2C2C36"/>
           <w:spacing w:val="5"/>
         </w:rPr>
-        <w:t>Opera</w:t>
-      </w:r>
+        <w:t xml:space="preserve">  </w:t>
+      </w:r>
+      <w:proofErr w:type="spellStart"/>
       <w:r>
         <w:rPr>
           <w:rFonts w:ascii="Arial" w:hAnsi="Arial" w:cs="Arial"/>
-          <w:color w:val="2C2C36"/>
-          <w:spacing w:val="5"/>
-        </w:rPr>
-        <w:t xml:space="preserve">  </w:t>
-      </w:r>
-      <w:proofErr w:type="spellStart"/>
-      <w:r>
-        <w:rPr>
-          <w:rFonts w:ascii="Arial" w:hAnsi="Arial" w:cs="Arial"/>
           <w:b/>
           <w:bCs/>
           <w:color w:val="2C2C36"/>
@@ -17434,7 +17371,6 @@
         <w:t>Schönbrunn</w:t>
       </w:r>
       <w:proofErr w:type="spellEnd"/>
-      <w:proofErr w:type="gramEnd"/>
       <w:r>
         <w:rPr>
           <w:rFonts w:ascii="Arial" w:hAnsi="Arial" w:cs="Arial"/>
@@ -17614,16 +17550,7 @@
           <w:spacing w:val="5"/>
           <w:shd w:val="clear" w:color="auto" w:fill="FFFFFF"/>
         </w:rPr>
-        <w:t>.</w:t>
-      </w:r>
-      <w:r>
-        <w:rPr>
-          <w:rFonts w:ascii="Arial" w:hAnsi="Arial" w:cs="Arial"/>
-          <w:color w:val="2C2C36"/>
-          <w:spacing w:val="5"/>
-          <w:shd w:val="clear" w:color="auto" w:fill="FFFFFF"/>
-        </w:rPr>
-        <w:t xml:space="preserve">- </w:t>
+        <w:t xml:space="preserve">.- </w:t>
       </w:r>
       <w:r>
         <w:rPr>
@@ -17880,17 +17807,7 @@
           <w:bdr w:val="single" w:sz="2" w:space="0" w:color="E3E3E3" w:frame="1"/>
           <w:shd w:val="clear" w:color="auto" w:fill="FFFFFF"/>
         </w:rPr>
-        <w:t>Mozart's Homeland</w:t>
-      </w:r>
-      <w:r>
-        <w:rPr>
-          <w:rStyle w:val="Strong"/>
-          <w:rFonts w:ascii="Arial" w:hAnsi="Arial" w:cs="Arial"/>
-          <w:spacing w:val="5"/>
-          <w:bdr w:val="single" w:sz="2" w:space="0" w:color="E3E3E3" w:frame="1"/>
-          <w:shd w:val="clear" w:color="auto" w:fill="FFFFFF"/>
-        </w:rPr>
-        <w:t xml:space="preserve"> – </w:t>
+        <w:t xml:space="preserve">Mozart's Homeland – </w:t>
       </w:r>
       <w:r>
         <w:rPr>
@@ -18116,16 +18033,7 @@
           <w:sz w:val="24"/>
           <w:szCs w:val="24"/>
         </w:rPr>
-        <w:t xml:space="preserve"> City</w:t>
-      </w:r>
-      <w:r>
-        <w:rPr>
-          <w:rFonts w:ascii="Arial" w:hAnsi="Arial" w:cs="Arial"/>
-          <w:color w:val="2C2C36"/>
-          <w:sz w:val="24"/>
-          <w:szCs w:val="24"/>
-        </w:rPr>
-        <w:t xml:space="preserve"> – </w:t>
+        <w:t xml:space="preserve"> City – </w:t>
       </w:r>
       <w:r>
         <w:rPr>
@@ -18400,17 +18308,7 @@
           <w:bdr w:val="single" w:sz="2" w:space="0" w:color="E3E3E3" w:frame="1"/>
           <w:shd w:val="clear" w:color="auto" w:fill="FFFFFF"/>
         </w:rPr>
-        <w:t>Ancient village by the lake</w:t>
-      </w:r>
-      <w:r>
-        <w:rPr>
-          <w:rStyle w:val="Strong"/>
-          <w:rFonts w:ascii="Arial" w:hAnsi="Arial" w:cs="Arial"/>
-          <w:spacing w:val="5"/>
-          <w:bdr w:val="single" w:sz="2" w:space="0" w:color="E3E3E3" w:frame="1"/>
-          <w:shd w:val="clear" w:color="auto" w:fill="FFFFFF"/>
-        </w:rPr>
-        <w:t xml:space="preserve"> – </w:t>
+        <w:t xml:space="preserve">Ancient village by the lake – </w:t>
       </w:r>
       <w:proofErr w:type="spellStart"/>
       <w:r>
@@ -18681,17 +18579,7 @@
           <w:bdr w:val="single" w:sz="2" w:space="0" w:color="E3E3E3" w:frame="1"/>
           <w:shd w:val="clear" w:color="auto" w:fill="FFFFFF"/>
         </w:rPr>
-        <w:t>Green City</w:t>
-      </w:r>
-      <w:r>
-        <w:rPr>
-          <w:rStyle w:val="Strong"/>
-          <w:rFonts w:ascii="Arial" w:hAnsi="Arial" w:cs="Arial"/>
-          <w:spacing w:val="5"/>
-          <w:bdr w:val="single" w:sz="2" w:space="0" w:color="E3E3E3" w:frame="1"/>
-          <w:shd w:val="clear" w:color="auto" w:fill="FFFFFF"/>
-        </w:rPr>
-        <w:t xml:space="preserve"> – </w:t>
+        <w:t xml:space="preserve">Green City – </w:t>
       </w:r>
       <w:r>
         <w:rPr>
@@ -19006,8 +18894,37 @@
           <w:bdr w:val="single" w:sz="2" w:space="0" w:color="E3E3E3" w:frame="1"/>
           <w:shd w:val="clear" w:color="auto" w:fill="FFFFFF"/>
         </w:rPr>
-        <w:t>Opera Festival by the Lake</w:t>
-      </w:r>
+        <w:t xml:space="preserve">Opera Festival by the Lake – </w:t>
+      </w:r>
+      <w:proofErr w:type="spellStart"/>
+      <w:r>
+        <w:rPr>
+          <w:rFonts w:ascii="Arial" w:eastAsia="Times New Roman" w:hAnsi="Arial" w:cs="Arial"/>
+          <w:b/>
+          <w:bCs/>
+          <w:color w:val="2C2C36"/>
+          <w:spacing w:val="5"/>
+          <w:sz w:val="24"/>
+          <w:szCs w:val="24"/>
+          <w:bdr w:val="single" w:sz="2" w:space="0" w:color="E3E3E3" w:frame="1"/>
+        </w:rPr>
+        <w:t>Bregenz</w:t>
+      </w:r>
+      <w:proofErr w:type="spellEnd"/>
+      <w:r>
+        <w:rPr>
+          <w:rFonts w:ascii="Arial" w:eastAsia="Times New Roman" w:hAnsi="Arial" w:cs="Arial"/>
+          <w:b/>
+          <w:bCs/>
+          <w:color w:val="2C2C36"/>
+          <w:spacing w:val="5"/>
+          <w:sz w:val="24"/>
+          <w:szCs w:val="24"/>
+          <w:bdr w:val="single" w:sz="2" w:space="0" w:color="E3E3E3" w:frame="1"/>
+        </w:rPr>
+        <w:t xml:space="preserve">  </w:t>
+      </w:r>
+      <w:proofErr w:type="spellStart"/>
       <w:r>
         <w:rPr>
           <w:rStyle w:val="Strong"/>
@@ -19016,45 +18933,6 @@
           <w:bdr w:val="single" w:sz="2" w:space="0" w:color="E3E3E3" w:frame="1"/>
           <w:shd w:val="clear" w:color="auto" w:fill="FFFFFF"/>
         </w:rPr>
-        <w:t xml:space="preserve"> – </w:t>
-      </w:r>
-      <w:proofErr w:type="spellStart"/>
-      <w:r>
-        <w:rPr>
-          <w:rFonts w:ascii="Arial" w:eastAsia="Times New Roman" w:hAnsi="Arial" w:cs="Arial"/>
-          <w:b/>
-          <w:bCs/>
-          <w:color w:val="2C2C36"/>
-          <w:spacing w:val="5"/>
-          <w:sz w:val="24"/>
-          <w:szCs w:val="24"/>
-          <w:bdr w:val="single" w:sz="2" w:space="0" w:color="E3E3E3" w:frame="1"/>
-        </w:rPr>
-        <w:t>Bregenz</w:t>
-      </w:r>
-      <w:proofErr w:type="spellEnd"/>
-      <w:r>
-        <w:rPr>
-          <w:rFonts w:ascii="Arial" w:eastAsia="Times New Roman" w:hAnsi="Arial" w:cs="Arial"/>
-          <w:b/>
-          <w:bCs/>
-          <w:color w:val="2C2C36"/>
-          <w:spacing w:val="5"/>
-          <w:sz w:val="24"/>
-          <w:szCs w:val="24"/>
-          <w:bdr w:val="single" w:sz="2" w:space="0" w:color="E3E3E3" w:frame="1"/>
-        </w:rPr>
-        <w:t xml:space="preserve">  </w:t>
-      </w:r>
-      <w:proofErr w:type="spellStart"/>
-      <w:r>
-        <w:rPr>
-          <w:rStyle w:val="Strong"/>
-          <w:rFonts w:ascii="Arial" w:hAnsi="Arial" w:cs="Arial"/>
-          <w:spacing w:val="5"/>
-          <w:bdr w:val="single" w:sz="2" w:space="0" w:color="E3E3E3" w:frame="1"/>
-          <w:shd w:val="clear" w:color="auto" w:fill="FFFFFF"/>
-        </w:rPr>
         <w:t>spr_puzzle_image_</w:t>
       </w:r>
       <w:r>
@@ -19098,8 +18976,6 @@
         </w:rPr>
         <w:t xml:space="preserve"> 10</w:t>
       </w:r>
-      <w:bookmarkStart w:id="0" w:name="_GoBack"/>
-      <w:bookmarkEnd w:id="0"/>
     </w:p>
     <w:p>
       <w:pPr>
@@ -19239,6 +19115,7 @@
         <w:t>điểm</w:t>
       </w:r>
       <w:proofErr w:type="spellEnd"/>
+      <w:proofErr w:type="gramStart"/>
       <w:r>
         <w:rPr>
           <w:rFonts w:ascii="Arial" w:eastAsia="Times New Roman" w:hAnsi="Arial" w:cs="Arial"/>
@@ -19251,6 +19128,38 @@
           <w:bdr w:val="single" w:sz="2" w:space="0" w:color="E3E3E3" w:frame="1"/>
         </w:rPr>
         <w:t>)</w:t>
+      </w:r>
+      <w:r>
+        <w:rPr>
+          <w:rFonts w:ascii="Arial" w:eastAsia="Times New Roman" w:hAnsi="Arial" w:cs="Arial"/>
+          <w:b/>
+          <w:bCs/>
+          <w:color w:val="2C2C36"/>
+          <w:spacing w:val="5"/>
+          <w:sz w:val="24"/>
+          <w:szCs w:val="24"/>
+          <w:bdr w:val="single" w:sz="2" w:space="0" w:color="E3E3E3" w:frame="1"/>
+        </w:rPr>
+        <w:t xml:space="preserve">  </w:t>
+      </w:r>
+      <w:r>
+        <w:rPr>
+          <w:rFonts w:ascii="Arial" w:hAnsi="Arial" w:cs="Arial"/>
+          <w:color w:val="2C2C36"/>
+          <w:spacing w:val="5"/>
+          <w:shd w:val="clear" w:color="auto" w:fill="FFFFFF"/>
+        </w:rPr>
+        <w:t>Sweden</w:t>
+      </w:r>
+      <w:proofErr w:type="gramEnd"/>
+      <w:r>
+        <w:rPr>
+          <w:rFonts w:ascii="Arial" w:hAnsi="Arial" w:cs="Arial"/>
+          <w:color w:val="2C2C36"/>
+          <w:spacing w:val="5"/>
+          <w:shd w:val="clear" w:color="auto" w:fill="FFFFFF"/>
+        </w:rPr>
+        <w:t xml:space="preserve">  </w:t>
       </w:r>
     </w:p>
     <w:p>
@@ -19465,6 +19374,130 @@
         <w:t>gia</w:t>
       </w:r>
       <w:proofErr w:type="spellEnd"/>
+      <w:r>
+        <w:rPr>
+          <w:rFonts w:ascii="Arial" w:eastAsia="Times New Roman" w:hAnsi="Arial" w:cs="Arial"/>
+          <w:color w:val="2C2C36"/>
+          <w:spacing w:val="5"/>
+          <w:sz w:val="24"/>
+          <w:szCs w:val="24"/>
+        </w:rPr>
+        <w:t xml:space="preserve">  </w:t>
+      </w:r>
+      <w:r>
+        <w:rPr>
+          <w:rFonts w:ascii="Arial" w:hAnsi="Arial" w:cs="Arial"/>
+          <w:color w:val="2C2C36"/>
+          <w:spacing w:val="5"/>
+          <w:shd w:val="clear" w:color="auto" w:fill="FFFFFF"/>
+        </w:rPr>
+        <w:t>Royal Palace</w:t>
+      </w:r>
+      <w:r>
+        <w:rPr>
+          <w:rFonts w:ascii="Arial" w:hAnsi="Arial" w:cs="Arial"/>
+          <w:color w:val="2C2C36"/>
+          <w:spacing w:val="5"/>
+          <w:shd w:val="clear" w:color="auto" w:fill="FFFFFF"/>
+        </w:rPr>
+        <w:t xml:space="preserve"> – </w:t>
+      </w:r>
+      <w:r>
+        <w:rPr>
+          <w:rFonts w:ascii="Arial" w:eastAsia="Times New Roman" w:hAnsi="Arial" w:cs="Arial"/>
+          <w:b/>
+          <w:bCs/>
+          <w:color w:val="2C2C36"/>
+          <w:spacing w:val="5"/>
+          <w:sz w:val="24"/>
+          <w:szCs w:val="24"/>
+          <w:bdr w:val="single" w:sz="2" w:space="0" w:color="E3E3E3" w:frame="1"/>
+        </w:rPr>
+        <w:t>Stockholm</w:t>
+      </w:r>
+      <w:r>
+        <w:rPr>
+          <w:rFonts w:ascii="Arial" w:eastAsia="Times New Roman" w:hAnsi="Arial" w:cs="Arial"/>
+          <w:b/>
+          <w:bCs/>
+          <w:color w:val="2C2C36"/>
+          <w:spacing w:val="5"/>
+          <w:sz w:val="24"/>
+          <w:szCs w:val="24"/>
+          <w:bdr w:val="single" w:sz="2" w:space="0" w:color="E3E3E3" w:frame="1"/>
+        </w:rPr>
+        <w:t xml:space="preserve"> – </w:t>
+      </w:r>
+      <w:r>
+        <w:rPr>
+          <w:rFonts w:ascii="Arial" w:hAnsi="Arial" w:cs="Arial"/>
+          <w:color w:val="2C2C36"/>
+          <w:spacing w:val="5"/>
+          <w:shd w:val="clear" w:color="auto" w:fill="FFFFFF"/>
+        </w:rPr>
+        <w:t>Sweden</w:t>
+      </w:r>
+      <w:r>
+        <w:rPr>
+          <w:rFonts w:ascii="Arial" w:hAnsi="Arial" w:cs="Arial"/>
+          <w:color w:val="2C2C36"/>
+          <w:spacing w:val="5"/>
+          <w:shd w:val="clear" w:color="auto" w:fill="FFFFFF"/>
+        </w:rPr>
+        <w:t xml:space="preserve">  </w:t>
+      </w:r>
+      <w:proofErr w:type="spellStart"/>
+      <w:r>
+        <w:rPr>
+          <w:rStyle w:val="Strong"/>
+          <w:rFonts w:ascii="Arial" w:hAnsi="Arial" w:cs="Arial"/>
+          <w:spacing w:val="5"/>
+          <w:bdr w:val="single" w:sz="2" w:space="0" w:color="E3E3E3" w:frame="1"/>
+          <w:shd w:val="clear" w:color="auto" w:fill="FFFFFF"/>
+        </w:rPr>
+        <w:t>spr_puzzle_image_</w:t>
+      </w:r>
+      <w:r>
+        <w:rPr>
+          <w:rFonts w:ascii="Arial" w:eastAsia="Times New Roman" w:hAnsi="Arial" w:cs="Arial"/>
+          <w:color w:val="2C2C36"/>
+          <w:spacing w:val="5"/>
+          <w:sz w:val="24"/>
+          <w:szCs w:val="24"/>
+        </w:rPr>
+        <w:t>cung_dien_hoang_</w:t>
+      </w:r>
+      <w:r>
+        <w:rPr>
+          <w:rFonts w:ascii="Arial" w:eastAsia="Times New Roman" w:hAnsi="Arial" w:cs="Arial"/>
+          <w:color w:val="2C2C36"/>
+          <w:spacing w:val="5"/>
+          <w:sz w:val="24"/>
+          <w:szCs w:val="24"/>
+        </w:rPr>
+        <w:t>gia</w:t>
+      </w:r>
+      <w:r>
+        <w:rPr>
+          <w:rFonts w:ascii="Arial" w:eastAsia="Times New Roman" w:hAnsi="Arial" w:cs="Arial"/>
+          <w:color w:val="2C2C36"/>
+          <w:spacing w:val="5"/>
+          <w:sz w:val="24"/>
+          <w:szCs w:val="24"/>
+        </w:rPr>
+        <w:t>_thuy_dien</w:t>
+      </w:r>
+      <w:proofErr w:type="spellEnd"/>
+      <w:r>
+        <w:rPr>
+          <w:rFonts w:ascii="Arial" w:eastAsia="Times New Roman" w:hAnsi="Arial" w:cs="Arial"/>
+          <w:color w:val="2C2C36"/>
+          <w:spacing w:val="5"/>
+          <w:sz w:val="24"/>
+          <w:szCs w:val="24"/>
+        </w:rPr>
+        <w:t xml:space="preserve">  1</w:t>
+      </w:r>
     </w:p>
     <w:p>
       <w:pPr>
@@ -19656,6 +19689,327 @@
         <w:t>Liseberg</w:t>
       </w:r>
       <w:proofErr w:type="spellEnd"/>
+      <w:r>
+        <w:rPr>
+          <w:rFonts w:ascii="Arial" w:eastAsia="Times New Roman" w:hAnsi="Arial" w:cs="Arial"/>
+          <w:color w:val="2C2C36"/>
+          <w:spacing w:val="5"/>
+          <w:sz w:val="24"/>
+          <w:szCs w:val="24"/>
+        </w:rPr>
+        <w:t xml:space="preserve">  </w:t>
+      </w:r>
+      <w:r>
+        <w:rPr>
+          <w:rFonts w:ascii="Arial" w:hAnsi="Arial" w:cs="Arial"/>
+          <w:color w:val="2C2C36"/>
+          <w:spacing w:val="5"/>
+          <w:shd w:val="clear" w:color="auto" w:fill="FFFFFF"/>
+        </w:rPr>
+        <w:t>Coastal city</w:t>
+      </w:r>
+      <w:r>
+        <w:rPr>
+          <w:rFonts w:ascii="Arial" w:hAnsi="Arial" w:cs="Arial"/>
+          <w:color w:val="2C2C36"/>
+          <w:spacing w:val="5"/>
+          <w:shd w:val="clear" w:color="auto" w:fill="FFFFFF"/>
+        </w:rPr>
+        <w:t xml:space="preserve"> – </w:t>
+      </w:r>
+      <w:r>
+        <w:rPr>
+          <w:rFonts w:ascii="Arial" w:eastAsia="Times New Roman" w:hAnsi="Arial" w:cs="Arial"/>
+          <w:b/>
+          <w:bCs/>
+          <w:color w:val="2C2C36"/>
+          <w:spacing w:val="5"/>
+          <w:sz w:val="24"/>
+          <w:szCs w:val="24"/>
+          <w:bdr w:val="single" w:sz="2" w:space="0" w:color="E3E3E3" w:frame="1"/>
+        </w:rPr>
+        <w:t>Gothenburg</w:t>
+      </w:r>
+      <w:r>
+        <w:rPr>
+          <w:rFonts w:ascii="Arial" w:eastAsia="Times New Roman" w:hAnsi="Arial" w:cs="Arial"/>
+          <w:b/>
+          <w:bCs/>
+          <w:color w:val="2C2C36"/>
+          <w:spacing w:val="5"/>
+          <w:sz w:val="24"/>
+          <w:szCs w:val="24"/>
+          <w:bdr w:val="single" w:sz="2" w:space="0" w:color="E3E3E3" w:frame="1"/>
+        </w:rPr>
+        <w:t xml:space="preserve"> - </w:t>
+      </w:r>
+      <w:r>
+        <w:rPr>
+          <w:rFonts w:ascii="Arial" w:hAnsi="Arial" w:cs="Arial"/>
+          <w:color w:val="2C2C36"/>
+          <w:spacing w:val="5"/>
+          <w:shd w:val="clear" w:color="auto" w:fill="FFFFFF"/>
+        </w:rPr>
+        <w:t xml:space="preserve">Sweden  </w:t>
+      </w:r>
+      <w:r>
+        <w:rPr>
+          <w:rFonts w:ascii="Arial" w:hAnsi="Arial" w:cs="Arial"/>
+          <w:color w:val="2C2C36"/>
+          <w:spacing w:val="5"/>
+          <w:shd w:val="clear" w:color="auto" w:fill="FFFFFF"/>
+        </w:rPr>
+        <w:t xml:space="preserve">  </w:t>
+      </w:r>
+      <w:proofErr w:type="spellStart"/>
+      <w:r>
+        <w:rPr>
+          <w:rStyle w:val="Strong"/>
+          <w:rFonts w:ascii="Arial" w:hAnsi="Arial" w:cs="Arial"/>
+          <w:spacing w:val="5"/>
+          <w:bdr w:val="single" w:sz="2" w:space="0" w:color="E3E3E3" w:frame="1"/>
+          <w:shd w:val="clear" w:color="auto" w:fill="FFFFFF"/>
+        </w:rPr>
+        <w:t>spr_puzzle_image_</w:t>
+      </w:r>
+      <w:r>
+        <w:rPr>
+          <w:rFonts w:ascii="Arial" w:eastAsia="Times New Roman" w:hAnsi="Arial" w:cs="Arial"/>
+          <w:color w:val="2C2C36"/>
+          <w:spacing w:val="5"/>
+          <w:sz w:val="24"/>
+          <w:szCs w:val="24"/>
+        </w:rPr>
+        <w:t>thu_do_tren_bie</w:t>
+      </w:r>
+      <w:r>
+        <w:rPr>
+          <w:rFonts w:ascii="Arial" w:eastAsia="Times New Roman" w:hAnsi="Arial" w:cs="Arial"/>
+          <w:color w:val="2C2C36"/>
+          <w:spacing w:val="5"/>
+          <w:sz w:val="24"/>
+          <w:szCs w:val="24"/>
+        </w:rPr>
+        <w:t>n</w:t>
+      </w:r>
+      <w:r>
+        <w:rPr>
+          <w:rFonts w:ascii="Arial" w:eastAsia="Times New Roman" w:hAnsi="Arial" w:cs="Arial"/>
+          <w:color w:val="2C2C36"/>
+          <w:spacing w:val="5"/>
+          <w:sz w:val="24"/>
+          <w:szCs w:val="24"/>
+        </w:rPr>
+        <w:t>_</w:t>
+      </w:r>
+      <w:r>
+        <w:rPr>
+          <w:rFonts w:ascii="Arial" w:eastAsia="Times New Roman" w:hAnsi="Arial" w:cs="Arial"/>
+          <w:b/>
+          <w:bCs/>
+          <w:color w:val="2C2C36"/>
+          <w:spacing w:val="5"/>
+          <w:sz w:val="24"/>
+          <w:szCs w:val="24"/>
+          <w:bdr w:val="single" w:sz="2" w:space="0" w:color="E3E3E3" w:frame="1"/>
+        </w:rPr>
+        <w:t>g</w:t>
+      </w:r>
+      <w:r>
+        <w:rPr>
+          <w:rFonts w:ascii="Arial" w:eastAsia="Times New Roman" w:hAnsi="Arial" w:cs="Arial"/>
+          <w:b/>
+          <w:bCs/>
+          <w:color w:val="2C2C36"/>
+          <w:spacing w:val="5"/>
+          <w:sz w:val="24"/>
+          <w:szCs w:val="24"/>
+          <w:bdr w:val="single" w:sz="2" w:space="0" w:color="E3E3E3" w:frame="1"/>
+        </w:rPr>
+        <w:t>othenburg</w:t>
+      </w:r>
+      <w:r>
+        <w:rPr>
+          <w:rFonts w:ascii="Arial" w:eastAsia="Times New Roman" w:hAnsi="Arial" w:cs="Arial"/>
+          <w:color w:val="2C2C36"/>
+          <w:spacing w:val="5"/>
+          <w:sz w:val="24"/>
+          <w:szCs w:val="24"/>
+        </w:rPr>
+        <w:t>_thuy_dien</w:t>
+      </w:r>
+      <w:proofErr w:type="spellEnd"/>
+      <w:r>
+        <w:rPr>
+          <w:rFonts w:ascii="Arial" w:eastAsia="Times New Roman" w:hAnsi="Arial" w:cs="Arial"/>
+          <w:color w:val="2C2C36"/>
+          <w:spacing w:val="5"/>
+          <w:sz w:val="24"/>
+          <w:szCs w:val="24"/>
+        </w:rPr>
+        <w:t xml:space="preserve"> 2   </w:t>
+      </w:r>
+      <w:proofErr w:type="spellStart"/>
+      <w:r>
+        <w:rPr>
+          <w:rFonts w:ascii="Arial" w:hAnsi="Arial" w:cs="Arial"/>
+          <w:color w:val="2C2C36"/>
+          <w:spacing w:val="5"/>
+          <w:shd w:val="clear" w:color="auto" w:fill="FFFFFF"/>
+        </w:rPr>
+        <w:t>Liseberg</w:t>
+      </w:r>
+      <w:proofErr w:type="spellEnd"/>
+      <w:r>
+        <w:rPr>
+          <w:rFonts w:ascii="Arial" w:hAnsi="Arial" w:cs="Arial"/>
+          <w:color w:val="2C2C36"/>
+          <w:spacing w:val="5"/>
+          <w:shd w:val="clear" w:color="auto" w:fill="FFFFFF"/>
+        </w:rPr>
+        <w:t xml:space="preserve"> Park</w:t>
+      </w:r>
+      <w:r>
+        <w:rPr>
+          <w:rFonts w:ascii="Arial" w:hAnsi="Arial" w:cs="Arial"/>
+          <w:color w:val="2C2C36"/>
+          <w:spacing w:val="5"/>
+          <w:shd w:val="clear" w:color="auto" w:fill="FFFFFF"/>
+        </w:rPr>
+        <w:t xml:space="preserve"> -  </w:t>
+      </w:r>
+      <w:r>
+        <w:rPr>
+          <w:rFonts w:ascii="Arial" w:eastAsia="Times New Roman" w:hAnsi="Arial" w:cs="Arial"/>
+          <w:b/>
+          <w:bCs/>
+          <w:color w:val="2C2C36"/>
+          <w:spacing w:val="5"/>
+          <w:sz w:val="24"/>
+          <w:szCs w:val="24"/>
+          <w:bdr w:val="single" w:sz="2" w:space="0" w:color="E3E3E3" w:frame="1"/>
+        </w:rPr>
+        <w:t>Gothenburg</w:t>
+      </w:r>
+      <w:r>
+        <w:rPr>
+          <w:rFonts w:ascii="Arial" w:eastAsia="Times New Roman" w:hAnsi="Arial" w:cs="Arial"/>
+          <w:b/>
+          <w:bCs/>
+          <w:color w:val="2C2C36"/>
+          <w:spacing w:val="5"/>
+          <w:sz w:val="24"/>
+          <w:szCs w:val="24"/>
+          <w:bdr w:val="single" w:sz="2" w:space="0" w:color="E3E3E3" w:frame="1"/>
+        </w:rPr>
+        <w:t xml:space="preserve"> - </w:t>
+      </w:r>
+      <w:r>
+        <w:rPr>
+          <w:rFonts w:ascii="Arial" w:hAnsi="Arial" w:cs="Arial"/>
+          <w:color w:val="2C2C36"/>
+          <w:spacing w:val="5"/>
+          <w:shd w:val="clear" w:color="auto" w:fill="FFFFFF"/>
+        </w:rPr>
+        <w:t xml:space="preserve">Sweden  </w:t>
+      </w:r>
+      <w:r>
+        <w:rPr>
+          <w:rFonts w:ascii="Arial" w:hAnsi="Arial" w:cs="Arial"/>
+          <w:color w:val="2C2C36"/>
+          <w:spacing w:val="5"/>
+          <w:shd w:val="clear" w:color="auto" w:fill="FFFFFF"/>
+        </w:rPr>
+        <w:t xml:space="preserve">  </w:t>
+      </w:r>
+      <w:proofErr w:type="spellStart"/>
+      <w:r>
+        <w:rPr>
+          <w:rStyle w:val="Strong"/>
+          <w:rFonts w:ascii="Arial" w:hAnsi="Arial" w:cs="Arial"/>
+          <w:spacing w:val="5"/>
+          <w:bdr w:val="single" w:sz="2" w:space="0" w:color="E3E3E3" w:frame="1"/>
+          <w:shd w:val="clear" w:color="auto" w:fill="FFFFFF"/>
+        </w:rPr>
+        <w:t>spr_puzzle_image_</w:t>
+      </w:r>
+      <w:r>
+        <w:rPr>
+          <w:rFonts w:ascii="Arial" w:eastAsia="Times New Roman" w:hAnsi="Arial" w:cs="Arial"/>
+          <w:color w:val="2C2C36"/>
+          <w:spacing w:val="5"/>
+          <w:sz w:val="24"/>
+          <w:szCs w:val="24"/>
+        </w:rPr>
+        <w:t>cong_vien_l</w:t>
+      </w:r>
+      <w:r>
+        <w:rPr>
+          <w:rFonts w:ascii="Arial" w:eastAsia="Times New Roman" w:hAnsi="Arial" w:cs="Arial"/>
+          <w:color w:val="2C2C36"/>
+          <w:spacing w:val="5"/>
+          <w:sz w:val="24"/>
+          <w:szCs w:val="24"/>
+        </w:rPr>
+        <w:t>iseberg</w:t>
+      </w:r>
+      <w:r>
+        <w:rPr>
+          <w:rFonts w:ascii="Arial" w:eastAsia="Times New Roman" w:hAnsi="Arial" w:cs="Arial"/>
+          <w:color w:val="2C2C36"/>
+          <w:spacing w:val="5"/>
+          <w:sz w:val="24"/>
+          <w:szCs w:val="24"/>
+        </w:rPr>
+        <w:t>_</w:t>
+      </w:r>
+      <w:r>
+        <w:rPr>
+          <w:rFonts w:ascii="Arial" w:eastAsia="Times New Roman" w:hAnsi="Arial" w:cs="Arial"/>
+          <w:b/>
+          <w:bCs/>
+          <w:color w:val="2C2C36"/>
+          <w:spacing w:val="5"/>
+          <w:sz w:val="24"/>
+          <w:szCs w:val="24"/>
+          <w:bdr w:val="single" w:sz="2" w:space="0" w:color="E3E3E3" w:frame="1"/>
+        </w:rPr>
+        <w:t>g</w:t>
+      </w:r>
+      <w:r>
+        <w:rPr>
+          <w:rFonts w:ascii="Arial" w:eastAsia="Times New Roman" w:hAnsi="Arial" w:cs="Arial"/>
+          <w:b/>
+          <w:bCs/>
+          <w:color w:val="2C2C36"/>
+          <w:spacing w:val="5"/>
+          <w:sz w:val="24"/>
+          <w:szCs w:val="24"/>
+          <w:bdr w:val="single" w:sz="2" w:space="0" w:color="E3E3E3" w:frame="1"/>
+        </w:rPr>
+        <w:t>othenburg</w:t>
+      </w:r>
+      <w:r>
+        <w:rPr>
+          <w:rFonts w:ascii="Arial" w:eastAsia="Times New Roman" w:hAnsi="Arial" w:cs="Arial"/>
+          <w:color w:val="2C2C36"/>
+          <w:spacing w:val="5"/>
+          <w:sz w:val="24"/>
+          <w:szCs w:val="24"/>
+        </w:rPr>
+        <w:t>_thuy_dien</w:t>
+      </w:r>
+      <w:proofErr w:type="spellEnd"/>
+      <w:r>
+        <w:rPr>
+          <w:rFonts w:ascii="Arial" w:eastAsia="Times New Roman" w:hAnsi="Arial" w:cs="Arial"/>
+          <w:color w:val="2C2C36"/>
+          <w:spacing w:val="5"/>
+          <w:sz w:val="24"/>
+          <w:szCs w:val="24"/>
+        </w:rPr>
+        <w:t xml:space="preserve"> 3</w:t>
+      </w:r>
     </w:p>
     <w:p>
       <w:pPr>
@@ -19825,6 +20179,128 @@
         <w:t>đại</w:t>
       </w:r>
       <w:proofErr w:type="spellEnd"/>
+      <w:r>
+        <w:rPr>
+          <w:rFonts w:ascii="Arial" w:eastAsia="Times New Roman" w:hAnsi="Arial" w:cs="Arial"/>
+          <w:color w:val="2C2C36"/>
+          <w:spacing w:val="5"/>
+          <w:sz w:val="24"/>
+          <w:szCs w:val="24"/>
+        </w:rPr>
+        <w:t xml:space="preserve">  </w:t>
+      </w:r>
+      <w:r>
+        <w:rPr>
+          <w:rFonts w:ascii="Arial" w:hAnsi="Arial" w:cs="Arial"/>
+          <w:color w:val="2C2C36"/>
+          <w:spacing w:val="5"/>
+          <w:shd w:val="clear" w:color="auto" w:fill="FFFFFF"/>
+        </w:rPr>
+        <w:t>Copenhagen Bridge</w:t>
+      </w:r>
+      <w:r>
+        <w:rPr>
+          <w:rFonts w:ascii="Arial" w:hAnsi="Arial" w:cs="Arial"/>
+          <w:color w:val="2C2C36"/>
+          <w:spacing w:val="5"/>
+          <w:shd w:val="clear" w:color="auto" w:fill="FFFFFF"/>
+        </w:rPr>
+        <w:t xml:space="preserve"> – </w:t>
+      </w:r>
+      <w:r>
+        <w:rPr>
+          <w:rFonts w:ascii="Arial" w:eastAsia="Times New Roman" w:hAnsi="Arial" w:cs="Arial"/>
+          <w:b/>
+          <w:bCs/>
+          <w:color w:val="2C2C36"/>
+          <w:spacing w:val="5"/>
+          <w:sz w:val="24"/>
+          <w:szCs w:val="24"/>
+          <w:bdr w:val="single" w:sz="2" w:space="0" w:color="E3E3E3" w:frame="1"/>
+        </w:rPr>
+        <w:t>Malmö</w:t>
+      </w:r>
+      <w:r>
+        <w:rPr>
+          <w:rFonts w:ascii="Arial" w:eastAsia="Times New Roman" w:hAnsi="Arial" w:cs="Arial"/>
+          <w:b/>
+          <w:bCs/>
+          <w:color w:val="2C2C36"/>
+          <w:spacing w:val="5"/>
+          <w:sz w:val="24"/>
+          <w:szCs w:val="24"/>
+          <w:bdr w:val="single" w:sz="2" w:space="0" w:color="E3E3E3" w:frame="1"/>
+        </w:rPr>
+        <w:t xml:space="preserve">  </w:t>
+      </w:r>
+      <w:proofErr w:type="spellStart"/>
+      <w:r>
+        <w:rPr>
+          <w:rStyle w:val="Strong"/>
+          <w:rFonts w:ascii="Arial" w:hAnsi="Arial" w:cs="Arial"/>
+          <w:spacing w:val="5"/>
+          <w:bdr w:val="single" w:sz="2" w:space="0" w:color="E3E3E3" w:frame="1"/>
+          <w:shd w:val="clear" w:color="auto" w:fill="FFFFFF"/>
+        </w:rPr>
+        <w:t>spr_puzzle_image_</w:t>
+      </w:r>
+      <w:r>
+        <w:rPr>
+          <w:rFonts w:ascii="Arial" w:eastAsia="Times New Roman" w:hAnsi="Arial" w:cs="Arial"/>
+          <w:color w:val="2C2C36"/>
+          <w:spacing w:val="5"/>
+          <w:sz w:val="24"/>
+          <w:szCs w:val="24"/>
+        </w:rPr>
+        <w:t>cau_noi_c</w:t>
+      </w:r>
+      <w:r>
+        <w:rPr>
+          <w:rFonts w:ascii="Arial" w:eastAsia="Times New Roman" w:hAnsi="Arial" w:cs="Arial"/>
+          <w:color w:val="2C2C36"/>
+          <w:spacing w:val="5"/>
+          <w:sz w:val="24"/>
+          <w:szCs w:val="24"/>
+        </w:rPr>
+        <w:t>openhagen</w:t>
+      </w:r>
+      <w:r>
+        <w:rPr>
+          <w:rFonts w:ascii="Arial" w:eastAsia="Times New Roman" w:hAnsi="Arial" w:cs="Arial"/>
+          <w:color w:val="2C2C36"/>
+          <w:spacing w:val="5"/>
+          <w:sz w:val="24"/>
+          <w:szCs w:val="24"/>
+        </w:rPr>
+        <w:t>_</w:t>
+      </w:r>
+      <w:r>
+        <w:rPr>
+          <w:rFonts w:ascii="Arial" w:eastAsia="Times New Roman" w:hAnsi="Arial" w:cs="Arial"/>
+          <w:b/>
+          <w:bCs/>
+          <w:color w:val="2C2C36"/>
+          <w:spacing w:val="5"/>
+          <w:sz w:val="24"/>
+          <w:szCs w:val="24"/>
+          <w:bdr w:val="single" w:sz="2" w:space="0" w:color="E3E3E3" w:frame="1"/>
+        </w:rPr>
+        <w:t>malmo_thuy_dien</w:t>
+      </w:r>
+      <w:proofErr w:type="spellEnd"/>
+      <w:r>
+        <w:rPr>
+          <w:rFonts w:ascii="Arial" w:eastAsia="Times New Roman" w:hAnsi="Arial" w:cs="Arial"/>
+          <w:b/>
+          <w:bCs/>
+          <w:color w:val="2C2C36"/>
+          <w:spacing w:val="5"/>
+          <w:sz w:val="24"/>
+          <w:szCs w:val="24"/>
+          <w:bdr w:val="single" w:sz="2" w:space="0" w:color="E3E3E3" w:frame="1"/>
+        </w:rPr>
+        <w:t xml:space="preserve"> 4</w:t>
+      </w:r>
     </w:p>
     <w:p>
       <w:pPr>
@@ -19861,6 +20337,7 @@
           <w:szCs w:val="24"/>
           <w:bdr w:val="single" w:sz="2" w:space="0" w:color="E3E3E3" w:frame="1"/>
         </w:rPr>
+        <w:lastRenderedPageBreak/>
         <w:t>Abisko</w:t>
       </w:r>
       <w:proofErr w:type="spellEnd"/>
@@ -19943,6 +20420,165 @@
         <w:t>quang</w:t>
       </w:r>
       <w:proofErr w:type="spellEnd"/>
+      <w:r>
+        <w:rPr>
+          <w:rFonts w:ascii="Arial" w:eastAsia="Times New Roman" w:hAnsi="Arial" w:cs="Arial"/>
+          <w:color w:val="2C2C36"/>
+          <w:spacing w:val="5"/>
+          <w:sz w:val="24"/>
+          <w:szCs w:val="24"/>
+        </w:rPr>
+        <w:t xml:space="preserve">  </w:t>
+      </w:r>
+      <w:proofErr w:type="spellStart"/>
+      <w:r>
+        <w:rPr>
+          <w:rFonts w:ascii="Arial" w:eastAsia="Times New Roman" w:hAnsi="Arial" w:cs="Arial"/>
+          <w:b/>
+          <w:bCs/>
+          <w:color w:val="2C2C36"/>
+          <w:spacing w:val="5"/>
+          <w:sz w:val="24"/>
+          <w:szCs w:val="24"/>
+          <w:bdr w:val="single" w:sz="2" w:space="0" w:color="E3E3E3" w:frame="1"/>
+        </w:rPr>
+        <w:t>Abisko</w:t>
+      </w:r>
+      <w:proofErr w:type="spellEnd"/>
+      <w:r>
+        <w:rPr>
+          <w:rFonts w:ascii="Arial" w:eastAsia="Times New Roman" w:hAnsi="Arial" w:cs="Arial"/>
+          <w:b/>
+          <w:bCs/>
+          <w:color w:val="2C2C36"/>
+          <w:spacing w:val="5"/>
+          <w:sz w:val="24"/>
+          <w:szCs w:val="24"/>
+          <w:bdr w:val="single" w:sz="2" w:space="0" w:color="E3E3E3" w:frame="1"/>
+        </w:rPr>
+        <w:t xml:space="preserve"> National Park</w:t>
+      </w:r>
+      <w:r>
+        <w:rPr>
+          <w:rFonts w:ascii="Arial" w:eastAsia="Times New Roman" w:hAnsi="Arial" w:cs="Arial"/>
+          <w:b/>
+          <w:bCs/>
+          <w:color w:val="2C2C36"/>
+          <w:spacing w:val="5"/>
+          <w:sz w:val="24"/>
+          <w:szCs w:val="24"/>
+          <w:bdr w:val="single" w:sz="2" w:space="0" w:color="E3E3E3" w:frame="1"/>
+        </w:rPr>
+        <w:t xml:space="preserve"> - </w:t>
+      </w:r>
+      <w:r>
+        <w:rPr>
+          <w:rFonts w:ascii="Arial" w:hAnsi="Arial" w:cs="Arial"/>
+          <w:color w:val="2C2C36"/>
+          <w:spacing w:val="5"/>
+          <w:shd w:val="clear" w:color="auto" w:fill="FFFFFF"/>
+        </w:rPr>
+        <w:t xml:space="preserve">Sweden  </w:t>
+      </w:r>
+      <w:r>
+        <w:rPr>
+          <w:rFonts w:ascii="Arial" w:hAnsi="Arial" w:cs="Arial"/>
+          <w:color w:val="2C2C36"/>
+          <w:spacing w:val="5"/>
+          <w:shd w:val="clear" w:color="auto" w:fill="FFFFFF"/>
+        </w:rPr>
+        <w:t xml:space="preserve">  </w:t>
+      </w:r>
+      <w:proofErr w:type="spellStart"/>
+      <w:r>
+        <w:rPr>
+          <w:rStyle w:val="Strong"/>
+          <w:rFonts w:ascii="Arial" w:hAnsi="Arial" w:cs="Arial"/>
+          <w:spacing w:val="5"/>
+          <w:bdr w:val="single" w:sz="2" w:space="0" w:color="E3E3E3" w:frame="1"/>
+          <w:shd w:val="clear" w:color="auto" w:fill="FFFFFF"/>
+        </w:rPr>
+        <w:t>spr_puzzle_image_</w:t>
+      </w:r>
+      <w:r>
+        <w:rPr>
+          <w:rFonts w:ascii="Arial" w:eastAsia="Times New Roman" w:hAnsi="Arial" w:cs="Arial"/>
+          <w:b/>
+          <w:bCs/>
+          <w:color w:val="2C2C36"/>
+          <w:spacing w:val="5"/>
+          <w:sz w:val="24"/>
+          <w:szCs w:val="24"/>
+          <w:bdr w:val="single" w:sz="2" w:space="0" w:color="E3E3E3" w:frame="1"/>
+        </w:rPr>
+        <w:t>a</w:t>
+      </w:r>
+      <w:r>
+        <w:rPr>
+          <w:rFonts w:ascii="Arial" w:eastAsia="Times New Roman" w:hAnsi="Arial" w:cs="Arial"/>
+          <w:b/>
+          <w:bCs/>
+          <w:color w:val="2C2C36"/>
+          <w:spacing w:val="5"/>
+          <w:sz w:val="24"/>
+          <w:szCs w:val="24"/>
+          <w:bdr w:val="single" w:sz="2" w:space="0" w:color="E3E3E3" w:frame="1"/>
+        </w:rPr>
+        <w:t>bisko</w:t>
+      </w:r>
+      <w:r>
+        <w:rPr>
+          <w:rFonts w:ascii="Arial" w:eastAsia="Times New Roman" w:hAnsi="Arial" w:cs="Arial"/>
+          <w:b/>
+          <w:bCs/>
+          <w:color w:val="2C2C36"/>
+          <w:spacing w:val="5"/>
+          <w:sz w:val="24"/>
+          <w:szCs w:val="24"/>
+          <w:bdr w:val="single" w:sz="2" w:space="0" w:color="E3E3E3" w:frame="1"/>
+        </w:rPr>
+        <w:t>_national_p</w:t>
+      </w:r>
+      <w:r>
+        <w:rPr>
+          <w:rFonts w:ascii="Arial" w:eastAsia="Times New Roman" w:hAnsi="Arial" w:cs="Arial"/>
+          <w:b/>
+          <w:bCs/>
+          <w:color w:val="2C2C36"/>
+          <w:spacing w:val="5"/>
+          <w:sz w:val="24"/>
+          <w:szCs w:val="24"/>
+          <w:bdr w:val="single" w:sz="2" w:space="0" w:color="E3E3E3" w:frame="1"/>
+        </w:rPr>
+        <w:t>ark</w:t>
+      </w:r>
+      <w:r>
+        <w:rPr>
+          <w:rFonts w:ascii="Arial" w:eastAsia="Times New Roman" w:hAnsi="Arial" w:cs="Arial"/>
+          <w:b/>
+          <w:bCs/>
+          <w:color w:val="2C2C36"/>
+          <w:spacing w:val="5"/>
+          <w:sz w:val="24"/>
+          <w:szCs w:val="24"/>
+          <w:bdr w:val="single" w:sz="2" w:space="0" w:color="E3E3E3" w:frame="1"/>
+        </w:rPr>
+        <w:t>_thuy_dien</w:t>
+      </w:r>
+      <w:proofErr w:type="spellEnd"/>
+      <w:r>
+        <w:rPr>
+          <w:rFonts w:ascii="Arial" w:eastAsia="Times New Roman" w:hAnsi="Arial" w:cs="Arial"/>
+          <w:b/>
+          <w:bCs/>
+          <w:color w:val="2C2C36"/>
+          <w:spacing w:val="5"/>
+          <w:sz w:val="24"/>
+          <w:szCs w:val="24"/>
+          <w:bdr w:val="single" w:sz="2" w:space="0" w:color="E3E3E3" w:frame="1"/>
+        </w:rPr>
+        <w:t xml:space="preserve">  5</w:t>
+      </w:r>
     </w:p>
     <w:p>
       <w:pPr>
@@ -20112,6 +20748,121 @@
         <w:t>cổ</w:t>
       </w:r>
       <w:proofErr w:type="spellEnd"/>
+      <w:r>
+        <w:rPr>
+          <w:rFonts w:ascii="Arial" w:eastAsia="Times New Roman" w:hAnsi="Arial" w:cs="Arial"/>
+          <w:color w:val="2C2C36"/>
+          <w:spacing w:val="5"/>
+          <w:sz w:val="24"/>
+          <w:szCs w:val="24"/>
+        </w:rPr>
+        <w:t xml:space="preserve">  </w:t>
+      </w:r>
+      <w:r>
+        <w:rPr>
+          <w:rFonts w:ascii="Arial" w:hAnsi="Arial" w:cs="Arial"/>
+          <w:color w:val="2C2C36"/>
+          <w:spacing w:val="5"/>
+          <w:shd w:val="clear" w:color="auto" w:fill="FFFFFF"/>
+        </w:rPr>
+        <w:t>Medieval old town</w:t>
+      </w:r>
+      <w:r>
+        <w:rPr>
+          <w:rFonts w:ascii="Arial" w:hAnsi="Arial" w:cs="Arial"/>
+          <w:color w:val="2C2C36"/>
+          <w:spacing w:val="5"/>
+          <w:shd w:val="clear" w:color="auto" w:fill="FFFFFF"/>
+        </w:rPr>
+        <w:t xml:space="preserve"> – </w:t>
+      </w:r>
+      <w:r>
+        <w:rPr>
+          <w:rFonts w:ascii="Arial" w:eastAsia="Times New Roman" w:hAnsi="Arial" w:cs="Arial"/>
+          <w:b/>
+          <w:bCs/>
+          <w:color w:val="2C2C36"/>
+          <w:spacing w:val="5"/>
+          <w:sz w:val="24"/>
+          <w:szCs w:val="24"/>
+          <w:bdr w:val="single" w:sz="2" w:space="0" w:color="E3E3E3" w:frame="1"/>
+        </w:rPr>
+        <w:t>Visby</w:t>
+      </w:r>
+      <w:r>
+        <w:rPr>
+          <w:rFonts w:ascii="Arial" w:eastAsia="Times New Roman" w:hAnsi="Arial" w:cs="Arial"/>
+          <w:b/>
+          <w:bCs/>
+          <w:color w:val="2C2C36"/>
+          <w:spacing w:val="5"/>
+          <w:sz w:val="24"/>
+          <w:szCs w:val="24"/>
+          <w:bdr w:val="single" w:sz="2" w:space="0" w:color="E3E3E3" w:frame="1"/>
+        </w:rPr>
+        <w:t xml:space="preserve">   </w:t>
+      </w:r>
+      <w:proofErr w:type="spellStart"/>
+      <w:r>
+        <w:rPr>
+          <w:rStyle w:val="Strong"/>
+          <w:rFonts w:ascii="Arial" w:hAnsi="Arial" w:cs="Arial"/>
+          <w:spacing w:val="5"/>
+          <w:bdr w:val="single" w:sz="2" w:space="0" w:color="E3E3E3" w:frame="1"/>
+          <w:shd w:val="clear" w:color="auto" w:fill="FFFFFF"/>
+        </w:rPr>
+        <w:t>spr_puzzle_image_</w:t>
+      </w:r>
+      <w:r>
+        <w:rPr>
+          <w:rFonts w:ascii="Arial" w:eastAsia="Times New Roman" w:hAnsi="Arial" w:cs="Arial"/>
+          <w:color w:val="2C2C36"/>
+          <w:spacing w:val="5"/>
+          <w:sz w:val="24"/>
+          <w:szCs w:val="24"/>
+        </w:rPr>
+        <w:t>thanh_pho_co_thoi_trung_co_v</w:t>
+      </w:r>
+      <w:r>
+        <w:rPr>
+          <w:rFonts w:ascii="Arial" w:eastAsia="Times New Roman" w:hAnsi="Arial" w:cs="Arial"/>
+          <w:b/>
+          <w:bCs/>
+          <w:color w:val="2C2C36"/>
+          <w:spacing w:val="5"/>
+          <w:sz w:val="24"/>
+          <w:szCs w:val="24"/>
+          <w:bdr w:val="single" w:sz="2" w:space="0" w:color="E3E3E3" w:frame="1"/>
+        </w:rPr>
+        <w:t>isby</w:t>
+      </w:r>
+      <w:r>
+        <w:rPr>
+          <w:rFonts w:ascii="Arial" w:eastAsia="Times New Roman" w:hAnsi="Arial" w:cs="Arial"/>
+          <w:b/>
+          <w:bCs/>
+          <w:color w:val="2C2C36"/>
+          <w:spacing w:val="5"/>
+          <w:sz w:val="24"/>
+          <w:szCs w:val="24"/>
+          <w:bdr w:val="single" w:sz="2" w:space="0" w:color="E3E3E3" w:frame="1"/>
+        </w:rPr>
+        <w:t>_thuy_dien</w:t>
+      </w:r>
+      <w:proofErr w:type="spellEnd"/>
+      <w:r>
+        <w:rPr>
+          <w:rFonts w:ascii="Arial" w:eastAsia="Times New Roman" w:hAnsi="Arial" w:cs="Arial"/>
+          <w:b/>
+          <w:bCs/>
+          <w:color w:val="2C2C36"/>
+          <w:spacing w:val="5"/>
+          <w:sz w:val="24"/>
+          <w:szCs w:val="24"/>
+          <w:bdr w:val="single" w:sz="2" w:space="0" w:color="E3E3E3" w:frame="1"/>
+        </w:rPr>
+        <w:t xml:space="preserve">  6</w:t>
+      </w:r>
     </w:p>
     <w:p>
       <w:pPr>
@@ -20236,6 +20987,7 @@
         <w:t>điểm</w:t>
       </w:r>
       <w:proofErr w:type="spellEnd"/>
+      <w:proofErr w:type="gramStart"/>
       <w:r>
         <w:rPr>
           <w:rFonts w:ascii="Arial" w:eastAsia="Times New Roman" w:hAnsi="Arial" w:cs="Arial"/>
@@ -20249,6 +21001,29 @@
         </w:rPr>
         <w:t>)</w:t>
       </w:r>
+      <w:r>
+        <w:rPr>
+          <w:rFonts w:ascii="Arial" w:eastAsia="Times New Roman" w:hAnsi="Arial" w:cs="Arial"/>
+          <w:b/>
+          <w:bCs/>
+          <w:color w:val="2C2C36"/>
+          <w:spacing w:val="5"/>
+          <w:sz w:val="24"/>
+          <w:szCs w:val="24"/>
+          <w:bdr w:val="single" w:sz="2" w:space="0" w:color="E3E3E3" w:frame="1"/>
+        </w:rPr>
+        <w:t xml:space="preserve">  </w:t>
+      </w:r>
+      <w:r>
+        <w:rPr>
+          <w:rFonts w:ascii="Arial" w:hAnsi="Arial" w:cs="Arial"/>
+          <w:color w:val="2C2C36"/>
+          <w:spacing w:val="5"/>
+          <w:shd w:val="clear" w:color="auto" w:fill="FFFFFF"/>
+        </w:rPr>
+        <w:t>Norway</w:t>
+      </w:r>
+      <w:proofErr w:type="gramEnd"/>
     </w:p>
     <w:p>
       <w:pPr>
@@ -20406,6 +21181,141 @@
         </w:rPr>
         <w:t xml:space="preserve"> Munch</w:t>
       </w:r>
+      <w:r>
+        <w:rPr>
+          <w:rFonts w:ascii="Arial" w:eastAsia="Times New Roman" w:hAnsi="Arial" w:cs="Arial"/>
+          <w:color w:val="2C2C36"/>
+          <w:spacing w:val="5"/>
+          <w:sz w:val="24"/>
+          <w:szCs w:val="24"/>
+        </w:rPr>
+        <w:t xml:space="preserve">  </w:t>
+      </w:r>
+      <w:r>
+        <w:rPr>
+          <w:rFonts w:ascii="Arial" w:hAnsi="Arial" w:cs="Arial"/>
+          <w:color w:val="2C2C36"/>
+          <w:spacing w:val="5"/>
+          <w:shd w:val="clear" w:color="auto" w:fill="FFFFFF"/>
+        </w:rPr>
+        <w:t>Viking Ship Museum</w:t>
+      </w:r>
+      <w:r>
+        <w:rPr>
+          <w:rFonts w:ascii="Arial" w:hAnsi="Arial" w:cs="Arial"/>
+          <w:color w:val="2C2C36"/>
+          <w:spacing w:val="5"/>
+          <w:shd w:val="clear" w:color="auto" w:fill="FFFFFF"/>
+        </w:rPr>
+        <w:t xml:space="preserve"> – </w:t>
+      </w:r>
+      <w:r>
+        <w:rPr>
+          <w:rFonts w:ascii="Arial" w:eastAsia="Times New Roman" w:hAnsi="Arial" w:cs="Arial"/>
+          <w:b/>
+          <w:bCs/>
+          <w:color w:val="2C2C36"/>
+          <w:spacing w:val="5"/>
+          <w:sz w:val="24"/>
+          <w:szCs w:val="24"/>
+          <w:bdr w:val="single" w:sz="2" w:space="0" w:color="E3E3E3" w:frame="1"/>
+        </w:rPr>
+        <w:t>Oslo</w:t>
+      </w:r>
+      <w:r>
+        <w:rPr>
+          <w:rFonts w:ascii="Arial" w:eastAsia="Times New Roman" w:hAnsi="Arial" w:cs="Arial"/>
+          <w:b/>
+          <w:bCs/>
+          <w:color w:val="2C2C36"/>
+          <w:spacing w:val="5"/>
+          <w:sz w:val="24"/>
+          <w:szCs w:val="24"/>
+          <w:bdr w:val="single" w:sz="2" w:space="0" w:color="E3E3E3" w:frame="1"/>
+        </w:rPr>
+        <w:t xml:space="preserve">  </w:t>
+      </w:r>
+      <w:proofErr w:type="spellStart"/>
+      <w:r>
+        <w:rPr>
+          <w:rStyle w:val="Strong"/>
+          <w:rFonts w:ascii="Arial" w:hAnsi="Arial" w:cs="Arial"/>
+          <w:spacing w:val="5"/>
+          <w:bdr w:val="single" w:sz="2" w:space="0" w:color="E3E3E3" w:frame="1"/>
+          <w:shd w:val="clear" w:color="auto" w:fill="FFFFFF"/>
+        </w:rPr>
+        <w:t>spr_puzzle_image_</w:t>
+      </w:r>
+      <w:r>
+        <w:rPr>
+          <w:rFonts w:ascii="Arial" w:eastAsia="Times New Roman" w:hAnsi="Arial" w:cs="Arial"/>
+          <w:color w:val="2C2C36"/>
+          <w:spacing w:val="5"/>
+          <w:sz w:val="24"/>
+          <w:szCs w:val="24"/>
+        </w:rPr>
+        <w:t>bao_tang_tau_v</w:t>
+      </w:r>
+      <w:r>
+        <w:rPr>
+          <w:rFonts w:ascii="Arial" w:eastAsia="Times New Roman" w:hAnsi="Arial" w:cs="Arial"/>
+          <w:color w:val="2C2C36"/>
+          <w:spacing w:val="5"/>
+          <w:sz w:val="24"/>
+          <w:szCs w:val="24"/>
+        </w:rPr>
+        <w:t>iking</w:t>
+      </w:r>
+      <w:r>
+        <w:rPr>
+          <w:rFonts w:ascii="Arial" w:eastAsia="Times New Roman" w:hAnsi="Arial" w:cs="Arial"/>
+          <w:color w:val="2C2C36"/>
+          <w:spacing w:val="5"/>
+          <w:sz w:val="24"/>
+          <w:szCs w:val="24"/>
+        </w:rPr>
+        <w:t>_o</w:t>
+      </w:r>
+      <w:r>
+        <w:rPr>
+          <w:rFonts w:ascii="Arial" w:eastAsia="Times New Roman" w:hAnsi="Arial" w:cs="Arial"/>
+          <w:b/>
+          <w:bCs/>
+          <w:color w:val="2C2C36"/>
+          <w:spacing w:val="5"/>
+          <w:sz w:val="24"/>
+          <w:szCs w:val="24"/>
+          <w:bdr w:val="single" w:sz="2" w:space="0" w:color="E3E3E3" w:frame="1"/>
+        </w:rPr>
+        <w:t>slo</w:t>
+      </w:r>
+      <w:r>
+        <w:rPr>
+          <w:rFonts w:ascii="Arial" w:eastAsia="Times New Roman" w:hAnsi="Arial" w:cs="Arial"/>
+          <w:b/>
+          <w:bCs/>
+          <w:color w:val="2C2C36"/>
+          <w:spacing w:val="5"/>
+          <w:sz w:val="24"/>
+          <w:szCs w:val="24"/>
+          <w:bdr w:val="single" w:sz="2" w:space="0" w:color="E3E3E3" w:frame="1"/>
+        </w:rPr>
+        <w:t>_thuy_dien</w:t>
+      </w:r>
+      <w:proofErr w:type="spellEnd"/>
+      <w:r>
+        <w:rPr>
+          <w:rFonts w:ascii="Arial" w:eastAsia="Times New Roman" w:hAnsi="Arial" w:cs="Arial"/>
+          <w:b/>
+          <w:bCs/>
+          <w:color w:val="2C2C36"/>
+          <w:spacing w:val="5"/>
+          <w:sz w:val="24"/>
+          <w:szCs w:val="24"/>
+          <w:bdr w:val="single" w:sz="2" w:space="0" w:color="E3E3E3" w:frame="1"/>
+        </w:rPr>
+        <w:t xml:space="preserve"> 7</w:t>
+      </w:r>
     </w:p>
     <w:p>
       <w:pPr>
@@ -20441,7 +21351,6 @@
           <w:szCs w:val="24"/>
           <w:bdr w:val="single" w:sz="2" w:space="0" w:color="E3E3E3" w:frame="1"/>
         </w:rPr>
-        <w:lastRenderedPageBreak/>
         <w:t>Bergen</w:t>
       </w:r>
       <w:r>
@@ -20532,6 +21441,142 @@
         <w:t>Flåm</w:t>
       </w:r>
       <w:proofErr w:type="spellEnd"/>
+      <w:r>
+        <w:rPr>
+          <w:rFonts w:ascii="Arial" w:eastAsia="Times New Roman" w:hAnsi="Arial" w:cs="Arial"/>
+          <w:color w:val="2C2C36"/>
+          <w:spacing w:val="5"/>
+          <w:sz w:val="24"/>
+          <w:szCs w:val="24"/>
+        </w:rPr>
+        <w:t xml:space="preserve">  </w:t>
+      </w:r>
+      <w:r>
+        <w:rPr>
+          <w:rFonts w:ascii="Arial" w:hAnsi="Arial" w:cs="Arial"/>
+          <w:color w:val="2C2C36"/>
+          <w:spacing w:val="5"/>
+          <w:shd w:val="clear" w:color="auto" w:fill="FFFFFF"/>
+        </w:rPr>
+        <w:t>Hanseatic Port</w:t>
+      </w:r>
+      <w:r>
+        <w:rPr>
+          <w:rFonts w:ascii="Arial" w:hAnsi="Arial" w:cs="Arial"/>
+          <w:color w:val="2C2C36"/>
+          <w:spacing w:val="5"/>
+          <w:shd w:val="clear" w:color="auto" w:fill="FFFFFF"/>
+        </w:rPr>
+        <w:t xml:space="preserve"> – </w:t>
+      </w:r>
+      <w:r>
+        <w:rPr>
+          <w:rFonts w:ascii="Arial" w:eastAsia="Times New Roman" w:hAnsi="Arial" w:cs="Arial"/>
+          <w:b/>
+          <w:bCs/>
+          <w:color w:val="2C2C36"/>
+          <w:spacing w:val="5"/>
+          <w:sz w:val="24"/>
+          <w:szCs w:val="24"/>
+          <w:bdr w:val="single" w:sz="2" w:space="0" w:color="E3E3E3" w:frame="1"/>
+        </w:rPr>
+        <w:t>Bergen</w:t>
+      </w:r>
+      <w:r>
+        <w:rPr>
+          <w:rFonts w:ascii="Arial" w:eastAsia="Times New Roman" w:hAnsi="Arial" w:cs="Arial"/>
+          <w:b/>
+          <w:bCs/>
+          <w:color w:val="2C2C36"/>
+          <w:spacing w:val="5"/>
+          <w:sz w:val="24"/>
+          <w:szCs w:val="24"/>
+          <w:bdr w:val="single" w:sz="2" w:space="0" w:color="E3E3E3" w:frame="1"/>
+        </w:rPr>
+        <w:t xml:space="preserve"> - </w:t>
+      </w:r>
+      <w:r>
+        <w:rPr>
+          <w:rFonts w:ascii="Arial" w:hAnsi="Arial" w:cs="Arial"/>
+          <w:color w:val="2C2C36"/>
+          <w:spacing w:val="5"/>
+          <w:shd w:val="clear" w:color="auto" w:fill="FFFFFF"/>
+        </w:rPr>
+        <w:t xml:space="preserve">Sweden  </w:t>
+      </w:r>
+      <w:r>
+        <w:rPr>
+          <w:rFonts w:ascii="Arial" w:hAnsi="Arial" w:cs="Arial"/>
+          <w:color w:val="2C2C36"/>
+          <w:spacing w:val="5"/>
+          <w:shd w:val="clear" w:color="auto" w:fill="FFFFFF"/>
+        </w:rPr>
+        <w:t xml:space="preserve">  </w:t>
+      </w:r>
+      <w:proofErr w:type="spellStart"/>
+      <w:r>
+        <w:rPr>
+          <w:rStyle w:val="Strong"/>
+          <w:rFonts w:ascii="Arial" w:hAnsi="Arial" w:cs="Arial"/>
+          <w:spacing w:val="5"/>
+          <w:bdr w:val="single" w:sz="2" w:space="0" w:color="E3E3E3" w:frame="1"/>
+          <w:shd w:val="clear" w:color="auto" w:fill="FFFFFF"/>
+        </w:rPr>
+        <w:t>spr_puzzle_image</w:t>
+      </w:r>
+      <w:proofErr w:type="spellEnd"/>
+      <w:r>
+        <w:rPr>
+          <w:rFonts w:ascii="Arial" w:eastAsia="Times New Roman" w:hAnsi="Arial" w:cs="Arial"/>
+          <w:color w:val="2C2C36"/>
+          <w:spacing w:val="5"/>
+          <w:sz w:val="24"/>
+          <w:szCs w:val="24"/>
+        </w:rPr>
+        <w:t xml:space="preserve"> </w:t>
+      </w:r>
+      <w:proofErr w:type="spellStart"/>
+      <w:r>
+        <w:rPr>
+          <w:rFonts w:ascii="Arial" w:eastAsia="Times New Roman" w:hAnsi="Arial" w:cs="Arial"/>
+          <w:color w:val="2C2C36"/>
+          <w:spacing w:val="5"/>
+          <w:sz w:val="24"/>
+          <w:szCs w:val="24"/>
+        </w:rPr>
+        <w:t>cang_h</w:t>
+      </w:r>
+      <w:r>
+        <w:rPr>
+          <w:rFonts w:ascii="Arial" w:eastAsia="Times New Roman" w:hAnsi="Arial" w:cs="Arial"/>
+          <w:color w:val="2C2C36"/>
+          <w:spacing w:val="5"/>
+          <w:sz w:val="24"/>
+          <w:szCs w:val="24"/>
+        </w:rPr>
+        <w:t>anseatic</w:t>
+      </w:r>
+      <w:r>
+        <w:rPr>
+          <w:rFonts w:ascii="Arial" w:eastAsia="Times New Roman" w:hAnsi="Arial" w:cs="Arial"/>
+          <w:color w:val="2C2C36"/>
+          <w:spacing w:val="5"/>
+          <w:sz w:val="24"/>
+          <w:szCs w:val="24"/>
+        </w:rPr>
+        <w:t>_thuy_dien</w:t>
+      </w:r>
+      <w:proofErr w:type="spellEnd"/>
+      <w:r>
+        <w:rPr>
+          <w:rFonts w:ascii="Arial" w:eastAsia="Times New Roman" w:hAnsi="Arial" w:cs="Arial"/>
+          <w:color w:val="2C2C36"/>
+          <w:spacing w:val="5"/>
+          <w:sz w:val="24"/>
+          <w:szCs w:val="24"/>
+        </w:rPr>
+        <w:t xml:space="preserve">  8</w:t>
+      </w:r>
     </w:p>
     <w:p>
       <w:pPr>
@@ -20669,6 +21714,146 @@
         </w:rPr>
         <w:t xml:space="preserve"> (UNESCO)</w:t>
       </w:r>
+      <w:r>
+        <w:rPr>
+          <w:rFonts w:ascii="Arial" w:eastAsia="Times New Roman" w:hAnsi="Arial" w:cs="Arial"/>
+          <w:color w:val="2C2C36"/>
+          <w:spacing w:val="5"/>
+          <w:sz w:val="24"/>
+          <w:szCs w:val="24"/>
+        </w:rPr>
+        <w:t xml:space="preserve">    </w:t>
+      </w:r>
+      <w:r>
+        <w:rPr>
+          <w:rFonts w:ascii="Arial" w:hAnsi="Arial" w:cs="Arial"/>
+          <w:color w:val="2C2C36"/>
+          <w:spacing w:val="5"/>
+          <w:shd w:val="clear" w:color="auto" w:fill="FFFFFF"/>
+        </w:rPr>
+        <w:t>Majestic fjord</w:t>
+      </w:r>
+      <w:r>
+        <w:rPr>
+          <w:rFonts w:ascii="Arial" w:hAnsi="Arial" w:cs="Arial"/>
+          <w:color w:val="2C2C36"/>
+          <w:spacing w:val="5"/>
+          <w:shd w:val="clear" w:color="auto" w:fill="FFFFFF"/>
+        </w:rPr>
+        <w:t xml:space="preserve"> – </w:t>
+      </w:r>
+      <w:proofErr w:type="spellStart"/>
+      <w:r>
+        <w:rPr>
+          <w:rFonts w:ascii="Arial" w:eastAsia="Times New Roman" w:hAnsi="Arial" w:cs="Arial"/>
+          <w:b/>
+          <w:bCs/>
+          <w:color w:val="2C2C36"/>
+          <w:spacing w:val="5"/>
+          <w:sz w:val="24"/>
+          <w:szCs w:val="24"/>
+          <w:bdr w:val="single" w:sz="2" w:space="0" w:color="E3E3E3" w:frame="1"/>
+        </w:rPr>
+        <w:t>Geirangerfjord</w:t>
+      </w:r>
+      <w:proofErr w:type="spellEnd"/>
+      <w:r>
+        <w:rPr>
+          <w:rFonts w:ascii="Arial" w:eastAsia="Times New Roman" w:hAnsi="Arial" w:cs="Arial"/>
+          <w:b/>
+          <w:bCs/>
+          <w:color w:val="2C2C36"/>
+          <w:spacing w:val="5"/>
+          <w:sz w:val="24"/>
+          <w:szCs w:val="24"/>
+          <w:bdr w:val="single" w:sz="2" w:space="0" w:color="E3E3E3" w:frame="1"/>
+        </w:rPr>
+        <w:t xml:space="preserve">   </w:t>
+      </w:r>
+      <w:proofErr w:type="spellStart"/>
+      <w:r>
+        <w:rPr>
+          <w:rStyle w:val="Strong"/>
+          <w:rFonts w:ascii="Arial" w:hAnsi="Arial" w:cs="Arial"/>
+          <w:spacing w:val="5"/>
+          <w:bdr w:val="single" w:sz="2" w:space="0" w:color="E3E3E3" w:frame="1"/>
+          <w:shd w:val="clear" w:color="auto" w:fill="FFFFFF"/>
+        </w:rPr>
+        <w:t>spr_puzzle_image</w:t>
+      </w:r>
+      <w:r>
+        <w:rPr>
+          <w:rStyle w:val="Strong"/>
+          <w:rFonts w:ascii="Arial" w:hAnsi="Arial" w:cs="Arial"/>
+          <w:spacing w:val="5"/>
+          <w:bdr w:val="single" w:sz="2" w:space="0" w:color="E3E3E3" w:frame="1"/>
+          <w:shd w:val="clear" w:color="auto" w:fill="FFFFFF"/>
+        </w:rPr>
+        <w:t>_</w:t>
+      </w:r>
+      <w:r>
+        <w:rPr>
+          <w:rFonts w:ascii="Arial" w:eastAsia="Times New Roman" w:hAnsi="Arial" w:cs="Arial"/>
+          <w:color w:val="2C2C36"/>
+          <w:spacing w:val="5"/>
+          <w:sz w:val="24"/>
+          <w:szCs w:val="24"/>
+        </w:rPr>
+        <w:t>vinh_hep_hung_vi_</w:t>
+      </w:r>
+      <w:r>
+        <w:rPr>
+          <w:rFonts w:ascii="Arial" w:eastAsia="Times New Roman" w:hAnsi="Arial" w:cs="Arial"/>
+          <w:b/>
+          <w:bCs/>
+          <w:color w:val="2C2C36"/>
+          <w:spacing w:val="5"/>
+          <w:sz w:val="24"/>
+          <w:szCs w:val="24"/>
+          <w:bdr w:val="single" w:sz="2" w:space="0" w:color="E3E3E3" w:frame="1"/>
+        </w:rPr>
+        <w:t>g</w:t>
+      </w:r>
+      <w:r>
+        <w:rPr>
+          <w:rFonts w:ascii="Arial" w:eastAsia="Times New Roman" w:hAnsi="Arial" w:cs="Arial"/>
+          <w:b/>
+          <w:bCs/>
+          <w:color w:val="2C2C36"/>
+          <w:spacing w:val="5"/>
+          <w:sz w:val="24"/>
+          <w:szCs w:val="24"/>
+          <w:bdr w:val="single" w:sz="2" w:space="0" w:color="E3E3E3" w:frame="1"/>
+        </w:rPr>
+        <w:t>eirangerfjord</w:t>
+      </w:r>
+      <w:r>
+        <w:rPr>
+          <w:rFonts w:ascii="Arial" w:eastAsia="Times New Roman" w:hAnsi="Arial" w:cs="Arial"/>
+          <w:b/>
+          <w:bCs/>
+          <w:color w:val="2C2C36"/>
+          <w:spacing w:val="5"/>
+          <w:sz w:val="24"/>
+          <w:szCs w:val="24"/>
+          <w:bdr w:val="single" w:sz="2" w:space="0" w:color="E3E3E3" w:frame="1"/>
+        </w:rPr>
+        <w:t>_thuy_dien</w:t>
+      </w:r>
+      <w:proofErr w:type="spellEnd"/>
+      <w:r>
+        <w:rPr>
+          <w:rFonts w:ascii="Arial" w:eastAsia="Times New Roman" w:hAnsi="Arial" w:cs="Arial"/>
+          <w:b/>
+          <w:bCs/>
+          <w:color w:val="2C2C36"/>
+          <w:spacing w:val="5"/>
+          <w:sz w:val="24"/>
+          <w:szCs w:val="24"/>
+          <w:bdr w:val="single" w:sz="2" w:space="0" w:color="E3E3E3" w:frame="1"/>
+        </w:rPr>
+        <w:t xml:space="preserve">  9</w:t>
+      </w:r>
     </w:p>
     <w:p>
       <w:pPr>
@@ -20862,6 +22047,156 @@
         <w:t>quang</w:t>
       </w:r>
       <w:proofErr w:type="spellEnd"/>
+      <w:r>
+        <w:rPr>
+          <w:rFonts w:ascii="Arial" w:eastAsia="Times New Roman" w:hAnsi="Arial" w:cs="Arial"/>
+          <w:color w:val="2C2C36"/>
+          <w:spacing w:val="5"/>
+          <w:sz w:val="24"/>
+          <w:szCs w:val="24"/>
+        </w:rPr>
+        <w:t xml:space="preserve">  </w:t>
+      </w:r>
+      <w:r>
+        <w:rPr>
+          <w:rFonts w:ascii="Arial" w:hAnsi="Arial" w:cs="Arial"/>
+          <w:color w:val="2C2C36"/>
+          <w:spacing w:val="5"/>
+          <w:shd w:val="clear" w:color="auto" w:fill="FFFFFF"/>
+        </w:rPr>
+        <w:t>Capital of the Arctic</w:t>
+      </w:r>
+      <w:r>
+        <w:rPr>
+          <w:rFonts w:ascii="Arial" w:hAnsi="Arial" w:cs="Arial"/>
+          <w:color w:val="2C2C36"/>
+          <w:spacing w:val="5"/>
+          <w:shd w:val="clear" w:color="auto" w:fill="FFFFFF"/>
+        </w:rPr>
+        <w:t xml:space="preserve"> – </w:t>
+      </w:r>
+      <w:proofErr w:type="spellStart"/>
+      <w:r>
+        <w:rPr>
+          <w:rFonts w:ascii="Arial" w:eastAsia="Times New Roman" w:hAnsi="Arial" w:cs="Arial"/>
+          <w:b/>
+          <w:bCs/>
+          <w:color w:val="2C2C36"/>
+          <w:spacing w:val="5"/>
+          <w:sz w:val="24"/>
+          <w:szCs w:val="24"/>
+          <w:bdr w:val="single" w:sz="2" w:space="0" w:color="E3E3E3" w:frame="1"/>
+        </w:rPr>
+        <w:t>Tromsø</w:t>
+      </w:r>
+      <w:proofErr w:type="spellEnd"/>
+      <w:r>
+        <w:rPr>
+          <w:rFonts w:ascii="Arial" w:eastAsia="Times New Roman" w:hAnsi="Arial" w:cs="Arial"/>
+          <w:b/>
+          <w:bCs/>
+          <w:color w:val="2C2C36"/>
+          <w:spacing w:val="5"/>
+          <w:sz w:val="24"/>
+          <w:szCs w:val="24"/>
+          <w:bdr w:val="single" w:sz="2" w:space="0" w:color="E3E3E3" w:frame="1"/>
+        </w:rPr>
+        <w:t xml:space="preserve">  </w:t>
+      </w:r>
+      <w:proofErr w:type="spellStart"/>
+      <w:r>
+        <w:rPr>
+          <w:rStyle w:val="Strong"/>
+          <w:rFonts w:ascii="Arial" w:hAnsi="Arial" w:cs="Arial"/>
+          <w:spacing w:val="5"/>
+          <w:bdr w:val="single" w:sz="2" w:space="0" w:color="E3E3E3" w:frame="1"/>
+          <w:shd w:val="clear" w:color="auto" w:fill="FFFFFF"/>
+        </w:rPr>
+        <w:t>spr_puzzle_image_</w:t>
+      </w:r>
+      <w:r>
+        <w:rPr>
+          <w:rFonts w:ascii="Arial" w:eastAsia="Times New Roman" w:hAnsi="Arial" w:cs="Arial"/>
+          <w:color w:val="2C2C36"/>
+          <w:spacing w:val="5"/>
+          <w:sz w:val="24"/>
+          <w:szCs w:val="24"/>
+        </w:rPr>
+        <w:t>thu_do_cua_bac_cu</w:t>
+      </w:r>
+      <w:r>
+        <w:rPr>
+          <w:rFonts w:ascii="Arial" w:eastAsia="Times New Roman" w:hAnsi="Arial" w:cs="Arial"/>
+          <w:color w:val="2C2C36"/>
+          <w:spacing w:val="5"/>
+          <w:sz w:val="24"/>
+          <w:szCs w:val="24"/>
+        </w:rPr>
+        <w:t>c</w:t>
+      </w:r>
+      <w:r>
+        <w:rPr>
+          <w:rFonts w:ascii="Arial" w:eastAsia="Times New Roman" w:hAnsi="Arial" w:cs="Arial"/>
+          <w:color w:val="2C2C36"/>
+          <w:spacing w:val="5"/>
+          <w:sz w:val="24"/>
+          <w:szCs w:val="24"/>
+        </w:rPr>
+        <w:t>_</w:t>
+      </w:r>
+      <w:r>
+        <w:rPr>
+          <w:rFonts w:ascii="Arial" w:eastAsia="Times New Roman" w:hAnsi="Arial" w:cs="Arial"/>
+          <w:b/>
+          <w:bCs/>
+          <w:color w:val="2C2C36"/>
+          <w:spacing w:val="5"/>
+          <w:sz w:val="24"/>
+          <w:szCs w:val="24"/>
+          <w:bdr w:val="single" w:sz="2" w:space="0" w:color="E3E3E3" w:frame="1"/>
+        </w:rPr>
+        <w:t>t</w:t>
+      </w:r>
+      <w:r>
+        <w:rPr>
+          <w:rFonts w:ascii="Arial" w:eastAsia="Times New Roman" w:hAnsi="Arial" w:cs="Arial"/>
+          <w:b/>
+          <w:bCs/>
+          <w:color w:val="2C2C36"/>
+          <w:spacing w:val="5"/>
+          <w:sz w:val="24"/>
+          <w:szCs w:val="24"/>
+          <w:bdr w:val="single" w:sz="2" w:space="0" w:color="E3E3E3" w:frame="1"/>
+        </w:rPr>
+        <w:t>romsø</w:t>
+      </w:r>
+      <w:r>
+        <w:rPr>
+          <w:rFonts w:ascii="Arial" w:eastAsia="Times New Roman" w:hAnsi="Arial" w:cs="Arial"/>
+          <w:b/>
+          <w:bCs/>
+          <w:color w:val="2C2C36"/>
+          <w:spacing w:val="5"/>
+          <w:sz w:val="24"/>
+          <w:szCs w:val="24"/>
+          <w:bdr w:val="single" w:sz="2" w:space="0" w:color="E3E3E3" w:frame="1"/>
+        </w:rPr>
+        <w:t>_na_uy</w:t>
+      </w:r>
+      <w:proofErr w:type="spellEnd"/>
+      <w:r>
+        <w:rPr>
+          <w:rFonts w:ascii="Arial" w:eastAsia="Times New Roman" w:hAnsi="Arial" w:cs="Arial"/>
+          <w:b/>
+          <w:bCs/>
+          <w:color w:val="2C2C36"/>
+          <w:spacing w:val="5"/>
+          <w:sz w:val="24"/>
+          <w:szCs w:val="24"/>
+          <w:bdr w:val="single" w:sz="2" w:space="0" w:color="E3E3E3" w:frame="1"/>
+        </w:rPr>
+        <w:t xml:space="preserve">  10</w:t>
+      </w:r>
     </w:p>
     <w:p>
       <w:pPr>
@@ -21046,6 +22381,141 @@
         <w:t>mục</w:t>
       </w:r>
       <w:proofErr w:type="spellEnd"/>
+      <w:r>
+        <w:rPr>
+          <w:rFonts w:ascii="Arial" w:eastAsia="Times New Roman" w:hAnsi="Arial" w:cs="Arial"/>
+          <w:color w:val="2C2C36"/>
+          <w:spacing w:val="5"/>
+          <w:sz w:val="24"/>
+          <w:szCs w:val="24"/>
+        </w:rPr>
+        <w:t xml:space="preserve">  </w:t>
+      </w:r>
+      <w:proofErr w:type="spellStart"/>
+      <w:r>
+        <w:rPr>
+          <w:rFonts w:ascii="Arial" w:eastAsia="Times New Roman" w:hAnsi="Arial" w:cs="Arial"/>
+          <w:b/>
+          <w:bCs/>
+          <w:color w:val="2C2C36"/>
+          <w:spacing w:val="5"/>
+          <w:sz w:val="24"/>
+          <w:szCs w:val="24"/>
+          <w:bdr w:val="single" w:sz="2" w:space="0" w:color="E3E3E3" w:frame="1"/>
+        </w:rPr>
+        <w:t>Lofoten</w:t>
+      </w:r>
+      <w:proofErr w:type="spellEnd"/>
+      <w:r>
+        <w:rPr>
+          <w:rFonts w:ascii="Arial" w:eastAsia="Times New Roman" w:hAnsi="Arial" w:cs="Arial"/>
+          <w:b/>
+          <w:bCs/>
+          <w:color w:val="2C2C36"/>
+          <w:spacing w:val="5"/>
+          <w:sz w:val="24"/>
+          <w:szCs w:val="24"/>
+          <w:bdr w:val="single" w:sz="2" w:space="0" w:color="E3E3E3" w:frame="1"/>
+        </w:rPr>
+        <w:t xml:space="preserve"> Islands</w:t>
+      </w:r>
+      <w:r>
+        <w:rPr>
+          <w:rFonts w:ascii="Arial" w:eastAsia="Times New Roman" w:hAnsi="Arial" w:cs="Arial"/>
+          <w:b/>
+          <w:bCs/>
+          <w:color w:val="2C2C36"/>
+          <w:spacing w:val="5"/>
+          <w:sz w:val="24"/>
+          <w:szCs w:val="24"/>
+          <w:bdr w:val="single" w:sz="2" w:space="0" w:color="E3E3E3" w:frame="1"/>
+        </w:rPr>
+        <w:t xml:space="preserve"> – </w:t>
+      </w:r>
+      <w:r>
+        <w:rPr>
+          <w:rFonts w:ascii="Arial" w:hAnsi="Arial" w:cs="Arial"/>
+          <w:color w:val="2C2C36"/>
+          <w:spacing w:val="5"/>
+          <w:shd w:val="clear" w:color="auto" w:fill="FFFFFF"/>
+        </w:rPr>
+        <w:t>Norway</w:t>
+      </w:r>
+      <w:r>
+        <w:rPr>
+          <w:rFonts w:ascii="Arial" w:hAnsi="Arial" w:cs="Arial"/>
+          <w:color w:val="2C2C36"/>
+          <w:spacing w:val="5"/>
+          <w:shd w:val="clear" w:color="auto" w:fill="FFFFFF"/>
+        </w:rPr>
+        <w:t xml:space="preserve">  </w:t>
+      </w:r>
+      <w:proofErr w:type="spellStart"/>
+      <w:r>
+        <w:rPr>
+          <w:rStyle w:val="Strong"/>
+          <w:rFonts w:ascii="Arial" w:hAnsi="Arial" w:cs="Arial"/>
+          <w:spacing w:val="5"/>
+          <w:bdr w:val="single" w:sz="2" w:space="0" w:color="E3E3E3" w:frame="1"/>
+          <w:shd w:val="clear" w:color="auto" w:fill="FFFFFF"/>
+        </w:rPr>
+        <w:t>spr_puzzle_image_</w:t>
+      </w:r>
+      <w:r>
+        <w:rPr>
+          <w:rFonts w:ascii="Arial" w:eastAsia="Times New Roman" w:hAnsi="Arial" w:cs="Arial"/>
+          <w:b/>
+          <w:bCs/>
+          <w:color w:val="2C2C36"/>
+          <w:spacing w:val="5"/>
+          <w:sz w:val="24"/>
+          <w:szCs w:val="24"/>
+          <w:bdr w:val="single" w:sz="2" w:space="0" w:color="E3E3E3" w:frame="1"/>
+        </w:rPr>
+        <w:t>lofoten_i</w:t>
+      </w:r>
+      <w:r>
+        <w:rPr>
+          <w:rFonts w:ascii="Arial" w:eastAsia="Times New Roman" w:hAnsi="Arial" w:cs="Arial"/>
+          <w:b/>
+          <w:bCs/>
+          <w:color w:val="2C2C36"/>
+          <w:spacing w:val="5"/>
+          <w:sz w:val="24"/>
+          <w:szCs w:val="24"/>
+          <w:bdr w:val="single" w:sz="2" w:space="0" w:color="E3E3E3" w:frame="1"/>
+        </w:rPr>
+        <w:t>slands</w:t>
+      </w:r>
+      <w:r>
+        <w:rPr>
+          <w:rFonts w:ascii="Arial" w:eastAsia="Times New Roman" w:hAnsi="Arial" w:cs="Arial"/>
+          <w:b/>
+          <w:bCs/>
+          <w:color w:val="2C2C36"/>
+          <w:spacing w:val="5"/>
+          <w:sz w:val="24"/>
+          <w:szCs w:val="24"/>
+          <w:bdr w:val="single" w:sz="2" w:space="0" w:color="E3E3E3" w:frame="1"/>
+        </w:rPr>
+        <w:t>_na_uy</w:t>
+      </w:r>
+      <w:proofErr w:type="spellEnd"/>
+      <w:r>
+        <w:rPr>
+          <w:rFonts w:ascii="Arial" w:eastAsia="Times New Roman" w:hAnsi="Arial" w:cs="Arial"/>
+          <w:b/>
+          <w:bCs/>
+          <w:color w:val="2C2C36"/>
+          <w:spacing w:val="5"/>
+          <w:sz w:val="24"/>
+          <w:szCs w:val="24"/>
+          <w:bdr w:val="single" w:sz="2" w:space="0" w:color="E3E3E3" w:frame="1"/>
+        </w:rPr>
+        <w:t xml:space="preserve"> 11</w:t>
+      </w:r>
+      <w:bookmarkStart w:id="0" w:name="_GoBack"/>
+      <w:bookmarkEnd w:id="0"/>
     </w:p>
     <w:p>
       <w:pPr>
@@ -24408,6 +25878,7 @@
           <w:szCs w:val="24"/>
           <w:bdr w:val="single" w:sz="2" w:space="0" w:color="E3E3E3" w:frame="1"/>
         </w:rPr>
+        <w:lastRenderedPageBreak/>
         <w:t>Mykonos</w:t>
       </w:r>
       <w:r>
@@ -25086,9 +26557,9 @@
       <w:lvlJc w:val="left"/>
       <w:pPr>
         <w:tabs>
-          <w:tab w:val="num" w:pos="720"/>
+          <w:tab w:val="num" w:pos="1080"/>
         </w:tabs>
-        <w:ind w:left="720" w:hanging="360"/>
+        <w:ind w:left="1080" w:hanging="360"/>
       </w:pPr>
     </w:lvl>
     <w:lvl w:ilvl="1" w:tentative="1">

</xml_diff>